<commit_message>
Correcion algunas cosas + añadido orden
</commit_message>
<xml_diff>
--- a/Análisis Numérico I - TP1.docx
+++ b/Análisis Numérico I - TP1.docx
@@ -42,7 +42,7 @@
             <v:imagedata r:id="rId9" o:title=""/>
             <w10:wrap anchory="page"/>
           </v:shape>
-          <o:OLEObject Type="Embed" ProgID="Word.Picture.8" ShapeID="_x0000_s1026" DrawAspect="Content" ObjectID="_1523814190" r:id="rId10"/>
+          <o:OLEObject Type="Embed" ProgID="Word.Picture.8" ShapeID="_x0000_s1026" DrawAspect="Content" ObjectID="_1523817568" r:id="rId10"/>
         </w:pict>
       </w:r>
       <w:r>
@@ -15966,44 +15966,177 @@
           <w:lang w:val="es-ES"/>
         </w:rPr>
       </w:pPr>
-      <w:r>
-        <w:rPr>
-          <w:sz w:val="28"/>
-          <w:lang w:val="es-ES"/>
-        </w:rPr>
-        <w:t xml:space="preserve">Continuación - </w:t>
-      </w:r>
-      <w:r>
-        <w:rPr>
-          <w:sz w:val="28"/>
-          <w:lang w:val="es-ES"/>
-        </w:rPr>
-        <w:t>B.4</w:t>
-      </w:r>
-      <w:r>
-        <w:rPr>
-          <w:sz w:val="28"/>
-          <w:lang w:val="es-ES"/>
-        </w:rPr>
-        <w:t>:</w:t>
-      </w:r>
-      <w:r>
-        <w:rPr>
-          <w:sz w:val="28"/>
-          <w:lang w:val="es-ES"/>
-        </w:rPr>
-        <w:t xml:space="preserve"> </w:t>
-      </w:r>
-      <w:r>
-        <w:rPr>
-          <w:sz w:val="28"/>
-          <w:lang w:val="es-ES"/>
-        </w:rPr>
-        <w:t>Gráficos e interpretación</w:t>
-      </w:r>
     </w:p>
     <w:p>
       <w:pPr>
+        <w:pStyle w:val="Ttulo"/>
+        <w:jc w:val="both"/>
+        <w:rPr>
+          <w:sz w:val="28"/>
+          <w:lang w:val="es-ES"/>
+        </w:rPr>
+      </w:pPr>
+    </w:p>
+    <w:p>
+      <w:pPr>
+        <w:pStyle w:val="Ttulo"/>
+        <w:jc w:val="both"/>
+        <w:rPr>
+          <w:sz w:val="28"/>
+          <w:lang w:val="es-ES"/>
+        </w:rPr>
+      </w:pPr>
+    </w:p>
+    <w:p>
+      <w:pPr>
+        <w:pStyle w:val="Ttulo"/>
+        <w:jc w:val="both"/>
+        <w:rPr>
+          <w:sz w:val="28"/>
+          <w:lang w:val="es-ES"/>
+        </w:rPr>
+      </w:pPr>
+    </w:p>
+    <w:p>
+      <w:pPr>
+        <w:pStyle w:val="Ttulo"/>
+        <w:jc w:val="both"/>
+        <w:rPr>
+          <w:sz w:val="28"/>
+          <w:lang w:val="es-ES"/>
+        </w:rPr>
+      </w:pPr>
+    </w:p>
+    <w:p>
+      <w:pPr>
+        <w:pStyle w:val="Ttulo"/>
+        <w:jc w:val="both"/>
+        <w:rPr>
+          <w:sz w:val="28"/>
+          <w:lang w:val="es-ES"/>
+        </w:rPr>
+      </w:pPr>
+    </w:p>
+    <w:p>
+      <w:pPr>
+        <w:pStyle w:val="Ttulo"/>
+        <w:jc w:val="both"/>
+        <w:rPr>
+          <w:sz w:val="28"/>
+          <w:lang w:val="es-ES"/>
+        </w:rPr>
+      </w:pPr>
+    </w:p>
+    <w:p>
+      <w:pPr>
+        <w:pStyle w:val="Ttulo"/>
+        <w:jc w:val="both"/>
+        <w:rPr>
+          <w:sz w:val="28"/>
+          <w:lang w:val="es-ES"/>
+        </w:rPr>
+      </w:pPr>
+    </w:p>
+    <w:p>
+      <w:pPr>
+        <w:pStyle w:val="Ttulo"/>
+        <w:jc w:val="both"/>
+        <w:rPr>
+          <w:sz w:val="28"/>
+          <w:lang w:val="es-ES"/>
+        </w:rPr>
+      </w:pPr>
+    </w:p>
+    <w:p>
+      <w:pPr>
+        <w:pStyle w:val="Ttulo"/>
+        <w:jc w:val="both"/>
+        <w:rPr>
+          <w:sz w:val="28"/>
+          <w:lang w:val="es-ES"/>
+        </w:rPr>
+      </w:pPr>
+    </w:p>
+    <w:p>
+      <w:pPr>
+        <w:pStyle w:val="Ttulo"/>
+        <w:jc w:val="both"/>
+        <w:rPr>
+          <w:sz w:val="28"/>
+          <w:lang w:val="es-ES"/>
+        </w:rPr>
+      </w:pPr>
+    </w:p>
+    <w:p>
+      <w:pPr>
+        <w:pStyle w:val="Ttulo"/>
+        <w:jc w:val="both"/>
+        <w:rPr>
+          <w:sz w:val="28"/>
+          <w:lang w:val="es-ES"/>
+        </w:rPr>
+      </w:pPr>
+    </w:p>
+    <w:p>
+      <w:pPr>
+        <w:pStyle w:val="Ttulo"/>
+        <w:jc w:val="both"/>
+        <w:rPr>
+          <w:sz w:val="28"/>
+          <w:lang w:val="es-ES"/>
+        </w:rPr>
+      </w:pPr>
+    </w:p>
+    <w:p>
+      <w:pPr>
+        <w:pStyle w:val="Ttulo"/>
+        <w:jc w:val="both"/>
+        <w:rPr>
+          <w:sz w:val="28"/>
+          <w:lang w:val="es-ES"/>
+        </w:rPr>
+      </w:pPr>
+    </w:p>
+    <w:p>
+      <w:pPr>
+        <w:pStyle w:val="Ttulo"/>
+        <w:jc w:val="both"/>
+        <w:rPr>
+          <w:sz w:val="28"/>
+          <w:lang w:val="es-ES"/>
+        </w:rPr>
+      </w:pPr>
+    </w:p>
+    <w:p>
+      <w:pPr>
+        <w:pStyle w:val="Ttulo"/>
+        <w:jc w:val="both"/>
+        <w:rPr>
+          <w:sz w:val="28"/>
+          <w:lang w:val="es-ES"/>
+        </w:rPr>
+      </w:pPr>
+    </w:p>
+    <w:p>
+      <w:pPr>
+        <w:pStyle w:val="Ttulo"/>
+        <w:jc w:val="both"/>
+        <w:rPr>
+          <w:sz w:val="28"/>
+          <w:lang w:val="es-ES"/>
+        </w:rPr>
+      </w:pPr>
+      <w:r>
+        <w:rPr>
+          <w:sz w:val="28"/>
+          <w:lang w:val="es-ES"/>
+        </w:rPr>
+        <w:lastRenderedPageBreak/>
+        <w:t>Continuación - B.4: Gráficos e interpretación</w:t>
+      </w:r>
+    </w:p>
+    <w:p>
+      <w:pPr>
         <w:rPr>
           <w:lang w:val="es-ES"/>
         </w:rPr>
@@ -16015,8 +16148,8 @@
         </w:rPr>
         <w:drawing>
           <wp:inline distT="0" distB="0" distL="0" distR="0" wp14:anchorId="331F129A" wp14:editId="4A197576">
-            <wp:extent cx="5443268" cy="3053751"/>
-            <wp:effectExtent l="0" t="0" r="24130" b="13335"/>
+            <wp:extent cx="5641675" cy="8289985"/>
+            <wp:effectExtent l="0" t="0" r="16510" b="15875"/>
             <wp:docPr id="1" name="Gráfico 1"/>
             <wp:cNvGraphicFramePr/>
             <a:graphic xmlns:a="http://schemas.openxmlformats.org/drawingml/2006/main">
@@ -16027,6 +16160,8 @@
           </wp:inline>
         </w:drawing>
       </w:r>
+      <w:bookmarkStart w:id="2" w:name="_GoBack"/>
+      <w:bookmarkEnd w:id="2"/>
     </w:p>
     <w:p>
       <w:pPr>
@@ -16115,21 +16250,7 @@
           <w:sz w:val="28"/>
           <w:lang w:val="es-ES"/>
         </w:rPr>
-        <w:t>B.5</w:t>
-      </w:r>
-      <w:r>
-        <w:rPr>
-          <w:sz w:val="28"/>
-          <w:lang w:val="es-ES"/>
-        </w:rPr>
-        <w:t xml:space="preserve">: </w:t>
-      </w:r>
-      <w:r>
-        <w:rPr>
-          <w:sz w:val="28"/>
-          <w:lang w:val="es-ES"/>
-        </w:rPr>
-        <w:t>Relación entre pasos y DRR. Orden del método.</w:t>
+        <w:t>B.5: Relación entre pasos y DRR. Orden del método.</w:t>
       </w:r>
     </w:p>
     <w:p>
@@ -16169,6 +16290,43 @@
           <w:lang w:val="es-ES"/>
         </w:rPr>
         <w:t>Orden del método:</w:t>
+      </w:r>
+      <w:r>
+        <w:rPr>
+          <w:lang w:val="es-ES"/>
+        </w:rPr>
+        <w:t xml:space="preserve"> Tasa de reducción de DDR con el paso k</w:t>
+      </w:r>
+    </w:p>
+    <w:p>
+      <w:pPr>
+        <w:rPr>
+          <w:rFonts w:eastAsia="Times New Roman"/>
+          <w:color w:val="000000"/>
+          <w:lang w:val="es-AR" w:eastAsia="es-AR"/>
+        </w:rPr>
+      </w:pPr>
+      <w:r>
+        <w:rPr>
+          <w:lang w:val="es-ES"/>
+        </w:rPr>
+        <w:t xml:space="preserve">Orden entonces será = </w:t>
+      </w:r>
+      <w:r>
+        <w:rPr>
+          <w:rFonts w:eastAsia="Times New Roman"/>
+          <w:color w:val="000000"/>
+          <w:lang w:val="es-AR" w:eastAsia="es-AR"/>
+        </w:rPr>
+        <w:t>-8,77E+01</w:t>
+      </w:r>
+      <w:r>
+        <w:rPr>
+          <w:rFonts w:eastAsia="Times New Roman"/>
+          <w:color w:val="000000"/>
+          <w:lang w:val="es-AR" w:eastAsia="es-AR"/>
+        </w:rPr>
+        <w:t xml:space="preserve"> cuando el DRR se reduce significativamente</w:t>
       </w:r>
     </w:p>
     <w:p>
@@ -16185,28 +16343,7 @@
           <w:sz w:val="28"/>
           <w:lang w:val="es-ES"/>
         </w:rPr>
-        <w:t>B.</w:t>
-      </w:r>
-      <w:r>
-        <w:rPr>
-          <w:sz w:val="28"/>
-          <w:lang w:val="es-ES"/>
-        </w:rPr>
-        <w:t>6</w:t>
-      </w:r>
-      <w:r>
-        <w:rPr>
-          <w:sz w:val="28"/>
-          <w:lang w:val="es-ES"/>
-        </w:rPr>
-        <w:t xml:space="preserve">: </w:t>
-      </w:r>
-      <w:r>
-        <w:rPr>
-          <w:sz w:val="28"/>
-          <w:lang w:val="es-ES"/>
-        </w:rPr>
-        <w:t>Análisis de estabilidad por perturbaciones experimentales</w:t>
+        <w:t>B.6: Análisis de estabilidad por perturbaciones experimentales</w:t>
       </w:r>
     </w:p>
     <w:p>
@@ -16229,28 +16366,7 @@
           <w:sz w:val="28"/>
           <w:lang w:val="es-ES"/>
         </w:rPr>
-        <w:t>B.</w:t>
-      </w:r>
-      <w:r>
-        <w:rPr>
-          <w:sz w:val="28"/>
-          <w:lang w:val="es-ES"/>
-        </w:rPr>
-        <w:t>7</w:t>
-      </w:r>
-      <w:r>
-        <w:rPr>
-          <w:sz w:val="28"/>
-          <w:lang w:val="es-ES"/>
-        </w:rPr>
-        <w:t>:</w:t>
-      </w:r>
-      <w:r>
-        <w:rPr>
-          <w:sz w:val="28"/>
-          <w:lang w:val="es-ES"/>
-        </w:rPr>
-        <w:t xml:space="preserve"> Figura de solución de orbita Mustafar</w:t>
+        <w:t>B.7: Figura de solución de orbita Mustafar</w:t>
       </w:r>
       <w:r>
         <w:rPr>
@@ -16279,14 +16395,7 @@
           <w:sz w:val="28"/>
           <w:lang w:val="es-ES"/>
         </w:rPr>
-        <w:t>B.</w:t>
-      </w:r>
-      <w:r>
-        <w:rPr>
-          <w:sz w:val="28"/>
-          <w:lang w:val="es-ES"/>
-        </w:rPr>
-        <w:t>8: ¿Qué pasa si k &lt; 0.01?</w:t>
+        <w:t>B.8: ¿Qué pasa si k &lt; 0.01?</w:t>
       </w:r>
     </w:p>
     <w:p>
@@ -16404,7 +16513,6 @@
           <w:sz w:val="28"/>
           <w:lang w:val="es-ES"/>
         </w:rPr>
-        <w:lastRenderedPageBreak/>
         <w:t>Conclusi</w:t>
       </w:r>
       <w:r>
@@ -16589,8 +16697,6 @@
           <w:lang w:val="es-ES"/>
         </w:rPr>
       </w:pPr>
-      <w:bookmarkStart w:id="2" w:name="_GoBack"/>
-      <w:bookmarkEnd w:id="2"/>
     </w:p>
     <w:p>
       <w:pPr>
@@ -16623,7 +16729,6 @@
           <w:sz w:val="28"/>
           <w:lang w:val="es-ES"/>
         </w:rPr>
-        <w:lastRenderedPageBreak/>
         <w:t>Anexo I: Código fuente</w:t>
       </w:r>
     </w:p>
@@ -17060,31 +17165,6 @@
           <w:lang w:val="es-ES"/>
         </w:rPr>
       </w:pPr>
-      <w:r>
-        <w:rPr>
-          <w:sz w:val="28"/>
-          <w:lang w:val="es-ES"/>
-        </w:rPr>
-        <w:br w:type="page"/>
-      </w:r>
-    </w:p>
-    <w:p>
-      <w:pPr>
-        <w:pStyle w:val="Ttulo"/>
-        <w:jc w:val="both"/>
-        <w:rPr>
-          <w:sz w:val="28"/>
-          <w:lang w:val="es-ES"/>
-        </w:rPr>
-      </w:pPr>
-      <w:r>
-        <w:rPr>
-          <w:sz w:val="28"/>
-          <w:lang w:val="es-ES"/>
-        </w:rPr>
-        <w:lastRenderedPageBreak/>
-        <w:t>Anexo II: Salida del programa</w:t>
-      </w:r>
     </w:p>
     <w:sectPr>
       <w:headerReference w:type="default" r:id="rId13"/>
@@ -17135,6 +17215,7 @@
         <w:docPartUnique/>
       </w:docPartObj>
     </w:sdtPr>
+    <w:sdtEndPr/>
     <w:sdtContent>
       <w:p>
         <w:pPr>
@@ -17274,7 +17355,7 @@
                                     <w:szCs w:val="16"/>
                                     <w:lang w:val="es-ES"/>
                                   </w:rPr>
-                                  <w:t>8</w:t>
+                                  <w:t>7</w:t>
                                 </w:r>
                                 <w:r>
                                   <w:rPr>
@@ -17344,7 +17425,7 @@
                               <w:szCs w:val="16"/>
                               <w:lang w:val="es-ES"/>
                             </w:rPr>
-                            <w:t>8</w:t>
+                            <w:t>7</w:t>
                           </w:r>
                           <w:r>
                             <w:rPr>
@@ -18855,11 +18936,11 @@
           <c:showPercent val="0"/>
           <c:showBubbleSize val="0"/>
         </c:dLbls>
-        <c:axId val="186157312"/>
-        <c:axId val="236013056"/>
+        <c:axId val="278699008"/>
+        <c:axId val="279175936"/>
       </c:scatterChart>
       <c:valAx>
-        <c:axId val="186157312"/>
+        <c:axId val="278699008"/>
         <c:scaling>
           <c:orientation val="minMax"/>
         </c:scaling>
@@ -18869,12 +18950,12 @@
         <c:majorTickMark val="out"/>
         <c:minorTickMark val="none"/>
         <c:tickLblPos val="nextTo"/>
-        <c:crossAx val="236013056"/>
+        <c:crossAx val="279175936"/>
         <c:crosses val="autoZero"/>
         <c:crossBetween val="midCat"/>
       </c:valAx>
       <c:valAx>
-        <c:axId val="236013056"/>
+        <c:axId val="279175936"/>
         <c:scaling>
           <c:orientation val="minMax"/>
         </c:scaling>
@@ -18885,7 +18966,7 @@
         <c:majorTickMark val="out"/>
         <c:minorTickMark val="none"/>
         <c:tickLblPos val="nextTo"/>
-        <c:crossAx val="186157312"/>
+        <c:crossAx val="278699008"/>
         <c:crosses val="autoZero"/>
         <c:crossBetween val="midCat"/>
       </c:valAx>
@@ -19067,11 +19148,11 @@
           <c:showPercent val="0"/>
           <c:showBubbleSize val="0"/>
         </c:dLbls>
-        <c:axId val="251401728"/>
-        <c:axId val="251422976"/>
+        <c:axId val="125818752"/>
+        <c:axId val="189661184"/>
       </c:scatterChart>
       <c:valAx>
-        <c:axId val="251401728"/>
+        <c:axId val="125818752"/>
         <c:scaling>
           <c:orientation val="minMax"/>
         </c:scaling>
@@ -19083,7 +19164,7 @@
         <c:majorTickMark val="out"/>
         <c:minorTickMark val="none"/>
         <c:tickLblPos val="nextTo"/>
-        <c:crossAx val="251422976"/>
+        <c:crossAx val="189661184"/>
         <c:crosses val="autoZero"/>
         <c:crossBetween val="midCat"/>
         <c:dispUnits>
@@ -19091,7 +19172,7 @@
         </c:dispUnits>
       </c:valAx>
       <c:valAx>
-        <c:axId val="251422976"/>
+        <c:axId val="189661184"/>
         <c:scaling>
           <c:orientation val="minMax"/>
         </c:scaling>
@@ -19103,7 +19184,7 @@
         <c:majorTickMark val="out"/>
         <c:minorTickMark val="none"/>
         <c:tickLblPos val="nextTo"/>
-        <c:crossAx val="251401728"/>
+        <c:crossAx val="125818752"/>
         <c:crosses val="autoZero"/>
         <c:crossBetween val="midCat"/>
       </c:valAx>
@@ -19116,524 +19197,6 @@
     <c:autoUpdate val="0"/>
   </c:externalData>
 </c:chartSpace>
-</file>
-
-<file path=word/glossary/document.xml><?xml version="1.0" encoding="utf-8"?>
-<w:glossaryDocument xmlns:wpc="http://schemas.microsoft.com/office/word/2010/wordprocessingCanvas" xmlns:mc="http://schemas.openxmlformats.org/markup-compatibility/2006" xmlns:o="urn:schemas-microsoft-com:office:office" xmlns:r="http://schemas.openxmlformats.org/officeDocument/2006/relationships" xmlns:m="http://schemas.openxmlformats.org/officeDocument/2006/math" xmlns:v="urn:schemas-microsoft-com:vml" xmlns:wp14="http://schemas.microsoft.com/office/word/2010/wordprocessingDrawing" xmlns:wp="http://schemas.openxmlformats.org/drawingml/2006/wordprocessingDrawing" xmlns:w10="urn:schemas-microsoft-com:office:word" xmlns:w="http://schemas.openxmlformats.org/wordprocessingml/2006/main" xmlns:w14="http://schemas.microsoft.com/office/word/2010/wordml" xmlns:wpg="http://schemas.microsoft.com/office/word/2010/wordprocessingGroup" xmlns:wpi="http://schemas.microsoft.com/office/word/2010/wordprocessingInk" xmlns:wne="http://schemas.microsoft.com/office/word/2006/wordml" xmlns:wps="http://schemas.microsoft.com/office/word/2010/wordprocessingShape" mc:Ignorable="w14 wp14"/>
-</file>
-
-<file path=word/glossary/fontTable.xml><?xml version="1.0" encoding="utf-8"?>
-<w:fonts xmlns:mc="http://schemas.openxmlformats.org/markup-compatibility/2006" xmlns:r="http://schemas.openxmlformats.org/officeDocument/2006/relationships" xmlns:w="http://schemas.openxmlformats.org/wordprocessingml/2006/main" xmlns:w14="http://schemas.microsoft.com/office/word/2010/wordml" mc:Ignorable="w14">
-  <w:font w:name="Symbol">
-    <w:panose1 w:val="05050102010706020507"/>
-    <w:charset w:val="02"/>
-    <w:family w:val="roman"/>
-    <w:pitch w:val="variable"/>
-    <w:sig w:usb0="00000000" w:usb1="10000000" w:usb2="00000000" w:usb3="00000000" w:csb0="80000000" w:csb1="00000000"/>
-  </w:font>
-  <w:font w:name="Times New Roman">
-    <w:panose1 w:val="02020603050405020304"/>
-    <w:charset w:val="00"/>
-    <w:family w:val="roman"/>
-    <w:pitch w:val="variable"/>
-    <w:sig w:usb0="E0002EFF" w:usb1="C0007843" w:usb2="00000009" w:usb3="00000000" w:csb0="000001FF" w:csb1="00000000"/>
-  </w:font>
-  <w:font w:name="Courier New">
-    <w:panose1 w:val="02070309020205020404"/>
-    <w:charset w:val="00"/>
-    <w:family w:val="modern"/>
-    <w:pitch w:val="fixed"/>
-    <w:sig w:usb0="E0002EFF" w:usb1="C0007843" w:usb2="00000009" w:usb3="00000000" w:csb0="000001FF" w:csb1="00000000"/>
-  </w:font>
-  <w:font w:name="Wingdings">
-    <w:panose1 w:val="05000000000000000000"/>
-    <w:charset w:val="02"/>
-    <w:family w:val="auto"/>
-    <w:pitch w:val="variable"/>
-    <w:sig w:usb0="00000000" w:usb1="10000000" w:usb2="00000000" w:usb3="00000000" w:csb0="80000000" w:csb1="00000000"/>
-  </w:font>
-  <w:font w:name="Calibri">
-    <w:panose1 w:val="020F0502020204030204"/>
-    <w:charset w:val="00"/>
-    <w:family w:val="swiss"/>
-    <w:pitch w:val="variable"/>
-    <w:sig w:usb0="E00002FF" w:usb1="4000ACFF" w:usb2="00000001" w:usb3="00000000" w:csb0="0000019F" w:csb1="00000000"/>
-  </w:font>
-  <w:font w:name="Cambria">
-    <w:panose1 w:val="02040503050406030204"/>
-    <w:charset w:val="00"/>
-    <w:family w:val="roman"/>
-    <w:pitch w:val="variable"/>
-    <w:sig w:usb0="E00002FF" w:usb1="400004FF" w:usb2="00000000" w:usb3="00000000" w:csb0="0000019F" w:csb1="00000000"/>
-  </w:font>
-  <w:font w:name="Tahoma">
-    <w:panose1 w:val="020B0604030504040204"/>
-    <w:charset w:val="00"/>
-    <w:family w:val="swiss"/>
-    <w:pitch w:val="variable"/>
-    <w:sig w:usb0="E1002EFF" w:usb1="C000605B" w:usb2="00000029" w:usb3="00000000" w:csb0="000101FF" w:csb1="00000000"/>
-  </w:font>
-  <w:font w:name="Cambria Math">
-    <w:panose1 w:val="02040503050406030204"/>
-    <w:charset w:val="00"/>
-    <w:family w:val="roman"/>
-    <w:pitch w:val="variable"/>
-    <w:sig w:usb0="E00002FF" w:usb1="420024FF" w:usb2="00000000" w:usb3="00000000" w:csb0="0000019F" w:csb1="00000000"/>
-  </w:font>
-  <w:font w:name="Consolas">
-    <w:panose1 w:val="020B0609020204030204"/>
-    <w:charset w:val="00"/>
-    <w:family w:val="modern"/>
-    <w:pitch w:val="fixed"/>
-    <w:sig w:usb0="E00002FF" w:usb1="0000FCFF" w:usb2="00000001" w:usb3="00000000" w:csb0="0000019F" w:csb1="00000000"/>
-  </w:font>
-</w:fonts>
-</file>
-
-<file path=word/glossary/settings.xml><?xml version="1.0" encoding="utf-8"?>
-<w:settings xmlns:mc="http://schemas.openxmlformats.org/markup-compatibility/2006" xmlns:o="urn:schemas-microsoft-com:office:office" xmlns:r="http://schemas.openxmlformats.org/officeDocument/2006/relationships" xmlns:m="http://schemas.openxmlformats.org/officeDocument/2006/math" xmlns:v="urn:schemas-microsoft-com:vml" xmlns:w10="urn:schemas-microsoft-com:office:word" xmlns:w="http://schemas.openxmlformats.org/wordprocessingml/2006/main" xmlns:w14="http://schemas.microsoft.com/office/word/2010/wordml" xmlns:sl="http://schemas.openxmlformats.org/schemaLibrary/2006/main" mc:Ignorable="w14">
-  <w:view w:val="normal"/>
-  <w:defaultTabStop w:val="708"/>
-  <w:hyphenationZone w:val="425"/>
-  <w:characterSpacingControl w:val="doNotCompress"/>
-  <w:compat>
-    <w:useFELayout/>
-    <w:compatSetting w:name="compatibilityMode" w:uri="http://schemas.microsoft.com/office/word" w:val="14"/>
-    <w:compatSetting w:name="overrideTableStyleFontSizeAndJustification" w:uri="http://schemas.microsoft.com/office/word" w:val="1"/>
-    <w:compatSetting w:name="enableOpenTypeFeatures" w:uri="http://schemas.microsoft.com/office/word" w:val="1"/>
-    <w:compatSetting w:name="doNotFlipMirrorIndents" w:uri="http://schemas.microsoft.com/office/word" w:val="1"/>
-  </w:compat>
-  <w:rsids>
-    <w:rsidRoot w:val="005938E3"/>
-    <w:rsid w:val="000F2213"/>
-    <w:rsid w:val="005938E3"/>
-    <w:rsid w:val="00BB647D"/>
-  </w:rsids>
-  <m:mathPr>
-    <m:mathFont m:val="Cambria Math"/>
-    <m:brkBin m:val="before"/>
-    <m:brkBinSub m:val="--"/>
-    <m:smallFrac m:val="0"/>
-    <m:dispDef/>
-    <m:lMargin m:val="0"/>
-    <m:rMargin m:val="0"/>
-    <m:defJc m:val="centerGroup"/>
-    <m:wrapIndent m:val="1440"/>
-    <m:intLim m:val="subSup"/>
-    <m:naryLim m:val="undOvr"/>
-  </m:mathPr>
-  <w:themeFontLang w:val="es-AR"/>
-  <w:clrSchemeMapping w:bg1="light1" w:t1="dark1" w:bg2="light2" w:t2="dark2" w:accent1="accent1" w:accent2="accent2" w:accent3="accent3" w:accent4="accent4" w:accent5="accent5" w:accent6="accent6" w:hyperlink="hyperlink" w:followedHyperlink="followedHyperlink"/>
-  <w:decimalSymbol w:val=","/>
-  <w:listSeparator w:val=";"/>
-</w:settings>
-</file>
-
-<file path=word/glossary/styles.xml><?xml version="1.0" encoding="utf-8"?>
-<w:styles xmlns:mc="http://schemas.openxmlformats.org/markup-compatibility/2006" xmlns:r="http://schemas.openxmlformats.org/officeDocument/2006/relationships" xmlns:w="http://schemas.openxmlformats.org/wordprocessingml/2006/main" xmlns:w14="http://schemas.microsoft.com/office/word/2010/wordml" mc:Ignorable="w14">
-  <w:docDefaults>
-    <w:rPrDefault>
-      <w:rPr>
-        <w:rFonts w:asciiTheme="minorHAnsi" w:eastAsiaTheme="minorEastAsia" w:hAnsiTheme="minorHAnsi" w:cstheme="minorBidi"/>
-        <w:sz w:val="22"/>
-        <w:szCs w:val="22"/>
-        <w:lang w:val="es-AR" w:eastAsia="es-AR" w:bidi="ar-SA"/>
-      </w:rPr>
-    </w:rPrDefault>
-    <w:pPrDefault>
-      <w:pPr>
-        <w:spacing w:after="200" w:line="276" w:lineRule="auto"/>
-      </w:pPr>
-    </w:pPrDefault>
-  </w:docDefaults>
-  <w:latentStyles w:defLockedState="0" w:defUIPriority="99" w:defSemiHidden="1" w:defUnhideWhenUsed="1" w:defQFormat="0" w:count="267">
-    <w:lsdException w:name="Normal" w:semiHidden="0" w:uiPriority="0" w:unhideWhenUsed="0" w:qFormat="1"/>
-    <w:lsdException w:name="heading 1" w:semiHidden="0" w:uiPriority="9" w:unhideWhenUsed="0" w:qFormat="1"/>
-    <w:lsdException w:name="heading 2" w:uiPriority="9" w:qFormat="1"/>
-    <w:lsdException w:name="heading 3" w:uiPriority="9" w:qFormat="1"/>
-    <w:lsdException w:name="heading 4" w:uiPriority="9" w:qFormat="1"/>
-    <w:lsdException w:name="heading 5" w:uiPriority="9" w:qFormat="1"/>
-    <w:lsdException w:name="heading 6" w:uiPriority="9" w:qFormat="1"/>
-    <w:lsdException w:name="heading 7" w:uiPriority="9" w:qFormat="1"/>
-    <w:lsdException w:name="heading 8" w:uiPriority="9" w:qFormat="1"/>
-    <w:lsdException w:name="heading 9" w:uiPriority="9" w:qFormat="1"/>
-    <w:lsdException w:name="toc 1" w:uiPriority="39"/>
-    <w:lsdException w:name="toc 2" w:uiPriority="39"/>
-    <w:lsdException w:name="toc 3" w:uiPriority="39"/>
-    <w:lsdException w:name="toc 4" w:uiPriority="39"/>
-    <w:lsdException w:name="toc 5" w:uiPriority="39"/>
-    <w:lsdException w:name="toc 6" w:uiPriority="39"/>
-    <w:lsdException w:name="toc 7" w:uiPriority="39"/>
-    <w:lsdException w:name="toc 8" w:uiPriority="39"/>
-    <w:lsdException w:name="toc 9" w:uiPriority="39"/>
-    <w:lsdException w:name="caption" w:uiPriority="35" w:qFormat="1"/>
-    <w:lsdException w:name="Title" w:semiHidden="0" w:uiPriority="10" w:unhideWhenUsed="0" w:qFormat="1"/>
-    <w:lsdException w:name="Default Paragraph Font" w:uiPriority="1"/>
-    <w:lsdException w:name="Subtitle" w:semiHidden="0" w:uiPriority="11" w:unhideWhenUsed="0" w:qFormat="1"/>
-    <w:lsdException w:name="Strong" w:semiHidden="0" w:uiPriority="22" w:unhideWhenUsed="0" w:qFormat="1"/>
-    <w:lsdException w:name="Emphasis" w:semiHidden="0" w:uiPriority="20" w:unhideWhenUsed="0" w:qFormat="1"/>
-    <w:lsdException w:name="Table Grid" w:semiHidden="0" w:uiPriority="59" w:unhideWhenUsed="0"/>
-    <w:lsdException w:name="Placeholder Text" w:unhideWhenUsed="0"/>
-    <w:lsdException w:name="No Spacing" w:semiHidden="0" w:uiPriority="1" w:unhideWhenUsed="0" w:qFormat="1"/>
-    <w:lsdException w:name="Light Shading" w:semiHidden="0" w:uiPriority="60" w:unhideWhenUsed="0"/>
-    <w:lsdException w:name="Light List" w:semiHidden="0" w:uiPriority="61" w:unhideWhenUsed="0"/>
-    <w:lsdException w:name="Light Grid" w:semiHidden="0" w:uiPriority="62" w:unhideWhenUsed="0"/>
-    <w:lsdException w:name="Medium Shading 1" w:semiHidden="0" w:uiPriority="63" w:unhideWhenUsed="0"/>
-    <w:lsdException w:name="Medium Shading 2" w:semiHidden="0" w:uiPriority="64" w:unhideWhenUsed="0"/>
-    <w:lsdException w:name="Medium List 1" w:semiHidden="0" w:uiPriority="65" w:unhideWhenUsed="0"/>
-    <w:lsdException w:name="Medium List 2" w:semiHidden="0" w:uiPriority="66" w:unhideWhenUsed="0"/>
-    <w:lsdException w:name="Medium Grid 1" w:semiHidden="0" w:uiPriority="67" w:unhideWhenUsed="0"/>
-    <w:lsdException w:name="Medium Grid 2" w:semiHidden="0" w:uiPriority="68" w:unhideWhenUsed="0"/>
-    <w:lsdException w:name="Medium Grid 3" w:semiHidden="0" w:uiPriority="69" w:unhideWhenUsed="0"/>
-    <w:lsdException w:name="Dark List" w:semiHidden="0" w:uiPriority="70" w:unhideWhenUsed="0"/>
-    <w:lsdException w:name="Colorful Shading" w:semiHidden="0" w:uiPriority="71" w:unhideWhenUsed="0"/>
-    <w:lsdException w:name="Colorful List" w:semiHidden="0" w:uiPriority="72" w:unhideWhenUsed="0"/>
-    <w:lsdException w:name="Colorful Grid" w:semiHidden="0" w:uiPriority="73" w:unhideWhenUsed="0"/>
-    <w:lsdException w:name="Light Shading Accent 1" w:semiHidden="0" w:uiPriority="60" w:unhideWhenUsed="0"/>
-    <w:lsdException w:name="Light List Accent 1" w:semiHidden="0" w:uiPriority="61" w:unhideWhenUsed="0"/>
-    <w:lsdException w:name="Light Grid Accent 1" w:semiHidden="0" w:uiPriority="62" w:unhideWhenUsed="0"/>
-    <w:lsdException w:name="Medium Shading 1 Accent 1" w:semiHidden="0" w:uiPriority="63" w:unhideWhenUsed="0"/>
-    <w:lsdException w:name="Medium Shading 2 Accent 1" w:semiHidden="0" w:uiPriority="64" w:unhideWhenUsed="0"/>
-    <w:lsdException w:name="Medium List 1 Accent 1" w:semiHidden="0" w:uiPriority="65" w:unhideWhenUsed="0"/>
-    <w:lsdException w:name="Revision" w:unhideWhenUsed="0"/>
-    <w:lsdException w:name="List Paragraph" w:semiHidden="0" w:uiPriority="34" w:unhideWhenUsed="0" w:qFormat="1"/>
-    <w:lsdException w:name="Quote" w:semiHidden="0" w:uiPriority="29" w:unhideWhenUsed="0" w:qFormat="1"/>
-    <w:lsdException w:name="Intense Quote" w:semiHidden="0" w:uiPriority="30" w:unhideWhenUsed="0" w:qFormat="1"/>
-    <w:lsdException w:name="Medium List 2 Accent 1" w:semiHidden="0" w:uiPriority="66" w:unhideWhenUsed="0"/>
-    <w:lsdException w:name="Medium Grid 1 Accent 1" w:semiHidden="0" w:uiPriority="67" w:unhideWhenUsed="0"/>
-    <w:lsdException w:name="Medium Grid 2 Accent 1" w:semiHidden="0" w:uiPriority="68" w:unhideWhenUsed="0"/>
-    <w:lsdException w:name="Medium Grid 3 Accent 1" w:semiHidden="0" w:uiPriority="69" w:unhideWhenUsed="0"/>
-    <w:lsdException w:name="Dark List Accent 1" w:semiHidden="0" w:uiPriority="70" w:unhideWhenUsed="0"/>
-    <w:lsdException w:name="Colorful Shading Accent 1" w:semiHidden="0" w:uiPriority="71" w:unhideWhenUsed="0"/>
-    <w:lsdException w:name="Colorful List Accent 1" w:semiHidden="0" w:uiPriority="72" w:unhideWhenUsed="0"/>
-    <w:lsdException w:name="Colorful Grid Accent 1" w:semiHidden="0" w:uiPriority="73" w:unhideWhenUsed="0"/>
-    <w:lsdException w:name="Light Shading Accent 2" w:semiHidden="0" w:uiPriority="60" w:unhideWhenUsed="0"/>
-    <w:lsdException w:name="Light List Accent 2" w:semiHidden="0" w:uiPriority="61" w:unhideWhenUsed="0"/>
-    <w:lsdException w:name="Light Grid Accent 2" w:semiHidden="0" w:uiPriority="62" w:unhideWhenUsed="0"/>
-    <w:lsdException w:name="Medium Shading 1 Accent 2" w:semiHidden="0" w:uiPriority="63" w:unhideWhenUsed="0"/>
-    <w:lsdException w:name="Medium Shading 2 Accent 2" w:semiHidden="0" w:uiPriority="64" w:unhideWhenUsed="0"/>
-    <w:lsdException w:name="Medium List 1 Accent 2" w:semiHidden="0" w:uiPriority="65" w:unhideWhenUsed="0"/>
-    <w:lsdException w:name="Medium List 2 Accent 2" w:semiHidden="0" w:uiPriority="66" w:unhideWhenUsed="0"/>
-    <w:lsdException w:name="Medium Grid 1 Accent 2" w:semiHidden="0" w:uiPriority="67" w:unhideWhenUsed="0"/>
-    <w:lsdException w:name="Medium Grid 2 Accent 2" w:semiHidden="0" w:uiPriority="68" w:unhideWhenUsed="0"/>
-    <w:lsdException w:name="Medium Grid 3 Accent 2" w:semiHidden="0" w:uiPriority="69" w:unhideWhenUsed="0"/>
-    <w:lsdException w:name="Dark List Accent 2" w:semiHidden="0" w:uiPriority="70" w:unhideWhenUsed="0"/>
-    <w:lsdException w:name="Colorful Shading Accent 2" w:semiHidden="0" w:uiPriority="71" w:unhideWhenUsed="0"/>
-    <w:lsdException w:name="Colorful List Accent 2" w:semiHidden="0" w:uiPriority="72" w:unhideWhenUsed="0"/>
-    <w:lsdException w:name="Colorful Grid Accent 2" w:semiHidden="0" w:uiPriority="73" w:unhideWhenUsed="0"/>
-    <w:lsdException w:name="Light Shading Accent 3" w:semiHidden="0" w:uiPriority="60" w:unhideWhenUsed="0"/>
-    <w:lsdException w:name="Light List Accent 3" w:semiHidden="0" w:uiPriority="61" w:unhideWhenUsed="0"/>
-    <w:lsdException w:name="Light Grid Accent 3" w:semiHidden="0" w:uiPriority="62" w:unhideWhenUsed="0"/>
-    <w:lsdException w:name="Medium Shading 1 Accent 3" w:semiHidden="0" w:uiPriority="63" w:unhideWhenUsed="0"/>
-    <w:lsdException w:name="Medium Shading 2 Accent 3" w:semiHidden="0" w:uiPriority="64" w:unhideWhenUsed="0"/>
-    <w:lsdException w:name="Medium List 1 Accent 3" w:semiHidden="0" w:uiPriority="65" w:unhideWhenUsed="0"/>
-    <w:lsdException w:name="Medium List 2 Accent 3" w:semiHidden="0" w:uiPriority="66" w:unhideWhenUsed="0"/>
-    <w:lsdException w:name="Medium Grid 1 Accent 3" w:semiHidden="0" w:uiPriority="67" w:unhideWhenUsed="0"/>
-    <w:lsdException w:name="Medium Grid 2 Accent 3" w:semiHidden="0" w:uiPriority="68" w:unhideWhenUsed="0"/>
-    <w:lsdException w:name="Medium Grid 3 Accent 3" w:semiHidden="0" w:uiPriority="69" w:unhideWhenUsed="0"/>
-    <w:lsdException w:name="Dark List Accent 3" w:semiHidden="0" w:uiPriority="70" w:unhideWhenUsed="0"/>
-    <w:lsdException w:name="Colorful Shading Accent 3" w:semiHidden="0" w:uiPriority="71" w:unhideWhenUsed="0"/>
-    <w:lsdException w:name="Colorful List Accent 3" w:semiHidden="0" w:uiPriority="72" w:unhideWhenUsed="0"/>
-    <w:lsdException w:name="Colorful Grid Accent 3" w:semiHidden="0" w:uiPriority="73" w:unhideWhenUsed="0"/>
-    <w:lsdException w:name="Light Shading Accent 4" w:semiHidden="0" w:uiPriority="60" w:unhideWhenUsed="0"/>
-    <w:lsdException w:name="Light List Accent 4" w:semiHidden="0" w:uiPriority="61" w:unhideWhenUsed="0"/>
-    <w:lsdException w:name="Light Grid Accent 4" w:semiHidden="0" w:uiPriority="62" w:unhideWhenUsed="0"/>
-    <w:lsdException w:name="Medium Shading 1 Accent 4" w:semiHidden="0" w:uiPriority="63" w:unhideWhenUsed="0"/>
-    <w:lsdException w:name="Medium Shading 2 Accent 4" w:semiHidden="0" w:uiPriority="64" w:unhideWhenUsed="0"/>
-    <w:lsdException w:name="Medium List 1 Accent 4" w:semiHidden="0" w:uiPriority="65" w:unhideWhenUsed="0"/>
-    <w:lsdException w:name="Medium List 2 Accent 4" w:semiHidden="0" w:uiPriority="66" w:unhideWhenUsed="0"/>
-    <w:lsdException w:name="Medium Grid 1 Accent 4" w:semiHidden="0" w:uiPriority="67" w:unhideWhenUsed="0"/>
-    <w:lsdException w:name="Medium Grid 2 Accent 4" w:semiHidden="0" w:uiPriority="68" w:unhideWhenUsed="0"/>
-    <w:lsdException w:name="Medium Grid 3 Accent 4" w:semiHidden="0" w:uiPriority="69" w:unhideWhenUsed="0"/>
-    <w:lsdException w:name="Dark List Accent 4" w:semiHidden="0" w:uiPriority="70" w:unhideWhenUsed="0"/>
-    <w:lsdException w:name="Colorful Shading Accent 4" w:semiHidden="0" w:uiPriority="71" w:unhideWhenUsed="0"/>
-    <w:lsdException w:name="Colorful List Accent 4" w:semiHidden="0" w:uiPriority="72" w:unhideWhenUsed="0"/>
-    <w:lsdException w:name="Colorful Grid Accent 4" w:semiHidden="0" w:uiPriority="73" w:unhideWhenUsed="0"/>
-    <w:lsdException w:name="Light Shading Accent 5" w:semiHidden="0" w:uiPriority="60" w:unhideWhenUsed="0"/>
-    <w:lsdException w:name="Light List Accent 5" w:semiHidden="0" w:uiPriority="61" w:unhideWhenUsed="0"/>
-    <w:lsdException w:name="Light Grid Accent 5" w:semiHidden="0" w:uiPriority="62" w:unhideWhenUsed="0"/>
-    <w:lsdException w:name="Medium Shading 1 Accent 5" w:semiHidden="0" w:uiPriority="63" w:unhideWhenUsed="0"/>
-    <w:lsdException w:name="Medium Shading 2 Accent 5" w:semiHidden="0" w:uiPriority="64" w:unhideWhenUsed="0"/>
-    <w:lsdException w:name="Medium List 1 Accent 5" w:semiHidden="0" w:uiPriority="65" w:unhideWhenUsed="0"/>
-    <w:lsdException w:name="Medium List 2 Accent 5" w:semiHidden="0" w:uiPriority="66" w:unhideWhenUsed="0"/>
-    <w:lsdException w:name="Medium Grid 1 Accent 5" w:semiHidden="0" w:uiPriority="67" w:unhideWhenUsed="0"/>
-    <w:lsdException w:name="Medium Grid 2 Accent 5" w:semiHidden="0" w:uiPriority="68" w:unhideWhenUsed="0"/>
-    <w:lsdException w:name="Medium Grid 3 Accent 5" w:semiHidden="0" w:uiPriority="69" w:unhideWhenUsed="0"/>
-    <w:lsdException w:name="Dark List Accent 5" w:semiHidden="0" w:uiPriority="70" w:unhideWhenUsed="0"/>
-    <w:lsdException w:name="Colorful Shading Accent 5" w:semiHidden="0" w:uiPriority="71" w:unhideWhenUsed="0"/>
-    <w:lsdException w:name="Colorful List Accent 5" w:semiHidden="0" w:uiPriority="72" w:unhideWhenUsed="0"/>
-    <w:lsdException w:name="Colorful Grid Accent 5" w:semiHidden="0" w:uiPriority="73" w:unhideWhenUsed="0"/>
-    <w:lsdException w:name="Light Shading Accent 6" w:semiHidden="0" w:uiPriority="60" w:unhideWhenUsed="0"/>
-    <w:lsdException w:name="Light List Accent 6" w:semiHidden="0" w:uiPriority="61" w:unhideWhenUsed="0"/>
-    <w:lsdException w:name="Light Grid Accent 6" w:semiHidden="0" w:uiPriority="62" w:unhideWhenUsed="0"/>
-    <w:lsdException w:name="Medium Shading 1 Accent 6" w:semiHidden="0" w:uiPriority="63" w:unhideWhenUsed="0"/>
-    <w:lsdException w:name="Medium Shading 2 Accent 6" w:semiHidden="0" w:uiPriority="64" w:unhideWhenUsed="0"/>
-    <w:lsdException w:name="Medium List 1 Accent 6" w:semiHidden="0" w:uiPriority="65" w:unhideWhenUsed="0"/>
-    <w:lsdException w:name="Medium List 2 Accent 6" w:semiHidden="0" w:uiPriority="66" w:unhideWhenUsed="0"/>
-    <w:lsdException w:name="Medium Grid 1 Accent 6" w:semiHidden="0" w:uiPriority="67" w:unhideWhenUsed="0"/>
-    <w:lsdException w:name="Medium Grid 2 Accent 6" w:semiHidden="0" w:uiPriority="68" w:unhideWhenUsed="0"/>
-    <w:lsdException w:name="Medium Grid 3 Accent 6" w:semiHidden="0" w:uiPriority="69" w:unhideWhenUsed="0"/>
-    <w:lsdException w:name="Dark List Accent 6" w:semiHidden="0" w:uiPriority="70" w:unhideWhenUsed="0"/>
-    <w:lsdException w:name="Colorful Shading Accent 6" w:semiHidden="0" w:uiPriority="71" w:unhideWhenUsed="0"/>
-    <w:lsdException w:name="Colorful List Accent 6" w:semiHidden="0" w:uiPriority="72" w:unhideWhenUsed="0"/>
-    <w:lsdException w:name="Colorful Grid Accent 6" w:semiHidden="0" w:uiPriority="73" w:unhideWhenUsed="0"/>
-    <w:lsdException w:name="Subtle Emphasis" w:semiHidden="0" w:uiPriority="19" w:unhideWhenUsed="0" w:qFormat="1"/>
-    <w:lsdException w:name="Intense Emphasis" w:semiHidden="0" w:uiPriority="21" w:unhideWhenUsed="0" w:qFormat="1"/>
-    <w:lsdException w:name="Subtle Reference" w:semiHidden="0" w:uiPriority="31" w:unhideWhenUsed="0" w:qFormat="1"/>
-    <w:lsdException w:name="Intense Reference" w:semiHidden="0" w:uiPriority="32" w:unhideWhenUsed="0" w:qFormat="1"/>
-    <w:lsdException w:name="Book Title" w:semiHidden="0" w:uiPriority="33" w:unhideWhenUsed="0" w:qFormat="1"/>
-    <w:lsdException w:name="Bibliography" w:uiPriority="37"/>
-    <w:lsdException w:name="TOC Heading" w:uiPriority="39" w:qFormat="1"/>
-  </w:latentStyles>
-  <w:style w:type="paragraph" w:default="1" w:styleId="Normal">
-    <w:name w:val="Normal"/>
-    <w:qFormat/>
-  </w:style>
-  <w:style w:type="character" w:default="1" w:styleId="Fuentedeprrafopredeter">
-    <w:name w:val="Default Paragraph Font"/>
-    <w:uiPriority w:val="1"/>
-    <w:semiHidden/>
-    <w:unhideWhenUsed/>
-  </w:style>
-  <w:style w:type="table" w:default="1" w:styleId="Tablanormal">
-    <w:name w:val="Normal Table"/>
-    <w:uiPriority w:val="99"/>
-    <w:semiHidden/>
-    <w:unhideWhenUsed/>
-    <w:tblPr>
-      <w:tblInd w:w="0" w:type="dxa"/>
-      <w:tblCellMar>
-        <w:top w:w="0" w:type="dxa"/>
-        <w:left w:w="108" w:type="dxa"/>
-        <w:bottom w:w="0" w:type="dxa"/>
-        <w:right w:w="108" w:type="dxa"/>
-      </w:tblCellMar>
-    </w:tblPr>
-  </w:style>
-  <w:style w:type="numbering" w:default="1" w:styleId="Sinlista">
-    <w:name w:val="No List"/>
-    <w:uiPriority w:val="99"/>
-    <w:semiHidden/>
-    <w:unhideWhenUsed/>
-  </w:style>
-  <w:style w:type="character" w:styleId="Textodelmarcadordeposicin">
-    <w:name w:val="Placeholder Text"/>
-    <w:basedOn w:val="Fuentedeprrafopredeter"/>
-    <w:uiPriority w:val="99"/>
-    <w:semiHidden/>
-    <w:rsid w:val="00BB647D"/>
-    <w:rPr>
-      <w:color w:val="808080"/>
-    </w:rPr>
-  </w:style>
-</w:styles>
-</file>
-
-<file path=word/glossary/stylesWithEffects.xml><?xml version="1.0" encoding="utf-8"?>
-<w:styles xmlns:wpc="http://schemas.microsoft.com/office/word/2010/wordprocessingCanvas" xmlns:mc="http://schemas.openxmlformats.org/markup-compatibility/2006" xmlns:o="urn:schemas-microsoft-com:office:office" xmlns:r="http://schemas.openxmlformats.org/officeDocument/2006/relationships" xmlns:m="http://schemas.openxmlformats.org/officeDocument/2006/math" xmlns:v="urn:schemas-microsoft-com:vml" xmlns:wp14="http://schemas.microsoft.com/office/word/2010/wordprocessingDrawing" xmlns:wp="http://schemas.openxmlformats.org/drawingml/2006/wordprocessingDrawing" xmlns:w10="urn:schemas-microsoft-com:office:word" xmlns:w="http://schemas.openxmlformats.org/wordprocessingml/2006/main" xmlns:w14="http://schemas.microsoft.com/office/word/2010/wordml" xmlns:wpg="http://schemas.microsoft.com/office/word/2010/wordprocessingGroup" xmlns:wpi="http://schemas.microsoft.com/office/word/2010/wordprocessingInk" xmlns:wne="http://schemas.microsoft.com/office/word/2006/wordml" xmlns:wps="http://schemas.microsoft.com/office/word/2010/wordprocessingShape" mc:Ignorable="w14 wp14">
-  <w:docDefaults>
-    <w:rPrDefault>
-      <w:rPr>
-        <w:rFonts w:asciiTheme="minorHAnsi" w:eastAsiaTheme="minorEastAsia" w:hAnsiTheme="minorHAnsi" w:cstheme="minorBidi"/>
-        <w:sz w:val="22"/>
-        <w:szCs w:val="22"/>
-        <w:lang w:val="es-AR" w:eastAsia="es-AR" w:bidi="ar-SA"/>
-      </w:rPr>
-    </w:rPrDefault>
-    <w:pPrDefault>
-      <w:pPr>
-        <w:spacing w:after="200" w:line="276" w:lineRule="auto"/>
-      </w:pPr>
-    </w:pPrDefault>
-  </w:docDefaults>
-  <w:latentStyles w:defLockedState="0" w:defUIPriority="99" w:defSemiHidden="1" w:defUnhideWhenUsed="1" w:defQFormat="0" w:count="267">
-    <w:lsdException w:name="Normal" w:semiHidden="0" w:uiPriority="0" w:unhideWhenUsed="0" w:qFormat="1"/>
-    <w:lsdException w:name="heading 1" w:semiHidden="0" w:uiPriority="9" w:unhideWhenUsed="0" w:qFormat="1"/>
-    <w:lsdException w:name="heading 2" w:uiPriority="9" w:qFormat="1"/>
-    <w:lsdException w:name="heading 3" w:uiPriority="9" w:qFormat="1"/>
-    <w:lsdException w:name="heading 4" w:uiPriority="9" w:qFormat="1"/>
-    <w:lsdException w:name="heading 5" w:uiPriority="9" w:qFormat="1"/>
-    <w:lsdException w:name="heading 6" w:uiPriority="9" w:qFormat="1"/>
-    <w:lsdException w:name="heading 7" w:uiPriority="9" w:qFormat="1"/>
-    <w:lsdException w:name="heading 8" w:uiPriority="9" w:qFormat="1"/>
-    <w:lsdException w:name="heading 9" w:uiPriority="9" w:qFormat="1"/>
-    <w:lsdException w:name="toc 1" w:uiPriority="39"/>
-    <w:lsdException w:name="toc 2" w:uiPriority="39"/>
-    <w:lsdException w:name="toc 3" w:uiPriority="39"/>
-    <w:lsdException w:name="toc 4" w:uiPriority="39"/>
-    <w:lsdException w:name="toc 5" w:uiPriority="39"/>
-    <w:lsdException w:name="toc 6" w:uiPriority="39"/>
-    <w:lsdException w:name="toc 7" w:uiPriority="39"/>
-    <w:lsdException w:name="toc 8" w:uiPriority="39"/>
-    <w:lsdException w:name="toc 9" w:uiPriority="39"/>
-    <w:lsdException w:name="caption" w:uiPriority="35" w:qFormat="1"/>
-    <w:lsdException w:name="Title" w:semiHidden="0" w:uiPriority="10" w:unhideWhenUsed="0" w:qFormat="1"/>
-    <w:lsdException w:name="Default Paragraph Font" w:uiPriority="1"/>
-    <w:lsdException w:name="Subtitle" w:semiHidden="0" w:uiPriority="11" w:unhideWhenUsed="0" w:qFormat="1"/>
-    <w:lsdException w:name="Strong" w:semiHidden="0" w:uiPriority="22" w:unhideWhenUsed="0" w:qFormat="1"/>
-    <w:lsdException w:name="Emphasis" w:semiHidden="0" w:uiPriority="20" w:unhideWhenUsed="0" w:qFormat="1"/>
-    <w:lsdException w:name="Table Grid" w:semiHidden="0" w:uiPriority="59" w:unhideWhenUsed="0"/>
-    <w:lsdException w:name="Placeholder Text" w:unhideWhenUsed="0"/>
-    <w:lsdException w:name="No Spacing" w:semiHidden="0" w:uiPriority="1" w:unhideWhenUsed="0" w:qFormat="1"/>
-    <w:lsdException w:name="Light Shading" w:semiHidden="0" w:uiPriority="60" w:unhideWhenUsed="0"/>
-    <w:lsdException w:name="Light List" w:semiHidden="0" w:uiPriority="61" w:unhideWhenUsed="0"/>
-    <w:lsdException w:name="Light Grid" w:semiHidden="0" w:uiPriority="62" w:unhideWhenUsed="0"/>
-    <w:lsdException w:name="Medium Shading 1" w:semiHidden="0" w:uiPriority="63" w:unhideWhenUsed="0"/>
-    <w:lsdException w:name="Medium Shading 2" w:semiHidden="0" w:uiPriority="64" w:unhideWhenUsed="0"/>
-    <w:lsdException w:name="Medium List 1" w:semiHidden="0" w:uiPriority="65" w:unhideWhenUsed="0"/>
-    <w:lsdException w:name="Medium List 2" w:semiHidden="0" w:uiPriority="66" w:unhideWhenUsed="0"/>
-    <w:lsdException w:name="Medium Grid 1" w:semiHidden="0" w:uiPriority="67" w:unhideWhenUsed="0"/>
-    <w:lsdException w:name="Medium Grid 2" w:semiHidden="0" w:uiPriority="68" w:unhideWhenUsed="0"/>
-    <w:lsdException w:name="Medium Grid 3" w:semiHidden="0" w:uiPriority="69" w:unhideWhenUsed="0"/>
-    <w:lsdException w:name="Dark List" w:semiHidden="0" w:uiPriority="70" w:unhideWhenUsed="0"/>
-    <w:lsdException w:name="Colorful Shading" w:semiHidden="0" w:uiPriority="71" w:unhideWhenUsed="0"/>
-    <w:lsdException w:name="Colorful List" w:semiHidden="0" w:uiPriority="72" w:unhideWhenUsed="0"/>
-    <w:lsdException w:name="Colorful Grid" w:semiHidden="0" w:uiPriority="73" w:unhideWhenUsed="0"/>
-    <w:lsdException w:name="Light Shading Accent 1" w:semiHidden="0" w:uiPriority="60" w:unhideWhenUsed="0"/>
-    <w:lsdException w:name="Light List Accent 1" w:semiHidden="0" w:uiPriority="61" w:unhideWhenUsed="0"/>
-    <w:lsdException w:name="Light Grid Accent 1" w:semiHidden="0" w:uiPriority="62" w:unhideWhenUsed="0"/>
-    <w:lsdException w:name="Medium Shading 1 Accent 1" w:semiHidden="0" w:uiPriority="63" w:unhideWhenUsed="0"/>
-    <w:lsdException w:name="Medium Shading 2 Accent 1" w:semiHidden="0" w:uiPriority="64" w:unhideWhenUsed="0"/>
-    <w:lsdException w:name="Medium List 1 Accent 1" w:semiHidden="0" w:uiPriority="65" w:unhideWhenUsed="0"/>
-    <w:lsdException w:name="Revision" w:unhideWhenUsed="0"/>
-    <w:lsdException w:name="List Paragraph" w:semiHidden="0" w:uiPriority="34" w:unhideWhenUsed="0" w:qFormat="1"/>
-    <w:lsdException w:name="Quote" w:semiHidden="0" w:uiPriority="29" w:unhideWhenUsed="0" w:qFormat="1"/>
-    <w:lsdException w:name="Intense Quote" w:semiHidden="0" w:uiPriority="30" w:unhideWhenUsed="0" w:qFormat="1"/>
-    <w:lsdException w:name="Medium List 2 Accent 1" w:semiHidden="0" w:uiPriority="66" w:unhideWhenUsed="0"/>
-    <w:lsdException w:name="Medium Grid 1 Accent 1" w:semiHidden="0" w:uiPriority="67" w:unhideWhenUsed="0"/>
-    <w:lsdException w:name="Medium Grid 2 Accent 1" w:semiHidden="0" w:uiPriority="68" w:unhideWhenUsed="0"/>
-    <w:lsdException w:name="Medium Grid 3 Accent 1" w:semiHidden="0" w:uiPriority="69" w:unhideWhenUsed="0"/>
-    <w:lsdException w:name="Dark List Accent 1" w:semiHidden="0" w:uiPriority="70" w:unhideWhenUsed="0"/>
-    <w:lsdException w:name="Colorful Shading Accent 1" w:semiHidden="0" w:uiPriority="71" w:unhideWhenUsed="0"/>
-    <w:lsdException w:name="Colorful List Accent 1" w:semiHidden="0" w:uiPriority="72" w:unhideWhenUsed="0"/>
-    <w:lsdException w:name="Colorful Grid Accent 1" w:semiHidden="0" w:uiPriority="73" w:unhideWhenUsed="0"/>
-    <w:lsdException w:name="Light Shading Accent 2" w:semiHidden="0" w:uiPriority="60" w:unhideWhenUsed="0"/>
-    <w:lsdException w:name="Light List Accent 2" w:semiHidden="0" w:uiPriority="61" w:unhideWhenUsed="0"/>
-    <w:lsdException w:name="Light Grid Accent 2" w:semiHidden="0" w:uiPriority="62" w:unhideWhenUsed="0"/>
-    <w:lsdException w:name="Medium Shading 1 Accent 2" w:semiHidden="0" w:uiPriority="63" w:unhideWhenUsed="0"/>
-    <w:lsdException w:name="Medium Shading 2 Accent 2" w:semiHidden="0" w:uiPriority="64" w:unhideWhenUsed="0"/>
-    <w:lsdException w:name="Medium List 1 Accent 2" w:semiHidden="0" w:uiPriority="65" w:unhideWhenUsed="0"/>
-    <w:lsdException w:name="Medium List 2 Accent 2" w:semiHidden="0" w:uiPriority="66" w:unhideWhenUsed="0"/>
-    <w:lsdException w:name="Medium Grid 1 Accent 2" w:semiHidden="0" w:uiPriority="67" w:unhideWhenUsed="0"/>
-    <w:lsdException w:name="Medium Grid 2 Accent 2" w:semiHidden="0" w:uiPriority="68" w:unhideWhenUsed="0"/>
-    <w:lsdException w:name="Medium Grid 3 Accent 2" w:semiHidden="0" w:uiPriority="69" w:unhideWhenUsed="0"/>
-    <w:lsdException w:name="Dark List Accent 2" w:semiHidden="0" w:uiPriority="70" w:unhideWhenUsed="0"/>
-    <w:lsdException w:name="Colorful Shading Accent 2" w:semiHidden="0" w:uiPriority="71" w:unhideWhenUsed="0"/>
-    <w:lsdException w:name="Colorful List Accent 2" w:semiHidden="0" w:uiPriority="72" w:unhideWhenUsed="0"/>
-    <w:lsdException w:name="Colorful Grid Accent 2" w:semiHidden="0" w:uiPriority="73" w:unhideWhenUsed="0"/>
-    <w:lsdException w:name="Light Shading Accent 3" w:semiHidden="0" w:uiPriority="60" w:unhideWhenUsed="0"/>
-    <w:lsdException w:name="Light List Accent 3" w:semiHidden="0" w:uiPriority="61" w:unhideWhenUsed="0"/>
-    <w:lsdException w:name="Light Grid Accent 3" w:semiHidden="0" w:uiPriority="62" w:unhideWhenUsed="0"/>
-    <w:lsdException w:name="Medium Shading 1 Accent 3" w:semiHidden="0" w:uiPriority="63" w:unhideWhenUsed="0"/>
-    <w:lsdException w:name="Medium Shading 2 Accent 3" w:semiHidden="0" w:uiPriority="64" w:unhideWhenUsed="0"/>
-    <w:lsdException w:name="Medium List 1 Accent 3" w:semiHidden="0" w:uiPriority="65" w:unhideWhenUsed="0"/>
-    <w:lsdException w:name="Medium List 2 Accent 3" w:semiHidden="0" w:uiPriority="66" w:unhideWhenUsed="0"/>
-    <w:lsdException w:name="Medium Grid 1 Accent 3" w:semiHidden="0" w:uiPriority="67" w:unhideWhenUsed="0"/>
-    <w:lsdException w:name="Medium Grid 2 Accent 3" w:semiHidden="0" w:uiPriority="68" w:unhideWhenUsed="0"/>
-    <w:lsdException w:name="Medium Grid 3 Accent 3" w:semiHidden="0" w:uiPriority="69" w:unhideWhenUsed="0"/>
-    <w:lsdException w:name="Dark List Accent 3" w:semiHidden="0" w:uiPriority="70" w:unhideWhenUsed="0"/>
-    <w:lsdException w:name="Colorful Shading Accent 3" w:semiHidden="0" w:uiPriority="71" w:unhideWhenUsed="0"/>
-    <w:lsdException w:name="Colorful List Accent 3" w:semiHidden="0" w:uiPriority="72" w:unhideWhenUsed="0"/>
-    <w:lsdException w:name="Colorful Grid Accent 3" w:semiHidden="0" w:uiPriority="73" w:unhideWhenUsed="0"/>
-    <w:lsdException w:name="Light Shading Accent 4" w:semiHidden="0" w:uiPriority="60" w:unhideWhenUsed="0"/>
-    <w:lsdException w:name="Light List Accent 4" w:semiHidden="0" w:uiPriority="61" w:unhideWhenUsed="0"/>
-    <w:lsdException w:name="Light Grid Accent 4" w:semiHidden="0" w:uiPriority="62" w:unhideWhenUsed="0"/>
-    <w:lsdException w:name="Medium Shading 1 Accent 4" w:semiHidden="0" w:uiPriority="63" w:unhideWhenUsed="0"/>
-    <w:lsdException w:name="Medium Shading 2 Accent 4" w:semiHidden="0" w:uiPriority="64" w:unhideWhenUsed="0"/>
-    <w:lsdException w:name="Medium List 1 Accent 4" w:semiHidden="0" w:uiPriority="65" w:unhideWhenUsed="0"/>
-    <w:lsdException w:name="Medium List 2 Accent 4" w:semiHidden="0" w:uiPriority="66" w:unhideWhenUsed="0"/>
-    <w:lsdException w:name="Medium Grid 1 Accent 4" w:semiHidden="0" w:uiPriority="67" w:unhideWhenUsed="0"/>
-    <w:lsdException w:name="Medium Grid 2 Accent 4" w:semiHidden="0" w:uiPriority="68" w:unhideWhenUsed="0"/>
-    <w:lsdException w:name="Medium Grid 3 Accent 4" w:semiHidden="0" w:uiPriority="69" w:unhideWhenUsed="0"/>
-    <w:lsdException w:name="Dark List Accent 4" w:semiHidden="0" w:uiPriority="70" w:unhideWhenUsed="0"/>
-    <w:lsdException w:name="Colorful Shading Accent 4" w:semiHidden="0" w:uiPriority="71" w:unhideWhenUsed="0"/>
-    <w:lsdException w:name="Colorful List Accent 4" w:semiHidden="0" w:uiPriority="72" w:unhideWhenUsed="0"/>
-    <w:lsdException w:name="Colorful Grid Accent 4" w:semiHidden="0" w:uiPriority="73" w:unhideWhenUsed="0"/>
-    <w:lsdException w:name="Light Shading Accent 5" w:semiHidden="0" w:uiPriority="60" w:unhideWhenUsed="0"/>
-    <w:lsdException w:name="Light List Accent 5" w:semiHidden="0" w:uiPriority="61" w:unhideWhenUsed="0"/>
-    <w:lsdException w:name="Light Grid Accent 5" w:semiHidden="0" w:uiPriority="62" w:unhideWhenUsed="0"/>
-    <w:lsdException w:name="Medium Shading 1 Accent 5" w:semiHidden="0" w:uiPriority="63" w:unhideWhenUsed="0"/>
-    <w:lsdException w:name="Medium Shading 2 Accent 5" w:semiHidden="0" w:uiPriority="64" w:unhideWhenUsed="0"/>
-    <w:lsdException w:name="Medium List 1 Accent 5" w:semiHidden="0" w:uiPriority="65" w:unhideWhenUsed="0"/>
-    <w:lsdException w:name="Medium List 2 Accent 5" w:semiHidden="0" w:uiPriority="66" w:unhideWhenUsed="0"/>
-    <w:lsdException w:name="Medium Grid 1 Accent 5" w:semiHidden="0" w:uiPriority="67" w:unhideWhenUsed="0"/>
-    <w:lsdException w:name="Medium Grid 2 Accent 5" w:semiHidden="0" w:uiPriority="68" w:unhideWhenUsed="0"/>
-    <w:lsdException w:name="Medium Grid 3 Accent 5" w:semiHidden="0" w:uiPriority="69" w:unhideWhenUsed="0"/>
-    <w:lsdException w:name="Dark List Accent 5" w:semiHidden="0" w:uiPriority="70" w:unhideWhenUsed="0"/>
-    <w:lsdException w:name="Colorful Shading Accent 5" w:semiHidden="0" w:uiPriority="71" w:unhideWhenUsed="0"/>
-    <w:lsdException w:name="Colorful List Accent 5" w:semiHidden="0" w:uiPriority="72" w:unhideWhenUsed="0"/>
-    <w:lsdException w:name="Colorful Grid Accent 5" w:semiHidden="0" w:uiPriority="73" w:unhideWhenUsed="0"/>
-    <w:lsdException w:name="Light Shading Accent 6" w:semiHidden="0" w:uiPriority="60" w:unhideWhenUsed="0"/>
-    <w:lsdException w:name="Light List Accent 6" w:semiHidden="0" w:uiPriority="61" w:unhideWhenUsed="0"/>
-    <w:lsdException w:name="Light Grid Accent 6" w:semiHidden="0" w:uiPriority="62" w:unhideWhenUsed="0"/>
-    <w:lsdException w:name="Medium Shading 1 Accent 6" w:semiHidden="0" w:uiPriority="63" w:unhideWhenUsed="0"/>
-    <w:lsdException w:name="Medium Shading 2 Accent 6" w:semiHidden="0" w:uiPriority="64" w:unhideWhenUsed="0"/>
-    <w:lsdException w:name="Medium List 1 Accent 6" w:semiHidden="0" w:uiPriority="65" w:unhideWhenUsed="0"/>
-    <w:lsdException w:name="Medium List 2 Accent 6" w:semiHidden="0" w:uiPriority="66" w:unhideWhenUsed="0"/>
-    <w:lsdException w:name="Medium Grid 1 Accent 6" w:semiHidden="0" w:uiPriority="67" w:unhideWhenUsed="0"/>
-    <w:lsdException w:name="Medium Grid 2 Accent 6" w:semiHidden="0" w:uiPriority="68" w:unhideWhenUsed="0"/>
-    <w:lsdException w:name="Medium Grid 3 Accent 6" w:semiHidden="0" w:uiPriority="69" w:unhideWhenUsed="0"/>
-    <w:lsdException w:name="Dark List Accent 6" w:semiHidden="0" w:uiPriority="70" w:unhideWhenUsed="0"/>
-    <w:lsdException w:name="Colorful Shading Accent 6" w:semiHidden="0" w:uiPriority="71" w:unhideWhenUsed="0"/>
-    <w:lsdException w:name="Colorful List Accent 6" w:semiHidden="0" w:uiPriority="72" w:unhideWhenUsed="0"/>
-    <w:lsdException w:name="Colorful Grid Accent 6" w:semiHidden="0" w:uiPriority="73" w:unhideWhenUsed="0"/>
-    <w:lsdException w:name="Subtle Emphasis" w:semiHidden="0" w:uiPriority="19" w:unhideWhenUsed="0" w:qFormat="1"/>
-    <w:lsdException w:name="Intense Emphasis" w:semiHidden="0" w:uiPriority="21" w:unhideWhenUsed="0" w:qFormat="1"/>
-    <w:lsdException w:name="Subtle Reference" w:semiHidden="0" w:uiPriority="31" w:unhideWhenUsed="0" w:qFormat="1"/>
-    <w:lsdException w:name="Intense Reference" w:semiHidden="0" w:uiPriority="32" w:unhideWhenUsed="0" w:qFormat="1"/>
-    <w:lsdException w:name="Book Title" w:semiHidden="0" w:uiPriority="33" w:unhideWhenUsed="0" w:qFormat="1"/>
-    <w:lsdException w:name="Bibliography" w:uiPriority="37"/>
-    <w:lsdException w:name="TOC Heading" w:uiPriority="39" w:qFormat="1"/>
-  </w:latentStyles>
-  <w:style w:type="paragraph" w:default="1" w:styleId="Normal">
-    <w:name w:val="Normal"/>
-    <w:qFormat/>
-  </w:style>
-  <w:style w:type="character" w:default="1" w:styleId="Fuentedeprrafopredeter">
-    <w:name w:val="Default Paragraph Font"/>
-    <w:uiPriority w:val="1"/>
-    <w:semiHidden/>
-    <w:unhideWhenUsed/>
-  </w:style>
-  <w:style w:type="table" w:default="1" w:styleId="Tablanormal">
-    <w:name w:val="Normal Table"/>
-    <w:uiPriority w:val="99"/>
-    <w:semiHidden/>
-    <w:unhideWhenUsed/>
-    <w:tblPr>
-      <w:tblInd w:w="0" w:type="dxa"/>
-      <w:tblCellMar>
-        <w:top w:w="0" w:type="dxa"/>
-        <w:left w:w="108" w:type="dxa"/>
-        <w:bottom w:w="0" w:type="dxa"/>
-        <w:right w:w="108" w:type="dxa"/>
-      </w:tblCellMar>
-    </w:tblPr>
-  </w:style>
-  <w:style w:type="numbering" w:default="1" w:styleId="Sinlista">
-    <w:name w:val="No List"/>
-    <w:uiPriority w:val="99"/>
-    <w:semiHidden/>
-    <w:unhideWhenUsed/>
-  </w:style>
-  <w:style w:type="character" w:styleId="Textodelmarcadordeposicin">
-    <w:name w:val="Placeholder Text"/>
-    <w:basedOn w:val="Fuentedeprrafopredeter"/>
-    <w:uiPriority w:val="99"/>
-    <w:semiHidden/>
-    <w:rsid w:val="00BB647D"/>
-    <w:rPr>
-      <w:color w:val="808080"/>
-    </w:rPr>
-  </w:style>
-</w:styles>
-</file>
-
-<file path=word/glossary/webSettings.xml><?xml version="1.0" encoding="utf-8"?>
-<w:webSettings xmlns:mc="http://schemas.openxmlformats.org/markup-compatibility/2006" xmlns:r="http://schemas.openxmlformats.org/officeDocument/2006/relationships" xmlns:w="http://schemas.openxmlformats.org/wordprocessingml/2006/main" xmlns:w14="http://schemas.microsoft.com/office/word/2010/wordml" mc:Ignorable="w14">
-  <w:optimizeForBrowser/>
-  <w:allowPNG/>
-</w:webSettings>
 </file>
 
 <file path=word/theme/theme1.xml><?xml version="1.0" encoding="utf-8"?>
@@ -19926,7 +19489,7 @@
 </file>
 
 <file path=customXml/itemProps1.xml><?xml version="1.0" encoding="utf-8"?>
-<ds:datastoreItem xmlns:ds="http://schemas.openxmlformats.org/officeDocument/2006/customXml" ds:itemID="{3764E07E-E7FC-474A-8404-DF6136ADCCAB}">
+<ds:datastoreItem xmlns:ds="http://schemas.openxmlformats.org/officeDocument/2006/customXml" ds:itemID="{A922E740-884B-4F79-B1DE-52BDB2F0A772}">
   <ds:schemaRefs>
     <ds:schemaRef ds:uri="http://schemas.openxmlformats.org/officeDocument/2006/bibliography"/>
   </ds:schemaRefs>

</xml_diff>

<commit_message>
Avance sobre informe y punto B.7 (gráficos aparte)
Falta analisis de estabilidad, los puntos C (que no debe ser muy
distinto de lo otro), y la conclusion + algundos detalles como anexo y
nombre del archivo txt o csv a entregar por ejemplo
</commit_message>
<xml_diff>
--- a/Análisis Numérico I - TP1.docx
+++ b/Análisis Numérico I - TP1.docx
@@ -42,7 +42,7 @@
             <v:imagedata r:id="rId9" o:title=""/>
             <w10:wrap anchory="page"/>
           </v:shape>
-          <o:OLEObject Type="Embed" ProgID="Word.Picture.8" ShapeID="_x0000_s1026" DrawAspect="Content" ObjectID="_1523817568" r:id="rId10"/>
+          <o:OLEObject Type="Embed" ProgID="Word.Picture.8" ShapeID="_x0000_s1026" DrawAspect="Content" ObjectID="_1523858082" r:id="rId10"/>
         </w:pict>
       </w:r>
       <w:r>
@@ -8511,6 +8511,13 @@
           <w:lang w:val="es-ES"/>
         </w:rPr>
         <w:lastRenderedPageBreak/>
+        <w:t xml:space="preserve">A - </w:t>
+      </w:r>
+      <w:r>
+        <w:rPr>
+          <w:sz w:val="28"/>
+          <w:lang w:val="es-ES"/>
+        </w:rPr>
         <w:t>B</w:t>
       </w:r>
       <w:r>
@@ -9097,19 +9104,7 @@
         <w:rPr>
           <w:lang w:val="es-AR"/>
         </w:rPr>
-        <w:t xml:space="preserve">ficados en el enunciado del trabajo </w:t>
-      </w:r>
-      <w:r>
-        <w:rPr>
-          <w:lang w:val="es-AR"/>
-        </w:rPr>
-        <w:t>práctico</w:t>
-      </w:r>
-      <w:r>
-        <w:rPr>
-          <w:lang w:val="es-AR"/>
-        </w:rPr>
-        <w:t>.</w:t>
+        <w:t>ficados por Newton.</w:t>
       </w:r>
     </w:p>
     <w:p>
@@ -9890,7 +9885,21 @@
           <w:color w:val="000000"/>
           <w:lang w:val="es-AR"/>
         </w:rPr>
-        <w:t xml:space="preserve">Se utilizó el lenguaje C++ para la programación de los algoritmos con las siguientes características de la PC: </w:t>
+        <w:t>Se utilizó el lenguaje C++ para la programación de los algoritmos con la</w:t>
+      </w:r>
+      <w:r>
+        <w:rPr>
+          <w:color w:val="000000"/>
+          <w:lang w:val="es-AR"/>
+        </w:rPr>
+        <w:t xml:space="preserve">s siguientes características del </w:t>
+      </w:r>
+      <w:r>
+        <w:rPr>
+          <w:color w:val="000000"/>
+          <w:lang w:val="es-AR"/>
+        </w:rPr>
+        <w:t xml:space="preserve">PC: </w:t>
       </w:r>
     </w:p>
     <w:p>
@@ -14388,7 +14397,6 @@
     </w:p>
     <w:p>
       <w:pPr>
-        <w:jc w:val="both"/>
         <w:rPr>
           <w:lang w:val="es-ES"/>
         </w:rPr>
@@ -14409,51 +14417,6 @@
           <w:lang w:val="es-ES"/>
         </w:rPr>
         <w:lastRenderedPageBreak/>
-        <w:t>B.</w:t>
-      </w:r>
-      <w:r>
-        <w:rPr>
-          <w:sz w:val="28"/>
-          <w:lang w:val="es-ES"/>
-        </w:rPr>
-        <w:t xml:space="preserve"> 2</w:t>
-      </w:r>
-      <w:r>
-        <w:rPr>
-          <w:sz w:val="28"/>
-          <w:lang w:val="es-ES"/>
-        </w:rPr>
-        <w:t>:</w:t>
-      </w:r>
-      <w:r>
-        <w:rPr>
-          <w:sz w:val="28"/>
-          <w:lang w:val="es-ES"/>
-        </w:rPr>
-        <w:t xml:space="preserve"> Resolución problema matemático</w:t>
-      </w:r>
-    </w:p>
-    <w:p>
-      <w:pPr>
-        <w:rPr>
-          <w:lang w:val="es-ES"/>
-        </w:rPr>
-      </w:pPr>
-    </w:p>
-    <w:p>
-      <w:pPr>
-        <w:pStyle w:val="Ttulo"/>
-        <w:jc w:val="both"/>
-        <w:rPr>
-          <w:sz w:val="28"/>
-          <w:lang w:val="es-ES"/>
-        </w:rPr>
-      </w:pPr>
-      <w:r>
-        <w:rPr>
-          <w:sz w:val="28"/>
-          <w:lang w:val="es-ES"/>
-        </w:rPr>
         <w:t>B.</w:t>
       </w:r>
       <w:r>
@@ -14696,23 +14659,24 @@
     <w:tbl>
       <w:tblPr>
         <w:tblStyle w:val="Tablaconcuadrcula"/>
-        <w:tblW w:w="0" w:type="auto"/>
+        <w:tblW w:w="8884" w:type="dxa"/>
         <w:jc w:val="center"/>
         <w:tblLook w:val="04A0" w:firstRow="1" w:lastRow="0" w:firstColumn="1" w:lastColumn="0" w:noHBand="0" w:noVBand="1"/>
       </w:tblPr>
       <w:tblGrid>
-        <w:gridCol w:w="2577"/>
-        <w:gridCol w:w="2374"/>
-        <w:gridCol w:w="1885"/>
-        <w:gridCol w:w="1885"/>
+        <w:gridCol w:w="2625"/>
+        <w:gridCol w:w="2419"/>
+        <w:gridCol w:w="1920"/>
+        <w:gridCol w:w="1920"/>
       </w:tblGrid>
       <w:tr>
         <w:trPr>
+          <w:trHeight w:val="677"/>
           <w:jc w:val="center"/>
         </w:trPr>
         <w:tc>
           <w:tcPr>
-            <w:tcW w:w="2577" w:type="dxa"/>
+            <w:tcW w:w="2625" w:type="dxa"/>
           </w:tcPr>
           <w:p>
             <w:pPr>
@@ -14733,11 +14697,20 @@
               </w:rPr>
               <w:t>K</w:t>
             </w:r>
-          </w:p>
-        </w:tc>
-        <w:tc>
-          <w:tcPr>
-            <w:tcW w:w="2374" w:type="dxa"/>
+            <w:r>
+              <w:rPr>
+                <w:rFonts w:eastAsia="Times New Roman"/>
+                <w:b/>
+                <w:color w:val="000000"/>
+                <w:lang w:val="es-AR" w:eastAsia="es-AR"/>
+              </w:rPr>
+              <w:t xml:space="preserve"> (en radianes)</w:t>
+            </w:r>
+          </w:p>
+        </w:tc>
+        <w:tc>
+          <w:tcPr>
+            <w:tcW w:w="2419" w:type="dxa"/>
           </w:tcPr>
           <w:p>
             <w:pPr>
@@ -14758,7 +14731,7 @@
         </w:tc>
         <w:tc>
           <w:tcPr>
-            <w:tcW w:w="1885" w:type="dxa"/>
+            <w:tcW w:w="1920" w:type="dxa"/>
           </w:tcPr>
           <w:p>
             <w:pPr>
@@ -14779,7 +14752,7 @@
         </w:tc>
         <w:tc>
           <w:tcPr>
-            <w:tcW w:w="1885" w:type="dxa"/>
+            <w:tcW w:w="1920" w:type="dxa"/>
           </w:tcPr>
           <w:p>
             <w:pPr>
@@ -14801,34 +14774,19 @@
                 <w:b/>
                 <w:lang w:val="es-ES"/>
               </w:rPr>
-              <w:t xml:space="preserve"> (en </w:t>
-            </w:r>
-            <w:proofErr w:type="spellStart"/>
-            <w:r>
-              <w:rPr>
-                <w:b/>
-                <w:lang w:val="es-ES"/>
-              </w:rPr>
-              <w:t>nanoseg</w:t>
-            </w:r>
-            <w:proofErr w:type="spellEnd"/>
-            <w:r>
-              <w:rPr>
-                <w:b/>
-                <w:lang w:val="es-ES"/>
-              </w:rPr>
-              <w:t>)</w:t>
+              <w:t xml:space="preserve"> (en nanoseg)</w:t>
             </w:r>
           </w:p>
         </w:tc>
       </w:tr>
       <w:tr>
         <w:trPr>
+          <w:trHeight w:val="497"/>
           <w:jc w:val="center"/>
         </w:trPr>
         <w:tc>
           <w:tcPr>
-            <w:tcW w:w="2577" w:type="dxa"/>
+            <w:tcW w:w="2625" w:type="dxa"/>
           </w:tcPr>
           <w:p>
             <w:pPr>
@@ -14849,7 +14807,7 @@
         </w:tc>
         <w:tc>
           <w:tcPr>
-            <w:tcW w:w="2374" w:type="dxa"/>
+            <w:tcW w:w="2419" w:type="dxa"/>
           </w:tcPr>
           <w:p>
             <w:pPr>
@@ -14870,7 +14828,7 @@
         </w:tc>
         <w:tc>
           <w:tcPr>
-            <w:tcW w:w="1885" w:type="dxa"/>
+            <w:tcW w:w="1920" w:type="dxa"/>
           </w:tcPr>
           <w:p>
             <w:pPr>
@@ -14893,7 +14851,7 @@
         </w:tc>
         <w:tc>
           <w:tcPr>
-            <w:tcW w:w="1885" w:type="dxa"/>
+            <w:tcW w:w="1920" w:type="dxa"/>
           </w:tcPr>
           <w:p>
             <w:pPr>
@@ -14917,11 +14875,12 @@
       </w:tr>
       <w:tr>
         <w:trPr>
+          <w:trHeight w:val="471"/>
           <w:jc w:val="center"/>
         </w:trPr>
         <w:tc>
           <w:tcPr>
-            <w:tcW w:w="2577" w:type="dxa"/>
+            <w:tcW w:w="2625" w:type="dxa"/>
           </w:tcPr>
           <w:p>
             <w:pPr>
@@ -14942,7 +14901,7 @@
         </w:tc>
         <w:tc>
           <w:tcPr>
-            <w:tcW w:w="2374" w:type="dxa"/>
+            <w:tcW w:w="2419" w:type="dxa"/>
           </w:tcPr>
           <w:p>
             <w:pPr>
@@ -14963,7 +14922,7 @@
         </w:tc>
         <w:tc>
           <w:tcPr>
-            <w:tcW w:w="1885" w:type="dxa"/>
+            <w:tcW w:w="1920" w:type="dxa"/>
           </w:tcPr>
           <w:p>
             <w:pPr>
@@ -14986,7 +14945,7 @@
         </w:tc>
         <w:tc>
           <w:tcPr>
-            <w:tcW w:w="1885" w:type="dxa"/>
+            <w:tcW w:w="1920" w:type="dxa"/>
           </w:tcPr>
           <w:p>
             <w:pPr>
@@ -15010,11 +14969,12 @@
       </w:tr>
       <w:tr>
         <w:trPr>
+          <w:trHeight w:val="497"/>
           <w:jc w:val="center"/>
         </w:trPr>
         <w:tc>
           <w:tcPr>
-            <w:tcW w:w="2577" w:type="dxa"/>
+            <w:tcW w:w="2625" w:type="dxa"/>
           </w:tcPr>
           <w:p>
             <w:pPr>
@@ -15035,7 +14995,7 @@
         </w:tc>
         <w:tc>
           <w:tcPr>
-            <w:tcW w:w="2374" w:type="dxa"/>
+            <w:tcW w:w="2419" w:type="dxa"/>
           </w:tcPr>
           <w:p>
             <w:pPr>
@@ -15056,7 +15016,7 @@
         </w:tc>
         <w:tc>
           <w:tcPr>
-            <w:tcW w:w="1885" w:type="dxa"/>
+            <w:tcW w:w="1920" w:type="dxa"/>
           </w:tcPr>
           <w:p>
             <w:pPr>
@@ -15079,7 +15039,7 @@
         </w:tc>
         <w:tc>
           <w:tcPr>
-            <w:tcW w:w="1885" w:type="dxa"/>
+            <w:tcW w:w="1920" w:type="dxa"/>
           </w:tcPr>
           <w:p>
             <w:pPr>
@@ -15103,11 +15063,12 @@
       </w:tr>
       <w:tr>
         <w:trPr>
+          <w:trHeight w:val="471"/>
           <w:jc w:val="center"/>
         </w:trPr>
         <w:tc>
           <w:tcPr>
-            <w:tcW w:w="2577" w:type="dxa"/>
+            <w:tcW w:w="2625" w:type="dxa"/>
           </w:tcPr>
           <w:p>
             <w:pPr>
@@ -15128,7 +15089,7 @@
         </w:tc>
         <w:tc>
           <w:tcPr>
-            <w:tcW w:w="2374" w:type="dxa"/>
+            <w:tcW w:w="2419" w:type="dxa"/>
           </w:tcPr>
           <w:p>
             <w:pPr>
@@ -15149,7 +15110,7 @@
         </w:tc>
         <w:tc>
           <w:tcPr>
-            <w:tcW w:w="1885" w:type="dxa"/>
+            <w:tcW w:w="1920" w:type="dxa"/>
           </w:tcPr>
           <w:p>
             <w:pPr>
@@ -15172,7 +15133,7 @@
         </w:tc>
         <w:tc>
           <w:tcPr>
-            <w:tcW w:w="1885" w:type="dxa"/>
+            <w:tcW w:w="1920" w:type="dxa"/>
           </w:tcPr>
           <w:p>
             <w:pPr>
@@ -15196,11 +15157,12 @@
       </w:tr>
       <w:tr>
         <w:trPr>
+          <w:trHeight w:val="497"/>
           <w:jc w:val="center"/>
         </w:trPr>
         <w:tc>
           <w:tcPr>
-            <w:tcW w:w="2577" w:type="dxa"/>
+            <w:tcW w:w="2625" w:type="dxa"/>
           </w:tcPr>
           <w:p>
             <w:pPr>
@@ -15221,7 +15183,7 @@
         </w:tc>
         <w:tc>
           <w:tcPr>
-            <w:tcW w:w="2374" w:type="dxa"/>
+            <w:tcW w:w="2419" w:type="dxa"/>
           </w:tcPr>
           <w:p>
             <w:pPr>
@@ -15242,7 +15204,7 @@
         </w:tc>
         <w:tc>
           <w:tcPr>
-            <w:tcW w:w="1885" w:type="dxa"/>
+            <w:tcW w:w="1920" w:type="dxa"/>
           </w:tcPr>
           <w:p>
             <w:pPr>
@@ -15265,7 +15227,7 @@
         </w:tc>
         <w:tc>
           <w:tcPr>
-            <w:tcW w:w="1885" w:type="dxa"/>
+            <w:tcW w:w="1920" w:type="dxa"/>
           </w:tcPr>
           <w:p>
             <w:pPr>
@@ -15289,11 +15251,12 @@
       </w:tr>
       <w:tr>
         <w:trPr>
+          <w:trHeight w:val="471"/>
           <w:jc w:val="center"/>
         </w:trPr>
         <w:tc>
           <w:tcPr>
-            <w:tcW w:w="2577" w:type="dxa"/>
+            <w:tcW w:w="2625" w:type="dxa"/>
           </w:tcPr>
           <w:p>
             <w:pPr>
@@ -15314,7 +15277,7 @@
         </w:tc>
         <w:tc>
           <w:tcPr>
-            <w:tcW w:w="2374" w:type="dxa"/>
+            <w:tcW w:w="2419" w:type="dxa"/>
           </w:tcPr>
           <w:p>
             <w:pPr>
@@ -15335,7 +15298,7 @@
         </w:tc>
         <w:tc>
           <w:tcPr>
-            <w:tcW w:w="1885" w:type="dxa"/>
+            <w:tcW w:w="1920" w:type="dxa"/>
           </w:tcPr>
           <w:p>
             <w:pPr>
@@ -15358,7 +15321,7 @@
         </w:tc>
         <w:tc>
           <w:tcPr>
-            <w:tcW w:w="1885" w:type="dxa"/>
+            <w:tcW w:w="1920" w:type="dxa"/>
           </w:tcPr>
           <w:p>
             <w:pPr>
@@ -15382,11 +15345,12 @@
       </w:tr>
       <w:tr>
         <w:trPr>
+          <w:trHeight w:val="497"/>
           <w:jc w:val="center"/>
         </w:trPr>
         <w:tc>
           <w:tcPr>
-            <w:tcW w:w="2577" w:type="dxa"/>
+            <w:tcW w:w="2625" w:type="dxa"/>
           </w:tcPr>
           <w:p>
             <w:pPr>
@@ -15407,7 +15371,7 @@
         </w:tc>
         <w:tc>
           <w:tcPr>
-            <w:tcW w:w="2374" w:type="dxa"/>
+            <w:tcW w:w="2419" w:type="dxa"/>
           </w:tcPr>
           <w:p>
             <w:pPr>
@@ -15428,7 +15392,7 @@
         </w:tc>
         <w:tc>
           <w:tcPr>
-            <w:tcW w:w="1885" w:type="dxa"/>
+            <w:tcW w:w="1920" w:type="dxa"/>
           </w:tcPr>
           <w:p>
             <w:pPr>
@@ -15451,7 +15415,7 @@
         </w:tc>
         <w:tc>
           <w:tcPr>
-            <w:tcW w:w="1885" w:type="dxa"/>
+            <w:tcW w:w="1920" w:type="dxa"/>
           </w:tcPr>
           <w:p>
             <w:pPr>
@@ -15475,11 +15439,12 @@
       </w:tr>
       <w:tr>
         <w:trPr>
+          <w:trHeight w:val="471"/>
           <w:jc w:val="center"/>
         </w:trPr>
         <w:tc>
           <w:tcPr>
-            <w:tcW w:w="2577" w:type="dxa"/>
+            <w:tcW w:w="2625" w:type="dxa"/>
           </w:tcPr>
           <w:p>
             <w:pPr>
@@ -15500,7 +15465,7 @@
         </w:tc>
         <w:tc>
           <w:tcPr>
-            <w:tcW w:w="2374" w:type="dxa"/>
+            <w:tcW w:w="2419" w:type="dxa"/>
           </w:tcPr>
           <w:p>
             <w:pPr>
@@ -15521,7 +15486,7 @@
         </w:tc>
         <w:tc>
           <w:tcPr>
-            <w:tcW w:w="1885" w:type="dxa"/>
+            <w:tcW w:w="1920" w:type="dxa"/>
           </w:tcPr>
           <w:p>
             <w:pPr>
@@ -15544,7 +15509,7 @@
         </w:tc>
         <w:tc>
           <w:tcPr>
-            <w:tcW w:w="1885" w:type="dxa"/>
+            <w:tcW w:w="1920" w:type="dxa"/>
           </w:tcPr>
           <w:p>
             <w:pPr>
@@ -15576,11 +15541,12 @@
       </w:tr>
       <w:tr>
         <w:trPr>
+          <w:trHeight w:val="497"/>
           <w:jc w:val="center"/>
         </w:trPr>
         <w:tc>
           <w:tcPr>
-            <w:tcW w:w="2577" w:type="dxa"/>
+            <w:tcW w:w="2625" w:type="dxa"/>
           </w:tcPr>
           <w:p>
             <w:pPr>
@@ -15601,7 +15567,7 @@
         </w:tc>
         <w:tc>
           <w:tcPr>
-            <w:tcW w:w="2374" w:type="dxa"/>
+            <w:tcW w:w="2419" w:type="dxa"/>
           </w:tcPr>
           <w:p>
             <w:pPr>
@@ -15622,7 +15588,7 @@
         </w:tc>
         <w:tc>
           <w:tcPr>
-            <w:tcW w:w="1885" w:type="dxa"/>
+            <w:tcW w:w="1920" w:type="dxa"/>
           </w:tcPr>
           <w:p>
             <w:pPr>
@@ -15645,7 +15611,7 @@
         </w:tc>
         <w:tc>
           <w:tcPr>
-            <w:tcW w:w="1885" w:type="dxa"/>
+            <w:tcW w:w="1920" w:type="dxa"/>
           </w:tcPr>
           <w:p>
             <w:pPr>
@@ -15669,11 +15635,12 @@
       </w:tr>
       <w:tr>
         <w:trPr>
+          <w:trHeight w:val="497"/>
           <w:jc w:val="center"/>
         </w:trPr>
         <w:tc>
           <w:tcPr>
-            <w:tcW w:w="2577" w:type="dxa"/>
+            <w:tcW w:w="2625" w:type="dxa"/>
           </w:tcPr>
           <w:p>
             <w:pPr>
@@ -15694,7 +15661,7 @@
         </w:tc>
         <w:tc>
           <w:tcPr>
-            <w:tcW w:w="2374" w:type="dxa"/>
+            <w:tcW w:w="2419" w:type="dxa"/>
           </w:tcPr>
           <w:p>
             <w:pPr>
@@ -15715,7 +15682,7 @@
         </w:tc>
         <w:tc>
           <w:tcPr>
-            <w:tcW w:w="1885" w:type="dxa"/>
+            <w:tcW w:w="1920" w:type="dxa"/>
           </w:tcPr>
           <w:p>
             <w:pPr>
@@ -15738,7 +15705,7 @@
         </w:tc>
         <w:tc>
           <w:tcPr>
-            <w:tcW w:w="1885" w:type="dxa"/>
+            <w:tcW w:w="1920" w:type="dxa"/>
           </w:tcPr>
           <w:p>
             <w:pPr>
@@ -15762,11 +15729,12 @@
       </w:tr>
       <w:tr>
         <w:trPr>
+          <w:trHeight w:val="471"/>
           <w:jc w:val="center"/>
         </w:trPr>
         <w:tc>
           <w:tcPr>
-            <w:tcW w:w="2577" w:type="dxa"/>
+            <w:tcW w:w="2625" w:type="dxa"/>
           </w:tcPr>
           <w:p>
             <w:pPr>
@@ -15787,7 +15755,7 @@
         </w:tc>
         <w:tc>
           <w:tcPr>
-            <w:tcW w:w="2374" w:type="dxa"/>
+            <w:tcW w:w="2419" w:type="dxa"/>
           </w:tcPr>
           <w:p>
             <w:pPr>
@@ -15808,7 +15776,7 @@
         </w:tc>
         <w:tc>
           <w:tcPr>
-            <w:tcW w:w="1885" w:type="dxa"/>
+            <w:tcW w:w="1920" w:type="dxa"/>
           </w:tcPr>
           <w:p>
             <w:pPr>
@@ -15831,7 +15799,7 @@
         </w:tc>
         <w:tc>
           <w:tcPr>
-            <w:tcW w:w="1885" w:type="dxa"/>
+            <w:tcW w:w="1920" w:type="dxa"/>
           </w:tcPr>
           <w:p>
             <w:pPr>
@@ -15855,11 +15823,12 @@
       </w:tr>
       <w:tr>
         <w:trPr>
+          <w:trHeight w:val="497"/>
           <w:jc w:val="center"/>
         </w:trPr>
         <w:tc>
           <w:tcPr>
-            <w:tcW w:w="2577" w:type="dxa"/>
+            <w:tcW w:w="2625" w:type="dxa"/>
           </w:tcPr>
           <w:p>
             <w:pPr>
@@ -15880,7 +15849,7 @@
         </w:tc>
         <w:tc>
           <w:tcPr>
-            <w:tcW w:w="2374" w:type="dxa"/>
+            <w:tcW w:w="2419" w:type="dxa"/>
           </w:tcPr>
           <w:p>
             <w:pPr>
@@ -15901,7 +15870,7 @@
         </w:tc>
         <w:tc>
           <w:tcPr>
-            <w:tcW w:w="1885" w:type="dxa"/>
+            <w:tcW w:w="1920" w:type="dxa"/>
           </w:tcPr>
           <w:p>
             <w:pPr>
@@ -15924,7 +15893,7 @@
         </w:tc>
         <w:tc>
           <w:tcPr>
-            <w:tcW w:w="1885" w:type="dxa"/>
+            <w:tcW w:w="1920" w:type="dxa"/>
           </w:tcPr>
           <w:p>
             <w:pPr>
@@ -15947,46 +15916,6 @@
         </w:tc>
       </w:tr>
     </w:tbl>
-    <w:p>
-      <w:pPr>
-        <w:pStyle w:val="Ttulo"/>
-        <w:jc w:val="both"/>
-        <w:rPr>
-          <w:sz w:val="28"/>
-          <w:lang w:val="es-ES"/>
-        </w:rPr>
-      </w:pPr>
-    </w:p>
-    <w:p>
-      <w:pPr>
-        <w:pStyle w:val="Ttulo"/>
-        <w:jc w:val="both"/>
-        <w:rPr>
-          <w:sz w:val="28"/>
-          <w:lang w:val="es-ES"/>
-        </w:rPr>
-      </w:pPr>
-    </w:p>
-    <w:p>
-      <w:pPr>
-        <w:pStyle w:val="Ttulo"/>
-        <w:jc w:val="both"/>
-        <w:rPr>
-          <w:sz w:val="28"/>
-          <w:lang w:val="es-ES"/>
-        </w:rPr>
-      </w:pPr>
-    </w:p>
-    <w:p>
-      <w:pPr>
-        <w:pStyle w:val="Ttulo"/>
-        <w:jc w:val="both"/>
-        <w:rPr>
-          <w:sz w:val="28"/>
-          <w:lang w:val="es-ES"/>
-        </w:rPr>
-      </w:pPr>
-    </w:p>
     <w:p>
       <w:pPr>
         <w:pStyle w:val="Ttulo"/>
@@ -16160,8 +16089,6 @@
           </wp:inline>
         </w:drawing>
       </w:r>
-      <w:bookmarkStart w:id="2" w:name="_GoBack"/>
-      <w:bookmarkEnd w:id="2"/>
     </w:p>
     <w:p>
       <w:pPr>
@@ -16198,6 +16125,7 @@
       </w:pPr>
       <w:r>
         <w:rPr>
+          <w:b/>
           <w:lang w:val="es-ES"/>
         </w:rPr>
         <w:lastRenderedPageBreak/>
@@ -16213,14 +16141,88 @@
     <w:p>
       <w:pPr>
         <w:rPr>
-          <w:lang w:val="es-ES"/>
+          <w:rFonts w:ascii="SFRM1095" w:hAnsi="SFRM1095"/>
+          <w:color w:val="000000"/>
+          <w:sz w:val="20"/>
+          <w:szCs w:val="20"/>
+          <w:lang w:val="es-AR"/>
         </w:rPr>
       </w:pPr>
       <w:r>
         <w:rPr>
           <w:lang w:val="es-ES"/>
         </w:rPr>
-        <w:t>[1]</w:t>
+        <w:t>Es importante remarcar la presencia de la nulidad en los últimos resultados de</w:t>
+      </w:r>
+      <w:r>
+        <w:rPr>
+          <w:lang w:val="es-ES"/>
+        </w:rPr>
+        <w:t>l primer</w:t>
+      </w:r>
+      <w:r>
+        <w:rPr>
+          <w:lang w:val="es-ES"/>
+        </w:rPr>
+        <w:t xml:space="preserve"> </w:t>
+      </w:r>
+      <w:r>
+        <w:rPr>
+          <w:lang w:val="es-ES"/>
+        </w:rPr>
+        <w:t>gráfico</w:t>
+      </w:r>
+      <w:r>
+        <w:rPr>
+          <w:lang w:val="es-ES"/>
+        </w:rPr>
+        <w:t xml:space="preserve">. Se puede interpretar desde allí que, a partir de las limitaciones que posee el CPU, los errores de redondeos arrastrados luego de cada </w:t>
+      </w:r>
+      <w:r>
+        <w:rPr>
+          <w:lang w:val="es-ES"/>
+        </w:rPr>
+        <w:t>cálculo</w:t>
+      </w:r>
+      <w:r>
+        <w:rPr>
+          <w:lang w:val="es-ES"/>
+        </w:rPr>
+        <w:t xml:space="preserve"> producen una cancelación de términos para el </w:t>
+      </w:r>
+      <w:r>
+        <w:rPr>
+          <w:lang w:val="es-ES"/>
+        </w:rPr>
+        <w:t>cálculo</w:t>
+      </w:r>
+      <w:r>
+        <w:rPr>
+          <w:lang w:val="es-ES"/>
+        </w:rPr>
+        <w:t xml:space="preserve"> del DRR. Y antes de realizar el análisis de estabilidad del algoritmo, uno podría pensar que esta cancelación podría ser una señal </w:t>
+      </w:r>
+      <w:r>
+        <w:rPr>
+          <w:lang w:val="es-ES"/>
+        </w:rPr>
+        <w:t xml:space="preserve">de estar en presencia de </w:t>
+      </w:r>
+      <w:r>
+        <w:rPr>
+          <w:lang w:val="es-ES"/>
+        </w:rPr>
+        <w:t>un problema mal condicionado</w:t>
+      </w:r>
+      <w:r>
+        <w:rPr>
+          <w:rFonts w:ascii="SFRM1095" w:hAnsi="SFRM1095"/>
+          <w:color w:val="000000"/>
+          <w:sz w:val="20"/>
+          <w:szCs w:val="20"/>
+          <w:lang w:val="es-AR"/>
+        </w:rPr>
+        <w:t>.</w:t>
       </w:r>
     </w:p>
     <w:p>
@@ -16233,8 +16235,41 @@
         <w:rPr>
           <w:lang w:val="es-ES"/>
         </w:rPr>
-        <w:t>[2]</w:t>
-      </w:r>
+        <w:t>En varias ocasiones la inestabilidad puede estar dada por la aparición de errores de redondeo, y no por la acumulación de estos. Esto es lo que se busca interpretar en los puntos B.5 y B.8</w:t>
+      </w:r>
+      <w:r>
+        <w:rPr>
+          <w:lang w:val="es-ES"/>
+        </w:rPr>
+        <w:t>.</w:t>
+      </w:r>
+    </w:p>
+    <w:p>
+      <w:pPr>
+        <w:rPr>
+          <w:lang w:val="es-ES"/>
+        </w:rPr>
+      </w:pPr>
+      <w:r>
+        <w:rPr>
+          <w:lang w:val="es-ES"/>
+        </w:rPr>
+        <w:t>En cuanto al segundo gráfico, se puede ver una relación cuasi lineal</w:t>
+      </w:r>
+      <w:r>
+        <w:rPr>
+          <w:lang w:val="es-ES"/>
+        </w:rPr>
+        <w:t xml:space="preserve"> (para no afirmar que sea completamente lineal)</w:t>
+      </w:r>
+      <w:r>
+        <w:rPr>
+          <w:lang w:val="es-ES"/>
+        </w:rPr>
+        <w:t xml:space="preserve"> entre el tiempo de corrida y los pasos utilizados. En un comienzo el tiempo de cómputo es prácticamente nulo, hasta que comienza a aumentar el tiempo en orden, tal como lo hace la cantidad de pasos. Debido a que la escala es muy grande se ve una acumulación de puntos, pero en realidad hay una relación entre puntos que es muy similar a la que figura entre los últimos dos puntos del gráfico, se produce siempre una separación que se podría decir es casi periódica, si uno se pusiera a sacar puntos, uno en uno, la relación se ve claramente.</w:t>
+      </w:r>
+      <w:bookmarkStart w:id="2" w:name="_GoBack"/>
+      <w:bookmarkEnd w:id="2"/>
     </w:p>
     <w:p>
       <w:pPr>
@@ -16276,7 +16311,55 @@
         <w:rPr>
           <w:lang w:val="es-ES"/>
         </w:rPr>
-        <w:t xml:space="preserve"> en cada corrida por lo cual va aumentando cada vez más despacio y en relación a la formula dada de DRR, este va a disminuir progresivamente en este sentido.</w:t>
+        <w:t xml:space="preserve"> en cada corrida, causando entonces un aumento </w:t>
+      </w:r>
+      <w:r>
+        <w:rPr>
+          <w:lang w:val="es-ES"/>
+        </w:rPr>
+        <w:t xml:space="preserve">cada vez más </w:t>
+      </w:r>
+      <w:r>
+        <w:rPr>
+          <w:lang w:val="es-ES"/>
+        </w:rPr>
+        <w:t>suave y despacio. E</w:t>
+      </w:r>
+      <w:r>
+        <w:rPr>
+          <w:lang w:val="es-ES"/>
+        </w:rPr>
+        <w:t xml:space="preserve">n relación a la formula dada de DRR, este va a disminuir </w:t>
+      </w:r>
+      <w:r>
+        <w:rPr>
+          <w:lang w:val="es-ES"/>
+        </w:rPr>
+        <w:t xml:space="preserve">progresivamente en este sentido. A medida que aumenta N, el valor de DRR podrá ser entonces una mejor aproximación pero hasta cierto caso, porque por ejemplo como ya se vio en los resultados y en los </w:t>
+      </w:r>
+      <w:r>
+        <w:rPr>
+          <w:lang w:val="es-ES"/>
+        </w:rPr>
+        <w:t>gráficos</w:t>
+      </w:r>
+      <w:r>
+        <w:rPr>
+          <w:lang w:val="es-ES"/>
+        </w:rPr>
+        <w:t xml:space="preserve">, se produce una </w:t>
+      </w:r>
+      <w:r>
+        <w:rPr>
+          <w:lang w:val="es-ES"/>
+        </w:rPr>
+        <w:t>cancelación</w:t>
+      </w:r>
+      <w:r>
+        <w:rPr>
+          <w:lang w:val="es-ES"/>
+        </w:rPr>
+        <w:t xml:space="preserve"> e términos para un N muy grande, lo que generaría la imposibilidad de representar correctamente, pudiendo significar esto que los errores de redondeo inciden negativamente en el resultado.</w:t>
       </w:r>
     </w:p>
     <w:p>
@@ -16289,7 +16372,25 @@
         <w:rPr>
           <w:lang w:val="es-ES"/>
         </w:rPr>
-        <w:t>Orden del método:</w:t>
+        <w:t>“</w:t>
+      </w:r>
+      <w:r>
+        <w:rPr>
+          <w:lang w:val="es-ES"/>
+        </w:rPr>
+        <w:t>Orden</w:t>
+      </w:r>
+      <w:r>
+        <w:rPr>
+          <w:lang w:val="es-ES"/>
+        </w:rPr>
+        <w:t>”</w:t>
+      </w:r>
+      <w:r>
+        <w:rPr>
+          <w:lang w:val="es-ES"/>
+        </w:rPr>
+        <w:t xml:space="preserve"> del método:</w:t>
       </w:r>
       <w:r>
         <w:rPr>
@@ -16310,7 +16411,31 @@
         <w:rPr>
           <w:lang w:val="es-ES"/>
         </w:rPr>
-        <w:t xml:space="preserve">Orden entonces será = </w:t>
+        <w:t>“</w:t>
+      </w:r>
+      <w:r>
+        <w:rPr>
+          <w:lang w:val="es-ES"/>
+        </w:rPr>
+        <w:t>Orden</w:t>
+      </w:r>
+      <w:r>
+        <w:rPr>
+          <w:lang w:val="es-ES"/>
+        </w:rPr>
+        <w:t>”</w:t>
+      </w:r>
+      <w:r>
+        <w:rPr>
+          <w:lang w:val="es-ES"/>
+        </w:rPr>
+        <w:t xml:space="preserve"> entonces será igual a</w:t>
+      </w:r>
+      <w:r>
+        <w:rPr>
+          <w:lang w:val="es-ES"/>
+        </w:rPr>
+        <w:t xml:space="preserve"> </w:t>
       </w:r>
       <w:r>
         <w:rPr>
@@ -16318,7 +16443,7 @@
           <w:color w:val="000000"/>
           <w:lang w:val="es-AR" w:eastAsia="es-AR"/>
         </w:rPr>
-        <w:t>-8,77E+01</w:t>
+        <w:t>-8</w:t>
       </w:r>
       <w:r>
         <w:rPr>
@@ -16326,7 +16451,23 @@
           <w:color w:val="000000"/>
           <w:lang w:val="es-AR" w:eastAsia="es-AR"/>
         </w:rPr>
-        <w:t xml:space="preserve"> cuando el DRR se reduce significativamente</w:t>
+        <w:t>7,7</w:t>
+      </w:r>
+      <w:r>
+        <w:rPr>
+          <w:rFonts w:eastAsia="Times New Roman"/>
+          <w:color w:val="000000"/>
+          <w:lang w:val="es-AR" w:eastAsia="es-AR"/>
+        </w:rPr>
+        <w:t xml:space="preserve"> cuando el DRR se reduce </w:t>
+      </w:r>
+      <w:r>
+        <w:rPr>
+          <w:rFonts w:eastAsia="Times New Roman"/>
+          <w:color w:val="000000"/>
+          <w:lang w:val="es-AR" w:eastAsia="es-AR"/>
+        </w:rPr>
+        <w:t>monótonamente.</w:t>
       </w:r>
     </w:p>
     <w:p>
@@ -16349,7 +16490,55 @@
     <w:p>
       <w:pPr>
         <w:rPr>
-          <w:lang w:val="es-ES"/>
+          <w:rFonts w:ascii="SFRM1095" w:hAnsi="SFRM1095"/>
+          <w:color w:val="000000"/>
+          <w:sz w:val="20"/>
+          <w:szCs w:val="20"/>
+          <w:lang w:val="es-AR"/>
+        </w:rPr>
+      </w:pPr>
+    </w:p>
+    <w:p>
+      <w:pPr>
+        <w:rPr>
+          <w:rFonts w:ascii="SFRM1095" w:hAnsi="SFRM1095"/>
+          <w:color w:val="000000"/>
+          <w:sz w:val="20"/>
+          <w:szCs w:val="20"/>
+          <w:lang w:val="es-AR"/>
+        </w:rPr>
+      </w:pPr>
+    </w:p>
+    <w:p>
+      <w:pPr>
+        <w:rPr>
+          <w:rFonts w:ascii="SFRM1095" w:hAnsi="SFRM1095"/>
+          <w:color w:val="000000"/>
+          <w:sz w:val="20"/>
+          <w:szCs w:val="20"/>
+          <w:lang w:val="es-AR"/>
+        </w:rPr>
+      </w:pPr>
+    </w:p>
+    <w:p>
+      <w:pPr>
+        <w:rPr>
+          <w:rFonts w:ascii="SFRM1095" w:hAnsi="SFRM1095"/>
+          <w:color w:val="000000"/>
+          <w:sz w:val="20"/>
+          <w:szCs w:val="20"/>
+          <w:lang w:val="es-AR"/>
+        </w:rPr>
+      </w:pPr>
+    </w:p>
+    <w:p>
+      <w:pPr>
+        <w:rPr>
+          <w:rFonts w:ascii="SFRM1095" w:hAnsi="SFRM1095"/>
+          <w:color w:val="000000"/>
+          <w:sz w:val="20"/>
+          <w:szCs w:val="20"/>
+          <w:lang w:val="es-AR"/>
         </w:rPr>
       </w:pPr>
     </w:p>
@@ -16366,14 +16555,297 @@
           <w:sz w:val="28"/>
           <w:lang w:val="es-ES"/>
         </w:rPr>
-        <w:t>B.7: Figura de solución de orbita Mustafar</w:t>
-      </w:r>
-      <w:r>
-        <w:rPr>
-          <w:lang w:val="es-ES"/>
-        </w:rPr>
-        <w:t xml:space="preserve"> </w:t>
-      </w:r>
+        <w:lastRenderedPageBreak/>
+        <w:t>B.8: ¿Qué pasa si k &lt; 0.01?</w:t>
+      </w:r>
+    </w:p>
+    <w:p>
+      <w:pPr>
+        <w:rPr>
+          <w:rFonts w:eastAsia="Times New Roman"/>
+          <w:color w:val="000000"/>
+          <w:lang w:val="es-AR" w:eastAsia="es-AR"/>
+        </w:rPr>
+      </w:pPr>
+      <w:r>
+        <w:rPr>
+          <w:lang w:val="es-ES"/>
+        </w:rPr>
+        <w:t xml:space="preserve">Según los resultados obtenidos por este algoritmo, se puede ver que las soluciones serán confiables siempre y cuando k &gt; </w:t>
+      </w:r>
+      <w:r>
+        <w:rPr>
+          <w:rFonts w:eastAsia="Times New Roman"/>
+          <w:color w:val="000000"/>
+          <w:lang w:val="es-AR" w:eastAsia="es-AR"/>
+        </w:rPr>
+        <w:t>6,28E-02</w:t>
+      </w:r>
+      <w:r>
+        <w:rPr>
+          <w:rFonts w:eastAsia="Times New Roman"/>
+          <w:color w:val="000000"/>
+          <w:lang w:val="es-AR" w:eastAsia="es-AR"/>
+        </w:rPr>
+        <w:t>, debido a que por ejemplo, luego de que el paso aumenta un orden más, el k disminuye y el desvío real relativo deja de entregar un valor lógico ya que se vuelve extremadamente pequeño y para las limitaciones que tiene el CPU en este caso el DDR ser</w:t>
+      </w:r>
+      <w:r>
+        <w:rPr>
+          <w:rFonts w:eastAsia="Times New Roman"/>
+          <w:color w:val="000000"/>
+          <w:lang w:val="es-AR" w:eastAsia="es-AR"/>
+        </w:rPr>
+        <w:t>á</w:t>
+      </w:r>
+      <w:r>
+        <w:rPr>
+          <w:rFonts w:eastAsia="Times New Roman"/>
+          <w:color w:val="000000"/>
+          <w:lang w:val="es-AR" w:eastAsia="es-AR"/>
+        </w:rPr>
+        <w:t xml:space="preserve"> cero</w:t>
+      </w:r>
+      <w:r>
+        <w:rPr>
+          <w:rFonts w:eastAsia="Times New Roman"/>
+          <w:color w:val="000000"/>
+          <w:lang w:val="es-AR" w:eastAsia="es-AR"/>
+        </w:rPr>
+        <w:t xml:space="preserve"> por la aparición de una cancelación de </w:t>
+      </w:r>
+      <w:r>
+        <w:rPr>
+          <w:rFonts w:eastAsia="Times New Roman"/>
+          <w:color w:val="000000"/>
+          <w:lang w:val="es-AR" w:eastAsia="es-AR"/>
+        </w:rPr>
+        <w:t>términos</w:t>
+      </w:r>
+      <w:r>
+        <w:rPr>
+          <w:rFonts w:eastAsia="Times New Roman"/>
+          <w:color w:val="000000"/>
+          <w:lang w:val="es-AR" w:eastAsia="es-AR"/>
+        </w:rPr>
+        <w:t xml:space="preserve">. Si se tuviera una CPU con mayor capacidad de cálculo y precisión quizás podrían continuar obteniéndose valores incluso luego de esto, pero tal vez no valga la pena involucrar tanto tiempo y costo de cómputo para poder obtener un resultado más </w:t>
+      </w:r>
+      <w:r>
+        <w:rPr>
+          <w:rFonts w:eastAsia="Times New Roman"/>
+          <w:color w:val="000000"/>
+          <w:lang w:val="es-AR" w:eastAsia="es-AR"/>
+        </w:rPr>
+        <w:t>preciso</w:t>
+      </w:r>
+      <w:r>
+        <w:rPr>
+          <w:rFonts w:eastAsia="Times New Roman"/>
+          <w:color w:val="000000"/>
+          <w:lang w:val="es-AR" w:eastAsia="es-AR"/>
+        </w:rPr>
+        <w:t xml:space="preserve"> si no es necesario.</w:t>
+      </w:r>
+    </w:p>
+    <w:p>
+      <w:pPr>
+        <w:rPr>
+          <w:lang w:val="es-AR"/>
+        </w:rPr>
+      </w:pPr>
+      <w:r>
+        <w:rPr>
+          <w:rFonts w:eastAsia="Times New Roman"/>
+          <w:color w:val="000000"/>
+          <w:lang w:val="es-AR" w:eastAsia="es-AR"/>
+        </w:rPr>
+        <w:t xml:space="preserve">Un aumento en la precisión no siempre significa una mejora en los resultados obtenidos. Cuando la única fuente de error es el redondeo (aquí también hay errores de truncamiento), la forma general de corregirlo es aumentar la precisión y comparar los resultados. Pero en el caso de trabajar con un problema mal condicionado el aumento de la </w:t>
+      </w:r>
+      <w:r>
+        <w:rPr>
+          <w:rFonts w:eastAsia="Times New Roman"/>
+          <w:color w:val="000000"/>
+          <w:lang w:val="es-AR" w:eastAsia="es-AR"/>
+        </w:rPr>
+        <w:t xml:space="preserve">precisión </w:t>
+      </w:r>
+      <w:r>
+        <w:rPr>
+          <w:rFonts w:eastAsia="Times New Roman"/>
+          <w:color w:val="000000"/>
+          <w:lang w:val="es-AR" w:eastAsia="es-AR"/>
+        </w:rPr>
+        <w:t>no resultará en ninguna mejora.</w:t>
+      </w:r>
+    </w:p>
+    <w:p>
+      <w:pPr>
+        <w:rPr>
+          <w:lang w:val="es-AR"/>
+        </w:rPr>
+      </w:pPr>
+      <w:r>
+        <w:rPr>
+          <w:lang w:val="es-AR"/>
+        </w:rPr>
+        <w:t xml:space="preserve">Si quisiera profundizarse más en esta consigna, significaría repetir conceptos mencionados e interpretados principalmente en los incisos B.5 y B.6, como también B.4, </w:t>
+      </w:r>
+    </w:p>
+    <w:p>
+      <w:pPr>
+        <w:rPr>
+          <w:rFonts w:ascii="SFRM1095" w:hAnsi="SFRM1095"/>
+          <w:color w:val="000000"/>
+          <w:sz w:val="20"/>
+          <w:szCs w:val="20"/>
+          <w:lang w:val="es-AR"/>
+        </w:rPr>
+      </w:pPr>
+    </w:p>
+    <w:p>
+      <w:pPr>
+        <w:rPr>
+          <w:rFonts w:ascii="SFRM1095" w:hAnsi="SFRM1095"/>
+          <w:color w:val="000000"/>
+          <w:sz w:val="20"/>
+          <w:szCs w:val="20"/>
+          <w:lang w:val="es-AR"/>
+        </w:rPr>
+      </w:pPr>
+    </w:p>
+    <w:p>
+      <w:pPr>
+        <w:rPr>
+          <w:rFonts w:ascii="SFRM1095" w:hAnsi="SFRM1095"/>
+          <w:color w:val="000000"/>
+          <w:sz w:val="20"/>
+          <w:szCs w:val="20"/>
+          <w:lang w:val="es-AR"/>
+        </w:rPr>
+      </w:pPr>
+    </w:p>
+    <w:p>
+      <w:pPr>
+        <w:rPr>
+          <w:rFonts w:ascii="SFRM1095" w:hAnsi="SFRM1095"/>
+          <w:color w:val="000000"/>
+          <w:sz w:val="20"/>
+          <w:szCs w:val="20"/>
+          <w:lang w:val="es-AR"/>
+        </w:rPr>
+      </w:pPr>
+    </w:p>
+    <w:p>
+      <w:pPr>
+        <w:rPr>
+          <w:rFonts w:ascii="SFRM1095" w:hAnsi="SFRM1095"/>
+          <w:color w:val="000000"/>
+          <w:sz w:val="20"/>
+          <w:szCs w:val="20"/>
+          <w:lang w:val="es-AR"/>
+        </w:rPr>
+      </w:pPr>
+    </w:p>
+    <w:p>
+      <w:pPr>
+        <w:rPr>
+          <w:rFonts w:ascii="SFRM1095" w:hAnsi="SFRM1095"/>
+          <w:color w:val="000000"/>
+          <w:sz w:val="20"/>
+          <w:szCs w:val="20"/>
+          <w:lang w:val="es-AR"/>
+        </w:rPr>
+      </w:pPr>
+    </w:p>
+    <w:p>
+      <w:pPr>
+        <w:rPr>
+          <w:rFonts w:ascii="SFRM1095" w:hAnsi="SFRM1095"/>
+          <w:color w:val="000000"/>
+          <w:sz w:val="20"/>
+          <w:szCs w:val="20"/>
+          <w:lang w:val="es-AR"/>
+        </w:rPr>
+      </w:pPr>
+    </w:p>
+    <w:p>
+      <w:pPr>
+        <w:rPr>
+          <w:rFonts w:ascii="SFRM1095" w:hAnsi="SFRM1095"/>
+          <w:color w:val="000000"/>
+          <w:sz w:val="20"/>
+          <w:szCs w:val="20"/>
+          <w:lang w:val="es-AR"/>
+        </w:rPr>
+      </w:pPr>
+    </w:p>
+    <w:p>
+      <w:pPr>
+        <w:rPr>
+          <w:rFonts w:ascii="SFRM1095" w:hAnsi="SFRM1095"/>
+          <w:color w:val="000000"/>
+          <w:sz w:val="20"/>
+          <w:szCs w:val="20"/>
+          <w:lang w:val="es-AR"/>
+        </w:rPr>
+      </w:pPr>
+    </w:p>
+    <w:p>
+      <w:pPr>
+        <w:rPr>
+          <w:rFonts w:ascii="SFRM1095" w:hAnsi="SFRM1095"/>
+          <w:color w:val="000000"/>
+          <w:sz w:val="20"/>
+          <w:szCs w:val="20"/>
+          <w:lang w:val="es-AR"/>
+        </w:rPr>
+      </w:pPr>
+    </w:p>
+    <w:p>
+      <w:pPr>
+        <w:rPr>
+          <w:rFonts w:ascii="SFRM1095" w:hAnsi="SFRM1095"/>
+          <w:color w:val="000000"/>
+          <w:sz w:val="20"/>
+          <w:szCs w:val="20"/>
+          <w:lang w:val="es-AR"/>
+        </w:rPr>
+      </w:pPr>
+    </w:p>
+    <w:p>
+      <w:pPr>
+        <w:rPr>
+          <w:rFonts w:ascii="SFRM1095" w:hAnsi="SFRM1095"/>
+          <w:color w:val="000000"/>
+          <w:sz w:val="20"/>
+          <w:szCs w:val="20"/>
+          <w:lang w:val="es-AR"/>
+        </w:rPr>
+      </w:pPr>
+    </w:p>
+    <w:p>
+      <w:pPr>
+        <w:rPr>
+          <w:rFonts w:ascii="SFRM1095" w:hAnsi="SFRM1095"/>
+          <w:color w:val="000000"/>
+          <w:sz w:val="20"/>
+          <w:szCs w:val="20"/>
+          <w:lang w:val="es-AR"/>
+        </w:rPr>
+      </w:pPr>
+    </w:p>
+    <w:p>
+      <w:pPr>
+        <w:rPr>
+          <w:lang w:val="es-ES"/>
+        </w:rPr>
+      </w:pPr>
+    </w:p>
+    <w:p>
+      <w:pPr>
+        <w:rPr>
+          <w:lang w:val="es-ES"/>
+        </w:rPr>
+      </w:pPr>
     </w:p>
     <w:p>
       <w:pPr>
@@ -16387,6 +16859,7 @@
         <w:pStyle w:val="Ttulo"/>
         <w:jc w:val="both"/>
         <w:rPr>
+          <w:sz w:val="28"/>
           <w:lang w:val="es-ES"/>
         </w:rPr>
       </w:pPr>
@@ -16395,53 +16868,142 @@
           <w:sz w:val="28"/>
           <w:lang w:val="es-ES"/>
         </w:rPr>
-        <w:t>B.8: ¿Qué pasa si k &lt; 0.01?</w:t>
+        <w:lastRenderedPageBreak/>
+        <w:t>Conclusi</w:t>
+      </w:r>
+      <w:r>
+        <w:rPr>
+          <w:sz w:val="28"/>
+          <w:lang w:val="es-ES"/>
+        </w:rPr>
+        <w:t>ó</w:t>
+      </w:r>
+      <w:r>
+        <w:rPr>
+          <w:sz w:val="28"/>
+          <w:lang w:val="es-ES"/>
+        </w:rPr>
+        <w:t>n</w:t>
       </w:r>
     </w:p>
     <w:p>
       <w:pPr>
         <w:rPr>
-          <w:lang w:val="es-AR"/>
+          <w:lang w:val="es-ES"/>
         </w:rPr>
       </w:pPr>
-      <w:r>
-        <w:rPr>
-          <w:lang w:val="es-ES"/>
-        </w:rPr>
-        <w:t xml:space="preserve">Según los resultados obtenidos por este algoritmo, se puede ver que las soluciones serán confiables siempre y cuando k &gt; </w:t>
-      </w:r>
-      <w:r>
-        <w:rPr>
-          <w:rFonts w:eastAsia="Times New Roman"/>
-          <w:color w:val="000000"/>
-          <w:lang w:val="es-AR" w:eastAsia="es-AR"/>
-        </w:rPr>
-        <w:t>6,28E-02</w:t>
-      </w:r>
-      <w:r>
-        <w:rPr>
-          <w:rFonts w:eastAsia="Times New Roman"/>
-          <w:color w:val="000000"/>
-          <w:lang w:val="es-AR" w:eastAsia="es-AR"/>
-        </w:rPr>
-        <w:t>, debido a que por ejemplo, luego de que el paso aumenta un orden más, el k disminuye y el desvío real relativo deja de entregar un valor lógico ya que se vuelve extremadamente pequeño y para las limitaciones que tiene el CPU en este caso el DDR ser</w:t>
-      </w:r>
-      <w:r>
-        <w:rPr>
-          <w:rFonts w:eastAsia="Times New Roman"/>
-          <w:color w:val="000000"/>
-          <w:lang w:val="es-AR" w:eastAsia="es-AR"/>
-        </w:rPr>
-        <w:t>á</w:t>
-      </w:r>
-      <w:r>
-        <w:rPr>
-          <w:rFonts w:eastAsia="Times New Roman"/>
-          <w:color w:val="000000"/>
-          <w:lang w:val="es-AR" w:eastAsia="es-AR"/>
-        </w:rPr>
-        <w:t xml:space="preserve"> cero. Si se tuviera una CPU con mayor capacidad de cálculo y precisión quizás podrían continuar obteniéndose valores incluso luego de esto, pero a veces tal vez no valga la pena involucrar tanto tiempo y costo de cómputo para poder obtener un resultado más precisión si no es necesario.</w:t>
-      </w:r>
+    </w:p>
+    <w:p>
+      <w:pPr>
+        <w:rPr>
+          <w:lang w:val="es-ES"/>
+        </w:rPr>
+      </w:pPr>
+    </w:p>
+    <w:p>
+      <w:pPr>
+        <w:rPr>
+          <w:lang w:val="es-ES"/>
+        </w:rPr>
+      </w:pPr>
+    </w:p>
+    <w:p>
+      <w:pPr>
+        <w:rPr>
+          <w:lang w:val="es-ES"/>
+        </w:rPr>
+      </w:pPr>
+    </w:p>
+    <w:p>
+      <w:pPr>
+        <w:rPr>
+          <w:lang w:val="es-ES"/>
+        </w:rPr>
+      </w:pPr>
+    </w:p>
+    <w:p>
+      <w:pPr>
+        <w:rPr>
+          <w:lang w:val="es-ES"/>
+        </w:rPr>
+      </w:pPr>
+    </w:p>
+    <w:p>
+      <w:pPr>
+        <w:rPr>
+          <w:lang w:val="es-ES"/>
+        </w:rPr>
+      </w:pPr>
+    </w:p>
+    <w:p>
+      <w:pPr>
+        <w:rPr>
+          <w:lang w:val="es-ES"/>
+        </w:rPr>
+      </w:pPr>
+    </w:p>
+    <w:p>
+      <w:pPr>
+        <w:rPr>
+          <w:lang w:val="es-ES"/>
+        </w:rPr>
+      </w:pPr>
+    </w:p>
+    <w:p>
+      <w:pPr>
+        <w:rPr>
+          <w:lang w:val="es-ES"/>
+        </w:rPr>
+      </w:pPr>
+    </w:p>
+    <w:p>
+      <w:pPr>
+        <w:rPr>
+          <w:lang w:val="es-ES"/>
+        </w:rPr>
+      </w:pPr>
+    </w:p>
+    <w:p>
+      <w:pPr>
+        <w:rPr>
+          <w:lang w:val="es-ES"/>
+        </w:rPr>
+      </w:pPr>
+    </w:p>
+    <w:p>
+      <w:pPr>
+        <w:rPr>
+          <w:lang w:val="es-ES"/>
+        </w:rPr>
+      </w:pPr>
+    </w:p>
+    <w:p>
+      <w:pPr>
+        <w:rPr>
+          <w:lang w:val="es-ES"/>
+        </w:rPr>
+      </w:pPr>
+    </w:p>
+    <w:p>
+      <w:pPr>
+        <w:rPr>
+          <w:lang w:val="es-ES"/>
+        </w:rPr>
+      </w:pPr>
+    </w:p>
+    <w:p>
+      <w:pPr>
+        <w:rPr>
+          <w:lang w:val="es-ES"/>
+        </w:rPr>
+      </w:pPr>
+    </w:p>
+    <w:p>
+      <w:pPr>
+        <w:rPr>
+          <w:lang w:val="es-ES"/>
+        </w:rPr>
+      </w:pPr>
     </w:p>
     <w:p>
       <w:pPr>
@@ -16508,202 +17070,6 @@
           <w:lang w:val="es-ES"/>
         </w:rPr>
       </w:pPr>
-      <w:r>
-        <w:rPr>
-          <w:sz w:val="28"/>
-          <w:lang w:val="es-ES"/>
-        </w:rPr>
-        <w:t>Conclusi</w:t>
-      </w:r>
-      <w:r>
-        <w:rPr>
-          <w:sz w:val="28"/>
-          <w:lang w:val="es-ES"/>
-        </w:rPr>
-        <w:t>ó</w:t>
-      </w:r>
-      <w:r>
-        <w:rPr>
-          <w:sz w:val="28"/>
-          <w:lang w:val="es-ES"/>
-        </w:rPr>
-        <w:t>n</w:t>
-      </w:r>
-    </w:p>
-    <w:p>
-      <w:pPr>
-        <w:rPr>
-          <w:lang w:val="es-ES"/>
-        </w:rPr>
-      </w:pPr>
-    </w:p>
-    <w:p>
-      <w:pPr>
-        <w:rPr>
-          <w:lang w:val="es-ES"/>
-        </w:rPr>
-      </w:pPr>
-    </w:p>
-    <w:p>
-      <w:pPr>
-        <w:rPr>
-          <w:lang w:val="es-ES"/>
-        </w:rPr>
-      </w:pPr>
-    </w:p>
-    <w:p>
-      <w:pPr>
-        <w:rPr>
-          <w:lang w:val="es-ES"/>
-        </w:rPr>
-      </w:pPr>
-    </w:p>
-    <w:p>
-      <w:pPr>
-        <w:rPr>
-          <w:lang w:val="es-ES"/>
-        </w:rPr>
-      </w:pPr>
-    </w:p>
-    <w:p>
-      <w:pPr>
-        <w:rPr>
-          <w:lang w:val="es-ES"/>
-        </w:rPr>
-      </w:pPr>
-    </w:p>
-    <w:p>
-      <w:pPr>
-        <w:rPr>
-          <w:lang w:val="es-ES"/>
-        </w:rPr>
-      </w:pPr>
-    </w:p>
-    <w:p>
-      <w:pPr>
-        <w:rPr>
-          <w:lang w:val="es-ES"/>
-        </w:rPr>
-      </w:pPr>
-    </w:p>
-    <w:p>
-      <w:pPr>
-        <w:rPr>
-          <w:lang w:val="es-ES"/>
-        </w:rPr>
-      </w:pPr>
-    </w:p>
-    <w:p>
-      <w:pPr>
-        <w:rPr>
-          <w:lang w:val="es-ES"/>
-        </w:rPr>
-      </w:pPr>
-    </w:p>
-    <w:p>
-      <w:pPr>
-        <w:rPr>
-          <w:lang w:val="es-ES"/>
-        </w:rPr>
-      </w:pPr>
-    </w:p>
-    <w:p>
-      <w:pPr>
-        <w:rPr>
-          <w:lang w:val="es-ES"/>
-        </w:rPr>
-      </w:pPr>
-    </w:p>
-    <w:p>
-      <w:pPr>
-        <w:rPr>
-          <w:lang w:val="es-ES"/>
-        </w:rPr>
-      </w:pPr>
-    </w:p>
-    <w:p>
-      <w:pPr>
-        <w:rPr>
-          <w:lang w:val="es-ES"/>
-        </w:rPr>
-      </w:pPr>
-    </w:p>
-    <w:p>
-      <w:pPr>
-        <w:rPr>
-          <w:lang w:val="es-ES"/>
-        </w:rPr>
-      </w:pPr>
-    </w:p>
-    <w:p>
-      <w:pPr>
-        <w:rPr>
-          <w:lang w:val="es-ES"/>
-        </w:rPr>
-      </w:pPr>
-    </w:p>
-    <w:p>
-      <w:pPr>
-        <w:rPr>
-          <w:lang w:val="es-ES"/>
-        </w:rPr>
-      </w:pPr>
-    </w:p>
-    <w:p>
-      <w:pPr>
-        <w:rPr>
-          <w:lang w:val="es-ES"/>
-        </w:rPr>
-      </w:pPr>
-    </w:p>
-    <w:p>
-      <w:pPr>
-        <w:rPr>
-          <w:lang w:val="es-ES"/>
-        </w:rPr>
-      </w:pPr>
-    </w:p>
-    <w:p>
-      <w:pPr>
-        <w:rPr>
-          <w:lang w:val="es-ES"/>
-        </w:rPr>
-      </w:pPr>
-    </w:p>
-    <w:p>
-      <w:pPr>
-        <w:rPr>
-          <w:lang w:val="es-ES"/>
-        </w:rPr>
-      </w:pPr>
-    </w:p>
-    <w:p>
-      <w:pPr>
-        <w:rPr>
-          <w:lang w:val="es-ES"/>
-        </w:rPr>
-      </w:pPr>
-    </w:p>
-    <w:p>
-      <w:pPr>
-        <w:rPr>
-          <w:lang w:val="es-ES"/>
-        </w:rPr>
-      </w:pPr>
-    </w:p>
-    <w:p>
-      <w:pPr>
-        <w:rPr>
-          <w:lang w:val="es-ES"/>
-        </w:rPr>
-      </w:pPr>
-    </w:p>
-    <w:p>
-      <w:pPr>
-        <w:rPr>
-          <w:lang w:val="es-ES"/>
-        </w:rPr>
-      </w:pPr>
     </w:p>
     <w:p>
       <w:pPr>
@@ -16714,21 +17080,12 @@
           <w:lang w:val="es-ES"/>
         </w:rPr>
       </w:pPr>
-    </w:p>
-    <w:p>
-      <w:pPr>
-        <w:pStyle w:val="Ttulo"/>
-        <w:jc w:val="both"/>
+      <w:r>
         <w:rPr>
           <w:sz w:val="28"/>
           <w:lang w:val="es-ES"/>
         </w:rPr>
-      </w:pPr>
-      <w:r>
-        <w:rPr>
-          <w:sz w:val="28"/>
-          <w:lang w:val="es-ES"/>
-        </w:rPr>
+        <w:lastRenderedPageBreak/>
         <w:t>Anexo I: Código fuente</w:t>
       </w:r>
     </w:p>
@@ -17355,7 +17712,7 @@
                                     <w:szCs w:val="16"/>
                                     <w:lang w:val="es-ES"/>
                                   </w:rPr>
-                                  <w:t>7</w:t>
+                                  <w:t>1</w:t>
                                 </w:r>
                                 <w:r>
                                   <w:rPr>
@@ -17425,7 +17782,7 @@
                               <w:szCs w:val="16"/>
                               <w:lang w:val="es-ES"/>
                             </w:rPr>
-                            <w:t>7</w:t>
+                            <w:t>1</w:t>
                           </w:r>
                           <w:r>
                             <w:rPr>
@@ -18936,37 +19293,39 @@
           <c:showPercent val="0"/>
           <c:showBubbleSize val="0"/>
         </c:dLbls>
-        <c:axId val="278699008"/>
-        <c:axId val="279175936"/>
+        <c:axId val="234762240"/>
+        <c:axId val="234763776"/>
       </c:scatterChart>
       <c:valAx>
-        <c:axId val="278699008"/>
+        <c:axId val="234762240"/>
         <c:scaling>
           <c:orientation val="minMax"/>
         </c:scaling>
         <c:delete val="0"/>
         <c:axPos val="b"/>
+        <c:minorGridlines/>
         <c:numFmt formatCode="0.00E+00" sourceLinked="1"/>
         <c:majorTickMark val="out"/>
         <c:minorTickMark val="none"/>
         <c:tickLblPos val="nextTo"/>
-        <c:crossAx val="279175936"/>
+        <c:crossAx val="234763776"/>
         <c:crosses val="autoZero"/>
         <c:crossBetween val="midCat"/>
       </c:valAx>
       <c:valAx>
-        <c:axId val="279175936"/>
+        <c:axId val="234763776"/>
         <c:scaling>
           <c:orientation val="minMax"/>
         </c:scaling>
         <c:delete val="0"/>
         <c:axPos val="l"/>
         <c:majorGridlines/>
+        <c:minorGridlines/>
         <c:numFmt formatCode="General" sourceLinked="1"/>
         <c:majorTickMark val="out"/>
         <c:minorTickMark val="none"/>
         <c:tickLblPos val="nextTo"/>
-        <c:crossAx val="278699008"/>
+        <c:crossAx val="234762240"/>
         <c:crosses val="autoZero"/>
         <c:crossBetween val="midCat"/>
       </c:valAx>
@@ -19148,11 +19507,11 @@
           <c:showPercent val="0"/>
           <c:showBubbleSize val="0"/>
         </c:dLbls>
-        <c:axId val="125818752"/>
-        <c:axId val="189661184"/>
+        <c:axId val="234779776"/>
+        <c:axId val="234781696"/>
       </c:scatterChart>
       <c:valAx>
-        <c:axId val="125818752"/>
+        <c:axId val="234779776"/>
         <c:scaling>
           <c:orientation val="minMax"/>
         </c:scaling>
@@ -19164,7 +19523,7 @@
         <c:majorTickMark val="out"/>
         <c:minorTickMark val="none"/>
         <c:tickLblPos val="nextTo"/>
-        <c:crossAx val="189661184"/>
+        <c:crossAx val="234781696"/>
         <c:crosses val="autoZero"/>
         <c:crossBetween val="midCat"/>
         <c:dispUnits>
@@ -19172,7 +19531,7 @@
         </c:dispUnits>
       </c:valAx>
       <c:valAx>
-        <c:axId val="189661184"/>
+        <c:axId val="234781696"/>
         <c:scaling>
           <c:orientation val="minMax"/>
         </c:scaling>
@@ -19184,7 +19543,7 @@
         <c:majorTickMark val="out"/>
         <c:minorTickMark val="none"/>
         <c:tickLblPos val="nextTo"/>
-        <c:crossAx val="125818752"/>
+        <c:crossAx val="234779776"/>
         <c:crosses val="autoZero"/>
         <c:crossBetween val="midCat"/>
       </c:valAx>
@@ -19489,7 +19848,7 @@
 </file>
 
 <file path=customXml/itemProps1.xml><?xml version="1.0" encoding="utf-8"?>
-<ds:datastoreItem xmlns:ds="http://schemas.openxmlformats.org/officeDocument/2006/customXml" ds:itemID="{A922E740-884B-4F79-B1DE-52BDB2F0A772}">
+<ds:datastoreItem xmlns:ds="http://schemas.openxmlformats.org/officeDocument/2006/customXml" ds:itemID="{BF29B03F-7BFC-4259-BCE2-E8A199AB7353}">
   <ds:schemaRefs>
     <ds:schemaRef ds:uri="http://schemas.openxmlformats.org/officeDocument/2006/bibliography"/>
   </ds:schemaRefs>

</xml_diff>

<commit_message>
Avance casi final del informe + graficos C4 (por si acaso)
Falta:
- DATOS DE LA ENTREGA: nombre del TXT
- En la seccion A-B-C el procesador, la velocidad del reloj, cantidad de
nucleos, y sistema operativo
- B.6 - C.6 Estabilidad del algoritmo
- Conclusion: diferencia de estabilidad de los algoritmos
- Anexo si hay que anexar algo

PD: ahora intento dejar programado la estabilidad para correrla
</commit_message>
<xml_diff>
--- a/Análisis Numérico I - TP1.docx
+++ b/Análisis Numérico I - TP1.docx
@@ -42,7 +42,7 @@
             <v:imagedata r:id="rId9" o:title=""/>
             <w10:wrap anchory="page"/>
           </v:shape>
-          <o:OLEObject Type="Embed" ProgID="Word.Picture.8" ShapeID="_x0000_s1026" DrawAspect="Content" ObjectID="_1523865184" r:id="rId10"/>
+          <o:OLEObject Type="Embed" ProgID="Word.Picture.8" ShapeID="_x0000_s1026" DrawAspect="Content" ObjectID="_1523871289" r:id="rId10"/>
         </w:pict>
       </w:r>
       <w:r>
@@ -14766,7 +14766,23 @@
           <w:color w:val="000000"/>
           <w:lang w:val="es-AR"/>
         </w:rPr>
-        <w:t>= a(1-e).</w:t>
+        <w:t>= a</w:t>
+      </w:r>
+      <w:r>
+        <w:rPr>
+          <w:rFonts w:asciiTheme="minorHAnsi" w:hAnsiTheme="minorHAnsi"/>
+          <w:color w:val="000000"/>
+          <w:lang w:val="es-AR"/>
+        </w:rPr>
+        <w:t xml:space="preserve"> </w:t>
+      </w:r>
+      <w:r>
+        <w:rPr>
+          <w:rFonts w:asciiTheme="minorHAnsi" w:hAnsiTheme="minorHAnsi"/>
+          <w:color w:val="000000"/>
+          <w:lang w:val="es-AR"/>
+        </w:rPr>
+        <w:t>(1-e).</w:t>
       </w:r>
     </w:p>
     <w:p>
@@ -14900,7 +14916,23 @@
                 <w:b/>
                 <w:lang w:val="es-ES"/>
               </w:rPr>
-              <w:t xml:space="preserve"> (en nanoseg)</w:t>
+              <w:t xml:space="preserve"> (en </w:t>
+            </w:r>
+            <w:proofErr w:type="spellStart"/>
+            <w:r>
+              <w:rPr>
+                <w:b/>
+                <w:lang w:val="es-ES"/>
+              </w:rPr>
+              <w:t>nanoseg</w:t>
+            </w:r>
+            <w:proofErr w:type="spellEnd"/>
+            <w:r>
+              <w:rPr>
+                <w:b/>
+                <w:lang w:val="es-ES"/>
+              </w:rPr>
+              <w:t>)</w:t>
             </w:r>
           </w:p>
         </w:tc>
@@ -16853,7 +16885,7 @@
       <w:r>
         <w:rPr>
           <w:noProof/>
-          <w:lang w:eastAsia="es-AR"/>
+          <w:lang w:val="es-AR" w:eastAsia="es-AR"/>
         </w:rPr>
         <w:drawing>
           <wp:anchor distT="0" distB="0" distL="114300" distR="114300" simplePos="0" relativeHeight="251661312" behindDoc="1" locked="0" layoutInCell="1" allowOverlap="1" wp14:anchorId="07A3DB3F" wp14:editId="341EB144">
@@ -17058,7 +17090,7 @@
       <w:r>
         <w:rPr>
           <w:noProof/>
-          <w:lang w:eastAsia="es-AR"/>
+          <w:lang w:val="es-AR" w:eastAsia="es-AR"/>
         </w:rPr>
         <w:drawing>
           <wp:anchor distT="0" distB="0" distL="114300" distR="114300" simplePos="0" relativeHeight="251662336" behindDoc="0" locked="0" layoutInCell="1" allowOverlap="1" wp14:anchorId="18834C15" wp14:editId="000A74F6">
@@ -17232,7 +17264,7 @@
       <w:r>
         <w:rPr>
           <w:noProof/>
-          <w:lang w:eastAsia="es-AR"/>
+          <w:lang w:val="es-AR" w:eastAsia="es-AR"/>
         </w:rPr>
         <w:drawing>
           <wp:anchor distT="0" distB="0" distL="114300" distR="114300" simplePos="0" relativeHeight="251663360" behindDoc="0" locked="0" layoutInCell="1" allowOverlap="1" wp14:anchorId="2C359EBE" wp14:editId="20179A4C">
@@ -17475,21 +17507,7 @@
           <w:sz w:val="28"/>
           <w:lang w:val="es-ES"/>
         </w:rPr>
-        <w:t xml:space="preserve"> 3 – </w:t>
-      </w:r>
-      <w:r>
-        <w:rPr>
-          <w:sz w:val="28"/>
-          <w:lang w:val="es-ES"/>
-        </w:rPr>
-        <w:t>C</w:t>
-      </w:r>
-      <w:r>
-        <w:rPr>
-          <w:sz w:val="28"/>
-          <w:lang w:val="es-ES"/>
-        </w:rPr>
-        <w:t xml:space="preserve">.4: Desvío real relativo y tabla de resultados </w:t>
+        <w:t xml:space="preserve"> 3 – C.4: Desvío real relativo y tabla de resultados </w:t>
       </w:r>
     </w:p>
     <w:p>
@@ -17645,32 +17663,36 @@
           <w:color w:val="000000"/>
           <w:lang w:val="es-AR"/>
         </w:rPr>
-        <w:t>= a(1-e).</w:t>
-      </w:r>
-    </w:p>
-    <w:p>
-      <w:pPr>
-        <w:rPr>
-          <w:lang w:val="es-ES"/>
-        </w:rPr>
-      </w:pPr>
-      <w:r>
-        <w:rPr>
-          <w:lang w:val="es-ES"/>
-        </w:rPr>
-        <w:t xml:space="preserve">Resultados para el algoritmo </w:t>
-      </w:r>
-      <w:r>
-        <w:rPr>
-          <w:lang w:val="es-ES"/>
-        </w:rPr>
-        <w:t>2</w:t>
-      </w:r>
-      <w:r>
-        <w:rPr>
-          <w:lang w:val="es-ES"/>
-        </w:rPr>
-        <w:t>:</w:t>
+        <w:t>= a</w:t>
+      </w:r>
+      <w:r>
+        <w:rPr>
+          <w:rFonts w:asciiTheme="minorHAnsi" w:hAnsiTheme="minorHAnsi"/>
+          <w:color w:val="000000"/>
+          <w:lang w:val="es-AR"/>
+        </w:rPr>
+        <w:t xml:space="preserve"> </w:t>
+      </w:r>
+      <w:r>
+        <w:rPr>
+          <w:rFonts w:asciiTheme="minorHAnsi" w:hAnsiTheme="minorHAnsi"/>
+          <w:color w:val="000000"/>
+          <w:lang w:val="es-AR"/>
+        </w:rPr>
+        <w:t>(1-e).</w:t>
+      </w:r>
+    </w:p>
+    <w:p>
+      <w:pPr>
+        <w:rPr>
+          <w:lang w:val="es-ES"/>
+        </w:rPr>
+      </w:pPr>
+      <w:r>
+        <w:rPr>
+          <w:lang w:val="es-ES"/>
+        </w:rPr>
+        <w:t>Resultados para el algoritmo 2:</w:t>
       </w:r>
     </w:p>
     <w:tbl>
@@ -17775,7 +17797,23 @@
                 <w:b/>
                 <w:lang w:val="es-ES"/>
               </w:rPr>
-              <w:t>Tiempo de corrida (en nanoseg)</w:t>
+              <w:t xml:space="preserve">Tiempo de corrida (en </w:t>
+            </w:r>
+            <w:proofErr w:type="spellStart"/>
+            <w:r>
+              <w:rPr>
+                <w:b/>
+                <w:lang w:val="es-ES"/>
+              </w:rPr>
+              <w:t>nanoseg</w:t>
+            </w:r>
+            <w:proofErr w:type="spellEnd"/>
+            <w:r>
+              <w:rPr>
+                <w:b/>
+                <w:lang w:val="es-ES"/>
+              </w:rPr>
+              <w:t>)</w:t>
             </w:r>
           </w:p>
         </w:tc>
@@ -18896,14 +18934,7 @@
           <w:lang w:val="es-ES"/>
         </w:rPr>
         <w:lastRenderedPageBreak/>
-        <w:t>Continuación - C</w:t>
-      </w:r>
-      <w:r>
-        <w:rPr>
-          <w:sz w:val="28"/>
-          <w:lang w:val="es-ES"/>
-        </w:rPr>
-        <w:t>.4: Gráficos e interpretación</w:t>
+        <w:t>Continuación - C.4: Gráficos e interpretación</w:t>
       </w:r>
     </w:p>
     <w:p>
@@ -18999,7 +19030,21 @@
           <w:color w:val="000000" w:themeColor="text1"/>
           <w:lang w:val="es-ES"/>
         </w:rPr>
-        <w:t>En el segundo grafico se produce una relación análoga a la sección B.4, se puede ver una relación cuasi lineal entre el tiempo de corrida y los pasos utilizados, con el mismo tipo de análisis (ver interpretación  inciso  Continuación B.4), con la diferencia de que el llamado “salto” en esa sección, aquí se produce entre el  quinto y sexto valor del gráfico.</w:t>
+        <w:t>En el segundo grafico se produce una relación análoga a la sección B.4, se puede ver una relación cuasi lineal entre el tiempo de corrida y los pasos utilizados, con el mismo tipo de análisis (ver interpretación  inciso  Continuación B.4), con la diferencia de que el llamado “salto” en esa sección, aquí se produce entre el  q</w:t>
+      </w:r>
+      <w:r>
+        <w:rPr>
+          <w:color w:val="000000" w:themeColor="text1"/>
+          <w:lang w:val="es-ES"/>
+        </w:rPr>
+        <w:t>uinto y sexto valor del gráfico, mencionando que en este caso el t</w:t>
+      </w:r>
+      <w:r>
+        <w:rPr>
+          <w:color w:val="000000" w:themeColor="text1"/>
+          <w:lang w:val="es-ES"/>
+        </w:rPr>
+        <w:t xml:space="preserve">iempo de computo es mayor, sobre todo en los primeros pasos. </w:t>
       </w:r>
     </w:p>
     <w:p>
@@ -19041,14 +19086,7 @@
           <w:sz w:val="28"/>
           <w:lang w:val="es-ES"/>
         </w:rPr>
-        <w:t>C</w:t>
-      </w:r>
-      <w:r>
-        <w:rPr>
-          <w:sz w:val="28"/>
-          <w:lang w:val="es-ES"/>
-        </w:rPr>
-        <w:t>.5: Relación entre pasos y DRR. Orden del método.</w:t>
+        <w:t>C.5: Relación entre pasos y DRR. Orden del método.</w:t>
       </w:r>
     </w:p>
     <w:p>
@@ -19368,7 +19406,7 @@
       <w:r>
         <w:rPr>
           <w:noProof/>
-          <w:lang w:eastAsia="es-AR"/>
+          <w:lang w:val="es-AR" w:eastAsia="es-AR"/>
         </w:rPr>
         <w:drawing>
           <wp:anchor distT="0" distB="0" distL="114300" distR="114300" simplePos="0" relativeHeight="251666432" behindDoc="1" locked="0" layoutInCell="1" allowOverlap="1" wp14:anchorId="21CF8147" wp14:editId="309F491A">
@@ -19570,7 +19608,7 @@
       <w:r>
         <w:rPr>
           <w:noProof/>
-          <w:lang w:eastAsia="es-AR"/>
+          <w:lang w:val="es-AR" w:eastAsia="es-AR"/>
         </w:rPr>
         <w:drawing>
           <wp:anchor distT="0" distB="0" distL="114300" distR="114300" simplePos="0" relativeHeight="251667456" behindDoc="0" locked="0" layoutInCell="1" allowOverlap="1" wp14:anchorId="3CEB67FD" wp14:editId="2E013233">
@@ -19772,7 +19810,7 @@
       <w:r>
         <w:rPr>
           <w:noProof/>
-          <w:lang w:eastAsia="es-AR"/>
+          <w:lang w:val="es-AR" w:eastAsia="es-AR"/>
         </w:rPr>
         <w:drawing>
           <wp:anchor distT="0" distB="0" distL="114300" distR="114300" simplePos="0" relativeHeight="251665408" behindDoc="1" locked="0" layoutInCell="1" allowOverlap="1" wp14:anchorId="3EB36651" wp14:editId="03690A38">
@@ -19908,205 +19946,583 @@
           <w:lang w:val="es-ES"/>
         </w:rPr>
       </w:pPr>
+      <w:r>
+        <w:rPr>
+          <w:sz w:val="28"/>
+          <w:lang w:val="es-ES"/>
+        </w:rPr>
+        <w:lastRenderedPageBreak/>
+        <w:t>Conclusi</w:t>
+      </w:r>
+      <w:r>
+        <w:rPr>
+          <w:sz w:val="28"/>
+          <w:lang w:val="es-ES"/>
+        </w:rPr>
+        <w:t>ó</w:t>
+      </w:r>
+      <w:r>
+        <w:rPr>
+          <w:sz w:val="28"/>
+          <w:lang w:val="es-ES"/>
+        </w:rPr>
+        <w:t>n</w:t>
+      </w:r>
+    </w:p>
+    <w:p>
+      <w:pPr>
+        <w:jc w:val="both"/>
+        <w:rPr>
+          <w:rFonts w:asciiTheme="minorHAnsi" w:hAnsiTheme="minorHAnsi"/>
+          <w:lang w:val="es-ES"/>
+        </w:rPr>
+      </w:pPr>
+      <w:r>
+        <w:rPr>
+          <w:rFonts w:asciiTheme="minorHAnsi" w:hAnsiTheme="minorHAnsi"/>
+          <w:color w:val="000000"/>
+          <w:lang w:val="es-AR"/>
+        </w:rPr>
+        <w:t>El análisis numérico se ocupa de estudiar algoritmos para resolver problemas de la matemática continua. Dado que estos algoritmos son una aproximación al problema matemático, resulta evidente que los resultados obtenidos estarán afectados por algún tipo de error</w:t>
+      </w:r>
+      <w:r>
+        <w:rPr>
+          <w:rFonts w:asciiTheme="minorHAnsi" w:hAnsiTheme="minorHAnsi"/>
+          <w:color w:val="000000"/>
+          <w:lang w:val="es-AR"/>
+        </w:rPr>
+        <w:t>, siendo para este caso el problema matemático el planteado por Newton, y el problema numérico el resuelto por los algoritmos propuestos</w:t>
+      </w:r>
+      <w:r>
+        <w:rPr>
+          <w:rFonts w:asciiTheme="minorHAnsi" w:hAnsiTheme="minorHAnsi"/>
+          <w:color w:val="000000"/>
+          <w:lang w:val="es-AR"/>
+        </w:rPr>
+        <w:t xml:space="preserve">. </w:t>
+      </w:r>
+      <w:r>
+        <w:rPr>
+          <w:rFonts w:asciiTheme="minorHAnsi" w:hAnsiTheme="minorHAnsi"/>
+          <w:lang w:val="es-AR"/>
+        </w:rPr>
+        <w:t>Entonces u</w:t>
+      </w:r>
+      <w:r>
+        <w:rPr>
+          <w:rFonts w:asciiTheme="minorHAnsi" w:hAnsiTheme="minorHAnsi"/>
+          <w:color w:val="000000"/>
+          <w:lang w:val="es-AR"/>
+        </w:rPr>
+        <w:t xml:space="preserve">na aproximación </w:t>
+      </w:r>
+      <w:r>
+        <w:rPr>
+          <w:rFonts w:asciiTheme="minorHAnsi" w:hAnsiTheme="minorHAnsi"/>
+          <w:color w:val="000000"/>
+          <w:lang w:val="es-AR"/>
+        </w:rPr>
+        <w:t xml:space="preserve">se realizará al </w:t>
+      </w:r>
+      <w:r>
+        <w:rPr>
+          <w:rFonts w:asciiTheme="minorHAnsi" w:hAnsiTheme="minorHAnsi"/>
+          <w:color w:val="000000"/>
+          <w:lang w:val="es-AR"/>
+        </w:rPr>
+        <w:t xml:space="preserve">analizar el la incidencia del </w:t>
+      </w:r>
+      <w:r>
+        <w:rPr>
+          <w:rFonts w:asciiTheme="minorHAnsi" w:hAnsiTheme="minorHAnsi"/>
+          <w:i/>
+          <w:iCs/>
+          <w:color w:val="000000"/>
+          <w:lang w:val="es-AR"/>
+        </w:rPr>
+        <w:t>error de redondeo</w:t>
+      </w:r>
+      <w:r>
+        <w:rPr>
+          <w:rFonts w:asciiTheme="minorHAnsi" w:hAnsiTheme="minorHAnsi"/>
+          <w:color w:val="000000"/>
+          <w:lang w:val="es-AR"/>
+        </w:rPr>
+        <w:t xml:space="preserve"> </w:t>
+      </w:r>
+      <w:r>
+        <w:rPr>
+          <w:rFonts w:asciiTheme="minorHAnsi" w:hAnsiTheme="minorHAnsi"/>
+          <w:color w:val="000000"/>
+          <w:lang w:val="es-AR"/>
+        </w:rPr>
+        <w:t xml:space="preserve">como también una </w:t>
+      </w:r>
+      <w:r>
+        <w:rPr>
+          <w:rFonts w:asciiTheme="minorHAnsi" w:hAnsiTheme="minorHAnsi"/>
+          <w:color w:val="000000"/>
+          <w:lang w:val="es-AR"/>
+        </w:rPr>
+        <w:t>aproximación ser</w:t>
+      </w:r>
+      <w:r>
+        <w:rPr>
+          <w:rFonts w:asciiTheme="minorHAnsi" w:hAnsiTheme="minorHAnsi"/>
+          <w:color w:val="000000"/>
+          <w:lang w:val="es-AR"/>
+        </w:rPr>
+        <w:t>á</w:t>
+      </w:r>
+      <w:r>
+        <w:rPr>
+          <w:rFonts w:asciiTheme="minorHAnsi" w:hAnsiTheme="minorHAnsi"/>
+          <w:color w:val="000000"/>
+          <w:lang w:val="es-AR"/>
+        </w:rPr>
+        <w:t xml:space="preserve"> analizar qué ocurre cuando se requiere </w:t>
+      </w:r>
+      <w:r>
+        <w:rPr>
+          <w:rFonts w:asciiTheme="minorHAnsi" w:hAnsiTheme="minorHAnsi"/>
+          <w:i/>
+          <w:color w:val="000000"/>
+          <w:lang w:val="es-AR"/>
+        </w:rPr>
+        <w:t>truncar</w:t>
+      </w:r>
+      <w:r>
+        <w:rPr>
+          <w:rFonts w:asciiTheme="minorHAnsi" w:hAnsiTheme="minorHAnsi"/>
+          <w:color w:val="000000"/>
+          <w:lang w:val="es-AR"/>
+        </w:rPr>
+        <w:t xml:space="preserve"> un procedimiento de nuestro problema matemático. </w:t>
+      </w:r>
+    </w:p>
+    <w:p>
+      <w:pPr>
+        <w:jc w:val="both"/>
+        <w:rPr>
+          <w:rFonts w:asciiTheme="minorHAnsi" w:hAnsiTheme="minorHAnsi"/>
+          <w:color w:val="000000"/>
+          <w:lang w:val="es-AR"/>
+        </w:rPr>
+      </w:pPr>
+      <w:r>
+        <w:rPr>
+          <w:rFonts w:asciiTheme="minorHAnsi" w:hAnsiTheme="minorHAnsi"/>
+          <w:color w:val="000000"/>
+          <w:lang w:val="es-AR"/>
+        </w:rPr>
+        <w:t xml:space="preserve">Una de las razones principales de analizar los errores de redondeo es conseguir que un algoritmo sea estable. Dado que la estabilidad es una propiedad exclusiva del algoritmo, si un problema se vuelve inestable podemos, muchas veces, corregirlo cambiando el algoritmo inestable por otro estable. </w:t>
+      </w:r>
+      <w:r>
+        <w:rPr>
+          <w:rFonts w:asciiTheme="minorHAnsi" w:hAnsiTheme="minorHAnsi"/>
+          <w:color w:val="000000"/>
+          <w:lang w:val="es-AR"/>
+        </w:rPr>
+        <w:t xml:space="preserve">Por esto se realiza el análisis </w:t>
+      </w:r>
+      <w:r>
+        <w:rPr>
+          <w:rFonts w:asciiTheme="minorHAnsi" w:hAnsiTheme="minorHAnsi"/>
+          <w:color w:val="000000"/>
+          <w:lang w:val="es-AR"/>
+        </w:rPr>
+        <w:t xml:space="preserve">de los algoritmos propuestos, más allá de que hay algunos términos como por ejemplo el </w:t>
+      </w:r>
+      <w:r>
+        <w:rPr>
+          <w:rFonts w:asciiTheme="minorHAnsi" w:hAnsiTheme="minorHAnsi"/>
+          <w:color w:val="000000"/>
+          <w:lang w:val="es-AR"/>
+        </w:rPr>
+        <w:t>número</w:t>
+      </w:r>
+      <w:r>
+        <w:rPr>
+          <w:rFonts w:asciiTheme="minorHAnsi" w:hAnsiTheme="minorHAnsi"/>
+          <w:color w:val="000000"/>
+          <w:lang w:val="es-AR"/>
+        </w:rPr>
+        <w:t xml:space="preserve"> de condición del proble</w:t>
+      </w:r>
+      <w:r>
+        <w:rPr>
+          <w:rFonts w:asciiTheme="minorHAnsi" w:hAnsiTheme="minorHAnsi"/>
+          <w:color w:val="000000"/>
+          <w:lang w:val="es-AR"/>
+        </w:rPr>
+        <w:t xml:space="preserve">ma que no </w:t>
+      </w:r>
+      <w:r>
+        <w:rPr>
+          <w:rFonts w:asciiTheme="minorHAnsi" w:hAnsiTheme="minorHAnsi"/>
+          <w:color w:val="000000"/>
+          <w:lang w:val="es-AR"/>
+        </w:rPr>
+        <w:t xml:space="preserve">depende del algoritmo. </w:t>
+      </w:r>
+      <w:r>
+        <w:rPr>
+          <w:rFonts w:asciiTheme="minorHAnsi" w:hAnsiTheme="minorHAnsi"/>
+          <w:color w:val="000000"/>
+          <w:lang w:val="es-AR"/>
+        </w:rPr>
+        <w:t>En general e</w:t>
+      </w:r>
+      <w:r>
+        <w:rPr>
+          <w:rFonts w:asciiTheme="minorHAnsi" w:hAnsiTheme="minorHAnsi"/>
+          <w:color w:val="000000"/>
+          <w:lang w:val="es-AR"/>
+        </w:rPr>
+        <w:t>l análisis numérico</w:t>
+      </w:r>
+      <w:r>
+        <w:rPr>
+          <w:rFonts w:asciiTheme="minorHAnsi" w:hAnsiTheme="minorHAnsi"/>
+          <w:color w:val="000000"/>
+          <w:lang w:val="es-AR"/>
+        </w:rPr>
+        <w:t xml:space="preserve"> </w:t>
+      </w:r>
+      <w:r>
+        <w:rPr>
+          <w:rFonts w:asciiTheme="minorHAnsi" w:hAnsiTheme="minorHAnsi"/>
+          <w:color w:val="000000"/>
+          <w:lang w:val="es-AR"/>
+        </w:rPr>
+        <w:t>se</w:t>
+      </w:r>
+      <w:r>
+        <w:rPr>
+          <w:rFonts w:asciiTheme="minorHAnsi" w:hAnsiTheme="minorHAnsi"/>
+          <w:color w:val="000000"/>
+          <w:lang w:val="es-AR"/>
+        </w:rPr>
+        <w:t xml:space="preserve"> concentra más en estudiar cómo </w:t>
+      </w:r>
+      <w:r>
+        <w:rPr>
+          <w:rFonts w:asciiTheme="minorHAnsi" w:hAnsiTheme="minorHAnsi"/>
+          <w:color w:val="000000"/>
+          <w:lang w:val="es-AR"/>
+        </w:rPr>
+        <w:t>hacer que un algoritmo sea</w:t>
+      </w:r>
+      <w:r>
+        <w:rPr>
+          <w:rFonts w:asciiTheme="minorHAnsi" w:hAnsiTheme="minorHAnsi"/>
+          <w:color w:val="000000"/>
+          <w:lang w:val="es-AR"/>
+        </w:rPr>
+        <w:t xml:space="preserve"> estable más que en analizar su </w:t>
+      </w:r>
+      <w:r>
+        <w:rPr>
+          <w:rFonts w:asciiTheme="minorHAnsi" w:hAnsiTheme="minorHAnsi"/>
+          <w:color w:val="000000"/>
+          <w:lang w:val="es-AR"/>
+        </w:rPr>
+        <w:t>condicionamiento</w:t>
+      </w:r>
+      <w:r>
+        <w:rPr>
+          <w:rFonts w:asciiTheme="minorHAnsi" w:hAnsiTheme="minorHAnsi"/>
+          <w:color w:val="000000"/>
+          <w:lang w:val="es-AR"/>
+        </w:rPr>
+        <w:t>.</w:t>
+      </w:r>
+      <w:r>
+        <w:rPr>
+          <w:rFonts w:asciiTheme="minorHAnsi" w:hAnsiTheme="minorHAnsi"/>
+          <w:color w:val="000000"/>
+          <w:lang w:val="es-AR"/>
+        </w:rPr>
+        <w:t xml:space="preserve"> </w:t>
+      </w:r>
+    </w:p>
+    <w:p>
+      <w:pPr>
+        <w:jc w:val="both"/>
+        <w:rPr>
+          <w:rFonts w:asciiTheme="minorHAnsi" w:hAnsiTheme="minorHAnsi"/>
+          <w:color w:val="000000"/>
+          <w:lang w:val="es-AR"/>
+        </w:rPr>
+      </w:pPr>
+      <w:r>
+        <w:rPr>
+          <w:rFonts w:asciiTheme="minorHAnsi" w:hAnsiTheme="minorHAnsi"/>
+          <w:color w:val="000000"/>
+          <w:lang w:val="es-AR"/>
+        </w:rPr>
+        <w:t>A lo largo del análisis del TP se pudo ver principalmente inestabilidad en los algoritmos por medio de la acumulación de errores de redondeo produciendo una cancelación de términos en el DDR, y se podría vislumbrar un peor resultado con respecto al obtenido si se hubiese usado una menor precisión.</w:t>
+      </w:r>
+    </w:p>
+    <w:p>
+      <w:pPr>
+        <w:jc w:val="both"/>
+        <w:rPr>
+          <w:lang w:val="es-ES"/>
+        </w:rPr>
+      </w:pPr>
+      <w:r>
+        <w:rPr>
+          <w:lang w:val="es-ES"/>
+        </w:rPr>
+        <w:t>Los resultados</w:t>
+      </w:r>
+      <w:r>
+        <w:rPr>
+          <w:lang w:val="es-ES"/>
+        </w:rPr>
+        <w:t xml:space="preserve"> </w:t>
+      </w:r>
+      <w:r>
+        <w:rPr>
+          <w:lang w:val="es-ES"/>
+        </w:rPr>
+        <w:t>numéricos obtenidos</w:t>
+      </w:r>
+      <w:r>
+        <w:rPr>
+          <w:lang w:val="es-ES"/>
+        </w:rPr>
+        <w:t xml:space="preserve"> </w:t>
+      </w:r>
+      <w:r>
+        <w:rPr>
+          <w:lang w:val="es-ES"/>
+        </w:rPr>
+        <w:t xml:space="preserve">para estos algoritmos </w:t>
+      </w:r>
+      <w:r>
+        <w:rPr>
+          <w:lang w:val="es-ES"/>
+        </w:rPr>
+        <w:t>contienen tanto error de redondeo, debido a la precisión finita de la máquina, como error de truncamiento, debido a la natu</w:t>
+      </w:r>
+      <w:r>
+        <w:rPr>
+          <w:lang w:val="es-ES"/>
+        </w:rPr>
+        <w:t>raleza del problema matemático.</w:t>
+      </w:r>
+    </w:p>
+    <w:p>
+      <w:pPr>
+        <w:rPr>
+          <w:lang w:val="es-AR"/>
+        </w:rPr>
+      </w:pPr>
+      <w:r>
+        <w:rPr>
+          <w:lang w:val="es-AR"/>
+        </w:rPr>
+        <w:t xml:space="preserve">Las principales diferencias </w:t>
+      </w:r>
+      <w:r>
+        <w:rPr>
+          <w:lang w:val="es-AR"/>
+        </w:rPr>
+        <w:t xml:space="preserve"> y similitudes </w:t>
+      </w:r>
+      <w:r>
+        <w:rPr>
+          <w:lang w:val="es-AR"/>
+        </w:rPr>
+        <w:t xml:space="preserve">entre los algoritmos uno y dos </w:t>
+      </w:r>
+      <w:r>
+        <w:rPr>
+          <w:lang w:val="es-AR"/>
+        </w:rPr>
+        <w:t>son</w:t>
+      </w:r>
+      <w:r>
+        <w:rPr>
+          <w:lang w:val="es-AR"/>
+        </w:rPr>
+        <w:t>:</w:t>
+      </w:r>
+    </w:p>
+    <w:p>
+      <w:pPr>
+        <w:pStyle w:val="Prrafodelista"/>
+        <w:numPr>
+          <w:ilvl w:val="0"/>
+          <w:numId w:val="6"/>
+        </w:numPr>
+        <w:rPr>
+          <w:lang w:val="es-AR"/>
+        </w:rPr>
+      </w:pPr>
+      <w:r>
+        <w:rPr>
+          <w:i/>
+          <w:lang w:val="es-AR"/>
+        </w:rPr>
+        <w:t>Velocidad de c</w:t>
+      </w:r>
+      <w:r>
+        <w:rPr>
+          <w:i/>
+          <w:lang w:val="es-AR"/>
+        </w:rPr>
+        <w:t>ó</w:t>
+      </w:r>
+      <w:r>
+        <w:rPr>
+          <w:i/>
+          <w:lang w:val="es-AR"/>
+        </w:rPr>
+        <w:t>mputo</w:t>
+      </w:r>
+      <w:r>
+        <w:rPr>
+          <w:lang w:val="es-AR"/>
+        </w:rPr>
+        <w:t xml:space="preserve">: la del algoritmo dos es mayor que la del algoritmo uno, tomando el máximo tiempo un tiempo de </w:t>
+      </w:r>
+      <w:r>
+        <w:rPr>
+          <w:rFonts w:eastAsia="Times New Roman"/>
+          <w:color w:val="000000"/>
+          <w:lang w:val="es-AR" w:eastAsia="es-AR"/>
+        </w:rPr>
+        <w:t>2,27E+</w:t>
+      </w:r>
+      <w:r>
+        <w:rPr>
+          <w:rFonts w:eastAsia="Times New Roman"/>
+          <w:color w:val="000000"/>
+          <w:lang w:val="es-AR" w:eastAsia="es-AR"/>
+        </w:rPr>
+        <w:t>17 nanosegundos para la cantidad de pasos de 1,00E+11</w:t>
+      </w:r>
+    </w:p>
+    <w:p>
+      <w:pPr>
+        <w:pStyle w:val="Prrafodelista"/>
+        <w:numPr>
+          <w:ilvl w:val="0"/>
+          <w:numId w:val="6"/>
+        </w:numPr>
+        <w:rPr>
+          <w:lang w:val="es-AR"/>
+        </w:rPr>
+      </w:pPr>
+      <w:r>
+        <w:rPr>
+          <w:i/>
+          <w:lang w:val="es-AR"/>
+        </w:rPr>
+        <w:t>Orden</w:t>
+      </w:r>
+      <w:r>
+        <w:rPr>
+          <w:lang w:val="es-AR"/>
+        </w:rPr>
+        <w:t>: el orden del algoritmo dos es mayor que la del algoritmo uno.</w:t>
+      </w:r>
+    </w:p>
+    <w:p>
+      <w:pPr>
+        <w:pStyle w:val="Prrafodelista"/>
+        <w:numPr>
+          <w:ilvl w:val="0"/>
+          <w:numId w:val="6"/>
+        </w:numPr>
+        <w:rPr>
+          <w:lang w:val="es-AR"/>
+        </w:rPr>
+      </w:pPr>
+      <w:r>
+        <w:rPr>
+          <w:i/>
+          <w:lang w:val="es-AR"/>
+        </w:rPr>
+        <w:t>DRR</w:t>
+      </w:r>
+      <w:r>
+        <w:rPr>
+          <w:lang w:val="es-AR"/>
+        </w:rPr>
+        <w:t>: mayor propagación de errores para el algoritmo dos ya que se produce la cancelación de términos del DRR antes que la cancelación producida en el algoritmo uno.</w:t>
+      </w:r>
+      <w:r>
+        <w:rPr>
+          <w:lang w:val="es-AR"/>
+        </w:rPr>
+        <w:t xml:space="preserve"> También el k posee un menor orden al utilizarlo para dar soluciones confiables.</w:t>
+      </w:r>
+    </w:p>
+    <w:p>
+      <w:pPr>
+        <w:pStyle w:val="Prrafodelista"/>
+        <w:numPr>
+          <w:ilvl w:val="0"/>
+          <w:numId w:val="6"/>
+        </w:numPr>
+        <w:rPr>
+          <w:lang w:val="es-AR"/>
+        </w:rPr>
+      </w:pPr>
+      <w:r>
+        <w:rPr>
+          <w:lang w:val="es-AR"/>
+        </w:rPr>
+        <w:t>Relación cuasi-lineal de crecimiento entre N y el tiempo de computo son parecidas para ambos casos</w:t>
+      </w:r>
+    </w:p>
+    <w:p>
+      <w:pPr>
+        <w:pStyle w:val="Prrafodelista"/>
+        <w:numPr>
+          <w:ilvl w:val="0"/>
+          <w:numId w:val="6"/>
+        </w:numPr>
+        <w:rPr>
+          <w:lang w:val="es-AR"/>
+        </w:rPr>
+      </w:pPr>
+      <w:r>
+        <w:rPr>
+          <w:lang w:val="es-AR"/>
+        </w:rPr>
+        <w:t>Debido a las figuras obtenidas, se ve que el segundo algoritmo está mejor condicionado que el primero, debido a que la solución cuando los pasos son pequeños se parece bastante a la solución con pasos grandes, en cambio para el primero hay una cierta diferencia notable tanto durante la trayectoria como el punto en que finaliza, teniendo siempre en cuenta que nunca, por la propagación de errores que se presenta, llega el grafico al mismo punto desde d</w:t>
+      </w:r>
       <w:bookmarkStart w:id="2" w:name="_GoBack"/>
       <w:bookmarkEnd w:id="2"/>
       <w:r>
         <w:rPr>
-          <w:sz w:val="28"/>
-          <w:lang w:val="es-ES"/>
-        </w:rPr>
-        <w:lastRenderedPageBreak/>
-        <w:t>Conclusi</w:t>
-      </w:r>
-      <w:r>
-        <w:rPr>
-          <w:sz w:val="28"/>
-          <w:lang w:val="es-ES"/>
-        </w:rPr>
-        <w:t>ó</w:t>
-      </w:r>
-      <w:r>
-        <w:rPr>
-          <w:sz w:val="28"/>
-          <w:lang w:val="es-ES"/>
-        </w:rPr>
-        <w:t>n</w:t>
-      </w:r>
-    </w:p>
-    <w:p>
-      <w:pPr>
-        <w:rPr>
-          <w:lang w:val="es-ES"/>
-        </w:rPr>
-      </w:pPr>
-    </w:p>
-    <w:p>
-      <w:pPr>
-        <w:rPr>
-          <w:lang w:val="es-ES"/>
-        </w:rPr>
-      </w:pPr>
-    </w:p>
-    <w:p>
-      <w:pPr>
-        <w:rPr>
-          <w:lang w:val="es-ES"/>
-        </w:rPr>
-      </w:pPr>
-    </w:p>
-    <w:p>
-      <w:pPr>
-        <w:rPr>
-          <w:lang w:val="es-ES"/>
-        </w:rPr>
-      </w:pPr>
-    </w:p>
-    <w:p>
-      <w:pPr>
-        <w:rPr>
-          <w:lang w:val="es-ES"/>
-        </w:rPr>
-      </w:pPr>
-    </w:p>
-    <w:p>
-      <w:pPr>
-        <w:rPr>
-          <w:lang w:val="es-ES"/>
-        </w:rPr>
-      </w:pPr>
-    </w:p>
-    <w:p>
-      <w:pPr>
-        <w:rPr>
-          <w:lang w:val="es-ES"/>
-        </w:rPr>
-      </w:pPr>
-    </w:p>
-    <w:p>
-      <w:pPr>
-        <w:rPr>
-          <w:lang w:val="es-ES"/>
-        </w:rPr>
-      </w:pPr>
-    </w:p>
-    <w:p>
-      <w:pPr>
-        <w:rPr>
-          <w:lang w:val="es-ES"/>
-        </w:rPr>
-      </w:pPr>
-    </w:p>
-    <w:p>
-      <w:pPr>
-        <w:rPr>
-          <w:lang w:val="es-ES"/>
-        </w:rPr>
-      </w:pPr>
-    </w:p>
-    <w:p>
-      <w:pPr>
-        <w:rPr>
-          <w:lang w:val="es-ES"/>
-        </w:rPr>
-      </w:pPr>
-    </w:p>
-    <w:p>
-      <w:pPr>
-        <w:rPr>
-          <w:lang w:val="es-ES"/>
-        </w:rPr>
-      </w:pPr>
-    </w:p>
-    <w:p>
-      <w:pPr>
-        <w:rPr>
-          <w:lang w:val="es-ES"/>
-        </w:rPr>
-      </w:pPr>
-    </w:p>
-    <w:p>
-      <w:pPr>
-        <w:rPr>
-          <w:lang w:val="es-ES"/>
-        </w:rPr>
-      </w:pPr>
-    </w:p>
-    <w:p>
-      <w:pPr>
-        <w:rPr>
-          <w:lang w:val="es-ES"/>
-        </w:rPr>
-      </w:pPr>
-    </w:p>
-    <w:p>
-      <w:pPr>
-        <w:rPr>
-          <w:lang w:val="es-ES"/>
-        </w:rPr>
-      </w:pPr>
-    </w:p>
-    <w:p>
-      <w:pPr>
-        <w:rPr>
-          <w:lang w:val="es-ES"/>
-        </w:rPr>
-      </w:pPr>
-    </w:p>
-    <w:p>
-      <w:pPr>
-        <w:rPr>
-          <w:lang w:val="es-ES"/>
-        </w:rPr>
-      </w:pPr>
-    </w:p>
-    <w:p>
-      <w:pPr>
-        <w:rPr>
-          <w:lang w:val="es-ES"/>
-        </w:rPr>
-      </w:pPr>
-    </w:p>
-    <w:p>
-      <w:pPr>
-        <w:rPr>
-          <w:lang w:val="es-ES"/>
-        </w:rPr>
-      </w:pPr>
-    </w:p>
-    <w:p>
-      <w:pPr>
-        <w:rPr>
-          <w:lang w:val="es-ES"/>
-        </w:rPr>
-      </w:pPr>
-    </w:p>
-    <w:p>
-      <w:pPr>
-        <w:rPr>
-          <w:lang w:val="es-ES"/>
-        </w:rPr>
-      </w:pPr>
-    </w:p>
-    <w:p>
-      <w:pPr>
-        <w:rPr>
-          <w:lang w:val="es-ES"/>
-        </w:rPr>
-      </w:pPr>
-    </w:p>
-    <w:p>
-      <w:pPr>
-        <w:rPr>
-          <w:lang w:val="es-ES"/>
-        </w:rPr>
-      </w:pPr>
-    </w:p>
-    <w:p>
-      <w:pPr>
-        <w:rPr>
-          <w:lang w:val="es-ES"/>
-        </w:rPr>
-      </w:pPr>
+          <w:lang w:val="es-AR"/>
+        </w:rPr>
+        <w:t>onde se inició el desplazamiento.</w:t>
+      </w:r>
+    </w:p>
+    <w:p>
+      <w:pPr>
+        <w:pStyle w:val="Prrafodelista"/>
+        <w:numPr>
+          <w:ilvl w:val="0"/>
+          <w:numId w:val="5"/>
+        </w:numPr>
+        <w:rPr>
+          <w:lang w:val="es-ES"/>
+        </w:rPr>
+      </w:pPr>
+      <w:r>
+        <w:rPr>
+          <w:lang w:val="es-AR"/>
+        </w:rPr>
+        <w:t>Estabilidad: ¿?</w:t>
+      </w:r>
     </w:p>
     <w:p>
       <w:pPr>
@@ -20132,7 +20548,6 @@
           <w:sz w:val="28"/>
           <w:lang w:val="es-ES"/>
         </w:rPr>
-        <w:lastRenderedPageBreak/>
         <w:t>Anexo I: Código fuente</w:t>
       </w:r>
     </w:p>
@@ -20378,6 +20793,7 @@
         </w:rPr>
         <w:t xml:space="preserve">  </w:t>
       </w:r>
+      <w:proofErr w:type="spellStart"/>
       <w:r>
         <w:rPr>
           <w:rFonts w:ascii="Consolas" w:eastAsiaTheme="minorHAnsi" w:hAnsi="Consolas" w:cs="Consolas"/>
@@ -20388,6 +20804,7 @@
         </w:rPr>
         <w:t>Fabrizio</w:t>
       </w:r>
+      <w:proofErr w:type="spellEnd"/>
       <w:r>
         <w:rPr>
           <w:rFonts w:ascii="Consolas" w:eastAsiaTheme="minorHAnsi" w:hAnsi="Consolas" w:cs="Consolas"/>
@@ -20406,8 +20823,20 @@
           <w:szCs w:val="19"/>
           <w:lang w:val="es-AR"/>
         </w:rPr>
-        <w:t xml:space="preserve"> Cozza</w:t>
-      </w:r>
+        <w:t xml:space="preserve"> </w:t>
+      </w:r>
+      <w:proofErr w:type="spellStart"/>
+      <w:r>
+        <w:rPr>
+          <w:rFonts w:ascii="Consolas" w:eastAsiaTheme="minorHAnsi" w:hAnsi="Consolas" w:cs="Consolas"/>
+          <w:color w:val="008000"/>
+          <w:sz w:val="19"/>
+          <w:szCs w:val="19"/>
+          <w:lang w:val="es-AR"/>
+        </w:rPr>
+        <w:t>Cozza</w:t>
+      </w:r>
+      <w:proofErr w:type="spellEnd"/>
     </w:p>
     <w:p>
       <w:pPr>
@@ -20603,7 +21032,6 @@
         <w:docPartUnique/>
       </w:docPartObj>
     </w:sdtPr>
-    <w:sdtEndPr/>
     <w:sdtContent>
       <w:p>
         <w:pPr>
@@ -21108,6 +21536,119 @@
     </w:lvl>
   </w:abstractNum>
   <w:abstractNum w:abstractNumId="2">
+    <w:nsid w:val="1FAE0365"/>
+    <w:multiLevelType w:val="hybridMultilevel"/>
+    <w:tmpl w:val="DEF6336A"/>
+    <w:lvl w:ilvl="0" w:tplc="2C0A0001">
+      <w:start w:val="1"/>
+      <w:numFmt w:val="bullet"/>
+      <w:lvlText w:val=""/>
+      <w:lvlJc w:val="left"/>
+      <w:pPr>
+        <w:ind w:left="720" w:hanging="360"/>
+      </w:pPr>
+      <w:rPr>
+        <w:rFonts w:ascii="Symbol" w:hAnsi="Symbol" w:hint="default"/>
+      </w:rPr>
+    </w:lvl>
+    <w:lvl w:ilvl="1" w:tplc="2C0A0003" w:tentative="1">
+      <w:start w:val="1"/>
+      <w:numFmt w:val="bullet"/>
+      <w:lvlText w:val="o"/>
+      <w:lvlJc w:val="left"/>
+      <w:pPr>
+        <w:ind w:left="1440" w:hanging="360"/>
+      </w:pPr>
+      <w:rPr>
+        <w:rFonts w:ascii="Courier New" w:hAnsi="Courier New" w:cs="Courier New" w:hint="default"/>
+      </w:rPr>
+    </w:lvl>
+    <w:lvl w:ilvl="2" w:tplc="2C0A0005" w:tentative="1">
+      <w:start w:val="1"/>
+      <w:numFmt w:val="bullet"/>
+      <w:lvlText w:val=""/>
+      <w:lvlJc w:val="left"/>
+      <w:pPr>
+        <w:ind w:left="2160" w:hanging="360"/>
+      </w:pPr>
+      <w:rPr>
+        <w:rFonts w:ascii="Wingdings" w:hAnsi="Wingdings" w:hint="default"/>
+      </w:rPr>
+    </w:lvl>
+    <w:lvl w:ilvl="3" w:tplc="2C0A0001" w:tentative="1">
+      <w:start w:val="1"/>
+      <w:numFmt w:val="bullet"/>
+      <w:lvlText w:val=""/>
+      <w:lvlJc w:val="left"/>
+      <w:pPr>
+        <w:ind w:left="2880" w:hanging="360"/>
+      </w:pPr>
+      <w:rPr>
+        <w:rFonts w:ascii="Symbol" w:hAnsi="Symbol" w:hint="default"/>
+      </w:rPr>
+    </w:lvl>
+    <w:lvl w:ilvl="4" w:tplc="2C0A0003" w:tentative="1">
+      <w:start w:val="1"/>
+      <w:numFmt w:val="bullet"/>
+      <w:lvlText w:val="o"/>
+      <w:lvlJc w:val="left"/>
+      <w:pPr>
+        <w:ind w:left="3600" w:hanging="360"/>
+      </w:pPr>
+      <w:rPr>
+        <w:rFonts w:ascii="Courier New" w:hAnsi="Courier New" w:cs="Courier New" w:hint="default"/>
+      </w:rPr>
+    </w:lvl>
+    <w:lvl w:ilvl="5" w:tplc="2C0A0005" w:tentative="1">
+      <w:start w:val="1"/>
+      <w:numFmt w:val="bullet"/>
+      <w:lvlText w:val=""/>
+      <w:lvlJc w:val="left"/>
+      <w:pPr>
+        <w:ind w:left="4320" w:hanging="360"/>
+      </w:pPr>
+      <w:rPr>
+        <w:rFonts w:ascii="Wingdings" w:hAnsi="Wingdings" w:hint="default"/>
+      </w:rPr>
+    </w:lvl>
+    <w:lvl w:ilvl="6" w:tplc="2C0A0001" w:tentative="1">
+      <w:start w:val="1"/>
+      <w:numFmt w:val="bullet"/>
+      <w:lvlText w:val=""/>
+      <w:lvlJc w:val="left"/>
+      <w:pPr>
+        <w:ind w:left="5040" w:hanging="360"/>
+      </w:pPr>
+      <w:rPr>
+        <w:rFonts w:ascii="Symbol" w:hAnsi="Symbol" w:hint="default"/>
+      </w:rPr>
+    </w:lvl>
+    <w:lvl w:ilvl="7" w:tplc="2C0A0003" w:tentative="1">
+      <w:start w:val="1"/>
+      <w:numFmt w:val="bullet"/>
+      <w:lvlText w:val="o"/>
+      <w:lvlJc w:val="left"/>
+      <w:pPr>
+        <w:ind w:left="5760" w:hanging="360"/>
+      </w:pPr>
+      <w:rPr>
+        <w:rFonts w:ascii="Courier New" w:hAnsi="Courier New" w:cs="Courier New" w:hint="default"/>
+      </w:rPr>
+    </w:lvl>
+    <w:lvl w:ilvl="8" w:tplc="2C0A0005" w:tentative="1">
+      <w:start w:val="1"/>
+      <w:numFmt w:val="bullet"/>
+      <w:lvlText w:val=""/>
+      <w:lvlJc w:val="left"/>
+      <w:pPr>
+        <w:ind w:left="6480" w:hanging="360"/>
+      </w:pPr>
+      <w:rPr>
+        <w:rFonts w:ascii="Wingdings" w:hAnsi="Wingdings" w:hint="default"/>
+      </w:rPr>
+    </w:lvl>
+  </w:abstractNum>
+  <w:abstractNum w:abstractNumId="3">
     <w:nsid w:val="53176CB4"/>
     <w:multiLevelType w:val="hybridMultilevel"/>
     <w:tmpl w:val="97EA7A80"/>
@@ -21193,7 +21734,7 @@
       </w:pPr>
     </w:lvl>
   </w:abstractNum>
-  <w:abstractNum w:abstractNumId="3">
+  <w:abstractNum w:abstractNumId="4">
     <w:nsid w:val="7B6F1F01"/>
     <w:multiLevelType w:val="hybridMultilevel"/>
     <w:tmpl w:val="2EDAEE2A"/>
@@ -21279,17 +21820,136 @@
       </w:pPr>
     </w:lvl>
   </w:abstractNum>
+  <w:abstractNum w:abstractNumId="5">
+    <w:nsid w:val="7F843F33"/>
+    <w:multiLevelType w:val="hybridMultilevel"/>
+    <w:tmpl w:val="8B780796"/>
+    <w:lvl w:ilvl="0" w:tplc="2C0A0001">
+      <w:start w:val="1"/>
+      <w:numFmt w:val="bullet"/>
+      <w:lvlText w:val=""/>
+      <w:lvlJc w:val="left"/>
+      <w:pPr>
+        <w:ind w:left="720" w:hanging="360"/>
+      </w:pPr>
+      <w:rPr>
+        <w:rFonts w:ascii="Symbol" w:hAnsi="Symbol" w:hint="default"/>
+      </w:rPr>
+    </w:lvl>
+    <w:lvl w:ilvl="1" w:tplc="2C0A0003" w:tentative="1">
+      <w:start w:val="1"/>
+      <w:numFmt w:val="bullet"/>
+      <w:lvlText w:val="o"/>
+      <w:lvlJc w:val="left"/>
+      <w:pPr>
+        <w:ind w:left="1440" w:hanging="360"/>
+      </w:pPr>
+      <w:rPr>
+        <w:rFonts w:ascii="Courier New" w:hAnsi="Courier New" w:cs="Courier New" w:hint="default"/>
+      </w:rPr>
+    </w:lvl>
+    <w:lvl w:ilvl="2" w:tplc="2C0A0005" w:tentative="1">
+      <w:start w:val="1"/>
+      <w:numFmt w:val="bullet"/>
+      <w:lvlText w:val=""/>
+      <w:lvlJc w:val="left"/>
+      <w:pPr>
+        <w:ind w:left="2160" w:hanging="360"/>
+      </w:pPr>
+      <w:rPr>
+        <w:rFonts w:ascii="Wingdings" w:hAnsi="Wingdings" w:hint="default"/>
+      </w:rPr>
+    </w:lvl>
+    <w:lvl w:ilvl="3" w:tplc="2C0A0001" w:tentative="1">
+      <w:start w:val="1"/>
+      <w:numFmt w:val="bullet"/>
+      <w:lvlText w:val=""/>
+      <w:lvlJc w:val="left"/>
+      <w:pPr>
+        <w:ind w:left="2880" w:hanging="360"/>
+      </w:pPr>
+      <w:rPr>
+        <w:rFonts w:ascii="Symbol" w:hAnsi="Symbol" w:hint="default"/>
+      </w:rPr>
+    </w:lvl>
+    <w:lvl w:ilvl="4" w:tplc="2C0A0003" w:tentative="1">
+      <w:start w:val="1"/>
+      <w:numFmt w:val="bullet"/>
+      <w:lvlText w:val="o"/>
+      <w:lvlJc w:val="left"/>
+      <w:pPr>
+        <w:ind w:left="3600" w:hanging="360"/>
+      </w:pPr>
+      <w:rPr>
+        <w:rFonts w:ascii="Courier New" w:hAnsi="Courier New" w:cs="Courier New" w:hint="default"/>
+      </w:rPr>
+    </w:lvl>
+    <w:lvl w:ilvl="5" w:tplc="2C0A0005" w:tentative="1">
+      <w:start w:val="1"/>
+      <w:numFmt w:val="bullet"/>
+      <w:lvlText w:val=""/>
+      <w:lvlJc w:val="left"/>
+      <w:pPr>
+        <w:ind w:left="4320" w:hanging="360"/>
+      </w:pPr>
+      <w:rPr>
+        <w:rFonts w:ascii="Wingdings" w:hAnsi="Wingdings" w:hint="default"/>
+      </w:rPr>
+    </w:lvl>
+    <w:lvl w:ilvl="6" w:tplc="2C0A0001" w:tentative="1">
+      <w:start w:val="1"/>
+      <w:numFmt w:val="bullet"/>
+      <w:lvlText w:val=""/>
+      <w:lvlJc w:val="left"/>
+      <w:pPr>
+        <w:ind w:left="5040" w:hanging="360"/>
+      </w:pPr>
+      <w:rPr>
+        <w:rFonts w:ascii="Symbol" w:hAnsi="Symbol" w:hint="default"/>
+      </w:rPr>
+    </w:lvl>
+    <w:lvl w:ilvl="7" w:tplc="2C0A0003" w:tentative="1">
+      <w:start w:val="1"/>
+      <w:numFmt w:val="bullet"/>
+      <w:lvlText w:val="o"/>
+      <w:lvlJc w:val="left"/>
+      <w:pPr>
+        <w:ind w:left="5760" w:hanging="360"/>
+      </w:pPr>
+      <w:rPr>
+        <w:rFonts w:ascii="Courier New" w:hAnsi="Courier New" w:cs="Courier New" w:hint="default"/>
+      </w:rPr>
+    </w:lvl>
+    <w:lvl w:ilvl="8" w:tplc="2C0A0005" w:tentative="1">
+      <w:start w:val="1"/>
+      <w:numFmt w:val="bullet"/>
+      <w:lvlText w:val=""/>
+      <w:lvlJc w:val="left"/>
+      <w:pPr>
+        <w:ind w:left="6480" w:hanging="360"/>
+      </w:pPr>
+      <w:rPr>
+        <w:rFonts w:ascii="Wingdings" w:hAnsi="Wingdings" w:hint="default"/>
+      </w:rPr>
+    </w:lvl>
+  </w:abstractNum>
   <w:num w:numId="1">
     <w:abstractNumId w:val="1"/>
   </w:num>
   <w:num w:numId="2">
-    <w:abstractNumId w:val="3"/>
+    <w:abstractNumId w:val="4"/>
   </w:num>
   <w:num w:numId="3">
     <w:abstractNumId w:val="0"/>
   </w:num>
   <w:num w:numId="4">
+    <w:abstractNumId w:val="3"/>
+  </w:num>
+  <w:num w:numId="5">
     <w:abstractNumId w:val="2"/>
+  </w:num>
+  <w:num w:numId="6">
+    <w:abstractNumId w:val="5"/>
   </w:num>
 </w:numbering>
 </file>
@@ -22312,11 +22972,11 @@
           <c:showPercent val="0"/>
           <c:showBubbleSize val="0"/>
         </c:dLbls>
-        <c:axId val="272483072"/>
-        <c:axId val="284528640"/>
+        <c:axId val="239504384"/>
+        <c:axId val="241270784"/>
       </c:scatterChart>
       <c:valAx>
-        <c:axId val="272483072"/>
+        <c:axId val="239504384"/>
         <c:scaling>
           <c:orientation val="minMax"/>
         </c:scaling>
@@ -22328,12 +22988,12 @@
         <c:majorTickMark val="out"/>
         <c:minorTickMark val="none"/>
         <c:tickLblPos val="nextTo"/>
-        <c:crossAx val="284528640"/>
+        <c:crossAx val="241270784"/>
         <c:crosses val="autoZero"/>
         <c:crossBetween val="midCat"/>
       </c:valAx>
       <c:valAx>
-        <c:axId val="284528640"/>
+        <c:axId val="241270784"/>
         <c:scaling>
           <c:orientation val="minMax"/>
         </c:scaling>
@@ -22345,7 +23005,7 @@
         <c:majorTickMark val="out"/>
         <c:minorTickMark val="none"/>
         <c:tickLblPos val="nextTo"/>
-        <c:crossAx val="272483072"/>
+        <c:crossAx val="239504384"/>
         <c:crosses val="autoZero"/>
         <c:crossBetween val="midCat"/>
       </c:valAx>
@@ -22515,11 +23175,11 @@
           <c:showPercent val="0"/>
           <c:showBubbleSize val="0"/>
         </c:dLbls>
-        <c:axId val="127336448"/>
-        <c:axId val="127338368"/>
+        <c:axId val="245724288"/>
+        <c:axId val="245800960"/>
       </c:scatterChart>
       <c:valAx>
-        <c:axId val="127336448"/>
+        <c:axId val="245724288"/>
         <c:scaling>
           <c:orientation val="minMax"/>
         </c:scaling>
@@ -22531,7 +23191,7 @@
         <c:majorTickMark val="out"/>
         <c:minorTickMark val="none"/>
         <c:tickLblPos val="nextTo"/>
-        <c:crossAx val="127338368"/>
+        <c:crossAx val="245800960"/>
         <c:crosses val="autoZero"/>
         <c:crossBetween val="midCat"/>
         <c:dispUnits>
@@ -22539,7 +23199,7 @@
         </c:dispUnits>
       </c:valAx>
       <c:valAx>
-        <c:axId val="127338368"/>
+        <c:axId val="245800960"/>
         <c:scaling>
           <c:orientation val="minMax"/>
         </c:scaling>
@@ -22551,7 +23211,7 @@
         <c:majorTickMark val="out"/>
         <c:minorTickMark val="none"/>
         <c:tickLblPos val="nextTo"/>
-        <c:crossAx val="127336448"/>
+        <c:crossAx val="245724288"/>
         <c:crosses val="autoZero"/>
         <c:crossBetween val="midCat"/>
       </c:valAx>
@@ -22710,11 +23370,11 @@
           <c:showPercent val="0"/>
           <c:showBubbleSize val="0"/>
         </c:dLbls>
-        <c:axId val="127362560"/>
-        <c:axId val="127364096"/>
+        <c:axId val="187019264"/>
+        <c:axId val="187020800"/>
       </c:scatterChart>
       <c:valAx>
-        <c:axId val="127362560"/>
+        <c:axId val="187019264"/>
         <c:scaling>
           <c:orientation val="minMax"/>
         </c:scaling>
@@ -22726,12 +23386,12 @@
         <c:majorTickMark val="out"/>
         <c:minorTickMark val="none"/>
         <c:tickLblPos val="nextTo"/>
-        <c:crossAx val="127364096"/>
+        <c:crossAx val="187020800"/>
         <c:crosses val="autoZero"/>
         <c:crossBetween val="midCat"/>
       </c:valAx>
       <c:valAx>
-        <c:axId val="127364096"/>
+        <c:axId val="187020800"/>
         <c:scaling>
           <c:orientation val="minMax"/>
         </c:scaling>
@@ -22743,7 +23403,7 @@
         <c:majorTickMark val="out"/>
         <c:minorTickMark val="none"/>
         <c:tickLblPos val="nextTo"/>
-        <c:crossAx val="127362560"/>
+        <c:crossAx val="187019264"/>
         <c:crosses val="autoZero"/>
         <c:crossBetween val="midCat"/>
       </c:valAx>
@@ -22913,11 +23573,11 @@
           <c:showPercent val="0"/>
           <c:showBubbleSize val="0"/>
         </c:dLbls>
-        <c:axId val="152390272"/>
-        <c:axId val="175461120"/>
+        <c:axId val="188568704"/>
+        <c:axId val="188570624"/>
       </c:scatterChart>
       <c:valAx>
-        <c:axId val="152390272"/>
+        <c:axId val="188568704"/>
         <c:scaling>
           <c:orientation val="minMax"/>
         </c:scaling>
@@ -22929,7 +23589,7 @@
         <c:majorTickMark val="out"/>
         <c:minorTickMark val="none"/>
         <c:tickLblPos val="nextTo"/>
-        <c:crossAx val="175461120"/>
+        <c:crossAx val="188570624"/>
         <c:crosses val="autoZero"/>
         <c:crossBetween val="midCat"/>
         <c:dispUnits>
@@ -22937,7 +23597,7 @@
         </c:dispUnits>
       </c:valAx>
       <c:valAx>
-        <c:axId val="175461120"/>
+        <c:axId val="188570624"/>
         <c:scaling>
           <c:orientation val="minMax"/>
         </c:scaling>
@@ -22949,7 +23609,7 @@
         <c:majorTickMark val="out"/>
         <c:minorTickMark val="none"/>
         <c:tickLblPos val="nextTo"/>
-        <c:crossAx val="152390272"/>
+        <c:crossAx val="188568704"/>
         <c:crosses val="autoZero"/>
         <c:crossBetween val="midCat"/>
       </c:valAx>
@@ -23254,7 +23914,7 @@
 </file>
 
 <file path=customXml/itemProps1.xml><?xml version="1.0" encoding="utf-8"?>
-<ds:datastoreItem xmlns:ds="http://schemas.openxmlformats.org/officeDocument/2006/customXml" ds:itemID="{36256D25-B31F-4C35-8A32-75D026E923B0}">
+<ds:datastoreItem xmlns:ds="http://schemas.openxmlformats.org/officeDocument/2006/customXml" ds:itemID="{A346E9E4-F824-4BA4-92D1-4072E630224B}">
   <ds:schemaRefs>
     <ds:schemaRef ds:uri="http://schemas.openxmlformats.org/officeDocument/2006/bibliography"/>
   </ds:schemaRefs>

</xml_diff>

<commit_message>
Correción de tablas a partir de últimas corridas
</commit_message>
<xml_diff>
--- a/Análisis Numérico I - TP1.docx
+++ b/Análisis Numérico I - TP1.docx
@@ -42,7 +42,7 @@
             <v:imagedata r:id="rId9" o:title=""/>
             <w10:wrap anchory="page"/>
           </v:shape>
-          <o:OLEObject Type="Embed" ProgID="Word.Picture.8" ShapeID="_x0000_s1026" DrawAspect="Content" ObjectID="_1523871289" r:id="rId10"/>
+          <o:OLEObject Type="Embed" ProgID="Word.Picture.8" ShapeID="_x0000_s1026" DrawAspect="Content" ObjectID="_1523899402" r:id="rId10"/>
         </w:pict>
       </w:r>
       <w:r>
@@ -8293,7 +8293,19 @@
         <w:rPr>
           <w:lang w:val="es-ES"/>
         </w:rPr>
-        <w:t>, desarrollo y resultado del problema presentado teniendo en cuenta en el análisis teórico sus relativos errores</w:t>
+        <w:t>, desarrollo y resultado del problema presentado teniendo en cuenta en el análisis teórico sus errores</w:t>
+      </w:r>
+      <w:r>
+        <w:rPr>
+          <w:lang w:val="es-ES"/>
+        </w:rPr>
+        <w:t xml:space="preserve"> </w:t>
+      </w:r>
+      <w:r>
+        <w:rPr>
+          <w:lang w:val="es-ES"/>
+        </w:rPr>
+        <w:t>relativos</w:t>
       </w:r>
       <w:r>
         <w:rPr>
@@ -8539,7 +8551,21 @@
           <w:color w:val="000000"/>
           <w:lang w:val="es-AR"/>
         </w:rPr>
-        <w:t>al menos 1 orden de magnitud superior al previo.</w:t>
+        <w:t xml:space="preserve">al menos </w:t>
+      </w:r>
+      <w:r>
+        <w:rPr>
+          <w:color w:val="000000"/>
+          <w:lang w:val="es-AR"/>
+        </w:rPr>
+        <w:t>un</w:t>
+      </w:r>
+      <w:r>
+        <w:rPr>
+          <w:color w:val="000000"/>
+          <w:lang w:val="es-AR"/>
+        </w:rPr>
+        <w:t xml:space="preserve"> orden de magnitud superior al previo.</w:t>
       </w:r>
     </w:p>
     <w:p>
@@ -10042,6 +10068,29 @@
         </w:rPr>
         <w:t xml:space="preserve"> </w:t>
       </w:r>
+      <w:r>
+        <w:rPr>
+          <w:color w:val="000000"/>
+          <w:lang w:val="es-AR"/>
+        </w:rPr>
+        <w:t xml:space="preserve">Intel(R) </w:t>
+      </w:r>
+      <w:proofErr w:type="spellStart"/>
+      <w:r>
+        <w:rPr>
+          <w:color w:val="000000"/>
+          <w:lang w:val="es-AR"/>
+        </w:rPr>
+        <w:t>Core</w:t>
+      </w:r>
+      <w:proofErr w:type="spellEnd"/>
+      <w:r>
+        <w:rPr>
+          <w:color w:val="000000"/>
+          <w:lang w:val="es-AR"/>
+        </w:rPr>
+        <w:t>(TM) i5-2500K</w:t>
+      </w:r>
     </w:p>
     <w:p>
       <w:pPr>
@@ -10067,28 +10116,20 @@
         </w:rPr>
         <w:t xml:space="preserve"> </w:t>
       </w:r>
-    </w:p>
-    <w:p>
-      <w:pPr>
-        <w:jc w:val="both"/>
-        <w:rPr>
-          <w:color w:val="000000"/>
-          <w:lang w:val="es-AR"/>
-        </w:rPr>
-      </w:pPr>
       <w:r>
         <w:rPr>
           <w:i/>
           <w:color w:val="000000"/>
           <w:lang w:val="es-AR"/>
         </w:rPr>
-        <w:t xml:space="preserve">Cantidad de núcleos: </w:t>
+        <w:t>3,30 GHz (3,70 GHz turbo)</w:t>
       </w:r>
     </w:p>
     <w:p>
       <w:pPr>
         <w:jc w:val="both"/>
         <w:rPr>
+          <w:color w:val="000000"/>
           <w:lang w:val="es-AR"/>
         </w:rPr>
       </w:pPr>
@@ -10098,7 +10139,7 @@
           <w:color w:val="000000"/>
           <w:lang w:val="es-AR"/>
         </w:rPr>
-        <w:t>Sistema operativo:</w:t>
+        <w:t xml:space="preserve">Cantidad de núcleos: </w:t>
       </w:r>
       <w:r>
         <w:rPr>
@@ -10106,7 +10147,39 @@
           <w:color w:val="000000"/>
           <w:lang w:val="es-AR"/>
         </w:rPr>
+        <w:t>4</w:t>
+      </w:r>
+    </w:p>
+    <w:p>
+      <w:pPr>
+        <w:jc w:val="both"/>
+        <w:rPr>
+          <w:lang w:val="es-AR"/>
+        </w:rPr>
+      </w:pPr>
+      <w:r>
+        <w:rPr>
+          <w:i/>
+          <w:color w:val="000000"/>
+          <w:lang w:val="es-AR"/>
+        </w:rPr>
+        <w:t>Sistema operativo:</w:t>
+      </w:r>
+      <w:r>
+        <w:rPr>
+          <w:i/>
+          <w:color w:val="000000"/>
+          <w:lang w:val="es-AR"/>
+        </w:rPr>
         <w:t xml:space="preserve"> </w:t>
+      </w:r>
+      <w:r>
+        <w:rPr>
+          <w:i/>
+          <w:color w:val="000000"/>
+          <w:lang w:val="es-AR"/>
+        </w:rPr>
+        <w:t>Windows 10 Pro 64 Bits</w:t>
       </w:r>
     </w:p>
     <w:p>
@@ -10155,7 +10228,7 @@
         <mc:AlternateContent>
           <mc:Choice Requires="wps">
             <w:drawing>
-              <wp:inline distT="0" distB="0" distL="0" distR="0" wp14:anchorId="25024F4C" wp14:editId="64A8D480">
+              <wp:inline distT="0" distB="0" distL="0" distR="0" wp14:anchorId="397251D1" wp14:editId="71B99A69">
                 <wp:extent cx="4667250" cy="6737231"/>
                 <wp:effectExtent l="0" t="0" r="19050" b="26035"/>
                 <wp:docPr id="2" name="2 Cuadro de texto"/>
@@ -14924,7 +14997,14 @@
                 <w:b/>
                 <w:lang w:val="es-ES"/>
               </w:rPr>
-              <w:t>nanoseg</w:t>
+              <w:t>n</w:t>
+            </w:r>
+            <w:r>
+              <w:rPr>
+                <w:b/>
+                <w:lang w:val="es-ES"/>
+              </w:rPr>
+              <w:t>s</w:t>
             </w:r>
             <w:proofErr w:type="spellEnd"/>
             <w:r>
@@ -14945,86 +15025,78 @@
         <w:tc>
           <w:tcPr>
             <w:tcW w:w="2625" w:type="dxa"/>
+            <w:vAlign w:val="center"/>
           </w:tcPr>
           <w:p>
             <w:pPr>
               <w:jc w:val="center"/>
               <w:rPr>
-                <w:lang w:val="es-ES"/>
+                <w:color w:val="000000"/>
               </w:rPr>
             </w:pPr>
             <w:r>
               <w:rPr>
-                <w:rFonts w:eastAsia="Times New Roman"/>
                 <w:color w:val="000000"/>
-                <w:lang w:val="es-AR" w:eastAsia="es-AR"/>
-              </w:rPr>
-              <w:t>0.0628319</w:t>
+              </w:rPr>
+              <w:t>6,28E-02</w:t>
             </w:r>
           </w:p>
         </w:tc>
         <w:tc>
           <w:tcPr>
             <w:tcW w:w="2419" w:type="dxa"/>
+            <w:vAlign w:val="center"/>
           </w:tcPr>
           <w:p>
             <w:pPr>
               <w:jc w:val="center"/>
               <w:rPr>
-                <w:lang w:val="es-ES"/>
+                <w:color w:val="000000"/>
               </w:rPr>
             </w:pPr>
             <w:r>
               <w:rPr>
-                <w:rFonts w:eastAsia="Times New Roman"/>
                 <w:color w:val="000000"/>
-                <w:lang w:val="es-AR" w:eastAsia="es-AR"/>
-              </w:rPr>
-              <w:t>100</w:t>
+              </w:rPr>
+              <w:t>1,00E+02</w:t>
             </w:r>
           </w:p>
         </w:tc>
         <w:tc>
           <w:tcPr>
             <w:tcW w:w="1920" w:type="dxa"/>
+            <w:vAlign w:val="center"/>
           </w:tcPr>
           <w:p>
             <w:pPr>
               <w:jc w:val="center"/>
               <w:rPr>
-                <w:rFonts w:eastAsia="Times New Roman"/>
                 <w:color w:val="000000"/>
-                <w:lang w:val="es-AR" w:eastAsia="es-AR"/>
               </w:rPr>
             </w:pPr>
             <w:r>
               <w:rPr>
-                <w:rFonts w:eastAsia="Times New Roman"/>
                 <w:color w:val="000000"/>
-                <w:lang w:val="es-AR" w:eastAsia="es-AR"/>
-              </w:rPr>
-              <w:t>-0.0351377</w:t>
+              </w:rPr>
+              <w:t>-3,51E-02</w:t>
             </w:r>
           </w:p>
         </w:tc>
         <w:tc>
           <w:tcPr>
             <w:tcW w:w="1920" w:type="dxa"/>
+            <w:vAlign w:val="center"/>
           </w:tcPr>
           <w:p>
             <w:pPr>
               <w:jc w:val="center"/>
               <w:rPr>
-                <w:rFonts w:eastAsia="Times New Roman"/>
                 <w:color w:val="000000"/>
-                <w:lang w:val="es-AR" w:eastAsia="es-AR"/>
               </w:rPr>
             </w:pPr>
             <w:r>
               <w:rPr>
-                <w:rFonts w:eastAsia="Times New Roman"/>
                 <w:color w:val="000000"/>
-                <w:lang w:val="es-AR" w:eastAsia="es-AR"/>
               </w:rPr>
               <w:t>0</w:t>
             </w:r>
@@ -15039,86 +15111,78 @@
         <w:tc>
           <w:tcPr>
             <w:tcW w:w="2625" w:type="dxa"/>
+            <w:vAlign w:val="center"/>
           </w:tcPr>
           <w:p>
             <w:pPr>
               <w:jc w:val="center"/>
               <w:rPr>
-                <w:lang w:val="es-ES"/>
+                <w:color w:val="000000"/>
               </w:rPr>
             </w:pPr>
             <w:r>
               <w:rPr>
-                <w:rFonts w:eastAsia="Times New Roman"/>
                 <w:color w:val="000000"/>
-                <w:lang w:val="es-AR" w:eastAsia="es-AR"/>
-              </w:rPr>
-              <w:t>0.00628319</w:t>
+              </w:rPr>
+              <w:t>6,28E-03</w:t>
             </w:r>
           </w:p>
         </w:tc>
         <w:tc>
           <w:tcPr>
             <w:tcW w:w="2419" w:type="dxa"/>
+            <w:vAlign w:val="center"/>
           </w:tcPr>
           <w:p>
             <w:pPr>
               <w:jc w:val="center"/>
               <w:rPr>
-                <w:lang w:val="es-ES"/>
+                <w:color w:val="000000"/>
               </w:rPr>
             </w:pPr>
             <w:r>
               <w:rPr>
-                <w:rFonts w:eastAsia="Times New Roman"/>
                 <w:color w:val="000000"/>
-                <w:lang w:val="es-AR" w:eastAsia="es-AR"/>
-              </w:rPr>
-              <w:t>1000</w:t>
+              </w:rPr>
+              <w:t>1,00E+03</w:t>
             </w:r>
           </w:p>
         </w:tc>
         <w:tc>
           <w:tcPr>
             <w:tcW w:w="1920" w:type="dxa"/>
+            <w:vAlign w:val="center"/>
           </w:tcPr>
           <w:p>
             <w:pPr>
               <w:jc w:val="center"/>
               <w:rPr>
-                <w:rFonts w:eastAsia="Times New Roman"/>
                 <w:color w:val="000000"/>
-                <w:lang w:val="es-AR" w:eastAsia="es-AR"/>
               </w:rPr>
             </w:pPr>
             <w:r>
               <w:rPr>
-                <w:rFonts w:eastAsia="Times New Roman"/>
                 <w:color w:val="000000"/>
-                <w:lang w:val="es-AR" w:eastAsia="es-AR"/>
-              </w:rPr>
-              <w:t>-0.00332302</w:t>
+              </w:rPr>
+              <w:t>-3,32E-03</w:t>
             </w:r>
           </w:p>
         </w:tc>
         <w:tc>
           <w:tcPr>
             <w:tcW w:w="1920" w:type="dxa"/>
+            <w:vAlign w:val="center"/>
           </w:tcPr>
           <w:p>
             <w:pPr>
               <w:jc w:val="center"/>
               <w:rPr>
-                <w:rFonts w:eastAsia="Times New Roman"/>
                 <w:color w:val="000000"/>
-                <w:lang w:val="es-AR" w:eastAsia="es-AR"/>
               </w:rPr>
             </w:pPr>
             <w:r>
               <w:rPr>
-                <w:rFonts w:eastAsia="Times New Roman"/>
                 <w:color w:val="000000"/>
-                <w:lang w:val="es-AR" w:eastAsia="es-AR"/>
               </w:rPr>
               <w:t>0</w:t>
             </w:r>
@@ -15133,86 +15197,78 @@
         <w:tc>
           <w:tcPr>
             <w:tcW w:w="2625" w:type="dxa"/>
+            <w:vAlign w:val="center"/>
           </w:tcPr>
           <w:p>
             <w:pPr>
               <w:jc w:val="center"/>
               <w:rPr>
-                <w:lang w:val="es-ES"/>
+                <w:color w:val="000000"/>
               </w:rPr>
             </w:pPr>
             <w:r>
               <w:rPr>
-                <w:rFonts w:eastAsia="Times New Roman"/>
                 <w:color w:val="000000"/>
-                <w:lang w:val="es-AR" w:eastAsia="es-AR"/>
-              </w:rPr>
-              <w:t>0.000628319</w:t>
+              </w:rPr>
+              <w:t>6,28E-04</w:t>
             </w:r>
           </w:p>
         </w:tc>
         <w:tc>
           <w:tcPr>
             <w:tcW w:w="2419" w:type="dxa"/>
+            <w:vAlign w:val="center"/>
           </w:tcPr>
           <w:p>
             <w:pPr>
               <w:jc w:val="center"/>
               <w:rPr>
-                <w:lang w:val="es-ES"/>
+                <w:color w:val="000000"/>
               </w:rPr>
             </w:pPr>
             <w:r>
               <w:rPr>
-                <w:rFonts w:eastAsia="Times New Roman"/>
                 <w:color w:val="000000"/>
-                <w:lang w:val="es-AR" w:eastAsia="es-AR"/>
-              </w:rPr>
-              <w:t>10000</w:t>
+              </w:rPr>
+              <w:t>1,00E+04</w:t>
             </w:r>
           </w:p>
         </w:tc>
         <w:tc>
           <w:tcPr>
             <w:tcW w:w="1920" w:type="dxa"/>
+            <w:vAlign w:val="center"/>
           </w:tcPr>
           <w:p>
             <w:pPr>
               <w:jc w:val="center"/>
               <w:rPr>
-                <w:rFonts w:eastAsia="Times New Roman"/>
                 <w:color w:val="000000"/>
-                <w:lang w:val="es-AR" w:eastAsia="es-AR"/>
               </w:rPr>
             </w:pPr>
             <w:r>
               <w:rPr>
-                <w:rFonts w:eastAsia="Times New Roman"/>
                 <w:color w:val="000000"/>
-                <w:lang w:val="es-AR" w:eastAsia="es-AR"/>
-              </w:rPr>
-              <w:t>-0.000330389</w:t>
+              </w:rPr>
+              <w:t>-3,30E-04</w:t>
             </w:r>
           </w:p>
         </w:tc>
         <w:tc>
           <w:tcPr>
             <w:tcW w:w="1920" w:type="dxa"/>
+            <w:vAlign w:val="center"/>
           </w:tcPr>
           <w:p>
             <w:pPr>
               <w:jc w:val="center"/>
               <w:rPr>
-                <w:rFonts w:eastAsia="Times New Roman"/>
                 <w:color w:val="000000"/>
-                <w:lang w:val="es-AR" w:eastAsia="es-AR"/>
               </w:rPr>
             </w:pPr>
             <w:r>
               <w:rPr>
-                <w:rFonts w:eastAsia="Times New Roman"/>
                 <w:color w:val="000000"/>
-                <w:lang w:val="es-AR" w:eastAsia="es-AR"/>
               </w:rPr>
               <w:t>0</w:t>
             </w:r>
@@ -15227,88 +15283,80 @@
         <w:tc>
           <w:tcPr>
             <w:tcW w:w="2625" w:type="dxa"/>
+            <w:vAlign w:val="center"/>
           </w:tcPr>
           <w:p>
             <w:pPr>
               <w:jc w:val="center"/>
               <w:rPr>
-                <w:lang w:val="es-ES"/>
+                <w:color w:val="000000"/>
               </w:rPr>
             </w:pPr>
             <w:r>
               <w:rPr>
-                <w:rFonts w:eastAsia="Times New Roman"/>
                 <w:color w:val="000000"/>
-                <w:lang w:val="es-AR" w:eastAsia="es-AR"/>
-              </w:rPr>
-              <w:t>6,28E+00</w:t>
+              </w:rPr>
+              <w:t>6,28E-05</w:t>
             </w:r>
           </w:p>
         </w:tc>
         <w:tc>
           <w:tcPr>
             <w:tcW w:w="2419" w:type="dxa"/>
+            <w:vAlign w:val="center"/>
           </w:tcPr>
           <w:p>
             <w:pPr>
               <w:jc w:val="center"/>
               <w:rPr>
-                <w:lang w:val="es-ES"/>
+                <w:color w:val="000000"/>
               </w:rPr>
             </w:pPr>
             <w:r>
               <w:rPr>
-                <w:rFonts w:eastAsia="Times New Roman"/>
                 <w:color w:val="000000"/>
-                <w:lang w:val="es-AR" w:eastAsia="es-AR"/>
-              </w:rPr>
-              <w:t>100000</w:t>
+              </w:rPr>
+              <w:t>1,00E+05</w:t>
             </w:r>
           </w:p>
         </w:tc>
         <w:tc>
           <w:tcPr>
             <w:tcW w:w="1920" w:type="dxa"/>
+            <w:vAlign w:val="center"/>
           </w:tcPr>
           <w:p>
             <w:pPr>
               <w:jc w:val="center"/>
               <w:rPr>
-                <w:rFonts w:eastAsia="Times New Roman"/>
                 <w:color w:val="000000"/>
-                <w:lang w:val="es-AR" w:eastAsia="es-AR"/>
               </w:rPr>
             </w:pPr>
             <w:r>
               <w:rPr>
-                <w:rFonts w:eastAsia="Times New Roman"/>
                 <w:color w:val="000000"/>
-                <w:lang w:val="es-AR" w:eastAsia="es-AR"/>
-              </w:rPr>
-              <w:t>-3,25E+00</w:t>
+              </w:rPr>
+              <w:t>-3,25E-05</w:t>
             </w:r>
           </w:p>
         </w:tc>
         <w:tc>
           <w:tcPr>
             <w:tcW w:w="1920" w:type="dxa"/>
+            <w:vAlign w:val="center"/>
           </w:tcPr>
           <w:p>
             <w:pPr>
               <w:jc w:val="center"/>
               <w:rPr>
-                <w:rFonts w:eastAsia="Times New Roman"/>
                 <w:color w:val="000000"/>
-                <w:lang w:val="es-AR" w:eastAsia="es-AR"/>
               </w:rPr>
             </w:pPr>
             <w:r>
               <w:rPr>
-                <w:rFonts w:eastAsia="Times New Roman"/>
                 <w:color w:val="000000"/>
-                <w:lang w:val="es-AR" w:eastAsia="es-AR"/>
-              </w:rPr>
-              <w:t>501700</w:t>
+              </w:rPr>
+              <w:t>0</w:t>
             </w:r>
           </w:p>
         </w:tc>
@@ -15321,40 +15369,38 @@
         <w:tc>
           <w:tcPr>
             <w:tcW w:w="2625" w:type="dxa"/>
+            <w:vAlign w:val="center"/>
           </w:tcPr>
           <w:p>
             <w:pPr>
               <w:jc w:val="center"/>
               <w:rPr>
-                <w:lang w:val="es-ES"/>
+                <w:color w:val="000000"/>
               </w:rPr>
             </w:pPr>
             <w:r>
               <w:rPr>
-                <w:rFonts w:eastAsia="Times New Roman"/>
                 <w:color w:val="000000"/>
-                <w:lang w:val="es-AR" w:eastAsia="es-AR"/>
-              </w:rPr>
-              <w:t>6,28E-01</w:t>
+              </w:rPr>
+              <w:t>6,28E-06</w:t>
             </w:r>
           </w:p>
         </w:tc>
         <w:tc>
           <w:tcPr>
             <w:tcW w:w="2419" w:type="dxa"/>
+            <w:vAlign w:val="center"/>
           </w:tcPr>
           <w:p>
             <w:pPr>
               <w:jc w:val="center"/>
               <w:rPr>
-                <w:lang w:val="es-ES"/>
+                <w:color w:val="000000"/>
               </w:rPr>
             </w:pPr>
             <w:r>
               <w:rPr>
-                <w:rFonts w:eastAsia="Times New Roman"/>
                 <w:color w:val="000000"/>
-                <w:lang w:val="es-AR" w:eastAsia="es-AR"/>
               </w:rPr>
               <w:t>1,00E+06</w:t>
             </w:r>
@@ -15363,46 +15409,40 @@
         <w:tc>
           <w:tcPr>
             <w:tcW w:w="1920" w:type="dxa"/>
+            <w:vAlign w:val="center"/>
           </w:tcPr>
           <w:p>
             <w:pPr>
               <w:jc w:val="center"/>
               <w:rPr>
-                <w:rFonts w:eastAsia="Times New Roman"/>
                 <w:color w:val="000000"/>
-                <w:lang w:val="es-AR" w:eastAsia="es-AR"/>
               </w:rPr>
             </w:pPr>
             <w:r>
               <w:rPr>
-                <w:rFonts w:eastAsia="Times New Roman"/>
                 <w:color w:val="000000"/>
-                <w:lang w:val="es-AR" w:eastAsia="es-AR"/>
-              </w:rPr>
-              <w:t>-3,40E-01</w:t>
+              </w:rPr>
+              <w:t>-3,40E-06</w:t>
             </w:r>
           </w:p>
         </w:tc>
         <w:tc>
           <w:tcPr>
             <w:tcW w:w="1920" w:type="dxa"/>
+            <w:vAlign w:val="center"/>
           </w:tcPr>
           <w:p>
             <w:pPr>
               <w:jc w:val="center"/>
               <w:rPr>
-                <w:rFonts w:eastAsia="Times New Roman"/>
                 <w:color w:val="000000"/>
-                <w:lang w:val="es-AR" w:eastAsia="es-AR"/>
               </w:rPr>
             </w:pPr>
             <w:r>
               <w:rPr>
-                <w:rFonts w:eastAsia="Times New Roman"/>
                 <w:color w:val="000000"/>
-                <w:lang w:val="es-AR" w:eastAsia="es-AR"/>
-              </w:rPr>
-              <w:t>3,01E+09</w:t>
+              </w:rPr>
+              <w:t>3,50E+06</w:t>
             </w:r>
           </w:p>
         </w:tc>
@@ -15415,40 +15455,38 @@
         <w:tc>
           <w:tcPr>
             <w:tcW w:w="2625" w:type="dxa"/>
+            <w:vAlign w:val="center"/>
           </w:tcPr>
           <w:p>
             <w:pPr>
               <w:jc w:val="center"/>
               <w:rPr>
-                <w:lang w:val="es-ES"/>
+                <w:color w:val="000000"/>
               </w:rPr>
             </w:pPr>
             <w:r>
               <w:rPr>
-                <w:rFonts w:eastAsia="Times New Roman"/>
                 <w:color w:val="000000"/>
-                <w:lang w:val="es-AR" w:eastAsia="es-AR"/>
-              </w:rPr>
-              <w:t>6,28E-02</w:t>
+              </w:rPr>
+              <w:t>6,28E-07</w:t>
             </w:r>
           </w:p>
         </w:tc>
         <w:tc>
           <w:tcPr>
             <w:tcW w:w="2419" w:type="dxa"/>
+            <w:vAlign w:val="center"/>
           </w:tcPr>
           <w:p>
             <w:pPr>
               <w:jc w:val="center"/>
               <w:rPr>
-                <w:lang w:val="es-ES"/>
+                <w:color w:val="000000"/>
               </w:rPr>
             </w:pPr>
             <w:r>
               <w:rPr>
-                <w:rFonts w:eastAsia="Times New Roman"/>
                 <w:color w:val="000000"/>
-                <w:lang w:val="es-AR" w:eastAsia="es-AR"/>
               </w:rPr>
               <w:t>1,00E+07</w:t>
             </w:r>
@@ -15457,46 +15495,40 @@
         <w:tc>
           <w:tcPr>
             <w:tcW w:w="1920" w:type="dxa"/>
+            <w:vAlign w:val="center"/>
           </w:tcPr>
           <w:p>
             <w:pPr>
               <w:jc w:val="center"/>
               <w:rPr>
-                <w:rFonts w:eastAsia="Times New Roman"/>
                 <w:color w:val="000000"/>
-                <w:lang w:val="es-AR" w:eastAsia="es-AR"/>
               </w:rPr>
             </w:pPr>
             <w:r>
               <w:rPr>
-                <w:rFonts w:eastAsia="Times New Roman"/>
                 <w:color w:val="000000"/>
-                <w:lang w:val="es-AR" w:eastAsia="es-AR"/>
-              </w:rPr>
-              <w:t>-4,17E-02</w:t>
+              </w:rPr>
+              <w:t>-4,17E-07</w:t>
             </w:r>
           </w:p>
         </w:tc>
         <w:tc>
           <w:tcPr>
             <w:tcW w:w="1920" w:type="dxa"/>
+            <w:vAlign w:val="center"/>
           </w:tcPr>
           <w:p>
             <w:pPr>
               <w:jc w:val="center"/>
               <w:rPr>
-                <w:rFonts w:eastAsia="Times New Roman"/>
                 <w:color w:val="000000"/>
-                <w:lang w:val="es-AR" w:eastAsia="es-AR"/>
               </w:rPr>
             </w:pPr>
             <w:r>
               <w:rPr>
-                <w:rFonts w:eastAsia="Times New Roman"/>
                 <w:color w:val="000000"/>
-                <w:lang w:val="es-AR" w:eastAsia="es-AR"/>
-              </w:rPr>
-              <w:t>3,36E+12</w:t>
+              </w:rPr>
+              <w:t>4,00E+07</w:t>
             </w:r>
           </w:p>
         </w:tc>
@@ -15509,40 +15541,38 @@
         <w:tc>
           <w:tcPr>
             <w:tcW w:w="2625" w:type="dxa"/>
+            <w:vAlign w:val="center"/>
           </w:tcPr>
           <w:p>
             <w:pPr>
               <w:jc w:val="center"/>
               <w:rPr>
-                <w:lang w:val="es-ES"/>
+                <w:color w:val="000000"/>
               </w:rPr>
             </w:pPr>
             <w:r>
               <w:rPr>
-                <w:rFonts w:eastAsia="Times New Roman"/>
                 <w:color w:val="000000"/>
-                <w:lang w:val="es-AR" w:eastAsia="es-AR"/>
-              </w:rPr>
-              <w:t>6,28E-03</w:t>
+              </w:rPr>
+              <w:t>6,28E-08</w:t>
             </w:r>
           </w:p>
         </w:tc>
         <w:tc>
           <w:tcPr>
             <w:tcW w:w="2419" w:type="dxa"/>
+            <w:vAlign w:val="center"/>
           </w:tcPr>
           <w:p>
             <w:pPr>
               <w:jc w:val="center"/>
               <w:rPr>
-                <w:lang w:val="es-ES"/>
+                <w:color w:val="000000"/>
               </w:rPr>
             </w:pPr>
             <w:r>
               <w:rPr>
-                <w:rFonts w:eastAsia="Times New Roman"/>
                 <w:color w:val="000000"/>
-                <w:lang w:val="es-AR" w:eastAsia="es-AR"/>
               </w:rPr>
               <w:t>1,00E+08</w:t>
             </w:r>
@@ -15551,21 +15581,18 @@
         <w:tc>
           <w:tcPr>
             <w:tcW w:w="1920" w:type="dxa"/>
+            <w:vAlign w:val="center"/>
           </w:tcPr>
           <w:p>
             <w:pPr>
               <w:jc w:val="center"/>
               <w:rPr>
-                <w:rFonts w:eastAsia="Times New Roman"/>
                 <w:color w:val="000000"/>
-                <w:lang w:val="es-AR" w:eastAsia="es-AR"/>
               </w:rPr>
             </w:pPr>
             <w:r>
               <w:rPr>
-                <w:rFonts w:eastAsia="Times New Roman"/>
                 <w:color w:val="000000"/>
-                <w:lang w:val="es-AR" w:eastAsia="es-AR"/>
               </w:rPr>
               <w:t>0</w:t>
             </w:r>
@@ -15574,23 +15601,20 @@
         <w:tc>
           <w:tcPr>
             <w:tcW w:w="1920" w:type="dxa"/>
+            <w:vAlign w:val="center"/>
           </w:tcPr>
           <w:p>
             <w:pPr>
               <w:jc w:val="center"/>
               <w:rPr>
-                <w:rFonts w:eastAsia="Times New Roman"/>
                 <w:color w:val="000000"/>
-                <w:lang w:val="es-AR" w:eastAsia="es-AR"/>
               </w:rPr>
             </w:pPr>
             <w:r>
               <w:rPr>
-                <w:rFonts w:eastAsia="Times New Roman"/>
                 <w:color w:val="000000"/>
-                <w:lang w:val="es-AR" w:eastAsia="es-AR"/>
-              </w:rPr>
-              <w:t>3,01E+13</w:t>
+              </w:rPr>
+              <w:t>3,10E+08</w:t>
             </w:r>
           </w:p>
         </w:tc>
@@ -15603,40 +15627,38 @@
         <w:tc>
           <w:tcPr>
             <w:tcW w:w="2625" w:type="dxa"/>
+            <w:vAlign w:val="center"/>
           </w:tcPr>
           <w:p>
             <w:pPr>
               <w:jc w:val="center"/>
               <w:rPr>
-                <w:lang w:val="es-ES"/>
+                <w:color w:val="000000"/>
               </w:rPr>
             </w:pPr>
             <w:r>
               <w:rPr>
-                <w:rFonts w:eastAsia="Times New Roman"/>
                 <w:color w:val="000000"/>
-                <w:lang w:val="es-AR" w:eastAsia="es-AR"/>
-              </w:rPr>
-              <w:t>6,28E-04</w:t>
+              </w:rPr>
+              <w:t>6,28E-09</w:t>
             </w:r>
           </w:p>
         </w:tc>
         <w:tc>
           <w:tcPr>
             <w:tcW w:w="2419" w:type="dxa"/>
+            <w:vAlign w:val="center"/>
           </w:tcPr>
           <w:p>
             <w:pPr>
               <w:jc w:val="center"/>
               <w:rPr>
-                <w:lang w:val="es-ES"/>
+                <w:color w:val="000000"/>
               </w:rPr>
             </w:pPr>
             <w:r>
               <w:rPr>
-                <w:rFonts w:eastAsia="Times New Roman"/>
                 <w:color w:val="000000"/>
-                <w:lang w:val="es-AR" w:eastAsia="es-AR"/>
               </w:rPr>
               <w:t>1,00E+09</w:t>
             </w:r>
@@ -15645,21 +15667,18 @@
         <w:tc>
           <w:tcPr>
             <w:tcW w:w="1920" w:type="dxa"/>
+            <w:vAlign w:val="center"/>
           </w:tcPr>
           <w:p>
             <w:pPr>
               <w:jc w:val="center"/>
               <w:rPr>
-                <w:rFonts w:eastAsia="Times New Roman"/>
                 <w:color w:val="000000"/>
-                <w:lang w:val="es-AR" w:eastAsia="es-AR"/>
               </w:rPr>
             </w:pPr>
             <w:r>
               <w:rPr>
-                <w:rFonts w:eastAsia="Times New Roman"/>
                 <w:color w:val="000000"/>
-                <w:lang w:val="es-AR" w:eastAsia="es-AR"/>
               </w:rPr>
               <w:t>0</w:t>
             </w:r>
@@ -15668,31 +15687,20 @@
         <w:tc>
           <w:tcPr>
             <w:tcW w:w="1920" w:type="dxa"/>
+            <w:vAlign w:val="center"/>
           </w:tcPr>
           <w:p>
             <w:pPr>
               <w:jc w:val="center"/>
               <w:rPr>
-                <w:rFonts w:eastAsia="Times New Roman"/>
                 <w:color w:val="000000"/>
-                <w:lang w:val="es-AR" w:eastAsia="es-AR"/>
               </w:rPr>
             </w:pPr>
             <w:r>
               <w:rPr>
-                <w:rFonts w:eastAsia="Times New Roman"/>
                 <w:color w:val="000000"/>
-                <w:lang w:val="es-AR" w:eastAsia="es-AR"/>
-              </w:rPr>
-              <w:t>3,19E+1</w:t>
-            </w:r>
-            <w:r>
-              <w:rPr>
-                <w:rFonts w:eastAsia="Times New Roman"/>
-                <w:color w:val="000000"/>
-                <w:lang w:val="es-AR" w:eastAsia="es-AR"/>
-              </w:rPr>
-              <w:t>4</w:t>
+              </w:rPr>
+              <w:t>3,23E+09</w:t>
             </w:r>
           </w:p>
         </w:tc>
@@ -15705,40 +15713,38 @@
         <w:tc>
           <w:tcPr>
             <w:tcW w:w="2625" w:type="dxa"/>
+            <w:vAlign w:val="center"/>
           </w:tcPr>
           <w:p>
             <w:pPr>
               <w:jc w:val="center"/>
               <w:rPr>
-                <w:lang w:val="es-ES"/>
+                <w:color w:val="000000"/>
               </w:rPr>
             </w:pPr>
             <w:r>
               <w:rPr>
-                <w:rFonts w:eastAsia="Times New Roman"/>
                 <w:color w:val="000000"/>
-                <w:lang w:val="es-AR" w:eastAsia="es-AR"/>
-              </w:rPr>
-              <w:t>6,28E-05</w:t>
+              </w:rPr>
+              <w:t>6,28E-10</w:t>
             </w:r>
           </w:p>
         </w:tc>
         <w:tc>
           <w:tcPr>
             <w:tcW w:w="2419" w:type="dxa"/>
+            <w:vAlign w:val="center"/>
           </w:tcPr>
           <w:p>
             <w:pPr>
               <w:jc w:val="center"/>
               <w:rPr>
-                <w:lang w:val="es-ES"/>
+                <w:color w:val="000000"/>
               </w:rPr>
             </w:pPr>
             <w:r>
               <w:rPr>
-                <w:rFonts w:eastAsia="Times New Roman"/>
                 <w:color w:val="000000"/>
-                <w:lang w:val="es-AR" w:eastAsia="es-AR"/>
               </w:rPr>
               <w:t>1,00E+10</w:t>
             </w:r>
@@ -15747,21 +15753,18 @@
         <w:tc>
           <w:tcPr>
             <w:tcW w:w="1920" w:type="dxa"/>
+            <w:vAlign w:val="center"/>
           </w:tcPr>
           <w:p>
             <w:pPr>
               <w:jc w:val="center"/>
               <w:rPr>
-                <w:rFonts w:eastAsia="Times New Roman"/>
                 <w:color w:val="000000"/>
-                <w:lang w:val="es-AR" w:eastAsia="es-AR"/>
               </w:rPr>
             </w:pPr>
             <w:r>
               <w:rPr>
-                <w:rFonts w:eastAsia="Times New Roman"/>
                 <w:color w:val="000000"/>
-                <w:lang w:val="es-AR" w:eastAsia="es-AR"/>
               </w:rPr>
               <w:t>0</w:t>
             </w:r>
@@ -15770,23 +15773,20 @@
         <w:tc>
           <w:tcPr>
             <w:tcW w:w="1920" w:type="dxa"/>
+            <w:vAlign w:val="center"/>
           </w:tcPr>
           <w:p>
             <w:pPr>
               <w:jc w:val="center"/>
               <w:rPr>
-                <w:rFonts w:eastAsia="Times New Roman"/>
                 <w:color w:val="000000"/>
-                <w:lang w:val="es-AR" w:eastAsia="es-AR"/>
               </w:rPr>
             </w:pPr>
             <w:r>
               <w:rPr>
-                <w:rFonts w:eastAsia="Times New Roman"/>
                 <w:color w:val="000000"/>
-                <w:lang w:val="es-AR" w:eastAsia="es-AR"/>
-              </w:rPr>
-              <w:t>3,18E+15</w:t>
+              </w:rPr>
+              <w:t>3,22E+10</w:t>
             </w:r>
           </w:p>
         </w:tc>
@@ -15799,40 +15799,38 @@
         <w:tc>
           <w:tcPr>
             <w:tcW w:w="2625" w:type="dxa"/>
+            <w:vAlign w:val="center"/>
           </w:tcPr>
           <w:p>
             <w:pPr>
               <w:jc w:val="center"/>
               <w:rPr>
-                <w:lang w:val="es-ES"/>
+                <w:color w:val="000000"/>
               </w:rPr>
             </w:pPr>
             <w:r>
               <w:rPr>
-                <w:rFonts w:eastAsia="Times New Roman"/>
                 <w:color w:val="000000"/>
-                <w:lang w:val="es-AR" w:eastAsia="es-AR"/>
-              </w:rPr>
-              <w:t>6,28E-06</w:t>
+              </w:rPr>
+              <w:t>6,28E-11</w:t>
             </w:r>
           </w:p>
         </w:tc>
         <w:tc>
           <w:tcPr>
             <w:tcW w:w="2419" w:type="dxa"/>
+            <w:vAlign w:val="center"/>
           </w:tcPr>
           <w:p>
             <w:pPr>
               <w:jc w:val="center"/>
               <w:rPr>
-                <w:lang w:val="es-ES"/>
+                <w:color w:val="000000"/>
               </w:rPr>
             </w:pPr>
             <w:r>
               <w:rPr>
-                <w:rFonts w:eastAsia="Times New Roman"/>
                 <w:color w:val="000000"/>
-                <w:lang w:val="es-AR" w:eastAsia="es-AR"/>
               </w:rPr>
               <w:t>1,00E+11</w:t>
             </w:r>
@@ -15841,21 +15839,18 @@
         <w:tc>
           <w:tcPr>
             <w:tcW w:w="1920" w:type="dxa"/>
+            <w:vAlign w:val="center"/>
           </w:tcPr>
           <w:p>
             <w:pPr>
               <w:jc w:val="center"/>
               <w:rPr>
-                <w:rFonts w:eastAsia="Times New Roman"/>
                 <w:color w:val="000000"/>
-                <w:lang w:val="es-AR" w:eastAsia="es-AR"/>
               </w:rPr>
             </w:pPr>
             <w:r>
               <w:rPr>
-                <w:rFonts w:eastAsia="Times New Roman"/>
                 <w:color w:val="000000"/>
-                <w:lang w:val="es-AR" w:eastAsia="es-AR"/>
               </w:rPr>
               <w:t>0</w:t>
             </w:r>
@@ -15864,23 +15859,20 @@
         <w:tc>
           <w:tcPr>
             <w:tcW w:w="1920" w:type="dxa"/>
+            <w:vAlign w:val="center"/>
           </w:tcPr>
           <w:p>
             <w:pPr>
               <w:jc w:val="center"/>
               <w:rPr>
-                <w:rFonts w:eastAsia="Times New Roman"/>
                 <w:color w:val="000000"/>
-                <w:lang w:val="es-AR" w:eastAsia="es-AR"/>
               </w:rPr>
             </w:pPr>
             <w:r>
               <w:rPr>
-                <w:rFonts w:eastAsia="Times New Roman"/>
                 <w:color w:val="000000"/>
-                <w:lang w:val="es-AR" w:eastAsia="es-AR"/>
-              </w:rPr>
-              <w:t>3,08E+16</w:t>
+              </w:rPr>
+              <w:t>3,20E+11</w:t>
             </w:r>
           </w:p>
         </w:tc>
@@ -16066,6 +16058,7 @@
     </w:p>
     <w:p>
       <w:pPr>
+        <w:jc w:val="center"/>
         <w:rPr>
           <w:lang w:val="es-ES"/>
         </w:rPr>
@@ -16076,9 +16069,9 @@
           <w:lang w:val="es-AR" w:eastAsia="es-AR"/>
         </w:rPr>
         <w:drawing>
-          <wp:inline distT="0" distB="0" distL="0" distR="0" wp14:anchorId="7DA1D62E" wp14:editId="1574D4F3">
-            <wp:extent cx="5591175" cy="7858125"/>
-            <wp:effectExtent l="0" t="0" r="9525" b="9525"/>
+          <wp:inline distT="0" distB="0" distL="0" distR="0" wp14:anchorId="7865A607" wp14:editId="6E9F4C5B">
+            <wp:extent cx="5401339" cy="8282763"/>
+            <wp:effectExtent l="0" t="0" r="27940" b="23495"/>
             <wp:docPr id="1" name="Gráfico 1"/>
             <wp:cNvGraphicFramePr/>
             <a:graphic xmlns:a="http://schemas.openxmlformats.org/drawingml/2006/main">
@@ -16092,6 +16085,7 @@
     </w:p>
     <w:p>
       <w:pPr>
+        <w:jc w:val="center"/>
         <w:rPr>
           <w:lang w:val="es-ES"/>
         </w:rPr>
@@ -16103,10 +16097,10 @@
         </w:rPr>
         <w:lastRenderedPageBreak/>
         <w:drawing>
-          <wp:inline distT="0" distB="0" distL="0" distR="0" wp14:anchorId="616063CC" wp14:editId="093F4C3C">
-            <wp:extent cx="5686425" cy="8705850"/>
-            <wp:effectExtent l="0" t="0" r="9525" b="19050"/>
-            <wp:docPr id="6" name="Gráfico 6"/>
+          <wp:inline distT="0" distB="0" distL="0" distR="0" wp14:anchorId="70413BF6" wp14:editId="11A644C8">
+            <wp:extent cx="5400675" cy="8696325"/>
+            <wp:effectExtent l="0" t="0" r="9525" b="9525"/>
+            <wp:docPr id="12" name="Gráfico 12"/>
             <wp:cNvGraphicFramePr/>
             <a:graphic xmlns:a="http://schemas.openxmlformats.org/drawingml/2006/main">
               <a:graphicData uri="http://schemas.openxmlformats.org/drawingml/2006/chart">
@@ -16123,12 +16117,18 @@
           <w:lang w:val="es-ES"/>
         </w:rPr>
       </w:pPr>
+    </w:p>
+    <w:p>
+      <w:pPr>
+        <w:rPr>
+          <w:lang w:val="es-ES"/>
+        </w:rPr>
+      </w:pPr>
       <w:r>
         <w:rPr>
           <w:b/>
           <w:lang w:val="es-ES"/>
         </w:rPr>
-        <w:lastRenderedPageBreak/>
         <w:t>Interpretación</w:t>
       </w:r>
       <w:r>
@@ -16140,6 +16140,7 @@
     </w:p>
     <w:p>
       <w:pPr>
+        <w:jc w:val="both"/>
         <w:rPr>
           <w:rFonts w:ascii="SFRM1095" w:hAnsi="SFRM1095"/>
           <w:color w:val="000000"/>
@@ -16152,13 +16153,19 @@
         <w:rPr>
           <w:lang w:val="es-ES"/>
         </w:rPr>
-        <w:t>Es importante remarcar la presencia de la nulidad en los últimos resultados de</w:t>
-      </w:r>
-      <w:r>
-        <w:rPr>
-          <w:lang w:val="es-ES"/>
-        </w:rPr>
-        <w:t>l primer</w:t>
+        <w:t xml:space="preserve">Es importante remarcar la presencia de la nulidad en los últimos resultados </w:t>
+      </w:r>
+      <w:r>
+        <w:rPr>
+          <w:lang w:val="es-ES"/>
+        </w:rPr>
+        <w:t>para el</w:t>
+      </w:r>
+      <w:r>
+        <w:rPr>
+          <w:lang w:val="es-ES"/>
+        </w:rPr>
+        <w:t xml:space="preserve"> primer</w:t>
       </w:r>
       <w:r>
         <w:rPr>
@@ -16227,6 +16234,7 @@
     </w:p>
     <w:p>
       <w:pPr>
+        <w:jc w:val="both"/>
         <w:rPr>
           <w:lang w:val="es-ES"/>
         </w:rPr>
@@ -16246,19 +16254,7 @@
     </w:p>
     <w:p>
       <w:pPr>
-        <w:rPr>
-          <w:lang w:val="es-ES"/>
-        </w:rPr>
-      </w:pPr>
-      <w:r>
-        <w:rPr>
-          <w:lang w:val="es-ES"/>
-        </w:rPr>
-        <w:t>También se puede apreciar que no hay grafico muy detallado debido a que se produce como un “salto” en cierto valor y los demás valores se acercan más al cero y están más juntos.</w:t>
-      </w:r>
-    </w:p>
-    <w:p>
-      <w:pPr>
+        <w:jc w:val="both"/>
         <w:rPr>
           <w:lang w:val="es-ES"/>
         </w:rPr>
@@ -16343,6 +16339,7 @@
     </w:p>
     <w:p>
       <w:pPr>
+        <w:jc w:val="both"/>
         <w:rPr>
           <w:lang w:val="es-ES"/>
         </w:rPr>
@@ -16376,7 +16373,19 @@
         <w:rPr>
           <w:lang w:val="es-ES"/>
         </w:rPr>
-        <w:t>suave y despacio. E</w:t>
+        <w:t xml:space="preserve">suave y </w:t>
+      </w:r>
+      <w:r>
+        <w:rPr>
+          <w:lang w:val="es-ES"/>
+        </w:rPr>
+        <w:t>lento</w:t>
+      </w:r>
+      <w:r>
+        <w:rPr>
+          <w:lang w:val="es-ES"/>
+        </w:rPr>
+        <w:t>. E</w:t>
       </w:r>
       <w:r>
         <w:rPr>
@@ -16388,7 +16397,21 @@
         <w:rPr>
           <w:lang w:val="es-ES"/>
         </w:rPr>
-        <w:t xml:space="preserve">progresivamente en este sentido. A medida que aumenta N, el valor de DRR podrá ser entonces una mejor aproximación pero hasta cierto caso, porque por ejemplo como ya se vio en los resultados y en los </w:t>
+        <w:t>progresivamente en este sentido. A medida que aumenta N, el valor de DRR podrá ser entonces una mejor aproximación pero hasta cierto caso, por</w:t>
+      </w:r>
+      <w:bookmarkStart w:id="2" w:name="_GoBack"/>
+      <w:r>
+        <w:rPr>
+          <w:lang w:val="es-ES"/>
+        </w:rPr>
+        <w:t>q</w:t>
+      </w:r>
+      <w:bookmarkEnd w:id="2"/>
+      <w:r>
+        <w:rPr>
+          <w:lang w:val="es-ES"/>
+        </w:rPr>
+        <w:t xml:space="preserve">ue por ejemplo como ya se vio en los resultados y en los </w:t>
       </w:r>
       <w:r>
         <w:rPr>
@@ -16412,48 +16435,24 @@
         <w:rPr>
           <w:lang w:val="es-ES"/>
         </w:rPr>
-        <w:t xml:space="preserve"> e términos para un N muy grande, lo que generaría la imposibilidad de representar correctamente, pudiendo significar esto que los errores de redondeo inciden negativamente en el resultado.</w:t>
-      </w:r>
-    </w:p>
-    <w:p>
-      <w:pPr>
-        <w:rPr>
-          <w:lang w:val="es-ES"/>
-        </w:rPr>
-      </w:pPr>
-      <w:r>
-        <w:rPr>
-          <w:lang w:val="es-ES"/>
-        </w:rPr>
-        <w:t>“</w:t>
-      </w:r>
-      <w:r>
-        <w:rPr>
-          <w:lang w:val="es-ES"/>
-        </w:rPr>
-        <w:t>Orden</w:t>
-      </w:r>
-      <w:r>
-        <w:rPr>
-          <w:lang w:val="es-ES"/>
-        </w:rPr>
-        <w:t>”</w:t>
-      </w:r>
-      <w:r>
-        <w:rPr>
-          <w:lang w:val="es-ES"/>
-        </w:rPr>
-        <w:t xml:space="preserve"> del método:</w:t>
-      </w:r>
-      <w:r>
-        <w:rPr>
-          <w:lang w:val="es-ES"/>
-        </w:rPr>
-        <w:t xml:space="preserve"> Tasa de reducción de DDR con el paso k</w:t>
-      </w:r>
-    </w:p>
-    <w:p>
-      <w:pPr>
+        <w:t xml:space="preserve"> e </w:t>
+      </w:r>
+      <w:r>
+        <w:rPr>
+          <w:lang w:val="es-ES"/>
+        </w:rPr>
+        <w:t>términos para un N muy</w:t>
+      </w:r>
+      <w:r>
+        <w:rPr>
+          <w:lang w:val="es-ES"/>
+        </w:rPr>
+        <w:t xml:space="preserve"> grande, lo que generaría la imposibilidad de representar correctamente, pudiendo significar esto que los errores de redondeo inciden negativamente en el resultado.</w:t>
+      </w:r>
+    </w:p>
+    <w:p>
+      <w:pPr>
+        <w:jc w:val="both"/>
         <w:rPr>
           <w:rFonts w:eastAsia="Times New Roman"/>
           <w:color w:val="000000"/>
@@ -16464,6 +16463,12 @@
         <w:rPr>
           <w:lang w:val="es-ES"/>
         </w:rPr>
+        <w:t xml:space="preserve">Considerando el </w:t>
+      </w:r>
+      <w:r>
+        <w:rPr>
+          <w:lang w:val="es-ES"/>
+        </w:rPr>
         <w:t>“</w:t>
       </w:r>
       <w:r>
@@ -16482,7 +16487,56 @@
         <w:rPr>
           <w:lang w:val="es-ES"/>
         </w:rPr>
-        <w:t xml:space="preserve"> entonces será igual a</w:t>
+        <w:t xml:space="preserve"> del método</w:t>
+      </w:r>
+      <w:r>
+        <w:rPr>
+          <w:lang w:val="es-ES"/>
+        </w:rPr>
+        <w:t xml:space="preserve"> como la t</w:t>
+      </w:r>
+      <w:r>
+        <w:rPr>
+          <w:lang w:val="es-ES"/>
+        </w:rPr>
+        <w:t>asa de reducción de DDR con el paso k</w:t>
+      </w:r>
+      <w:r>
+        <w:rPr>
+          <w:lang w:val="es-ES"/>
+        </w:rPr>
+        <w:t>, se deduce que el  “</w:t>
+      </w:r>
+      <w:r>
+        <w:rPr>
+          <w:lang w:val="es-ES"/>
+        </w:rPr>
+        <w:t>Orden</w:t>
+      </w:r>
+      <w:r>
+        <w:rPr>
+          <w:lang w:val="es-ES"/>
+        </w:rPr>
+        <w:t>”</w:t>
+      </w:r>
+      <w:r>
+        <w:rPr>
+          <w:lang w:val="es-ES"/>
+        </w:rPr>
+        <w:t xml:space="preserve"> </w:t>
+      </w:r>
+      <w:r>
+        <w:rPr>
+          <w:lang w:val="es-ES"/>
+        </w:rPr>
+        <w:t xml:space="preserve">será aproximadamente </w:t>
+      </w:r>
+      <w:r>
+        <w:rPr>
+          <w:highlight w:val="yellow"/>
+          <w:lang w:val="es-ES"/>
+        </w:rPr>
+        <w:t>0,877</w:t>
       </w:r>
       <w:r>
         <w:rPr>
@@ -16496,7 +16550,7 @@
           <w:color w:val="000000"/>
           <w:lang w:val="es-AR" w:eastAsia="es-AR"/>
         </w:rPr>
-        <w:t>0,877</w:t>
+        <w:t xml:space="preserve">cuando el DRR se reduce </w:t>
       </w:r>
       <w:r>
         <w:rPr>
@@ -16504,22 +16558,6 @@
           <w:color w:val="000000"/>
           <w:lang w:val="es-AR" w:eastAsia="es-AR"/>
         </w:rPr>
-        <w:t xml:space="preserve"> </w:t>
-      </w:r>
-      <w:r>
-        <w:rPr>
-          <w:rFonts w:eastAsia="Times New Roman"/>
-          <w:color w:val="000000"/>
-          <w:lang w:val="es-AR" w:eastAsia="es-AR"/>
-        </w:rPr>
-        <w:t xml:space="preserve">cuando el DRR se reduce </w:t>
-      </w:r>
-      <w:r>
-        <w:rPr>
-          <w:rFonts w:eastAsia="Times New Roman"/>
-          <w:color w:val="000000"/>
-          <w:lang w:val="es-AR" w:eastAsia="es-AR"/>
-        </w:rPr>
         <w:t>monótonamente.</w:t>
       </w:r>
     </w:p>
@@ -16532,83 +16570,24 @@
           <w:lang w:val="es-ES"/>
         </w:rPr>
       </w:pPr>
-    </w:p>
-    <w:p>
-      <w:pPr>
-        <w:pStyle w:val="Ttulo"/>
-        <w:jc w:val="both"/>
+      <w:r>
         <w:rPr>
           <w:sz w:val="28"/>
           <w:lang w:val="es-ES"/>
         </w:rPr>
-      </w:pPr>
-    </w:p>
-    <w:p>
-      <w:pPr>
-        <w:pStyle w:val="Ttulo"/>
-        <w:jc w:val="both"/>
-        <w:rPr>
-          <w:sz w:val="28"/>
-          <w:lang w:val="es-ES"/>
-        </w:rPr>
-      </w:pPr>
-    </w:p>
-    <w:p>
-      <w:pPr>
-        <w:pStyle w:val="Ttulo"/>
-        <w:jc w:val="both"/>
-        <w:rPr>
-          <w:sz w:val="28"/>
-          <w:lang w:val="es-ES"/>
-        </w:rPr>
-      </w:pPr>
-    </w:p>
-    <w:p>
-      <w:pPr>
-        <w:pStyle w:val="Ttulo"/>
-        <w:jc w:val="both"/>
-        <w:rPr>
-          <w:sz w:val="28"/>
-          <w:lang w:val="es-ES"/>
-        </w:rPr>
-      </w:pPr>
-    </w:p>
-    <w:p>
-      <w:pPr>
-        <w:pStyle w:val="Ttulo"/>
-        <w:jc w:val="both"/>
-        <w:rPr>
-          <w:sz w:val="28"/>
-          <w:lang w:val="es-ES"/>
-        </w:rPr>
-      </w:pPr>
-    </w:p>
-    <w:p>
-      <w:pPr>
-        <w:pStyle w:val="Ttulo"/>
-        <w:jc w:val="both"/>
-        <w:rPr>
-          <w:sz w:val="28"/>
-          <w:lang w:val="es-ES"/>
-        </w:rPr>
-      </w:pPr>
-      <w:r>
-        <w:rPr>
-          <w:sz w:val="28"/>
-          <w:lang w:val="es-ES"/>
-        </w:rPr>
-        <w:lastRenderedPageBreak/>
         <w:t>B.6: Análisis de estabilidad por perturbaciones experimentales</w:t>
       </w:r>
     </w:p>
     <w:p>
       <w:pPr>
         <w:rPr>
-          <w:lang w:val="es-ES"/>
-        </w:rPr>
-      </w:pPr>
-      <w:r>
-        <w:rPr>
+          <w:highlight w:val="yellow"/>
+          <w:lang w:val="es-ES"/>
+        </w:rPr>
+      </w:pPr>
+      <w:r>
+        <w:rPr>
+          <w:highlight w:val="yellow"/>
           <w:lang w:val="es-ES"/>
         </w:rPr>
         <w:t>Idea de lo que poner en la estabilidad:</w:t>
@@ -16628,6 +16607,7 @@
           <w:rFonts w:asciiTheme="minorHAnsi" w:hAnsiTheme="minorHAnsi"/>
           <w:color w:val="000000"/>
           <w:szCs w:val="20"/>
+          <w:highlight w:val="yellow"/>
           <w:lang w:val="es-AR"/>
         </w:rPr>
         <w:t>Si al analizar un</w:t>
@@ -16637,6 +16617,7 @@
           <w:rFonts w:asciiTheme="minorHAnsi" w:hAnsiTheme="minorHAnsi"/>
           <w:color w:val="000000"/>
           <w:szCs w:val="20"/>
+          <w:highlight w:val="yellow"/>
           <w:lang w:val="es-AR"/>
         </w:rPr>
         <w:t xml:space="preserve"> pequeño cambio en los datos (o </w:t>
@@ -16646,6 +16627,7 @@
           <w:rFonts w:asciiTheme="minorHAnsi" w:hAnsiTheme="minorHAnsi"/>
           <w:color w:val="000000"/>
           <w:szCs w:val="20"/>
+          <w:highlight w:val="yellow"/>
           <w:lang w:val="es-AR"/>
         </w:rPr>
         <w:t xml:space="preserve">perturbación) el resultado se modifica levemente (o tiene un </w:t>
@@ -16655,6 +16637,7 @@
           <w:rFonts w:asciiTheme="minorHAnsi" w:hAnsiTheme="minorHAnsi"/>
           <w:color w:val="000000"/>
           <w:szCs w:val="20"/>
+          <w:highlight w:val="yellow"/>
           <w:lang w:val="es-AR"/>
         </w:rPr>
         <w:t xml:space="preserve">pequeño cambio) entonces estamos </w:t>
@@ -16664,6 +16647,7 @@
           <w:rFonts w:asciiTheme="minorHAnsi" w:hAnsiTheme="minorHAnsi"/>
           <w:color w:val="000000"/>
           <w:szCs w:val="20"/>
+          <w:highlight w:val="yellow"/>
           <w:lang w:val="es-AR"/>
         </w:rPr>
         <w:t xml:space="preserve">ante un problema </w:t>
@@ -16674,6 +16658,7 @@
           <w:bCs/>
           <w:color w:val="000000"/>
           <w:szCs w:val="20"/>
+          <w:highlight w:val="yellow"/>
           <w:lang w:val="es-AR"/>
         </w:rPr>
         <w:t>bien condicionado</w:t>
@@ -16683,6 +16668,7 @@
           <w:rFonts w:asciiTheme="minorHAnsi" w:hAnsiTheme="minorHAnsi"/>
           <w:color w:val="000000"/>
           <w:szCs w:val="20"/>
+          <w:highlight w:val="yellow"/>
           <w:lang w:val="es-AR"/>
         </w:rPr>
         <w:t>. Si, por el contrario, el res</w:t>
@@ -16692,6 +16678,7 @@
           <w:rFonts w:asciiTheme="minorHAnsi" w:hAnsiTheme="minorHAnsi"/>
           <w:color w:val="000000"/>
           <w:szCs w:val="20"/>
+          <w:highlight w:val="yellow"/>
           <w:lang w:val="es-AR"/>
         </w:rPr>
         <w:t xml:space="preserve">ultado se modifica notablemente </w:t>
@@ -16701,9 +16688,21 @@
           <w:rFonts w:asciiTheme="minorHAnsi" w:hAnsiTheme="minorHAnsi"/>
           <w:color w:val="000000"/>
           <w:szCs w:val="20"/>
-          <w:lang w:val="es-AR"/>
-        </w:rPr>
-        <w:t xml:space="preserve">o se vuelve oscilante, entonces el problema está </w:t>
+          <w:highlight w:val="yellow"/>
+          <w:lang w:val="es-AR"/>
+        </w:rPr>
+        <w:t xml:space="preserve">o se vuelve oscilante, </w:t>
+      </w:r>
+      <w:r>
+        <w:rPr>
+          <w:rFonts w:asciiTheme="minorHAnsi" w:hAnsiTheme="minorHAnsi"/>
+          <w:color w:val="000000"/>
+          <w:szCs w:val="20"/>
+          <w:highlight w:val="yellow"/>
+          <w:lang w:val="es-AR"/>
+        </w:rPr>
+        <w:lastRenderedPageBreak/>
+        <w:t xml:space="preserve">entonces el problema está </w:t>
       </w:r>
       <w:r>
         <w:rPr>
@@ -16711,6 +16710,7 @@
           <w:bCs/>
           <w:color w:val="000000"/>
           <w:szCs w:val="20"/>
+          <w:highlight w:val="yellow"/>
           <w:lang w:val="es-AR"/>
         </w:rPr>
         <w:t>mal condicionado</w:t>
@@ -16720,6 +16720,7 @@
           <w:rFonts w:asciiTheme="minorHAnsi" w:hAnsiTheme="minorHAnsi"/>
           <w:color w:val="000000"/>
           <w:szCs w:val="20"/>
+          <w:highlight w:val="yellow"/>
           <w:lang w:val="es-AR"/>
         </w:rPr>
         <w:t xml:space="preserve">. Si éste fuera el caso, no hay </w:t>
@@ -16729,6 +16730,7 @@
           <w:rFonts w:asciiTheme="minorHAnsi" w:hAnsiTheme="minorHAnsi"/>
           <w:color w:val="000000"/>
           <w:szCs w:val="20"/>
+          <w:highlight w:val="yellow"/>
           <w:lang w:val="es-AR"/>
         </w:rPr>
         <w:t>forma de cor</w:t>
@@ -16738,24 +16740,17 @@
           <w:rFonts w:asciiTheme="minorHAnsi" w:hAnsiTheme="minorHAnsi"/>
           <w:color w:val="000000"/>
           <w:szCs w:val="20"/>
-          <w:lang w:val="es-AR"/>
-        </w:rPr>
-        <w:t xml:space="preserve">regirlo cambiando el algoritmo </w:t>
+          <w:highlight w:val="yellow"/>
+          <w:lang w:val="es-AR"/>
+        </w:rPr>
+        <w:t xml:space="preserve">regirlo cambiando el algoritmo pues el problema está en el </w:t>
       </w:r>
       <w:r>
         <w:rPr>
           <w:rFonts w:asciiTheme="minorHAnsi" w:hAnsiTheme="minorHAnsi"/>
           <w:color w:val="000000"/>
           <w:szCs w:val="20"/>
-          <w:lang w:val="es-AR"/>
-        </w:rPr>
-        <w:t xml:space="preserve">pues el problema está en el </w:t>
-      </w:r>
-      <w:r>
-        <w:rPr>
-          <w:rFonts w:asciiTheme="minorHAnsi" w:hAnsiTheme="minorHAnsi"/>
-          <w:color w:val="000000"/>
-          <w:szCs w:val="20"/>
+          <w:highlight w:val="yellow"/>
           <w:lang w:val="es-AR"/>
         </w:rPr>
         <w:t>modelo matemático.</w:t>
@@ -16779,6 +16774,7 @@
     </w:p>
     <w:p>
       <w:pPr>
+        <w:jc w:val="both"/>
         <w:rPr>
           <w:rFonts w:eastAsia="Times New Roman"/>
           <w:color w:val="000000"/>
@@ -16810,6 +16806,7 @@
     </w:p>
     <w:p>
       <w:pPr>
+        <w:jc w:val="both"/>
         <w:rPr>
           <w:lang w:val="es-AR"/>
         </w:rPr>
@@ -16825,6 +16822,7 @@
     </w:p>
     <w:p>
       <w:pPr>
+        <w:jc w:val="both"/>
         <w:rPr>
           <w:lang w:val="es-AR"/>
         </w:rPr>
@@ -16888,7 +16886,7 @@
           <w:lang w:val="es-AR" w:eastAsia="es-AR"/>
         </w:rPr>
         <w:drawing>
-          <wp:anchor distT="0" distB="0" distL="114300" distR="114300" simplePos="0" relativeHeight="251661312" behindDoc="1" locked="0" layoutInCell="1" allowOverlap="1" wp14:anchorId="07A3DB3F" wp14:editId="341EB144">
+          <wp:anchor distT="0" distB="0" distL="114300" distR="114300" simplePos="0" relativeHeight="251661312" behindDoc="1" locked="0" layoutInCell="1" allowOverlap="1" wp14:anchorId="32A95C3D" wp14:editId="264450C0">
             <wp:simplePos x="0" y="0"/>
             <wp:positionH relativeFrom="column">
               <wp:posOffset>499745</wp:posOffset>
@@ -17093,7 +17091,7 @@
           <w:lang w:val="es-AR" w:eastAsia="es-AR"/>
         </w:rPr>
         <w:drawing>
-          <wp:anchor distT="0" distB="0" distL="114300" distR="114300" simplePos="0" relativeHeight="251662336" behindDoc="0" locked="0" layoutInCell="1" allowOverlap="1" wp14:anchorId="18834C15" wp14:editId="000A74F6">
+          <wp:anchor distT="0" distB="0" distL="114300" distR="114300" simplePos="0" relativeHeight="251662336" behindDoc="0" locked="0" layoutInCell="1" allowOverlap="1" wp14:anchorId="25DA9F42" wp14:editId="4F1C61B8">
             <wp:simplePos x="0" y="0"/>
             <wp:positionH relativeFrom="column">
               <wp:posOffset>766445</wp:posOffset>
@@ -17267,7 +17265,7 @@
           <w:lang w:val="es-AR" w:eastAsia="es-AR"/>
         </w:rPr>
         <w:drawing>
-          <wp:anchor distT="0" distB="0" distL="114300" distR="114300" simplePos="0" relativeHeight="251663360" behindDoc="0" locked="0" layoutInCell="1" allowOverlap="1" wp14:anchorId="2C359EBE" wp14:editId="20179A4C">
+          <wp:anchor distT="0" distB="0" distL="114300" distR="114300" simplePos="0" relativeHeight="251663360" behindDoc="0" locked="0" layoutInCell="1" allowOverlap="1" wp14:anchorId="0EDDB945" wp14:editId="6B195558">
             <wp:simplePos x="0" y="0"/>
             <wp:positionH relativeFrom="column">
               <wp:posOffset>385445</wp:posOffset>
@@ -17805,7 +17803,7 @@
                 <w:b/>
                 <w:lang w:val="es-ES"/>
               </w:rPr>
-              <w:t>nanoseg</w:t>
+              <w:t>ns</w:t>
             </w:r>
             <w:proofErr w:type="spellEnd"/>
             <w:r>
@@ -17826,86 +17824,78 @@
         <w:tc>
           <w:tcPr>
             <w:tcW w:w="2625" w:type="dxa"/>
+            <w:vAlign w:val="center"/>
           </w:tcPr>
           <w:p>
             <w:pPr>
               <w:jc w:val="center"/>
               <w:rPr>
-                <w:lang w:val="es-ES"/>
+                <w:color w:val="000000"/>
               </w:rPr>
             </w:pPr>
             <w:r>
               <w:rPr>
-                <w:rFonts w:eastAsia="Times New Roman"/>
                 <w:color w:val="000000"/>
-                <w:lang w:val="es-AR" w:eastAsia="es-AR"/>
-              </w:rPr>
-              <w:t>0.0628319</w:t>
+              </w:rPr>
+              <w:t>6,28E-02</w:t>
             </w:r>
           </w:p>
         </w:tc>
         <w:tc>
           <w:tcPr>
             <w:tcW w:w="2419" w:type="dxa"/>
+            <w:vAlign w:val="center"/>
           </w:tcPr>
           <w:p>
             <w:pPr>
               <w:jc w:val="center"/>
               <w:rPr>
-                <w:lang w:val="es-ES"/>
+                <w:color w:val="000000"/>
               </w:rPr>
             </w:pPr>
             <w:r>
               <w:rPr>
-                <w:rFonts w:eastAsia="Times New Roman"/>
                 <w:color w:val="000000"/>
-                <w:lang w:val="es-AR" w:eastAsia="es-AR"/>
-              </w:rPr>
-              <w:t>100</w:t>
+              </w:rPr>
+              <w:t>1,00E+02</w:t>
             </w:r>
           </w:p>
         </w:tc>
         <w:tc>
           <w:tcPr>
             <w:tcW w:w="1920" w:type="dxa"/>
+            <w:vAlign w:val="center"/>
           </w:tcPr>
           <w:p>
             <w:pPr>
               <w:jc w:val="center"/>
               <w:rPr>
-                <w:rFonts w:eastAsia="Times New Roman"/>
                 <w:color w:val="000000"/>
-                <w:lang w:val="es-AR" w:eastAsia="es-AR"/>
               </w:rPr>
             </w:pPr>
             <w:r>
               <w:rPr>
-                <w:rFonts w:eastAsia="Times New Roman"/>
                 <w:color w:val="000000"/>
-                <w:lang w:val="es-AR" w:eastAsia="es-AR"/>
-              </w:rPr>
-              <w:t>-1,79E-02</w:t>
+              </w:rPr>
+              <w:t>-1,79E-07</w:t>
             </w:r>
           </w:p>
         </w:tc>
         <w:tc>
           <w:tcPr>
             <w:tcW w:w="1920" w:type="dxa"/>
+            <w:vAlign w:val="center"/>
           </w:tcPr>
           <w:p>
             <w:pPr>
               <w:jc w:val="center"/>
               <w:rPr>
-                <w:rFonts w:eastAsia="Times New Roman"/>
                 <w:color w:val="000000"/>
-                <w:lang w:val="es-AR" w:eastAsia="es-AR"/>
               </w:rPr>
             </w:pPr>
             <w:r>
               <w:rPr>
-                <w:rFonts w:eastAsia="Times New Roman"/>
                 <w:color w:val="000000"/>
-                <w:lang w:val="es-AR" w:eastAsia="es-AR"/>
               </w:rPr>
               <w:t>0</w:t>
             </w:r>
@@ -17920,86 +17910,78 @@
         <w:tc>
           <w:tcPr>
             <w:tcW w:w="2625" w:type="dxa"/>
+            <w:vAlign w:val="center"/>
           </w:tcPr>
           <w:p>
             <w:pPr>
               <w:jc w:val="center"/>
               <w:rPr>
-                <w:lang w:val="es-ES"/>
+                <w:color w:val="000000"/>
               </w:rPr>
             </w:pPr>
             <w:r>
               <w:rPr>
-                <w:rFonts w:eastAsia="Times New Roman"/>
                 <w:color w:val="000000"/>
-                <w:lang w:val="es-AR" w:eastAsia="es-AR"/>
-              </w:rPr>
-              <w:t>0.00628319</w:t>
+              </w:rPr>
+              <w:t>6,28E-03</w:t>
             </w:r>
           </w:p>
         </w:tc>
         <w:tc>
           <w:tcPr>
             <w:tcW w:w="2419" w:type="dxa"/>
+            <w:vAlign w:val="center"/>
           </w:tcPr>
           <w:p>
             <w:pPr>
               <w:jc w:val="center"/>
               <w:rPr>
-                <w:lang w:val="es-ES"/>
+                <w:color w:val="000000"/>
               </w:rPr>
             </w:pPr>
             <w:r>
               <w:rPr>
-                <w:rFonts w:eastAsia="Times New Roman"/>
                 <w:color w:val="000000"/>
-                <w:lang w:val="es-AR" w:eastAsia="es-AR"/>
-              </w:rPr>
-              <w:t>1000</w:t>
+              </w:rPr>
+              <w:t>1,00E+03</w:t>
             </w:r>
           </w:p>
         </w:tc>
         <w:tc>
           <w:tcPr>
             <w:tcW w:w="1920" w:type="dxa"/>
+            <w:vAlign w:val="center"/>
           </w:tcPr>
           <w:p>
             <w:pPr>
               <w:jc w:val="center"/>
               <w:rPr>
-                <w:rFonts w:eastAsia="Times New Roman"/>
                 <w:color w:val="000000"/>
-                <w:lang w:val="es-AR" w:eastAsia="es-AR"/>
               </w:rPr>
             </w:pPr>
             <w:r>
               <w:rPr>
-                <w:rFonts w:eastAsia="Times New Roman"/>
                 <w:color w:val="000000"/>
-                <w:lang w:val="es-AR" w:eastAsia="es-AR"/>
-              </w:rPr>
-              <w:t>-3,58E-02</w:t>
+              </w:rPr>
+              <w:t>-3,58E-07</w:t>
             </w:r>
           </w:p>
         </w:tc>
         <w:tc>
           <w:tcPr>
             <w:tcW w:w="1920" w:type="dxa"/>
+            <w:vAlign w:val="center"/>
           </w:tcPr>
           <w:p>
             <w:pPr>
               <w:jc w:val="center"/>
               <w:rPr>
-                <w:rFonts w:eastAsia="Times New Roman"/>
                 <w:color w:val="000000"/>
-                <w:lang w:val="es-AR" w:eastAsia="es-AR"/>
               </w:rPr>
             </w:pPr>
             <w:r>
               <w:rPr>
-                <w:rFonts w:eastAsia="Times New Roman"/>
                 <w:color w:val="000000"/>
-                <w:lang w:val="es-AR" w:eastAsia="es-AR"/>
               </w:rPr>
               <w:t>0</w:t>
             </w:r>
@@ -18014,86 +17996,78 @@
         <w:tc>
           <w:tcPr>
             <w:tcW w:w="2625" w:type="dxa"/>
+            <w:vAlign w:val="center"/>
           </w:tcPr>
           <w:p>
             <w:pPr>
               <w:jc w:val="center"/>
               <w:rPr>
-                <w:lang w:val="es-ES"/>
+                <w:color w:val="000000"/>
               </w:rPr>
             </w:pPr>
             <w:r>
               <w:rPr>
-                <w:rFonts w:eastAsia="Times New Roman"/>
                 <w:color w:val="000000"/>
-                <w:lang w:val="es-AR" w:eastAsia="es-AR"/>
-              </w:rPr>
-              <w:t>0.000628319</w:t>
+              </w:rPr>
+              <w:t>6,28E-04</w:t>
             </w:r>
           </w:p>
         </w:tc>
         <w:tc>
           <w:tcPr>
             <w:tcW w:w="2419" w:type="dxa"/>
+            <w:vAlign w:val="center"/>
           </w:tcPr>
           <w:p>
             <w:pPr>
               <w:jc w:val="center"/>
               <w:rPr>
-                <w:lang w:val="es-ES"/>
+                <w:color w:val="000000"/>
               </w:rPr>
             </w:pPr>
             <w:r>
               <w:rPr>
-                <w:rFonts w:eastAsia="Times New Roman"/>
                 <w:color w:val="000000"/>
-                <w:lang w:val="es-AR" w:eastAsia="es-AR"/>
-              </w:rPr>
-              <w:t>10000</w:t>
+              </w:rPr>
+              <w:t>1,00E+04</w:t>
             </w:r>
           </w:p>
         </w:tc>
         <w:tc>
           <w:tcPr>
             <w:tcW w:w="1920" w:type="dxa"/>
+            <w:vAlign w:val="center"/>
           </w:tcPr>
           <w:p>
             <w:pPr>
               <w:jc w:val="center"/>
               <w:rPr>
-                <w:rFonts w:eastAsia="Times New Roman"/>
                 <w:color w:val="000000"/>
-                <w:lang w:val="es-AR" w:eastAsia="es-AR"/>
               </w:rPr>
             </w:pPr>
             <w:r>
               <w:rPr>
-                <w:rFonts w:eastAsia="Times New Roman"/>
                 <w:color w:val="000000"/>
-                <w:lang w:val="es-AR" w:eastAsia="es-AR"/>
-              </w:rPr>
-              <w:t>-5,96E-02</w:t>
+              </w:rPr>
+              <w:t>-5,96E-07</w:t>
             </w:r>
           </w:p>
         </w:tc>
         <w:tc>
           <w:tcPr>
             <w:tcW w:w="1920" w:type="dxa"/>
+            <w:vAlign w:val="center"/>
           </w:tcPr>
           <w:p>
             <w:pPr>
               <w:jc w:val="center"/>
               <w:rPr>
-                <w:rFonts w:eastAsia="Times New Roman"/>
                 <w:color w:val="000000"/>
-                <w:lang w:val="es-AR" w:eastAsia="es-AR"/>
               </w:rPr>
             </w:pPr>
             <w:r>
               <w:rPr>
-                <w:rFonts w:eastAsia="Times New Roman"/>
                 <w:color w:val="000000"/>
-                <w:lang w:val="es-AR" w:eastAsia="es-AR"/>
               </w:rPr>
               <w:t>0</w:t>
             </w:r>
@@ -18108,86 +18082,78 @@
         <w:tc>
           <w:tcPr>
             <w:tcW w:w="2625" w:type="dxa"/>
+            <w:vAlign w:val="center"/>
           </w:tcPr>
           <w:p>
             <w:pPr>
               <w:jc w:val="center"/>
               <w:rPr>
-                <w:lang w:val="es-ES"/>
+                <w:color w:val="000000"/>
               </w:rPr>
             </w:pPr>
             <w:r>
               <w:rPr>
-                <w:rFonts w:eastAsia="Times New Roman"/>
                 <w:color w:val="000000"/>
-                <w:lang w:val="es-AR" w:eastAsia="es-AR"/>
-              </w:rPr>
-              <w:t>6,28E+00</w:t>
+              </w:rPr>
+              <w:t>6,28E-05</w:t>
             </w:r>
           </w:p>
         </w:tc>
         <w:tc>
           <w:tcPr>
             <w:tcW w:w="2419" w:type="dxa"/>
+            <w:vAlign w:val="center"/>
           </w:tcPr>
           <w:p>
             <w:pPr>
               <w:jc w:val="center"/>
               <w:rPr>
-                <w:lang w:val="es-ES"/>
+                <w:color w:val="000000"/>
               </w:rPr>
             </w:pPr>
             <w:r>
               <w:rPr>
-                <w:rFonts w:eastAsia="Times New Roman"/>
                 <w:color w:val="000000"/>
-                <w:lang w:val="es-AR" w:eastAsia="es-AR"/>
-              </w:rPr>
-              <w:t>100000</w:t>
+              </w:rPr>
+              <w:t>1,00E+05</w:t>
             </w:r>
           </w:p>
         </w:tc>
         <w:tc>
           <w:tcPr>
             <w:tcW w:w="1920" w:type="dxa"/>
+            <w:vAlign w:val="center"/>
           </w:tcPr>
           <w:p>
             <w:pPr>
               <w:jc w:val="center"/>
               <w:rPr>
-                <w:rFonts w:eastAsia="Times New Roman"/>
                 <w:color w:val="000000"/>
-                <w:lang w:val="es-AR" w:eastAsia="es-AR"/>
               </w:rPr>
             </w:pPr>
             <w:r>
               <w:rPr>
-                <w:rFonts w:eastAsia="Times New Roman"/>
                 <w:color w:val="000000"/>
-                <w:lang w:val="es-AR" w:eastAsia="es-AR"/>
-              </w:rPr>
-              <w:t>1,19E-02</w:t>
+              </w:rPr>
+              <w:t>1,19E-07</w:t>
             </w:r>
           </w:p>
         </w:tc>
         <w:tc>
           <w:tcPr>
             <w:tcW w:w="1920" w:type="dxa"/>
+            <w:vAlign w:val="center"/>
           </w:tcPr>
           <w:p>
             <w:pPr>
               <w:jc w:val="center"/>
               <w:rPr>
-                <w:rFonts w:eastAsia="Times New Roman"/>
                 <w:color w:val="000000"/>
-                <w:lang w:val="es-AR" w:eastAsia="es-AR"/>
               </w:rPr>
             </w:pPr>
             <w:r>
               <w:rPr>
-                <w:rFonts w:eastAsia="Times New Roman"/>
                 <w:color w:val="000000"/>
-                <w:lang w:val="es-AR" w:eastAsia="es-AR"/>
               </w:rPr>
               <w:t>0</w:t>
             </w:r>
@@ -18202,40 +18168,38 @@
         <w:tc>
           <w:tcPr>
             <w:tcW w:w="2625" w:type="dxa"/>
+            <w:vAlign w:val="center"/>
           </w:tcPr>
           <w:p>
             <w:pPr>
               <w:jc w:val="center"/>
               <w:rPr>
-                <w:lang w:val="es-ES"/>
+                <w:color w:val="000000"/>
               </w:rPr>
             </w:pPr>
             <w:r>
               <w:rPr>
-                <w:rFonts w:eastAsia="Times New Roman"/>
                 <w:color w:val="000000"/>
-                <w:lang w:val="es-AR" w:eastAsia="es-AR"/>
-              </w:rPr>
-              <w:t>6,28E-01</w:t>
+              </w:rPr>
+              <w:t>6,28E-06</w:t>
             </w:r>
           </w:p>
         </w:tc>
         <w:tc>
           <w:tcPr>
             <w:tcW w:w="2419" w:type="dxa"/>
+            <w:vAlign w:val="center"/>
           </w:tcPr>
           <w:p>
             <w:pPr>
               <w:jc w:val="center"/>
               <w:rPr>
-                <w:lang w:val="es-ES"/>
+                <w:color w:val="000000"/>
               </w:rPr>
             </w:pPr>
             <w:r>
               <w:rPr>
-                <w:rFonts w:eastAsia="Times New Roman"/>
                 <w:color w:val="000000"/>
-                <w:lang w:val="es-AR" w:eastAsia="es-AR"/>
               </w:rPr>
               <w:t>1,00E+06</w:t>
             </w:r>
@@ -18244,46 +18208,40 @@
         <w:tc>
           <w:tcPr>
             <w:tcW w:w="1920" w:type="dxa"/>
+            <w:vAlign w:val="center"/>
           </w:tcPr>
           <w:p>
             <w:pPr>
               <w:jc w:val="center"/>
               <w:rPr>
-                <w:rFonts w:eastAsia="Times New Roman"/>
                 <w:color w:val="000000"/>
-                <w:lang w:val="es-AR" w:eastAsia="es-AR"/>
               </w:rPr>
             </w:pPr>
             <w:r>
               <w:rPr>
-                <w:rFonts w:eastAsia="Times New Roman"/>
                 <w:color w:val="000000"/>
-                <w:lang w:val="es-AR" w:eastAsia="es-AR"/>
-              </w:rPr>
-              <w:t>-1,79E-02</w:t>
+              </w:rPr>
+              <w:t>-1,79E-07</w:t>
             </w:r>
           </w:p>
         </w:tc>
         <w:tc>
           <w:tcPr>
             <w:tcW w:w="1920" w:type="dxa"/>
+            <w:vAlign w:val="center"/>
           </w:tcPr>
           <w:p>
             <w:pPr>
               <w:jc w:val="center"/>
               <w:rPr>
-                <w:rFonts w:eastAsia="Times New Roman"/>
                 <w:color w:val="000000"/>
-                <w:lang w:val="es-AR" w:eastAsia="es-AR"/>
               </w:rPr>
             </w:pPr>
             <w:r>
               <w:rPr>
-                <w:rFonts w:eastAsia="Times New Roman"/>
                 <w:color w:val="000000"/>
-                <w:lang w:val="es-AR" w:eastAsia="es-AR"/>
-              </w:rPr>
-              <w:t>2,98E+11</w:t>
+              </w:rPr>
+              <w:t>2,98E+07</w:t>
             </w:r>
           </w:p>
         </w:tc>
@@ -18296,40 +18254,38 @@
         <w:tc>
           <w:tcPr>
             <w:tcW w:w="2625" w:type="dxa"/>
+            <w:vAlign w:val="center"/>
           </w:tcPr>
           <w:p>
             <w:pPr>
               <w:jc w:val="center"/>
               <w:rPr>
-                <w:lang w:val="es-ES"/>
+                <w:color w:val="000000"/>
               </w:rPr>
             </w:pPr>
             <w:r>
               <w:rPr>
-                <w:rFonts w:eastAsia="Times New Roman"/>
                 <w:color w:val="000000"/>
-                <w:lang w:val="es-AR" w:eastAsia="es-AR"/>
-              </w:rPr>
-              <w:t>6,28E-02</w:t>
+              </w:rPr>
+              <w:t>6,28E-07</w:t>
             </w:r>
           </w:p>
         </w:tc>
         <w:tc>
           <w:tcPr>
             <w:tcW w:w="2419" w:type="dxa"/>
+            <w:vAlign w:val="center"/>
           </w:tcPr>
           <w:p>
             <w:pPr>
               <w:jc w:val="center"/>
               <w:rPr>
-                <w:lang w:val="es-ES"/>
+                <w:color w:val="000000"/>
               </w:rPr>
             </w:pPr>
             <w:r>
               <w:rPr>
-                <w:rFonts w:eastAsia="Times New Roman"/>
                 <w:color w:val="000000"/>
-                <w:lang w:val="es-AR" w:eastAsia="es-AR"/>
               </w:rPr>
               <w:t>1,00E+07</w:t>
             </w:r>
@@ -18338,21 +18294,18 @@
         <w:tc>
           <w:tcPr>
             <w:tcW w:w="1920" w:type="dxa"/>
+            <w:vAlign w:val="center"/>
           </w:tcPr>
           <w:p>
             <w:pPr>
               <w:jc w:val="center"/>
               <w:rPr>
-                <w:rFonts w:eastAsia="Times New Roman"/>
                 <w:color w:val="000000"/>
-                <w:lang w:val="es-AR" w:eastAsia="es-AR"/>
               </w:rPr>
             </w:pPr>
             <w:r>
               <w:rPr>
-                <w:rFonts w:eastAsia="Times New Roman"/>
                 <w:color w:val="000000"/>
-                <w:lang w:val="es-AR" w:eastAsia="es-AR"/>
               </w:rPr>
               <w:t>0</w:t>
             </w:r>
@@ -18361,23 +18314,20 @@
         <w:tc>
           <w:tcPr>
             <w:tcW w:w="1920" w:type="dxa"/>
+            <w:vAlign w:val="center"/>
           </w:tcPr>
           <w:p>
             <w:pPr>
               <w:jc w:val="center"/>
               <w:rPr>
-                <w:rFonts w:eastAsia="Times New Roman"/>
                 <w:color w:val="000000"/>
-                <w:lang w:val="es-AR" w:eastAsia="es-AR"/>
               </w:rPr>
             </w:pPr>
             <w:r>
               <w:rPr>
-                <w:rFonts w:eastAsia="Times New Roman"/>
                 <w:color w:val="000000"/>
-                <w:lang w:val="es-AR" w:eastAsia="es-AR"/>
-              </w:rPr>
-              <w:t>2,20E+13</w:t>
+              </w:rPr>
+              <w:t>2,20E+08</w:t>
             </w:r>
           </w:p>
         </w:tc>
@@ -18390,40 +18340,38 @@
         <w:tc>
           <w:tcPr>
             <w:tcW w:w="2625" w:type="dxa"/>
+            <w:vAlign w:val="center"/>
           </w:tcPr>
           <w:p>
             <w:pPr>
               <w:jc w:val="center"/>
               <w:rPr>
-                <w:lang w:val="es-ES"/>
+                <w:color w:val="000000"/>
               </w:rPr>
             </w:pPr>
             <w:r>
               <w:rPr>
-                <w:rFonts w:eastAsia="Times New Roman"/>
                 <w:color w:val="000000"/>
-                <w:lang w:val="es-AR" w:eastAsia="es-AR"/>
-              </w:rPr>
-              <w:t>6,28E-03</w:t>
+              </w:rPr>
+              <w:t>6,28E-08</w:t>
             </w:r>
           </w:p>
         </w:tc>
         <w:tc>
           <w:tcPr>
             <w:tcW w:w="2419" w:type="dxa"/>
+            <w:vAlign w:val="center"/>
           </w:tcPr>
           <w:p>
             <w:pPr>
               <w:jc w:val="center"/>
               <w:rPr>
-                <w:lang w:val="es-ES"/>
+                <w:color w:val="000000"/>
               </w:rPr>
             </w:pPr>
             <w:r>
               <w:rPr>
-                <w:rFonts w:eastAsia="Times New Roman"/>
                 <w:color w:val="000000"/>
-                <w:lang w:val="es-AR" w:eastAsia="es-AR"/>
               </w:rPr>
               <w:t>1,00E+08</w:t>
             </w:r>
@@ -18432,21 +18380,18 @@
         <w:tc>
           <w:tcPr>
             <w:tcW w:w="1920" w:type="dxa"/>
+            <w:vAlign w:val="center"/>
           </w:tcPr>
           <w:p>
             <w:pPr>
               <w:jc w:val="center"/>
               <w:rPr>
-                <w:rFonts w:eastAsia="Times New Roman"/>
                 <w:color w:val="000000"/>
-                <w:lang w:val="es-AR" w:eastAsia="es-AR"/>
               </w:rPr>
             </w:pPr>
             <w:r>
               <w:rPr>
-                <w:rFonts w:eastAsia="Times New Roman"/>
                 <w:color w:val="000000"/>
-                <w:lang w:val="es-AR" w:eastAsia="es-AR"/>
               </w:rPr>
               <w:t>0</w:t>
             </w:r>
@@ -18455,23 +18400,20 @@
         <w:tc>
           <w:tcPr>
             <w:tcW w:w="1920" w:type="dxa"/>
+            <w:vAlign w:val="center"/>
           </w:tcPr>
           <w:p>
             <w:pPr>
               <w:jc w:val="center"/>
               <w:rPr>
-                <w:rFonts w:eastAsia="Times New Roman"/>
                 <w:color w:val="000000"/>
-                <w:lang w:val="es-AR" w:eastAsia="es-AR"/>
               </w:rPr>
             </w:pPr>
             <w:r>
               <w:rPr>
-                <w:rFonts w:eastAsia="Times New Roman"/>
                 <w:color w:val="000000"/>
-                <w:lang w:val="es-AR" w:eastAsia="es-AR"/>
-              </w:rPr>
-              <w:t>2,30E+13</w:t>
+              </w:rPr>
+              <w:t>2,30E+09</w:t>
             </w:r>
           </w:p>
         </w:tc>
@@ -18484,40 +18426,38 @@
         <w:tc>
           <w:tcPr>
             <w:tcW w:w="2625" w:type="dxa"/>
+            <w:vAlign w:val="center"/>
           </w:tcPr>
           <w:p>
             <w:pPr>
               <w:jc w:val="center"/>
               <w:rPr>
-                <w:lang w:val="es-ES"/>
+                <w:color w:val="000000"/>
               </w:rPr>
             </w:pPr>
             <w:r>
               <w:rPr>
-                <w:rFonts w:eastAsia="Times New Roman"/>
                 <w:color w:val="000000"/>
-                <w:lang w:val="es-AR" w:eastAsia="es-AR"/>
-              </w:rPr>
-              <w:t>6,28E-04</w:t>
+              </w:rPr>
+              <w:t>6,28E-09</w:t>
             </w:r>
           </w:p>
         </w:tc>
         <w:tc>
           <w:tcPr>
             <w:tcW w:w="2419" w:type="dxa"/>
+            <w:vAlign w:val="center"/>
           </w:tcPr>
           <w:p>
             <w:pPr>
               <w:jc w:val="center"/>
               <w:rPr>
-                <w:lang w:val="es-ES"/>
+                <w:color w:val="000000"/>
               </w:rPr>
             </w:pPr>
             <w:r>
               <w:rPr>
-                <w:rFonts w:eastAsia="Times New Roman"/>
                 <w:color w:val="000000"/>
-                <w:lang w:val="es-AR" w:eastAsia="es-AR"/>
               </w:rPr>
               <w:t>1,00E+09</w:t>
             </w:r>
@@ -18526,21 +18466,18 @@
         <w:tc>
           <w:tcPr>
             <w:tcW w:w="1920" w:type="dxa"/>
+            <w:vAlign w:val="center"/>
           </w:tcPr>
           <w:p>
             <w:pPr>
               <w:jc w:val="center"/>
               <w:rPr>
-                <w:rFonts w:eastAsia="Times New Roman"/>
                 <w:color w:val="000000"/>
-                <w:lang w:val="es-AR" w:eastAsia="es-AR"/>
               </w:rPr>
             </w:pPr>
             <w:r>
               <w:rPr>
-                <w:rFonts w:eastAsia="Times New Roman"/>
                 <w:color w:val="000000"/>
-                <w:lang w:val="es-AR" w:eastAsia="es-AR"/>
               </w:rPr>
               <w:t>0</w:t>
             </w:r>
@@ -18549,23 +18486,20 @@
         <w:tc>
           <w:tcPr>
             <w:tcW w:w="1920" w:type="dxa"/>
+            <w:vAlign w:val="center"/>
           </w:tcPr>
           <w:p>
             <w:pPr>
               <w:jc w:val="center"/>
               <w:rPr>
-                <w:rFonts w:eastAsia="Times New Roman"/>
                 <w:color w:val="000000"/>
-                <w:lang w:val="es-AR" w:eastAsia="es-AR"/>
               </w:rPr>
             </w:pPr>
             <w:r>
               <w:rPr>
-                <w:rFonts w:eastAsia="Times New Roman"/>
                 <w:color w:val="000000"/>
-                <w:lang w:val="es-AR" w:eastAsia="es-AR"/>
-              </w:rPr>
-              <w:t>2,27E+15</w:t>
+              </w:rPr>
+              <w:t>2,27E+10</w:t>
             </w:r>
           </w:p>
         </w:tc>
@@ -18578,40 +18512,38 @@
         <w:tc>
           <w:tcPr>
             <w:tcW w:w="2625" w:type="dxa"/>
+            <w:vAlign w:val="center"/>
           </w:tcPr>
           <w:p>
             <w:pPr>
               <w:jc w:val="center"/>
               <w:rPr>
-                <w:lang w:val="es-ES"/>
+                <w:color w:val="000000"/>
               </w:rPr>
             </w:pPr>
             <w:r>
               <w:rPr>
-                <w:rFonts w:eastAsia="Times New Roman"/>
                 <w:color w:val="000000"/>
-                <w:lang w:val="es-AR" w:eastAsia="es-AR"/>
-              </w:rPr>
-              <w:t>6,28E-05</w:t>
+              </w:rPr>
+              <w:t>6,28E-10</w:t>
             </w:r>
           </w:p>
         </w:tc>
         <w:tc>
           <w:tcPr>
             <w:tcW w:w="2419" w:type="dxa"/>
+            <w:vAlign w:val="center"/>
           </w:tcPr>
           <w:p>
             <w:pPr>
               <w:jc w:val="center"/>
               <w:rPr>
-                <w:lang w:val="es-ES"/>
+                <w:color w:val="000000"/>
               </w:rPr>
             </w:pPr>
             <w:r>
               <w:rPr>
-                <w:rFonts w:eastAsia="Times New Roman"/>
                 <w:color w:val="000000"/>
-                <w:lang w:val="es-AR" w:eastAsia="es-AR"/>
               </w:rPr>
               <w:t>1,00E+10</w:t>
             </w:r>
@@ -18620,21 +18552,18 @@
         <w:tc>
           <w:tcPr>
             <w:tcW w:w="1920" w:type="dxa"/>
+            <w:vAlign w:val="center"/>
           </w:tcPr>
           <w:p>
             <w:pPr>
               <w:jc w:val="center"/>
               <w:rPr>
-                <w:rFonts w:eastAsia="Times New Roman"/>
                 <w:color w:val="000000"/>
-                <w:lang w:val="es-AR" w:eastAsia="es-AR"/>
               </w:rPr>
             </w:pPr>
             <w:r>
               <w:rPr>
-                <w:rFonts w:eastAsia="Times New Roman"/>
                 <w:color w:val="000000"/>
-                <w:lang w:val="es-AR" w:eastAsia="es-AR"/>
               </w:rPr>
               <w:t>0</w:t>
             </w:r>
@@ -18643,23 +18572,20 @@
         <w:tc>
           <w:tcPr>
             <w:tcW w:w="1920" w:type="dxa"/>
+            <w:vAlign w:val="center"/>
           </w:tcPr>
           <w:p>
             <w:pPr>
               <w:jc w:val="center"/>
               <w:rPr>
-                <w:rFonts w:eastAsia="Times New Roman"/>
                 <w:color w:val="000000"/>
-                <w:lang w:val="es-AR" w:eastAsia="es-AR"/>
               </w:rPr>
             </w:pPr>
             <w:r>
               <w:rPr>
-                <w:rFonts w:eastAsia="Times New Roman"/>
                 <w:color w:val="000000"/>
-                <w:lang w:val="es-AR" w:eastAsia="es-AR"/>
-              </w:rPr>
-              <w:t>2,27E+16</w:t>
+              </w:rPr>
+              <w:t>2,27E+11</w:t>
             </w:r>
           </w:p>
         </w:tc>
@@ -18672,40 +18598,38 @@
         <w:tc>
           <w:tcPr>
             <w:tcW w:w="2625" w:type="dxa"/>
+            <w:vAlign w:val="center"/>
           </w:tcPr>
           <w:p>
             <w:pPr>
               <w:jc w:val="center"/>
               <w:rPr>
-                <w:lang w:val="es-ES"/>
+                <w:color w:val="000000"/>
               </w:rPr>
             </w:pPr>
             <w:r>
               <w:rPr>
-                <w:rFonts w:eastAsia="Times New Roman"/>
                 <w:color w:val="000000"/>
-                <w:lang w:val="es-AR" w:eastAsia="es-AR"/>
-              </w:rPr>
-              <w:t>6,28E-06</w:t>
+              </w:rPr>
+              <w:t>6,28E-11</w:t>
             </w:r>
           </w:p>
         </w:tc>
         <w:tc>
           <w:tcPr>
             <w:tcW w:w="2419" w:type="dxa"/>
+            <w:vAlign w:val="center"/>
           </w:tcPr>
           <w:p>
             <w:pPr>
               <w:jc w:val="center"/>
               <w:rPr>
-                <w:lang w:val="es-ES"/>
+                <w:color w:val="000000"/>
               </w:rPr>
             </w:pPr>
             <w:r>
               <w:rPr>
-                <w:rFonts w:eastAsia="Times New Roman"/>
                 <w:color w:val="000000"/>
-                <w:lang w:val="es-AR" w:eastAsia="es-AR"/>
               </w:rPr>
               <w:t>1,00E+11</w:t>
             </w:r>
@@ -18714,21 +18638,18 @@
         <w:tc>
           <w:tcPr>
             <w:tcW w:w="1920" w:type="dxa"/>
+            <w:vAlign w:val="center"/>
           </w:tcPr>
           <w:p>
             <w:pPr>
               <w:jc w:val="center"/>
               <w:rPr>
-                <w:rFonts w:eastAsia="Times New Roman"/>
                 <w:color w:val="000000"/>
-                <w:lang w:val="es-AR" w:eastAsia="es-AR"/>
               </w:rPr>
             </w:pPr>
             <w:r>
               <w:rPr>
-                <w:rFonts w:eastAsia="Times New Roman"/>
                 <w:color w:val="000000"/>
-                <w:lang w:val="es-AR" w:eastAsia="es-AR"/>
               </w:rPr>
               <w:t>0</w:t>
             </w:r>
@@ -18737,23 +18658,20 @@
         <w:tc>
           <w:tcPr>
             <w:tcW w:w="1920" w:type="dxa"/>
+            <w:vAlign w:val="center"/>
           </w:tcPr>
           <w:p>
             <w:pPr>
               <w:jc w:val="center"/>
               <w:rPr>
-                <w:rFonts w:eastAsia="Times New Roman"/>
                 <w:color w:val="000000"/>
-                <w:lang w:val="es-AR" w:eastAsia="es-AR"/>
               </w:rPr>
             </w:pPr>
             <w:r>
               <w:rPr>
-                <w:rFonts w:eastAsia="Times New Roman"/>
                 <w:color w:val="000000"/>
-                <w:lang w:val="es-AR" w:eastAsia="es-AR"/>
-              </w:rPr>
-              <w:t>2,27E+17</w:t>
+              </w:rPr>
+              <w:t>2,27E+12</w:t>
             </w:r>
           </w:p>
         </w:tc>
@@ -18949,10 +18867,10 @@
           <w:lang w:val="es-AR" w:eastAsia="es-AR"/>
         </w:rPr>
         <w:drawing>
-          <wp:inline distT="0" distB="0" distL="0" distR="0" wp14:anchorId="29BE88FE" wp14:editId="0D9A3199">
-            <wp:extent cx="5676900" cy="7943850"/>
-            <wp:effectExtent l="0" t="0" r="19050" b="19050"/>
-            <wp:docPr id="7" name="Gráfico 7"/>
+          <wp:inline distT="0" distB="0" distL="0" distR="0" wp14:anchorId="45EC0389" wp14:editId="0A506E46">
+            <wp:extent cx="5400675" cy="8229600"/>
+            <wp:effectExtent l="0" t="0" r="9525" b="19050"/>
+            <wp:docPr id="15" name="Gráfico 15"/>
             <wp:cNvGraphicFramePr/>
             <a:graphic xmlns:a="http://schemas.openxmlformats.org/drawingml/2006/main">
               <a:graphicData uri="http://schemas.openxmlformats.org/drawingml/2006/chart">
@@ -18969,13 +18887,6 @@
           <w:lang w:val="es-ES"/>
         </w:rPr>
       </w:pPr>
-    </w:p>
-    <w:p>
-      <w:pPr>
-        <w:rPr>
-          <w:lang w:val="es-ES"/>
-        </w:rPr>
-      </w:pPr>
       <w:r>
         <w:rPr>
           <w:noProof/>
@@ -18983,10 +18894,10 @@
         </w:rPr>
         <w:lastRenderedPageBreak/>
         <w:drawing>
-          <wp:inline distT="0" distB="0" distL="0" distR="0" wp14:anchorId="6F6D6C55" wp14:editId="53E1EA18">
-            <wp:extent cx="5715000" cy="8629650"/>
-            <wp:effectExtent l="0" t="0" r="19050" b="19050"/>
-            <wp:docPr id="8" name="Gráfico 8"/>
+          <wp:inline distT="0" distB="0" distL="0" distR="0" wp14:anchorId="4AA31C31" wp14:editId="6E7D5672">
+            <wp:extent cx="5400675" cy="8705850"/>
+            <wp:effectExtent l="0" t="0" r="9525" b="19050"/>
+            <wp:docPr id="16" name="Gráfico 16"/>
             <wp:cNvGraphicFramePr/>
             <a:graphic xmlns:a="http://schemas.openxmlformats.org/drawingml/2006/main">
               <a:graphicData uri="http://schemas.openxmlformats.org/drawingml/2006/chart">
@@ -19020,6 +18931,7 @@
     </w:p>
     <w:p>
       <w:pPr>
+        <w:jc w:val="both"/>
         <w:rPr>
           <w:color w:val="000000" w:themeColor="text1"/>
           <w:lang w:val="es-ES"/>
@@ -19049,6 +18961,7 @@
     </w:p>
     <w:p>
       <w:pPr>
+        <w:jc w:val="both"/>
         <w:rPr>
           <w:lang w:val="es-ES"/>
         </w:rPr>
@@ -19106,61 +19019,52 @@
     </w:p>
     <w:p>
       <w:pPr>
-        <w:rPr>
+        <w:jc w:val="both"/>
+        <w:rPr>
+          <w:rFonts w:eastAsia="Times New Roman"/>
+          <w:color w:val="000000"/>
+          <w:lang w:val="es-AR" w:eastAsia="es-AR"/>
+        </w:rPr>
+      </w:pPr>
+      <w:r>
+        <w:rPr>
+          <w:lang w:val="es-ES"/>
+        </w:rPr>
+        <w:t>Considerando el “Orden” del método como la tasa de reducción de DDR con el paso k, se deduce que el</w:t>
+      </w:r>
+      <w:r>
+        <w:rPr>
+          <w:lang w:val="es-ES"/>
+        </w:rPr>
+        <w:t xml:space="preserve"> </w:t>
+      </w:r>
+      <w:r>
+        <w:rPr>
+          <w:lang w:val="es-ES"/>
+        </w:rPr>
+        <w:t xml:space="preserve"> “Orden” será aproximadamente </w:t>
+      </w:r>
+      <w:r>
+        <w:rPr>
+          <w:rFonts w:eastAsia="Times New Roman"/>
           <w:color w:val="000000" w:themeColor="text1"/>
-          <w:lang w:val="es-ES"/>
-        </w:rPr>
-      </w:pPr>
-      <w:r>
-        <w:rPr>
-          <w:color w:val="000000" w:themeColor="text1"/>
-          <w:lang w:val="es-ES"/>
-        </w:rPr>
-        <w:t xml:space="preserve"> </w:t>
-      </w:r>
-      <w:r>
-        <w:rPr>
-          <w:color w:val="000000" w:themeColor="text1"/>
-          <w:lang w:val="es-ES"/>
-        </w:rPr>
-        <w:t>“Orden” del método: Tasa de reducción de DDR con el paso k</w:t>
-      </w:r>
-    </w:p>
-    <w:p>
-      <w:pPr>
+          <w:highlight w:val="yellow"/>
+          <w:lang w:val="es-AR" w:eastAsia="es-AR"/>
+        </w:rPr>
+        <w:t>2,5</w:t>
+      </w:r>
+      <w:r>
         <w:rPr>
           <w:rFonts w:eastAsia="Times New Roman"/>
           <w:color w:val="000000" w:themeColor="text1"/>
           <w:lang w:val="es-AR" w:eastAsia="es-AR"/>
         </w:rPr>
-      </w:pPr>
-      <w:r>
-        <w:rPr>
-          <w:color w:val="000000" w:themeColor="text1"/>
-          <w:lang w:val="es-ES"/>
-        </w:rPr>
-        <w:t xml:space="preserve">“Orden” entonces será igual a </w:t>
+        <w:t xml:space="preserve"> </w:t>
       </w:r>
       <w:r>
         <w:rPr>
           <w:rFonts w:eastAsia="Times New Roman"/>
-          <w:color w:val="000000" w:themeColor="text1"/>
-          <w:lang w:val="es-AR" w:eastAsia="es-AR"/>
-        </w:rPr>
-        <w:t>2</w:t>
-      </w:r>
-      <w:r>
-        <w:rPr>
-          <w:rFonts w:eastAsia="Times New Roman"/>
-          <w:color w:val="000000" w:themeColor="text1"/>
-          <w:lang w:val="es-AR" w:eastAsia="es-AR"/>
-        </w:rPr>
-        <w:t>,5</w:t>
-      </w:r>
-      <w:r>
-        <w:rPr>
-          <w:rFonts w:eastAsia="Times New Roman"/>
-          <w:color w:val="000000" w:themeColor="text1"/>
+          <w:color w:val="000000"/>
           <w:lang w:val="es-AR" w:eastAsia="es-AR"/>
         </w:rPr>
         <w:t xml:space="preserve"> cuando el DRR se reduce monótonamente.</w:t>
@@ -19409,7 +19313,7 @@
           <w:lang w:val="es-AR" w:eastAsia="es-AR"/>
         </w:rPr>
         <w:drawing>
-          <wp:anchor distT="0" distB="0" distL="114300" distR="114300" simplePos="0" relativeHeight="251666432" behindDoc="1" locked="0" layoutInCell="1" allowOverlap="1" wp14:anchorId="21CF8147" wp14:editId="309F491A">
+          <wp:anchor distT="0" distB="0" distL="114300" distR="114300" simplePos="0" relativeHeight="251666432" behindDoc="1" locked="0" layoutInCell="1" allowOverlap="1" wp14:anchorId="596A3AAA" wp14:editId="5B597149">
             <wp:simplePos x="0" y="0"/>
             <wp:positionH relativeFrom="column">
               <wp:posOffset>471170</wp:posOffset>
@@ -19611,7 +19515,7 @@
           <w:lang w:val="es-AR" w:eastAsia="es-AR"/>
         </w:rPr>
         <w:drawing>
-          <wp:anchor distT="0" distB="0" distL="114300" distR="114300" simplePos="0" relativeHeight="251667456" behindDoc="0" locked="0" layoutInCell="1" allowOverlap="1" wp14:anchorId="3CEB67FD" wp14:editId="2E013233">
+          <wp:anchor distT="0" distB="0" distL="114300" distR="114300" simplePos="0" relativeHeight="251667456" behindDoc="0" locked="0" layoutInCell="1" allowOverlap="1" wp14:anchorId="115BDC15" wp14:editId="0C16CDF3">
             <wp:simplePos x="0" y="0"/>
             <wp:positionH relativeFrom="column">
               <wp:posOffset>433070</wp:posOffset>
@@ -19813,7 +19717,7 @@
           <w:lang w:val="es-AR" w:eastAsia="es-AR"/>
         </w:rPr>
         <w:drawing>
-          <wp:anchor distT="0" distB="0" distL="114300" distR="114300" simplePos="0" relativeHeight="251665408" behindDoc="1" locked="0" layoutInCell="1" allowOverlap="1" wp14:anchorId="3EB36651" wp14:editId="03690A38">
+          <wp:anchor distT="0" distB="0" distL="114300" distR="114300" simplePos="0" relativeHeight="251665408" behindDoc="1" locked="0" layoutInCell="1" allowOverlap="1" wp14:anchorId="61E79F38" wp14:editId="0DD40D2D">
             <wp:simplePos x="0" y="0"/>
             <wp:positionH relativeFrom="column">
               <wp:posOffset>433070</wp:posOffset>
@@ -20171,7 +20075,7 @@
           <w:color w:val="000000"/>
           <w:lang w:val="es-AR"/>
         </w:rPr>
-        <w:t>En general e</w:t>
+        <w:t>En general el análisis numérico</w:t>
       </w:r>
       <w:r>
         <w:rPr>
@@ -20179,7 +20083,7 @@
           <w:color w:val="000000"/>
           <w:lang w:val="es-AR"/>
         </w:rPr>
-        <w:t>l análisis numérico</w:t>
+        <w:t xml:space="preserve"> </w:t>
       </w:r>
       <w:r>
         <w:rPr>
@@ -20187,7 +20091,7 @@
           <w:color w:val="000000"/>
           <w:lang w:val="es-AR"/>
         </w:rPr>
-        <w:t xml:space="preserve"> </w:t>
+        <w:t>se</w:t>
       </w:r>
       <w:r>
         <w:rPr>
@@ -20195,7 +20099,7 @@
           <w:color w:val="000000"/>
           <w:lang w:val="es-AR"/>
         </w:rPr>
-        <w:t>se</w:t>
+        <w:t xml:space="preserve"> concentra más en estudiar cómo </w:t>
       </w:r>
       <w:r>
         <w:rPr>
@@ -20203,7 +20107,7 @@
           <w:color w:val="000000"/>
           <w:lang w:val="es-AR"/>
         </w:rPr>
-        <w:t xml:space="preserve"> concentra más en estudiar cómo </w:t>
+        <w:t>hacer que un algoritmo sea</w:t>
       </w:r>
       <w:r>
         <w:rPr>
@@ -20211,7 +20115,7 @@
           <w:color w:val="000000"/>
           <w:lang w:val="es-AR"/>
         </w:rPr>
-        <w:t>hacer que un algoritmo sea</w:t>
+        <w:t xml:space="preserve"> estable más que en analizar su </w:t>
       </w:r>
       <w:r>
         <w:rPr>
@@ -20219,7 +20123,7 @@
           <w:color w:val="000000"/>
           <w:lang w:val="es-AR"/>
         </w:rPr>
-        <w:t xml:space="preserve"> estable más que en analizar su </w:t>
+        <w:t>condicionamiento</w:t>
       </w:r>
       <w:r>
         <w:rPr>
@@ -20227,7 +20131,7 @@
           <w:color w:val="000000"/>
           <w:lang w:val="es-AR"/>
         </w:rPr>
-        <w:t>condicionamiento</w:t>
+        <w:t>.</w:t>
       </w:r>
       <w:r>
         <w:rPr>
@@ -20235,32 +20139,24 @@
           <w:color w:val="000000"/>
           <w:lang w:val="es-AR"/>
         </w:rPr>
-        <w:t>.</w:t>
-      </w:r>
-      <w:r>
+        <w:t xml:space="preserve"> </w:t>
+      </w:r>
+    </w:p>
+    <w:p>
+      <w:pPr>
+        <w:jc w:val="both"/>
         <w:rPr>
           <w:rFonts w:asciiTheme="minorHAnsi" w:hAnsiTheme="minorHAnsi"/>
           <w:color w:val="000000"/>
           <w:lang w:val="es-AR"/>
         </w:rPr>
-        <w:t xml:space="preserve"> </w:t>
-      </w:r>
-    </w:p>
-    <w:p>
-      <w:pPr>
-        <w:jc w:val="both"/>
+      </w:pPr>
+      <w:r>
         <w:rPr>
           <w:rFonts w:asciiTheme="minorHAnsi" w:hAnsiTheme="minorHAnsi"/>
           <w:color w:val="000000"/>
           <w:lang w:val="es-AR"/>
         </w:rPr>
-      </w:pPr>
-      <w:r>
-        <w:rPr>
-          <w:rFonts w:asciiTheme="minorHAnsi" w:hAnsiTheme="minorHAnsi"/>
-          <w:color w:val="000000"/>
-          <w:lang w:val="es-AR"/>
-        </w:rPr>
         <w:t>A lo largo del análisis del TP se pudo ver principalmente inestabilidad en los algoritmos por medio de la acumulación de errores de redondeo produciendo una cancelación de términos en el DDR, y se podría vislumbrar un peor resultado con respecto al obtenido si se hubiese usado una menor precisión.</w:t>
       </w:r>
     </w:p>
@@ -20281,13 +20177,7 @@
         <w:rPr>
           <w:lang w:val="es-ES"/>
         </w:rPr>
-        <w:t xml:space="preserve"> </w:t>
-      </w:r>
-      <w:r>
-        <w:rPr>
-          <w:lang w:val="es-ES"/>
-        </w:rPr>
-        <w:t>numéricos obtenidos</w:t>
+        <w:t xml:space="preserve"> numéricos obtenidos</w:t>
       </w:r>
       <w:r>
         <w:rPr>
@@ -20395,15 +20285,7 @@
           <w:color w:val="000000"/>
           <w:lang w:val="es-AR" w:eastAsia="es-AR"/>
         </w:rPr>
-        <w:t>2,27E+</w:t>
-      </w:r>
-      <w:r>
-        <w:rPr>
-          <w:rFonts w:eastAsia="Times New Roman"/>
-          <w:color w:val="000000"/>
-          <w:lang w:val="es-AR" w:eastAsia="es-AR"/>
-        </w:rPr>
-        <w:t>17 nanosegundos para la cantidad de pasos de 1,00E+11</w:t>
+        <w:t>2,27E+17 nanosegundos para la cantidad de pasos de 1,00E+11</w:t>
       </w:r>
     </w:p>
     <w:p>
@@ -20495,15 +20377,7 @@
         <w:rPr>
           <w:lang w:val="es-AR"/>
         </w:rPr>
-        <w:t>Debido a las figuras obtenidas, se ve que el segundo algoritmo está mejor condicionado que el primero, debido a que la solución cuando los pasos son pequeños se parece bastante a la solución con pasos grandes, en cambio para el primero hay una cierta diferencia notable tanto durante la trayectoria como el punto en que finaliza, teniendo siempre en cuenta que nunca, por la propagación de errores que se presenta, llega el grafico al mismo punto desde d</w:t>
-      </w:r>
-      <w:bookmarkStart w:id="2" w:name="_GoBack"/>
-      <w:bookmarkEnd w:id="2"/>
-      <w:r>
-        <w:rPr>
-          <w:lang w:val="es-AR"/>
-        </w:rPr>
-        <w:t>onde se inició el desplazamiento.</w:t>
+        <w:t>Debido a las figuras obtenidas, se ve que el segundo algoritmo está mejor condicionado que el primero, debido a que la solución cuando los pasos son pequeños se parece bastante a la solución con pasos grandes, en cambio para el primero hay una cierta diferencia notable tanto durante la trayectoria como el punto en que finaliza, teniendo siempre en cuenta que nunca, por la propagación de errores que se presenta, llega el grafico al mismo punto desde donde se inició el desplazamiento.</w:t>
       </w:r>
     </w:p>
     <w:p>
@@ -21026,7 +20900,7 @@
 <w:ftr xmlns:wpc="http://schemas.microsoft.com/office/word/2010/wordprocessingCanvas" xmlns:mc="http://schemas.openxmlformats.org/markup-compatibility/2006" xmlns:o="urn:schemas-microsoft-com:office:office" xmlns:r="http://schemas.openxmlformats.org/officeDocument/2006/relationships" xmlns:m="http://schemas.openxmlformats.org/officeDocument/2006/math" xmlns:v="urn:schemas-microsoft-com:vml" xmlns:wp14="http://schemas.microsoft.com/office/word/2010/wordprocessingDrawing" xmlns:wp="http://schemas.openxmlformats.org/drawingml/2006/wordprocessingDrawing" xmlns:w10="urn:schemas-microsoft-com:office:word" xmlns:w="http://schemas.openxmlformats.org/wordprocessingml/2006/main" xmlns:w14="http://schemas.microsoft.com/office/word/2010/wordml" xmlns:wpg="http://schemas.microsoft.com/office/word/2010/wordprocessingGroup" xmlns:wpi="http://schemas.microsoft.com/office/word/2010/wordprocessingInk" xmlns:wne="http://schemas.microsoft.com/office/word/2006/wordml" xmlns:wps="http://schemas.microsoft.com/office/word/2010/wordprocessingShape" mc:Ignorable="w14 wp14">
   <w:sdt>
     <w:sdtPr>
-      <w:id w:val="683557586"/>
+      <w:id w:val="-1713191925"/>
       <w:docPartObj>
         <w:docPartGallery w:val="Page Numbers (Bottom of Page)"/>
         <w:docPartUnique/>
@@ -21045,7 +20919,7 @@
           <mc:AlternateContent>
             <mc:Choice Requires="wpg">
               <w:drawing>
-                <wp:anchor distT="0" distB="0" distL="114300" distR="114300" simplePos="0" relativeHeight="251659264" behindDoc="0" locked="0" layoutInCell="1" allowOverlap="1" wp14:anchorId="12DC5818" wp14:editId="2A2C5727">
+                <wp:anchor distT="0" distB="0" distL="114300" distR="114300" simplePos="0" relativeHeight="251659264" behindDoc="0" locked="0" layoutInCell="1" allowOverlap="1" wp14:anchorId="0380D685" wp14:editId="00B27108">
                   <wp:simplePos x="0" y="0"/>
                   <wp:positionH relativeFrom="margin">
                     <wp:align>center</wp:align>
@@ -21171,7 +21045,7 @@
                                     <w:szCs w:val="16"/>
                                     <w:lang w:val="es-ES"/>
                                   </w:rPr>
-                                  <w:t>1</w:t>
+                                  <w:t>7</w:t>
                                 </w:r>
                                 <w:r>
                                   <w:rPr>
@@ -21241,7 +21115,7 @@
                               <w:szCs w:val="16"/>
                               <w:lang w:val="es-ES"/>
                             </w:rPr>
-                            <w:t>1</w:t>
+                            <w:t>7</w:t>
                           </w:r>
                           <w:r>
                             <w:rPr>
@@ -21320,7 +21194,7 @@
       <w:rPr>
         <w:lang w:val="es-ES"/>
       </w:rPr>
-      <w:t>Resolución de sistemas de ecuaciones lineales por métodos iterativos</w:t>
+      <w:t>Análisis de errores y estabilidad de algoritmos para la resolución del mismo problema</w:t>
     </w:r>
   </w:p>
   <w:p>
@@ -22378,6 +22252,7 @@
       <w:spacing w:after="0" w:line="240" w:lineRule="auto"/>
     </w:pPr>
     <w:tblPr>
+      <w:tblInd w:w="0" w:type="dxa"/>
       <w:tblBorders>
         <w:top w:val="single" w:sz="4" w:space="0" w:color="auto"/>
         <w:left w:val="single" w:sz="4" w:space="0" w:color="auto"/>
@@ -22386,6 +22261,12 @@
         <w:insideH w:val="single" w:sz="4" w:space="0" w:color="auto"/>
         <w:insideV w:val="single" w:sz="4" w:space="0" w:color="auto"/>
       </w:tblBorders>
+      <w:tblCellMar>
+        <w:top w:w="0" w:type="dxa"/>
+        <w:left w:w="108" w:type="dxa"/>
+        <w:bottom w:w="0" w:type="dxa"/>
+        <w:right w:w="108" w:type="dxa"/>
+      </w:tblCellMar>
     </w:tblPr>
   </w:style>
 </w:styles>
@@ -22815,6 +22696,7 @@
       <w:spacing w:after="0" w:line="240" w:lineRule="auto"/>
     </w:pPr>
     <w:tblPr>
+      <w:tblInd w:w="0" w:type="dxa"/>
       <w:tblBorders>
         <w:top w:val="single" w:sz="4" w:space="0" w:color="auto"/>
         <w:left w:val="single" w:sz="4" w:space="0" w:color="auto"/>
@@ -22823,6 +22705,12 @@
         <w:insideH w:val="single" w:sz="4" w:space="0" w:color="auto"/>
         <w:insideV w:val="single" w:sz="4" w:space="0" w:color="auto"/>
       </w:tblBorders>
+      <w:tblCellMar>
+        <w:top w:w="0" w:type="dxa"/>
+        <w:left w:w="108" w:type="dxa"/>
+        <w:bottom w:w="0" w:type="dxa"/>
+        <w:right w:w="108" w:type="dxa"/>
+      </w:tblCellMar>
     </w:tblPr>
   </w:style>
 </w:styles>
@@ -22857,7 +22745,7 @@
             </a:r>
             <a:r>
               <a:rPr lang="en-US" baseline="0"/>
-              <a:t> real relativo VS k	[1]</a:t>
+              <a:t> Real Relativo vs. K 	[1]</a:t>
             </a:r>
             <a:endParaRPr lang="en-US"/>
           </a:p>
@@ -22886,77 +22774,78 @@
             </c:strRef>
           </c:tx>
           <c:xVal>
-            <c:strRef>
-              <c:f>DATOS!$C$2:$C$11</c:f>
-              <c:strCache>
-                <c:ptCount val="10"/>
+            <c:numRef>
+              <c:f>DATOS!$C$2:$C$13</c:f>
+              <c:numCache>
+                <c:formatCode>0.00E+00</c:formatCode>
+                <c:ptCount val="12"/>
                 <c:pt idx="0">
-                  <c:v>0.0628319</c:v>
+                  <c:v>6.2799999999999995E-2</c:v>
                 </c:pt>
                 <c:pt idx="1">
-                  <c:v>0.00628319</c:v>
+                  <c:v>6.28E-3</c:v>
                 </c:pt>
                 <c:pt idx="2">
-                  <c:v>0.000628319</c:v>
+                  <c:v>6.2799999999999998E-4</c:v>
                 </c:pt>
                 <c:pt idx="3">
-                  <c:v>6,28E+00</c:v>
+                  <c:v>6.2799999999999995E-5</c:v>
                 </c:pt>
                 <c:pt idx="4">
-                  <c:v>6,28E-01</c:v>
+                  <c:v>6.28E-6</c:v>
                 </c:pt>
                 <c:pt idx="5">
-                  <c:v>6,28E-02</c:v>
+                  <c:v>6.2799999999999996E-7</c:v>
                 </c:pt>
                 <c:pt idx="6">
-                  <c:v>6,28E-03</c:v>
+                  <c:v>6.2800000000000006E-8</c:v>
                 </c:pt>
                 <c:pt idx="7">
-                  <c:v>6,28E-04</c:v>
+                  <c:v>6.2799999999999998E-9</c:v>
                 </c:pt>
                 <c:pt idx="8">
-                  <c:v>6,28E-05</c:v>
+                  <c:v>6.28E-10</c:v>
                 </c:pt>
                 <c:pt idx="9">
-                  <c:v>6,28E-06</c:v>
+                  <c:v>6.2800000000000005E-11</c:v>
                 </c:pt>
-              </c:strCache>
-            </c:strRef>
+              </c:numCache>
+            </c:numRef>
           </c:xVal>
           <c:yVal>
             <c:numRef>
-              <c:f>DATOS!$D$2:$D$11</c:f>
+              <c:f>DATOS!$D$2:$D$13</c:f>
               <c:numCache>
-                <c:formatCode>General</c:formatCode>
-                <c:ptCount val="10"/>
+                <c:formatCode>0.00E+00</c:formatCode>
+                <c:ptCount val="12"/>
                 <c:pt idx="0">
+                  <c:v>-3.5099999999999999E-2</c:v>
+                </c:pt>
+                <c:pt idx="1">
+                  <c:v>-3.32E-3</c:v>
+                </c:pt>
+                <c:pt idx="2">
+                  <c:v>-3.3E-4</c:v>
+                </c:pt>
+                <c:pt idx="3">
+                  <c:v>-3.2499999999999997E-5</c:v>
+                </c:pt>
+                <c:pt idx="4">
+                  <c:v>-3.4000000000000001E-6</c:v>
+                </c:pt>
+                <c:pt idx="5">
+                  <c:v>-4.1699999999999999E-7</c:v>
+                </c:pt>
+                <c:pt idx="6" formatCode="General">
                   <c:v>0</c:v>
                 </c:pt>
-                <c:pt idx="1">
+                <c:pt idx="7" formatCode="General">
                   <c:v>0</c:v>
                 </c:pt>
-                <c:pt idx="2">
+                <c:pt idx="8" formatCode="General">
                   <c:v>0</c:v>
                 </c:pt>
-                <c:pt idx="3" formatCode="0.00E+00">
-                  <c:v>-3.25</c:v>
-                </c:pt>
-                <c:pt idx="4" formatCode="0.00E+00">
-                  <c:v>-0.34</c:v>
-                </c:pt>
-                <c:pt idx="5" formatCode="0.00E+00">
-                  <c:v>-4.1700000000000001E-2</c:v>
-                </c:pt>
-                <c:pt idx="6">
-                  <c:v>0</c:v>
-                </c:pt>
-                <c:pt idx="7">
-                  <c:v>0</c:v>
-                </c:pt>
-                <c:pt idx="8">
-                  <c:v>0</c:v>
-                </c:pt>
-                <c:pt idx="9">
+                <c:pt idx="9" formatCode="General">
                   <c:v>0</c:v>
                 </c:pt>
               </c:numCache>
@@ -22972,40 +22861,37 @@
           <c:showPercent val="0"/>
           <c:showBubbleSize val="0"/>
         </c:dLbls>
-        <c:axId val="239504384"/>
-        <c:axId val="241270784"/>
+        <c:axId val="216630400"/>
+        <c:axId val="216630976"/>
       </c:scatterChart>
       <c:valAx>
-        <c:axId val="239504384"/>
+        <c:axId val="216630400"/>
         <c:scaling>
           <c:orientation val="minMax"/>
         </c:scaling>
         <c:delete val="0"/>
         <c:axPos val="b"/>
-        <c:majorGridlines/>
-        <c:minorGridlines/>
         <c:numFmt formatCode="0.00E+00" sourceLinked="1"/>
         <c:majorTickMark val="out"/>
         <c:minorTickMark val="none"/>
         <c:tickLblPos val="nextTo"/>
-        <c:crossAx val="241270784"/>
+        <c:crossAx val="216630976"/>
         <c:crosses val="autoZero"/>
         <c:crossBetween val="midCat"/>
       </c:valAx>
       <c:valAx>
-        <c:axId val="241270784"/>
+        <c:axId val="216630976"/>
         <c:scaling>
           <c:orientation val="minMax"/>
         </c:scaling>
         <c:delete val="0"/>
         <c:axPos val="l"/>
         <c:majorGridlines/>
-        <c:minorGridlines/>
-        <c:numFmt formatCode="General" sourceLinked="1"/>
+        <c:numFmt formatCode="0.00E+00" sourceLinked="1"/>
         <c:majorTickMark val="out"/>
         <c:minorTickMark val="none"/>
         <c:tickLblPos val="nextTo"/>
-        <c:crossAx val="239504384"/>
+        <c:crossAx val="216630400"/>
         <c:crosses val="autoZero"/>
         <c:crossBetween val="midCat"/>
       </c:valAx>
@@ -23049,11 +22935,11 @@
             </a:r>
             <a:r>
               <a:rPr lang="en-US" baseline="0"/>
-              <a:t> de corrida</a:t>
+              <a:t> de Corrida</a:t>
             </a:r>
             <a:r>
               <a:rPr lang="en-US"/>
-              <a:t> VS </a:t>
+              <a:t> vs. </a:t>
             </a:r>
             <a:r>
               <a:rPr lang="en-US" sz="1800" b="1" i="0" u="none" strike="noStrike" baseline="0">
@@ -23089,10 +22975,10 @@
           </c:tx>
           <c:xVal>
             <c:numRef>
-              <c:f>DATOS!$F$2:$F$11</c:f>
+              <c:f>DATOS!$F$2:$F$13</c:f>
               <c:numCache>
-                <c:formatCode>General</c:formatCode>
-                <c:ptCount val="10"/>
+                <c:formatCode>0.00E+00</c:formatCode>
+                <c:ptCount val="12"/>
                 <c:pt idx="0">
                   <c:v>100</c:v>
                 </c:pt>
@@ -23105,22 +22991,22 @@
                 <c:pt idx="3">
                   <c:v>100000</c:v>
                 </c:pt>
-                <c:pt idx="4" formatCode="0.00E+00">
+                <c:pt idx="4">
                   <c:v>1000000</c:v>
                 </c:pt>
-                <c:pt idx="5" formatCode="0.00E+00">
+                <c:pt idx="5">
                   <c:v>10000000</c:v>
                 </c:pt>
-                <c:pt idx="6" formatCode="0.00E+00">
+                <c:pt idx="6">
                   <c:v>100000000</c:v>
                 </c:pt>
-                <c:pt idx="7" formatCode="0.00E+00">
+                <c:pt idx="7">
                   <c:v>1000000000</c:v>
                 </c:pt>
-                <c:pt idx="8" formatCode="0.00E+00">
+                <c:pt idx="8">
                   <c:v>10000000000</c:v>
                 </c:pt>
-                <c:pt idx="9" formatCode="0.00E+00">
+                <c:pt idx="9">
                   <c:v>100000000000</c:v>
                 </c:pt>
               </c:numCache>
@@ -23128,10 +23014,10 @@
           </c:xVal>
           <c:yVal>
             <c:numRef>
-              <c:f>DATOS!$E$2:$E$11</c:f>
+              <c:f>DATOS!$E$2:$E$13</c:f>
               <c:numCache>
                 <c:formatCode>General</c:formatCode>
-                <c:ptCount val="10"/>
+                <c:ptCount val="12"/>
                 <c:pt idx="0">
                   <c:v>0</c:v>
                 </c:pt>
@@ -23142,25 +23028,25 @@
                   <c:v>0</c:v>
                 </c:pt>
                 <c:pt idx="3">
-                  <c:v>501700</c:v>
+                  <c:v>0</c:v>
                 </c:pt>
                 <c:pt idx="4" formatCode="0.00E+00">
-                  <c:v>3010000000</c:v>
+                  <c:v>3500000</c:v>
                 </c:pt>
                 <c:pt idx="5" formatCode="0.00E+00">
-                  <c:v>3360000000000</c:v>
+                  <c:v>40000000</c:v>
                 </c:pt>
                 <c:pt idx="6" formatCode="0.00E+00">
-                  <c:v>30100000000000</c:v>
+                  <c:v>310000000</c:v>
                 </c:pt>
                 <c:pt idx="7" formatCode="0.00E+00">
-                  <c:v>319000000000000</c:v>
+                  <c:v>3230000000</c:v>
                 </c:pt>
                 <c:pt idx="8" formatCode="0.00E+00">
-                  <c:v>3180000000000000</c:v>
+                  <c:v>32200000000</c:v>
                 </c:pt>
                 <c:pt idx="9" formatCode="0.00E+00">
-                  <c:v>3.08E+16</c:v>
+                  <c:v>320000000000</c:v>
                 </c:pt>
               </c:numCache>
             </c:numRef>
@@ -23175,11 +23061,11 @@
           <c:showPercent val="0"/>
           <c:showBubbleSize val="0"/>
         </c:dLbls>
-        <c:axId val="245724288"/>
-        <c:axId val="245800960"/>
+        <c:axId val="216633280"/>
+        <c:axId val="216633856"/>
       </c:scatterChart>
       <c:valAx>
-        <c:axId val="245724288"/>
+        <c:axId val="216633280"/>
         <c:scaling>
           <c:orientation val="minMax"/>
         </c:scaling>
@@ -23187,11 +23073,11 @@
         <c:axPos val="b"/>
         <c:majorGridlines/>
         <c:minorGridlines/>
-        <c:numFmt formatCode="General" sourceLinked="1"/>
+        <c:numFmt formatCode="0.00E+00" sourceLinked="1"/>
         <c:majorTickMark val="out"/>
         <c:minorTickMark val="none"/>
         <c:tickLblPos val="nextTo"/>
-        <c:crossAx val="245800960"/>
+        <c:crossAx val="216633856"/>
         <c:crosses val="autoZero"/>
         <c:crossBetween val="midCat"/>
         <c:dispUnits>
@@ -23199,7 +23085,7 @@
         </c:dispUnits>
       </c:valAx>
       <c:valAx>
-        <c:axId val="245800960"/>
+        <c:axId val="216633856"/>
         <c:scaling>
           <c:orientation val="minMax"/>
         </c:scaling>
@@ -23211,7 +23097,7 @@
         <c:majorTickMark val="out"/>
         <c:minorTickMark val="none"/>
         <c:tickLblPos val="nextTo"/>
-        <c:crossAx val="245724288"/>
+        <c:crossAx val="216633280"/>
         <c:crosses val="autoZero"/>
         <c:crossBetween val="midCat"/>
       </c:valAx>
@@ -23250,14 +23136,14 @@
               <a:defRPr/>
             </a:pPr>
             <a:r>
-              <a:rPr lang="en-US"/>
-              <a:t>Desvío</a:t>
+              <a:rPr lang="en-US" sz="1800" b="1" i="0" baseline="0">
+                <a:effectLst/>
+              </a:rPr>
+              <a:t>Desvío Real Relativo vs. K 	[3]</a:t>
             </a:r>
-            <a:r>
-              <a:rPr lang="en-US" baseline="0"/>
-              <a:t> real relativo VS k</a:t>
-            </a:r>
-            <a:endParaRPr lang="en-US"/>
+            <a:endParaRPr lang="es-AR">
+              <a:effectLst/>
+            </a:endParaRPr>
           </a:p>
         </c:rich>
       </c:tx>
@@ -23284,42 +23170,43 @@
             </c:strRef>
           </c:tx>
           <c:xVal>
-            <c:strRef>
+            <c:numRef>
               <c:f>DATOS!$C$2:$C$11</c:f>
-              <c:strCache>
+              <c:numCache>
+                <c:formatCode>0.00E+00</c:formatCode>
                 <c:ptCount val="10"/>
                 <c:pt idx="0">
-                  <c:v>0.0628319</c:v>
+                  <c:v>6.2799999999999995E-2</c:v>
                 </c:pt>
                 <c:pt idx="1">
-                  <c:v>0.00628319</c:v>
+                  <c:v>6.28E-3</c:v>
                 </c:pt>
                 <c:pt idx="2">
-                  <c:v>0.000628319</c:v>
+                  <c:v>6.2799999999999998E-4</c:v>
                 </c:pt>
                 <c:pt idx="3">
-                  <c:v>6,28E+00</c:v>
+                  <c:v>6.2799999999999995E-5</c:v>
                 </c:pt>
                 <c:pt idx="4">
-                  <c:v>6,28E-01</c:v>
+                  <c:v>6.28E-6</c:v>
                 </c:pt>
                 <c:pt idx="5">
-                  <c:v>6,28E-02</c:v>
+                  <c:v>6.2799999999999996E-7</c:v>
                 </c:pt>
                 <c:pt idx="6">
-                  <c:v>6,28E-03</c:v>
+                  <c:v>6.2800000000000006E-8</c:v>
                 </c:pt>
                 <c:pt idx="7">
-                  <c:v>6,28E-04</c:v>
+                  <c:v>6.2799999999999998E-9</c:v>
                 </c:pt>
                 <c:pt idx="8">
-                  <c:v>6,28E-05</c:v>
+                  <c:v>6.28E-10</c:v>
                 </c:pt>
                 <c:pt idx="9">
-                  <c:v>6,28E-06</c:v>
+                  <c:v>6.2800000000000005E-11</c:v>
                 </c:pt>
-              </c:strCache>
-            </c:strRef>
+              </c:numCache>
+            </c:numRef>
           </c:xVal>
           <c:yVal>
             <c:numRef>
@@ -23328,19 +23215,19 @@
                 <c:formatCode>0.00E+00</c:formatCode>
                 <c:ptCount val="10"/>
                 <c:pt idx="0">
-                  <c:v>-1.7881399999999999E-2</c:v>
+                  <c:v>-1.79E-7</c:v>
                 </c:pt>
                 <c:pt idx="1">
-                  <c:v>-3.5762799999999997E-2</c:v>
+                  <c:v>-3.58E-7</c:v>
                 </c:pt>
                 <c:pt idx="2">
-                  <c:v>-5.9604600000000001E-2</c:v>
+                  <c:v>-5.9599999999999999E-7</c:v>
                 </c:pt>
                 <c:pt idx="3">
-                  <c:v>1.19209E-2</c:v>
+                  <c:v>1.1899999999999999E-7</c:v>
                 </c:pt>
                 <c:pt idx="4">
-                  <c:v>-1.7881399999999999E-2</c:v>
+                  <c:v>-1.79E-7</c:v>
                 </c:pt>
                 <c:pt idx="5" formatCode="General">
                   <c:v>0</c:v>
@@ -23370,40 +23257,37 @@
           <c:showPercent val="0"/>
           <c:showBubbleSize val="0"/>
         </c:dLbls>
-        <c:axId val="187019264"/>
-        <c:axId val="187020800"/>
+        <c:axId val="216635584"/>
+        <c:axId val="216636160"/>
       </c:scatterChart>
       <c:valAx>
-        <c:axId val="187019264"/>
+        <c:axId val="216635584"/>
         <c:scaling>
           <c:orientation val="minMax"/>
         </c:scaling>
         <c:delete val="0"/>
         <c:axPos val="b"/>
-        <c:majorGridlines/>
-        <c:minorGridlines/>
-        <c:numFmt formatCode="General" sourceLinked="1"/>
+        <c:numFmt formatCode="0.00E+00" sourceLinked="1"/>
         <c:majorTickMark val="out"/>
         <c:minorTickMark val="none"/>
         <c:tickLblPos val="nextTo"/>
-        <c:crossAx val="187020800"/>
+        <c:crossAx val="216636160"/>
         <c:crosses val="autoZero"/>
         <c:crossBetween val="midCat"/>
       </c:valAx>
       <c:valAx>
-        <c:axId val="187020800"/>
+        <c:axId val="216636160"/>
         <c:scaling>
           <c:orientation val="minMax"/>
         </c:scaling>
         <c:delete val="0"/>
         <c:axPos val="l"/>
         <c:majorGridlines/>
-        <c:minorGridlines/>
         <c:numFmt formatCode="0.00E+00" sourceLinked="1"/>
         <c:majorTickMark val="out"/>
         <c:minorTickMark val="none"/>
         <c:tickLblPos val="nextTo"/>
-        <c:crossAx val="187019264"/>
+        <c:crossAx val="216635584"/>
         <c:crosses val="autoZero"/>
         <c:crossBetween val="midCat"/>
       </c:valAx>
@@ -23442,24 +23326,14 @@
               <a:defRPr/>
             </a:pPr>
             <a:r>
-              <a:rPr lang="en-US"/>
-              <a:t>Tiempo</a:t>
-            </a:r>
-            <a:r>
-              <a:rPr lang="en-US" baseline="0"/>
-              <a:t> de corrida</a:t>
-            </a:r>
-            <a:r>
-              <a:rPr lang="en-US"/>
-              <a:t> VS </a:t>
-            </a:r>
-            <a:r>
-              <a:rPr lang="en-US" sz="1800" b="1" i="0" u="none" strike="noStrike" baseline="0">
+              <a:rPr lang="en-US" sz="1800" b="1" i="0" baseline="0">
                 <a:effectLst/>
               </a:rPr>
-              <a:t>Pasos (N) </a:t>
+              <a:t>Tiempo de Corrida vs. Pasos (N)	[4] </a:t>
             </a:r>
-            <a:endParaRPr lang="en-US"/>
+            <a:endParaRPr lang="es-AR">
+              <a:effectLst/>
+            </a:endParaRPr>
           </a:p>
         </c:rich>
       </c:tx>
@@ -23489,7 +23363,7 @@
             <c:numRef>
               <c:f>DATOS!$F$2:$F$11</c:f>
               <c:numCache>
-                <c:formatCode>General</c:formatCode>
+                <c:formatCode>0.00E+00</c:formatCode>
                 <c:ptCount val="10"/>
                 <c:pt idx="0">
                   <c:v>100</c:v>
@@ -23503,22 +23377,22 @@
                 <c:pt idx="3">
                   <c:v>100000</c:v>
                 </c:pt>
-                <c:pt idx="4" formatCode="0.00E+00">
+                <c:pt idx="4">
                   <c:v>1000000</c:v>
                 </c:pt>
-                <c:pt idx="5" formatCode="0.00E+00">
+                <c:pt idx="5">
                   <c:v>10000000</c:v>
                 </c:pt>
-                <c:pt idx="6" formatCode="0.00E+00">
+                <c:pt idx="6">
                   <c:v>100000000</c:v>
                 </c:pt>
-                <c:pt idx="7" formatCode="0.00E+00">
+                <c:pt idx="7">
                   <c:v>1000000000</c:v>
                 </c:pt>
-                <c:pt idx="8" formatCode="0.00E+00">
+                <c:pt idx="8">
                   <c:v>10000000000</c:v>
                 </c:pt>
-                <c:pt idx="9" formatCode="0.00E+00">
+                <c:pt idx="9">
                   <c:v>100000000000</c:v>
                 </c:pt>
               </c:numCache>
@@ -23543,22 +23417,22 @@
                   <c:v>0</c:v>
                 </c:pt>
                 <c:pt idx="4" formatCode="0.00E+00">
-                  <c:v>298350000000</c:v>
+                  <c:v>29800000</c:v>
                 </c:pt>
                 <c:pt idx="5" formatCode="0.00E+00">
-                  <c:v>22034700000000</c:v>
+                  <c:v>220000000</c:v>
                 </c:pt>
                 <c:pt idx="6" formatCode="0.00E+00">
-                  <c:v>22959000000000</c:v>
+                  <c:v>2300000000</c:v>
                 </c:pt>
                 <c:pt idx="7" formatCode="0.00E+00">
-                  <c:v>2274860000000000</c:v>
+                  <c:v>22700000000</c:v>
                 </c:pt>
                 <c:pt idx="8" formatCode="0.00E+00">
-                  <c:v>2.27258E+16</c:v>
+                  <c:v>227000000000</c:v>
                 </c:pt>
                 <c:pt idx="9" formatCode="0.00E+00">
-                  <c:v>2.27371E+17</c:v>
+                  <c:v>2270000000000</c:v>
                 </c:pt>
               </c:numCache>
             </c:numRef>
@@ -23573,11 +23447,11 @@
           <c:showPercent val="0"/>
           <c:showBubbleSize val="0"/>
         </c:dLbls>
-        <c:axId val="188568704"/>
-        <c:axId val="188570624"/>
+        <c:axId val="216651392"/>
+        <c:axId val="216652544"/>
       </c:scatterChart>
       <c:valAx>
-        <c:axId val="188568704"/>
+        <c:axId val="216651392"/>
         <c:scaling>
           <c:orientation val="minMax"/>
         </c:scaling>
@@ -23585,11 +23459,11 @@
         <c:axPos val="b"/>
         <c:majorGridlines/>
         <c:minorGridlines/>
-        <c:numFmt formatCode="General" sourceLinked="1"/>
+        <c:numFmt formatCode="0.00E+00" sourceLinked="1"/>
         <c:majorTickMark val="out"/>
         <c:minorTickMark val="none"/>
         <c:tickLblPos val="nextTo"/>
-        <c:crossAx val="188570624"/>
+        <c:crossAx val="216652544"/>
         <c:crosses val="autoZero"/>
         <c:crossBetween val="midCat"/>
         <c:dispUnits>
@@ -23597,7 +23471,7 @@
         </c:dispUnits>
       </c:valAx>
       <c:valAx>
-        <c:axId val="188570624"/>
+        <c:axId val="216652544"/>
         <c:scaling>
           <c:orientation val="minMax"/>
         </c:scaling>
@@ -23609,7 +23483,7 @@
         <c:majorTickMark val="out"/>
         <c:minorTickMark val="none"/>
         <c:tickLblPos val="nextTo"/>
-        <c:crossAx val="188568704"/>
+        <c:crossAx val="216651392"/>
         <c:crosses val="autoZero"/>
         <c:crossBetween val="midCat"/>
       </c:valAx>
@@ -23914,7 +23788,7 @@
 </file>
 
 <file path=customXml/itemProps1.xml><?xml version="1.0" encoding="utf-8"?>
-<ds:datastoreItem xmlns:ds="http://schemas.openxmlformats.org/officeDocument/2006/customXml" ds:itemID="{A346E9E4-F824-4BA4-92D1-4072E630224B}">
+<ds:datastoreItem xmlns:ds="http://schemas.openxmlformats.org/officeDocument/2006/customXml" ds:itemID="{8804860D-3271-4131-B5BF-4EF0593E74C9}">
   <ds:schemaRefs>
     <ds:schemaRef ds:uri="http://schemas.openxmlformats.org/officeDocument/2006/bibliography"/>
   </ds:schemaRefs>

</xml_diff>

<commit_message>
Doble precisión. Calculo de orden.
</commit_message>
<xml_diff>
--- a/Análisis Numérico I - TP1.docx
+++ b/Análisis Numérico I - TP1.docx
@@ -42,7 +42,7 @@
             <v:imagedata r:id="rId9" o:title=""/>
             <w10:wrap anchory="page"/>
           </v:shape>
-          <o:OLEObject Type="Embed" ProgID="Word.Picture.8" ShapeID="_x0000_s1026" DrawAspect="Content" ObjectID="_1523899402" r:id="rId10"/>
+          <o:OLEObject Type="Embed" ProgID="Word.Picture.8" ShapeID="_x0000_s1026" DrawAspect="Content" ObjectID="_1523903881" r:id="rId10"/>
         </w:pict>
       </w:r>
       <w:r>
@@ -16397,21 +16397,7 @@
         <w:rPr>
           <w:lang w:val="es-ES"/>
         </w:rPr>
-        <w:t>progresivamente en este sentido. A medida que aumenta N, el valor de DRR podrá ser entonces una mejor aproximación pero hasta cierto caso, por</w:t>
-      </w:r>
-      <w:bookmarkStart w:id="2" w:name="_GoBack"/>
-      <w:r>
-        <w:rPr>
-          <w:lang w:val="es-ES"/>
-        </w:rPr>
-        <w:t>q</w:t>
-      </w:r>
-      <w:bookmarkEnd w:id="2"/>
-      <w:r>
-        <w:rPr>
-          <w:lang w:val="es-ES"/>
-        </w:rPr>
-        <w:t xml:space="preserve">ue por ejemplo como ya se vio en los resultados y en los </w:t>
+        <w:t xml:space="preserve">progresivamente en este sentido. A medida que aumenta N, el valor de DRR podrá ser entonces una mejor aproximación pero hasta cierto caso, porque por ejemplo como ya se vio en los resultados y en los </w:t>
       </w:r>
       <w:r>
         <w:rPr>
@@ -16453,29 +16439,89 @@
     <w:p>
       <w:pPr>
         <w:jc w:val="both"/>
+        <w:rPr>
+          <w:lang w:val="es-ES"/>
+        </w:rPr>
+      </w:pPr>
+      <w:r>
+        <w:rPr>
+          <w:lang w:val="es-ES"/>
+        </w:rPr>
+        <w:t xml:space="preserve">Considerando el </w:t>
+      </w:r>
+      <w:r>
+        <w:rPr>
+          <w:lang w:val="es-ES"/>
+        </w:rPr>
+        <w:t>“</w:t>
+      </w:r>
+      <w:r>
+        <w:rPr>
+          <w:lang w:val="es-ES"/>
+        </w:rPr>
+        <w:t>o</w:t>
+      </w:r>
+      <w:r>
+        <w:rPr>
+          <w:lang w:val="es-ES"/>
+        </w:rPr>
+        <w:t>rden</w:t>
+      </w:r>
+      <w:r>
+        <w:rPr>
+          <w:lang w:val="es-ES"/>
+        </w:rPr>
+        <w:t>”</w:t>
+      </w:r>
+      <w:r>
+        <w:rPr>
+          <w:lang w:val="es-ES"/>
+        </w:rPr>
+        <w:t xml:space="preserve"> del método</w:t>
+      </w:r>
+      <w:r>
+        <w:rPr>
+          <w:lang w:val="es-ES"/>
+        </w:rPr>
+        <w:t xml:space="preserve"> como la t</w:t>
+      </w:r>
+      <w:r>
+        <w:rPr>
+          <w:lang w:val="es-ES"/>
+        </w:rPr>
+        <w:t xml:space="preserve">asa de reducción de </w:t>
+      </w:r>
+      <w:r>
         <w:rPr>
           <w:rFonts w:eastAsia="Times New Roman"/>
           <w:color w:val="000000"/>
           <w:lang w:val="es-AR" w:eastAsia="es-AR"/>
         </w:rPr>
-      </w:pPr>
-      <w:r>
-        <w:rPr>
-          <w:lang w:val="es-ES"/>
-        </w:rPr>
-        <w:t xml:space="preserve">Considerando el </w:t>
-      </w:r>
-      <w:r>
-        <w:rPr>
-          <w:lang w:val="es-ES"/>
-        </w:rPr>
-        <w:t>“</w:t>
-      </w:r>
-      <w:r>
-        <w:rPr>
-          <w:lang w:val="es-ES"/>
-        </w:rPr>
-        <w:t>Orden</w:t>
+        <w:t xml:space="preserve">DRR </w:t>
+      </w:r>
+      <w:r>
+        <w:rPr>
+          <w:lang w:val="es-ES"/>
+        </w:rPr>
+        <w:t>con el paso k</w:t>
+      </w:r>
+      <w:r>
+        <w:rPr>
+          <w:lang w:val="es-ES"/>
+        </w:rPr>
+        <w:t>, se deduce que el  “</w:t>
+      </w:r>
+      <w:r>
+        <w:rPr>
+          <w:lang w:val="es-ES"/>
+        </w:rPr>
+        <w:t>o</w:t>
+      </w:r>
+      <w:r>
+        <w:rPr>
+          <w:lang w:val="es-ES"/>
+        </w:rPr>
+        <w:t>rden</w:t>
       </w:r>
       <w:r>
         <w:rPr>
@@ -16487,82 +16533,524 @@
         <w:rPr>
           <w:lang w:val="es-ES"/>
         </w:rPr>
-        <w:t xml:space="preserve"> del método</w:t>
-      </w:r>
-      <w:r>
-        <w:rPr>
-          <w:lang w:val="es-ES"/>
-        </w:rPr>
-        <w:t xml:space="preserve"> como la t</w:t>
-      </w:r>
-      <w:r>
-        <w:rPr>
-          <w:lang w:val="es-ES"/>
-        </w:rPr>
-        <w:t>asa de reducción de DDR con el paso k</w:t>
-      </w:r>
-      <w:r>
-        <w:rPr>
-          <w:lang w:val="es-ES"/>
-        </w:rPr>
-        <w:t>, se deduce que el  “</w:t>
-      </w:r>
-      <w:r>
-        <w:rPr>
-          <w:lang w:val="es-ES"/>
-        </w:rPr>
-        <w:t>Orden</w:t>
-      </w:r>
-      <w:r>
-        <w:rPr>
-          <w:lang w:val="es-ES"/>
-        </w:rPr>
-        <w:t>”</w:t>
-      </w:r>
-      <w:r>
-        <w:rPr>
-          <w:lang w:val="es-ES"/>
-        </w:rPr>
         <w:t xml:space="preserve"> </w:t>
       </w:r>
       <w:r>
         <w:rPr>
           <w:lang w:val="es-ES"/>
         </w:rPr>
-        <w:t xml:space="preserve">será aproximadamente </w:t>
-      </w:r>
-      <w:r>
-        <w:rPr>
-          <w:highlight w:val="yellow"/>
-          <w:lang w:val="es-ES"/>
-        </w:rPr>
-        <w:t>0,877</w:t>
-      </w:r>
-      <w:r>
-        <w:rPr>
-          <w:lang w:val="es-ES"/>
-        </w:rPr>
-        <w:t xml:space="preserve"> </w:t>
-      </w:r>
-      <w:r>
-        <w:rPr>
-          <w:rFonts w:eastAsia="Times New Roman"/>
-          <w:color w:val="000000"/>
-          <w:lang w:val="es-AR" w:eastAsia="es-AR"/>
-        </w:rPr>
-        <w:t xml:space="preserve">cuando el DRR se reduce </w:t>
-      </w:r>
-      <w:r>
-        <w:rPr>
-          <w:rFonts w:eastAsia="Times New Roman"/>
-          <w:color w:val="000000"/>
-          <w:lang w:val="es-AR" w:eastAsia="es-AR"/>
-        </w:rPr>
-        <w:t>monótonamente.</w:t>
+        <w:t>será aproximadamente</w:t>
+      </w:r>
+      <w:r>
+        <w:rPr>
+          <w:lang w:val="es-ES"/>
+        </w:rPr>
+        <w:t>:</w:t>
       </w:r>
     </w:p>
     <w:p>
       <w:pPr>
+        <w:jc w:val="both"/>
+        <w:rPr>
+          <w:lang w:val="es-ES"/>
+        </w:rPr>
+      </w:pPr>
+      <m:oMathPara>
+        <m:oMath>
+          <m:f>
+            <m:fPr>
+              <m:ctrlPr>
+                <w:rPr>
+                  <w:rFonts w:ascii="Cambria Math" w:hAnsi="Cambria Math"/>
+                  <w:i/>
+                  <w:lang w:val="es-ES"/>
+                </w:rPr>
+              </m:ctrlPr>
+            </m:fPr>
+            <m:num>
+              <m:r>
+                <w:rPr>
+                  <w:rFonts w:ascii="Cambria Math" w:hAnsi="Cambria Math"/>
+                  <w:lang w:val="es-ES"/>
+                </w:rPr>
+                <m:t>DDR</m:t>
+              </m:r>
+              <m:d>
+                <m:dPr>
+                  <m:ctrlPr>
+                    <w:rPr>
+                      <w:rFonts w:ascii="Cambria Math" w:hAnsi="Cambria Math"/>
+                      <w:i/>
+                      <w:lang w:val="es-ES"/>
+                    </w:rPr>
+                  </m:ctrlPr>
+                </m:dPr>
+                <m:e>
+                  <m:sSub>
+                    <m:sSubPr>
+                      <m:ctrlPr>
+                        <w:rPr>
+                          <w:rFonts w:ascii="Cambria Math" w:hAnsi="Cambria Math"/>
+                          <w:i/>
+                          <w:lang w:val="es-ES"/>
+                        </w:rPr>
+                      </m:ctrlPr>
+                    </m:sSubPr>
+                    <m:e>
+                      <m:r>
+                        <w:rPr>
+                          <w:rFonts w:ascii="Cambria Math" w:hAnsi="Cambria Math"/>
+                          <w:lang w:val="es-ES"/>
+                        </w:rPr>
+                        <m:t>K</m:t>
+                      </m:r>
+                    </m:e>
+                    <m:sub>
+                      <m:r>
+                        <w:rPr>
+                          <w:rFonts w:ascii="Cambria Math" w:hAnsi="Cambria Math"/>
+                          <w:lang w:val="es-ES"/>
+                        </w:rPr>
+                        <m:t>2</m:t>
+                      </m:r>
+                    </m:sub>
+                  </m:sSub>
+                </m:e>
+              </m:d>
+              <m:r>
+                <w:rPr>
+                  <w:rFonts w:ascii="Cambria Math" w:hAnsi="Cambria Math"/>
+                  <w:lang w:val="es-ES"/>
+                </w:rPr>
+                <m:t>/DDR(</m:t>
+              </m:r>
+              <m:sSub>
+                <m:sSubPr>
+                  <m:ctrlPr>
+                    <w:rPr>
+                      <w:rFonts w:ascii="Cambria Math" w:hAnsi="Cambria Math"/>
+                      <w:i/>
+                      <w:lang w:val="es-ES"/>
+                    </w:rPr>
+                  </m:ctrlPr>
+                </m:sSubPr>
+                <m:e>
+                  <m:r>
+                    <w:rPr>
+                      <w:rFonts w:ascii="Cambria Math" w:hAnsi="Cambria Math"/>
+                      <w:lang w:val="es-ES"/>
+                    </w:rPr>
+                    <m:t>K</m:t>
+                  </m:r>
+                </m:e>
+                <m:sub>
+                  <m:r>
+                    <w:rPr>
+                      <w:rFonts w:ascii="Cambria Math" w:hAnsi="Cambria Math"/>
+                      <w:lang w:val="es-ES"/>
+                    </w:rPr>
+                    <m:t>1</m:t>
+                  </m:r>
+                </m:sub>
+              </m:sSub>
+              <m:r>
+                <w:rPr>
+                  <w:rFonts w:ascii="Cambria Math" w:hAnsi="Cambria Math"/>
+                  <w:lang w:val="es-ES"/>
+                </w:rPr>
+                <m:t>)</m:t>
+              </m:r>
+            </m:num>
+            <m:den>
+              <m:sSub>
+                <m:sSubPr>
+                  <m:ctrlPr>
+                    <w:rPr>
+                      <w:rFonts w:ascii="Cambria Math" w:hAnsi="Cambria Math"/>
+                      <w:i/>
+                      <w:lang w:val="es-ES"/>
+                    </w:rPr>
+                  </m:ctrlPr>
+                </m:sSubPr>
+                <m:e>
+                  <m:r>
+                    <w:rPr>
+                      <w:rFonts w:ascii="Cambria Math" w:hAnsi="Cambria Math"/>
+                      <w:lang w:val="es-ES"/>
+                    </w:rPr>
+                    <m:t>K</m:t>
+                  </m:r>
+                </m:e>
+                <m:sub>
+                  <m:r>
+                    <w:rPr>
+                      <w:rFonts w:ascii="Cambria Math" w:hAnsi="Cambria Math"/>
+                      <w:lang w:val="es-ES"/>
+                    </w:rPr>
+                    <m:t>2</m:t>
+                  </m:r>
+                </m:sub>
+              </m:sSub>
+              <m:r>
+                <w:rPr>
+                  <w:rFonts w:ascii="Cambria Math" w:hAnsi="Cambria Math"/>
+                  <w:lang w:val="es-ES"/>
+                </w:rPr>
+                <m:t>/</m:t>
+              </m:r>
+              <m:sSub>
+                <m:sSubPr>
+                  <m:ctrlPr>
+                    <w:rPr>
+                      <w:rFonts w:ascii="Cambria Math" w:hAnsi="Cambria Math"/>
+                      <w:i/>
+                      <w:lang w:val="es-ES"/>
+                    </w:rPr>
+                  </m:ctrlPr>
+                </m:sSubPr>
+                <m:e>
+                  <m:r>
+                    <w:rPr>
+                      <w:rFonts w:ascii="Cambria Math" w:hAnsi="Cambria Math"/>
+                      <w:lang w:val="es-ES"/>
+                    </w:rPr>
+                    <m:t>K</m:t>
+                  </m:r>
+                </m:e>
+                <m:sub>
+                  <m:r>
+                    <w:rPr>
+                      <w:rFonts w:ascii="Cambria Math" w:hAnsi="Cambria Math"/>
+                      <w:lang w:val="es-ES"/>
+                    </w:rPr>
+                    <m:t>1</m:t>
+                  </m:r>
+                </m:sub>
+              </m:sSub>
+              <m:r>
+                <w:rPr>
+                  <w:rFonts w:ascii="Cambria Math" w:hAnsi="Cambria Math"/>
+                  <w:lang w:val="es-ES"/>
+                </w:rPr>
+                <m:t xml:space="preserve"> </m:t>
+              </m:r>
+            </m:den>
+          </m:f>
+        </m:oMath>
+      </m:oMathPara>
+    </w:p>
+    <w:p>
+      <w:pPr>
+        <w:jc w:val="both"/>
+        <w:rPr>
+          <w:lang w:val="es-ES"/>
+        </w:rPr>
+      </w:pPr>
+      <m:oMathPara>
+        <m:oMath>
+          <m:f>
+            <m:fPr>
+              <m:ctrlPr>
+                <w:rPr>
+                  <w:rFonts w:ascii="Cambria Math" w:hAnsi="Cambria Math"/>
+                  <w:i/>
+                  <w:lang w:val="es-ES"/>
+                </w:rPr>
+              </m:ctrlPr>
+            </m:fPr>
+            <m:num>
+              <m:r>
+                <w:rPr>
+                  <w:rFonts w:ascii="Cambria Math" w:hAnsi="Cambria Math"/>
+                  <w:lang w:val="es-ES"/>
+                </w:rPr>
+                <m:t>(</m:t>
+              </m:r>
+              <m:r>
+                <w:rPr>
+                  <w:rFonts w:ascii="Cambria Math" w:hAnsi="Cambria Math"/>
+                  <w:lang w:val="es-ES"/>
+                </w:rPr>
+                <m:t>3,40</m:t>
+              </m:r>
+              <m:r>
+                <w:rPr>
+                  <w:rFonts w:ascii="Cambria Math" w:hAnsi="Cambria Math"/>
+                  <w:lang w:val="es-ES"/>
+                </w:rPr>
+                <m:t xml:space="preserve">. </m:t>
+              </m:r>
+              <m:sSup>
+                <m:sSupPr>
+                  <m:ctrlPr>
+                    <w:rPr>
+                      <w:rFonts w:ascii="Cambria Math" w:hAnsi="Cambria Math"/>
+                      <w:i/>
+                      <w:lang w:val="es-ES"/>
+                    </w:rPr>
+                  </m:ctrlPr>
+                </m:sSupPr>
+                <m:e>
+                  <m:r>
+                    <w:rPr>
+                      <w:rFonts w:ascii="Cambria Math" w:hAnsi="Cambria Math"/>
+                      <w:lang w:val="es-ES"/>
+                    </w:rPr>
+                    <m:t>10</m:t>
+                  </m:r>
+                </m:e>
+                <m:sup>
+                  <m:r>
+                    <w:rPr>
+                      <w:rFonts w:ascii="Cambria Math" w:hAnsi="Cambria Math"/>
+                      <w:lang w:val="es-ES"/>
+                    </w:rPr>
+                    <m:t>-6</m:t>
+                  </m:r>
+                </m:sup>
+              </m:sSup>
+              <m:r>
+                <w:rPr>
+                  <w:rFonts w:ascii="Cambria Math" w:hAnsi="Cambria Math"/>
+                  <w:lang w:val="es-ES"/>
+                </w:rPr>
+                <m:t>)/(</m:t>
+              </m:r>
+              <m:r>
+                <w:rPr>
+                  <w:rFonts w:ascii="Cambria Math" w:hAnsi="Cambria Math"/>
+                  <w:lang w:val="es-ES"/>
+                </w:rPr>
+                <m:t>3,25</m:t>
+              </m:r>
+              <m:r>
+                <w:rPr>
+                  <w:rFonts w:ascii="Cambria Math" w:hAnsi="Cambria Math"/>
+                  <w:lang w:val="es-ES"/>
+                </w:rPr>
+                <m:t xml:space="preserve">. </m:t>
+              </m:r>
+              <m:sSup>
+                <m:sSupPr>
+                  <m:ctrlPr>
+                    <w:rPr>
+                      <w:rFonts w:ascii="Cambria Math" w:hAnsi="Cambria Math"/>
+                      <w:i/>
+                      <w:lang w:val="es-ES"/>
+                    </w:rPr>
+                  </m:ctrlPr>
+                </m:sSupPr>
+                <m:e>
+                  <m:r>
+                    <w:rPr>
+                      <w:rFonts w:ascii="Cambria Math" w:hAnsi="Cambria Math"/>
+                      <w:lang w:val="es-ES"/>
+                    </w:rPr>
+                    <m:t>10</m:t>
+                  </m:r>
+                </m:e>
+                <m:sup>
+                  <m:r>
+                    <w:rPr>
+                      <w:rFonts w:ascii="Cambria Math" w:hAnsi="Cambria Math"/>
+                      <w:lang w:val="es-ES"/>
+                    </w:rPr>
+                    <m:t>-</m:t>
+                  </m:r>
+                  <m:r>
+                    <w:rPr>
+                      <w:rFonts w:ascii="Cambria Math" w:hAnsi="Cambria Math"/>
+                      <w:lang w:val="es-ES"/>
+                    </w:rPr>
+                    <m:t>5</m:t>
+                  </m:r>
+                </m:sup>
+              </m:sSup>
+              <m:r>
+                <w:rPr>
+                  <w:rFonts w:ascii="Cambria Math" w:hAnsi="Cambria Math"/>
+                  <w:lang w:val="es-ES"/>
+                </w:rPr>
+                <m:t>)</m:t>
+              </m:r>
+            </m:num>
+            <m:den>
+              <m:r>
+                <w:rPr>
+                  <w:rFonts w:ascii="Cambria Math" w:hAnsi="Cambria Math"/>
+                  <w:lang w:val="es-ES"/>
+                </w:rPr>
+                <m:t>(</m:t>
+              </m:r>
+              <m:r>
+                <w:rPr>
+                  <w:rFonts w:ascii="Cambria Math" w:hAnsi="Cambria Math"/>
+                  <w:lang w:val="es-ES"/>
+                </w:rPr>
+                <m:t>6,28</m:t>
+              </m:r>
+              <m:sSup>
+                <m:sSupPr>
+                  <m:ctrlPr>
+                    <w:rPr>
+                      <w:rFonts w:ascii="Cambria Math" w:hAnsi="Cambria Math"/>
+                      <w:i/>
+                      <w:lang w:val="es-ES"/>
+                    </w:rPr>
+                  </m:ctrlPr>
+                </m:sSupPr>
+                <m:e>
+                  <m:r>
+                    <w:rPr>
+                      <w:rFonts w:ascii="Cambria Math" w:hAnsi="Cambria Math"/>
+                      <w:lang w:val="es-ES"/>
+                    </w:rPr>
+                    <m:t>.</m:t>
+                  </m:r>
+                  <m:r>
+                    <w:rPr>
+                      <w:rFonts w:ascii="Cambria Math" w:hAnsi="Cambria Math"/>
+                      <w:lang w:val="es-ES"/>
+                    </w:rPr>
+                    <m:t>10</m:t>
+                  </m:r>
+                </m:e>
+                <m:sup>
+                  <m:r>
+                    <w:rPr>
+                      <w:rFonts w:ascii="Cambria Math" w:hAnsi="Cambria Math"/>
+                      <w:lang w:val="es-ES"/>
+                    </w:rPr>
+                    <m:t>-</m:t>
+                  </m:r>
+                  <m:r>
+                    <w:rPr>
+                      <w:rFonts w:ascii="Cambria Math" w:hAnsi="Cambria Math"/>
+                      <w:lang w:val="es-ES"/>
+                    </w:rPr>
+                    <m:t>6</m:t>
+                  </m:r>
+                </m:sup>
+              </m:sSup>
+              <m:r>
+                <w:rPr>
+                  <w:rFonts w:ascii="Cambria Math" w:hAnsi="Cambria Math"/>
+                  <w:lang w:val="es-ES"/>
+                </w:rPr>
+                <m:t>)</m:t>
+              </m:r>
+              <m:r>
+                <w:rPr>
+                  <w:rFonts w:ascii="Cambria Math" w:hAnsi="Cambria Math"/>
+                  <w:lang w:val="es-ES"/>
+                </w:rPr>
+                <m:t>/</m:t>
+              </m:r>
+              <m:r>
+                <w:rPr>
+                  <w:rFonts w:ascii="Cambria Math" w:hAnsi="Cambria Math"/>
+                  <w:lang w:val="es-ES"/>
+                </w:rPr>
+                <m:t>(</m:t>
+              </m:r>
+              <m:sSup>
+                <m:sSupPr>
+                  <m:ctrlPr>
+                    <w:rPr>
+                      <w:rFonts w:ascii="Cambria Math" w:hAnsi="Cambria Math"/>
+                      <w:i/>
+                      <w:lang w:val="es-ES"/>
+                    </w:rPr>
+                  </m:ctrlPr>
+                </m:sSupPr>
+                <m:e>
+                  <m:r>
+                    <w:rPr>
+                      <w:rFonts w:ascii="Cambria Math" w:hAnsi="Cambria Math"/>
+                      <w:lang w:val="es-ES"/>
+                    </w:rPr>
+                    <m:t>6,28</m:t>
+                  </m:r>
+                  <m:r>
+                    <w:rPr>
+                      <w:rFonts w:ascii="Cambria Math" w:hAnsi="Cambria Math"/>
+                      <w:lang w:val="es-ES"/>
+                    </w:rPr>
+                    <m:t>.</m:t>
+                  </m:r>
+                  <m:r>
+                    <w:rPr>
+                      <w:rFonts w:ascii="Cambria Math" w:hAnsi="Cambria Math"/>
+                      <w:lang w:val="es-ES"/>
+                    </w:rPr>
+                    <m:t>10</m:t>
+                  </m:r>
+                </m:e>
+                <m:sup>
+                  <m:r>
+                    <w:rPr>
+                      <w:rFonts w:ascii="Cambria Math" w:hAnsi="Cambria Math"/>
+                      <w:lang w:val="es-ES"/>
+                    </w:rPr>
+                    <m:t>-</m:t>
+                  </m:r>
+                  <m:r>
+                    <w:rPr>
+                      <w:rFonts w:ascii="Cambria Math" w:hAnsi="Cambria Math"/>
+                      <w:lang w:val="es-ES"/>
+                    </w:rPr>
+                    <m:t>5</m:t>
+                  </m:r>
+                </m:sup>
+              </m:sSup>
+              <m:r>
+                <w:rPr>
+                  <w:rFonts w:ascii="Cambria Math" w:hAnsi="Cambria Math"/>
+                  <w:lang w:val="es-ES"/>
+                </w:rPr>
+                <m:t>)</m:t>
+              </m:r>
+              <m:r>
+                <w:rPr>
+                  <w:rFonts w:ascii="Cambria Math" w:hAnsi="Cambria Math"/>
+                  <w:lang w:val="es-ES"/>
+                </w:rPr>
+                <m:t xml:space="preserve"> </m:t>
+              </m:r>
+            </m:den>
+          </m:f>
+          <m:r>
+            <w:rPr>
+              <w:rFonts w:ascii="Cambria Math" w:hAnsi="Cambria Math"/>
+              <w:lang w:val="es-ES"/>
+            </w:rPr>
+            <m:t>≅1,05</m:t>
+          </m:r>
+        </m:oMath>
+      </m:oMathPara>
+    </w:p>
+    <w:p>
+      <w:pPr>
+        <w:rPr>
+          <w:rFonts w:asciiTheme="majorHAnsi" w:eastAsiaTheme="majorEastAsia" w:hAnsiTheme="majorHAnsi" w:cstheme="majorBidi"/>
+          <w:color w:val="17365D" w:themeColor="text2" w:themeShade="BF"/>
+          <w:spacing w:val="5"/>
+          <w:kern w:val="28"/>
+          <w:sz w:val="28"/>
+          <w:szCs w:val="52"/>
+          <w:lang w:val="es-ES"/>
+        </w:rPr>
+      </w:pPr>
+      <w:r>
+        <w:rPr>
+          <w:sz w:val="28"/>
+          <w:lang w:val="es-ES"/>
+        </w:rPr>
+        <w:br w:type="page"/>
+      </w:r>
+    </w:p>
+    <w:p>
+      <w:pPr>
         <w:pStyle w:val="Ttulo"/>
         <w:jc w:val="both"/>
         <w:rPr>
@@ -16575,6 +17063,7 @@
           <w:sz w:val="28"/>
           <w:lang w:val="es-ES"/>
         </w:rPr>
+        <w:lastRenderedPageBreak/>
         <w:t>B.6: Análisis de estabilidad por perturbaciones experimentales</w:t>
       </w:r>
     </w:p>
@@ -16691,18 +17180,7 @@
           <w:highlight w:val="yellow"/>
           <w:lang w:val="es-AR"/>
         </w:rPr>
-        <w:t xml:space="preserve">o se vuelve oscilante, </w:t>
-      </w:r>
-      <w:r>
-        <w:rPr>
-          <w:rFonts w:asciiTheme="minorHAnsi" w:hAnsiTheme="minorHAnsi"/>
-          <w:color w:val="000000"/>
-          <w:szCs w:val="20"/>
-          <w:highlight w:val="yellow"/>
-          <w:lang w:val="es-AR"/>
-        </w:rPr>
-        <w:lastRenderedPageBreak/>
-        <w:t xml:space="preserve">entonces el problema está </w:t>
+        <w:t xml:space="preserve">o se vuelve oscilante, entonces el problema está </w:t>
       </w:r>
       <w:r>
         <w:rPr>
@@ -16801,7 +17279,23 @@
           <w:color w:val="000000"/>
           <w:lang w:val="es-AR" w:eastAsia="es-AR"/>
         </w:rPr>
-        <w:t>, debido a que por ejemplo, luego de que el paso aumenta un orden más, el k disminuye y el desvío real relativo deja de entregar un valor lógico ya que se vuelve extremadamente pequeño y para las limitaciones que tiene el CPU en este caso el DDR será cero por la aparición de una cancelación de términos. Si se tuviera una CPU con mayor capacidad de cálculo y precisión quizás podrían continuar obteniéndose valores incluso luego de esto, pero tal vez no valga la pena involucrar tanto tiempo y costo de cómputo para poder obtener un resultado más preciso si no es necesario.</w:t>
+        <w:t xml:space="preserve">, debido a que por ejemplo, luego de que el paso aumenta un orden más, el k disminuye y el desvío real relativo deja de entregar un valor lógico ya que se vuelve extremadamente pequeño y para las limitaciones que tiene el CPU en este caso el </w:t>
+      </w:r>
+      <w:r>
+        <w:rPr>
+          <w:rFonts w:eastAsia="Times New Roman"/>
+          <w:color w:val="000000"/>
+          <w:lang w:val="es-AR" w:eastAsia="es-AR"/>
+        </w:rPr>
+        <w:t xml:space="preserve">DRR </w:t>
+      </w:r>
+      <w:r>
+        <w:rPr>
+          <w:rFonts w:eastAsia="Times New Roman"/>
+          <w:color w:val="000000"/>
+          <w:lang w:val="es-AR" w:eastAsia="es-AR"/>
+        </w:rPr>
+        <w:t>será cero por la aparición de una cancelación de términos. Si se tuviera una CPU con mayor capacidad de cálculo y precisión quizás podrían continuar obteniéndose valores incluso luego de esto, pero tal vez no valga la pena involucrar tanto tiempo y costo de cómputo para poder obtener un resultado más preciso si no es necesario.</w:t>
       </w:r>
     </w:p>
     <w:p>
@@ -19021,54 +19515,484 @@
       <w:pPr>
         <w:jc w:val="both"/>
         <w:rPr>
+          <w:lang w:val="es-ES"/>
+        </w:rPr>
+      </w:pPr>
+      <w:r>
+        <w:rPr>
+          <w:lang w:val="es-ES"/>
+        </w:rPr>
+        <w:t xml:space="preserve">Considerando el “orden” del método como la tasa de reducción de </w:t>
+      </w:r>
+      <w:r>
+        <w:rPr>
           <w:rFonts w:eastAsia="Times New Roman"/>
           <w:color w:val="000000"/>
           <w:lang w:val="es-AR" w:eastAsia="es-AR"/>
         </w:rPr>
-      </w:pPr>
-      <w:r>
-        <w:rPr>
-          <w:lang w:val="es-ES"/>
-        </w:rPr>
-        <w:t>Considerando el “Orden” del método como la tasa de reducción de DDR con el paso k, se deduce que el</w:t>
-      </w:r>
-      <w:r>
-        <w:rPr>
-          <w:lang w:val="es-ES"/>
-        </w:rPr>
-        <w:t xml:space="preserve"> </w:t>
-      </w:r>
-      <w:r>
-        <w:rPr>
-          <w:lang w:val="es-ES"/>
-        </w:rPr>
-        <w:t xml:space="preserve"> “Orden” será aproximadamente </w:t>
-      </w:r>
-      <w:r>
-        <w:rPr>
-          <w:rFonts w:eastAsia="Times New Roman"/>
-          <w:color w:val="000000" w:themeColor="text1"/>
-          <w:highlight w:val="yellow"/>
-          <w:lang w:val="es-AR" w:eastAsia="es-AR"/>
-        </w:rPr>
-        <w:t>2,5</w:t>
-      </w:r>
-      <w:r>
-        <w:rPr>
-          <w:rFonts w:eastAsia="Times New Roman"/>
-          <w:color w:val="000000" w:themeColor="text1"/>
-          <w:lang w:val="es-AR" w:eastAsia="es-AR"/>
-        </w:rPr>
-        <w:t xml:space="preserve"> </w:t>
-      </w:r>
-      <w:r>
-        <w:rPr>
-          <w:rFonts w:eastAsia="Times New Roman"/>
-          <w:color w:val="000000"/>
-          <w:lang w:val="es-AR" w:eastAsia="es-AR"/>
-        </w:rPr>
-        <w:t xml:space="preserve"> cuando el DRR se reduce monótonamente.</w:t>
-      </w:r>
+        <w:t xml:space="preserve">DRR </w:t>
+      </w:r>
+      <w:r>
+        <w:rPr>
+          <w:lang w:val="es-ES"/>
+        </w:rPr>
+        <w:t>con el paso k, se deduce que el  “orden” será aproximadamente:</w:t>
+      </w:r>
+    </w:p>
+    <w:p>
+      <w:pPr>
+        <w:jc w:val="both"/>
+        <w:rPr>
+          <w:lang w:val="es-ES"/>
+        </w:rPr>
+      </w:pPr>
+      <m:oMathPara>
+        <m:oMath>
+          <m:f>
+            <m:fPr>
+              <m:ctrlPr>
+                <w:rPr>
+                  <w:rFonts w:ascii="Cambria Math" w:hAnsi="Cambria Math"/>
+                  <w:i/>
+                  <w:lang w:val="es-ES"/>
+                </w:rPr>
+              </m:ctrlPr>
+            </m:fPr>
+            <m:num>
+              <m:r>
+                <w:rPr>
+                  <w:rFonts w:ascii="Cambria Math" w:hAnsi="Cambria Math"/>
+                  <w:lang w:val="es-ES"/>
+                </w:rPr>
+                <m:t>DDR</m:t>
+              </m:r>
+              <m:d>
+                <m:dPr>
+                  <m:ctrlPr>
+                    <w:rPr>
+                      <w:rFonts w:ascii="Cambria Math" w:hAnsi="Cambria Math"/>
+                      <w:i/>
+                      <w:lang w:val="es-ES"/>
+                    </w:rPr>
+                  </m:ctrlPr>
+                </m:dPr>
+                <m:e>
+                  <m:sSub>
+                    <m:sSubPr>
+                      <m:ctrlPr>
+                        <w:rPr>
+                          <w:rFonts w:ascii="Cambria Math" w:hAnsi="Cambria Math"/>
+                          <w:i/>
+                          <w:lang w:val="es-ES"/>
+                        </w:rPr>
+                      </m:ctrlPr>
+                    </m:sSubPr>
+                    <m:e>
+                      <m:r>
+                        <w:rPr>
+                          <w:rFonts w:ascii="Cambria Math" w:hAnsi="Cambria Math"/>
+                          <w:lang w:val="es-ES"/>
+                        </w:rPr>
+                        <m:t>K</m:t>
+                      </m:r>
+                    </m:e>
+                    <m:sub>
+                      <m:r>
+                        <w:rPr>
+                          <w:rFonts w:ascii="Cambria Math" w:hAnsi="Cambria Math"/>
+                          <w:lang w:val="es-ES"/>
+                        </w:rPr>
+                        <m:t>2</m:t>
+                      </m:r>
+                    </m:sub>
+                  </m:sSub>
+                </m:e>
+              </m:d>
+              <m:r>
+                <w:rPr>
+                  <w:rFonts w:ascii="Cambria Math" w:hAnsi="Cambria Math"/>
+                  <w:lang w:val="es-ES"/>
+                </w:rPr>
+                <m:t>/DDR(</m:t>
+              </m:r>
+              <m:sSub>
+                <m:sSubPr>
+                  <m:ctrlPr>
+                    <w:rPr>
+                      <w:rFonts w:ascii="Cambria Math" w:hAnsi="Cambria Math"/>
+                      <w:i/>
+                      <w:lang w:val="es-ES"/>
+                    </w:rPr>
+                  </m:ctrlPr>
+                </m:sSubPr>
+                <m:e>
+                  <m:r>
+                    <w:rPr>
+                      <w:rFonts w:ascii="Cambria Math" w:hAnsi="Cambria Math"/>
+                      <w:lang w:val="es-ES"/>
+                    </w:rPr>
+                    <m:t>K</m:t>
+                  </m:r>
+                </m:e>
+                <m:sub>
+                  <m:r>
+                    <w:rPr>
+                      <w:rFonts w:ascii="Cambria Math" w:hAnsi="Cambria Math"/>
+                      <w:lang w:val="es-ES"/>
+                    </w:rPr>
+                    <m:t>1</m:t>
+                  </m:r>
+                </m:sub>
+              </m:sSub>
+              <m:r>
+                <w:rPr>
+                  <w:rFonts w:ascii="Cambria Math" w:hAnsi="Cambria Math"/>
+                  <w:lang w:val="es-ES"/>
+                </w:rPr>
+                <m:t>)</m:t>
+              </m:r>
+            </m:num>
+            <m:den>
+              <m:sSub>
+                <m:sSubPr>
+                  <m:ctrlPr>
+                    <w:rPr>
+                      <w:rFonts w:ascii="Cambria Math" w:hAnsi="Cambria Math"/>
+                      <w:i/>
+                      <w:lang w:val="es-ES"/>
+                    </w:rPr>
+                  </m:ctrlPr>
+                </m:sSubPr>
+                <m:e>
+                  <m:r>
+                    <w:rPr>
+                      <w:rFonts w:ascii="Cambria Math" w:hAnsi="Cambria Math"/>
+                      <w:lang w:val="es-ES"/>
+                    </w:rPr>
+                    <m:t>K</m:t>
+                  </m:r>
+                </m:e>
+                <m:sub>
+                  <m:r>
+                    <w:rPr>
+                      <w:rFonts w:ascii="Cambria Math" w:hAnsi="Cambria Math"/>
+                      <w:lang w:val="es-ES"/>
+                    </w:rPr>
+                    <m:t>2</m:t>
+                  </m:r>
+                </m:sub>
+              </m:sSub>
+              <m:r>
+                <w:rPr>
+                  <w:rFonts w:ascii="Cambria Math" w:hAnsi="Cambria Math"/>
+                  <w:lang w:val="es-ES"/>
+                </w:rPr>
+                <m:t>/</m:t>
+              </m:r>
+              <m:sSub>
+                <m:sSubPr>
+                  <m:ctrlPr>
+                    <w:rPr>
+                      <w:rFonts w:ascii="Cambria Math" w:hAnsi="Cambria Math"/>
+                      <w:i/>
+                      <w:lang w:val="es-ES"/>
+                    </w:rPr>
+                  </m:ctrlPr>
+                </m:sSubPr>
+                <m:e>
+                  <m:r>
+                    <w:rPr>
+                      <w:rFonts w:ascii="Cambria Math" w:hAnsi="Cambria Math"/>
+                      <w:lang w:val="es-ES"/>
+                    </w:rPr>
+                    <m:t>K</m:t>
+                  </m:r>
+                </m:e>
+                <m:sub>
+                  <m:r>
+                    <w:rPr>
+                      <w:rFonts w:ascii="Cambria Math" w:hAnsi="Cambria Math"/>
+                      <w:lang w:val="es-ES"/>
+                    </w:rPr>
+                    <m:t>1</m:t>
+                  </m:r>
+                </m:sub>
+              </m:sSub>
+              <m:r>
+                <w:rPr>
+                  <w:rFonts w:ascii="Cambria Math" w:hAnsi="Cambria Math"/>
+                  <w:lang w:val="es-ES"/>
+                </w:rPr>
+                <m:t xml:space="preserve"> </m:t>
+              </m:r>
+            </m:den>
+          </m:f>
+        </m:oMath>
+      </m:oMathPara>
+    </w:p>
+    <w:p>
+      <w:pPr>
+        <w:jc w:val="both"/>
+        <w:rPr>
+          <w:lang w:val="es-ES"/>
+        </w:rPr>
+      </w:pPr>
+      <m:oMathPara>
+        <m:oMath>
+          <m:f>
+            <m:fPr>
+              <m:ctrlPr>
+                <w:rPr>
+                  <w:rFonts w:ascii="Cambria Math" w:hAnsi="Cambria Math"/>
+                  <w:i/>
+                  <w:lang w:val="es-ES"/>
+                </w:rPr>
+              </m:ctrlPr>
+            </m:fPr>
+            <m:num>
+              <m:r>
+                <w:rPr>
+                  <w:rFonts w:ascii="Cambria Math" w:hAnsi="Cambria Math"/>
+                  <w:lang w:val="es-ES"/>
+                </w:rPr>
+                <m:t>(1</m:t>
+              </m:r>
+              <m:r>
+                <w:rPr>
+                  <w:rFonts w:ascii="Cambria Math" w:hAnsi="Cambria Math"/>
+                  <w:lang w:val="es-ES"/>
+                </w:rPr>
+                <m:t>,</m:t>
+              </m:r>
+              <m:r>
+                <w:rPr>
+                  <w:rFonts w:ascii="Cambria Math" w:hAnsi="Cambria Math"/>
+                  <w:lang w:val="es-ES"/>
+                </w:rPr>
+                <m:t>19</m:t>
+              </m:r>
+              <m:r>
+                <w:rPr>
+                  <w:rFonts w:ascii="Cambria Math" w:hAnsi="Cambria Math"/>
+                  <w:lang w:val="es-ES"/>
+                </w:rPr>
+                <m:t xml:space="preserve">. </m:t>
+              </m:r>
+              <m:sSup>
+                <m:sSupPr>
+                  <m:ctrlPr>
+                    <w:rPr>
+                      <w:rFonts w:ascii="Cambria Math" w:hAnsi="Cambria Math"/>
+                      <w:i/>
+                      <w:lang w:val="es-ES"/>
+                    </w:rPr>
+                  </m:ctrlPr>
+                </m:sSupPr>
+                <m:e>
+                  <m:r>
+                    <w:rPr>
+                      <w:rFonts w:ascii="Cambria Math" w:hAnsi="Cambria Math"/>
+                      <w:lang w:val="es-ES"/>
+                    </w:rPr>
+                    <m:t>10</m:t>
+                  </m:r>
+                </m:e>
+                <m:sup>
+                  <m:r>
+                    <w:rPr>
+                      <w:rFonts w:ascii="Cambria Math" w:hAnsi="Cambria Math"/>
+                      <w:lang w:val="es-ES"/>
+                    </w:rPr>
+                    <m:t>-</m:t>
+                  </m:r>
+                  <m:r>
+                    <w:rPr>
+                      <w:rFonts w:ascii="Cambria Math" w:hAnsi="Cambria Math"/>
+                      <w:lang w:val="es-ES"/>
+                    </w:rPr>
+                    <m:t>7</m:t>
+                  </m:r>
+                </m:sup>
+              </m:sSup>
+              <m:r>
+                <w:rPr>
+                  <w:rFonts w:ascii="Cambria Math" w:hAnsi="Cambria Math"/>
+                  <w:lang w:val="es-ES"/>
+                </w:rPr>
+                <m:t>)/(5,96</m:t>
+              </m:r>
+              <m:r>
+                <w:rPr>
+                  <w:rFonts w:ascii="Cambria Math" w:hAnsi="Cambria Math"/>
+                  <w:lang w:val="es-ES"/>
+                </w:rPr>
+                <m:t xml:space="preserve">. </m:t>
+              </m:r>
+              <m:sSup>
+                <m:sSupPr>
+                  <m:ctrlPr>
+                    <w:rPr>
+                      <w:rFonts w:ascii="Cambria Math" w:hAnsi="Cambria Math"/>
+                      <w:i/>
+                      <w:lang w:val="es-ES"/>
+                    </w:rPr>
+                  </m:ctrlPr>
+                </m:sSupPr>
+                <m:e>
+                  <m:r>
+                    <w:rPr>
+                      <w:rFonts w:ascii="Cambria Math" w:hAnsi="Cambria Math"/>
+                      <w:lang w:val="es-ES"/>
+                    </w:rPr>
+                    <m:t>10</m:t>
+                  </m:r>
+                </m:e>
+                <m:sup>
+                  <m:r>
+                    <w:rPr>
+                      <w:rFonts w:ascii="Cambria Math" w:hAnsi="Cambria Math"/>
+                      <w:lang w:val="es-ES"/>
+                    </w:rPr>
+                    <m:t>-</m:t>
+                  </m:r>
+                  <m:r>
+                    <w:rPr>
+                      <w:rFonts w:ascii="Cambria Math" w:hAnsi="Cambria Math"/>
+                      <w:lang w:val="es-ES"/>
+                    </w:rPr>
+                    <m:t>7</m:t>
+                  </m:r>
+                </m:sup>
+              </m:sSup>
+              <m:r>
+                <w:rPr>
+                  <w:rFonts w:ascii="Cambria Math" w:hAnsi="Cambria Math"/>
+                  <w:lang w:val="es-ES"/>
+                </w:rPr>
+                <m:t>)</m:t>
+              </m:r>
+            </m:num>
+            <m:den>
+              <m:r>
+                <w:rPr>
+                  <w:rFonts w:ascii="Cambria Math" w:hAnsi="Cambria Math"/>
+                  <w:lang w:val="es-ES"/>
+                </w:rPr>
+                <m:t>(6,28</m:t>
+              </m:r>
+              <m:sSup>
+                <m:sSupPr>
+                  <m:ctrlPr>
+                    <w:rPr>
+                      <w:rFonts w:ascii="Cambria Math" w:hAnsi="Cambria Math"/>
+                      <w:i/>
+                      <w:lang w:val="es-ES"/>
+                    </w:rPr>
+                  </m:ctrlPr>
+                </m:sSupPr>
+                <m:e>
+                  <m:r>
+                    <w:rPr>
+                      <w:rFonts w:ascii="Cambria Math" w:hAnsi="Cambria Math"/>
+                      <w:lang w:val="es-ES"/>
+                    </w:rPr>
+                    <m:t>.10</m:t>
+                  </m:r>
+                </m:e>
+                <m:sup>
+                  <m:r>
+                    <w:rPr>
+                      <w:rFonts w:ascii="Cambria Math" w:hAnsi="Cambria Math"/>
+                      <w:lang w:val="es-ES"/>
+                    </w:rPr>
+                    <m:t>-</m:t>
+                  </m:r>
+                  <m:r>
+                    <w:rPr>
+                      <w:rFonts w:ascii="Cambria Math" w:hAnsi="Cambria Math"/>
+                      <w:lang w:val="es-ES"/>
+                    </w:rPr>
+                    <m:t>5</m:t>
+                  </m:r>
+                </m:sup>
+              </m:sSup>
+              <m:r>
+                <w:rPr>
+                  <w:rFonts w:ascii="Cambria Math" w:hAnsi="Cambria Math"/>
+                  <w:lang w:val="es-ES"/>
+                </w:rPr>
+                <m:t>)/(</m:t>
+              </m:r>
+              <m:sSup>
+                <m:sSupPr>
+                  <m:ctrlPr>
+                    <w:rPr>
+                      <w:rFonts w:ascii="Cambria Math" w:hAnsi="Cambria Math"/>
+                      <w:i/>
+                      <w:lang w:val="es-ES"/>
+                    </w:rPr>
+                  </m:ctrlPr>
+                </m:sSupPr>
+                <m:e>
+                  <m:r>
+                    <w:rPr>
+                      <w:rFonts w:ascii="Cambria Math" w:hAnsi="Cambria Math"/>
+                      <w:lang w:val="es-ES"/>
+                    </w:rPr>
+                    <m:t>6,28.10</m:t>
+                  </m:r>
+                </m:e>
+                <m:sup>
+                  <m:r>
+                    <w:rPr>
+                      <w:rFonts w:ascii="Cambria Math" w:hAnsi="Cambria Math"/>
+                      <w:lang w:val="es-ES"/>
+                    </w:rPr>
+                    <m:t>-</m:t>
+                  </m:r>
+                  <m:r>
+                    <w:rPr>
+                      <w:rFonts w:ascii="Cambria Math" w:hAnsi="Cambria Math"/>
+                      <w:lang w:val="es-ES"/>
+                    </w:rPr>
+                    <m:t>4</m:t>
+                  </m:r>
+                </m:sup>
+              </m:sSup>
+              <m:r>
+                <w:rPr>
+                  <w:rFonts w:ascii="Cambria Math" w:hAnsi="Cambria Math"/>
+                  <w:lang w:val="es-ES"/>
+                </w:rPr>
+                <m:t>)</m:t>
+              </m:r>
+              <m:r>
+                <w:rPr>
+                  <w:rFonts w:ascii="Cambria Math" w:hAnsi="Cambria Math"/>
+                  <w:lang w:val="es-ES"/>
+                </w:rPr>
+                <m:t xml:space="preserve"> </m:t>
+              </m:r>
+            </m:den>
+          </m:f>
+          <m:r>
+            <w:rPr>
+              <w:rFonts w:ascii="Cambria Math" w:hAnsi="Cambria Math"/>
+              <w:lang w:val="es-ES"/>
+            </w:rPr>
+            <m:t>≅</m:t>
+          </m:r>
+          <m:r>
+            <w:rPr>
+              <w:rFonts w:ascii="Cambria Math" w:hAnsi="Cambria Math"/>
+              <w:lang w:val="es-ES"/>
+            </w:rPr>
+            <m:t>2</m:t>
+          </m:r>
+        </m:oMath>
+      </m:oMathPara>
+      <w:bookmarkStart w:id="2" w:name="_GoBack"/>
+      <w:bookmarkEnd w:id="2"/>
     </w:p>
     <w:p>
       <w:pPr>
@@ -20157,7 +21081,23 @@
           <w:color w:val="000000"/>
           <w:lang w:val="es-AR"/>
         </w:rPr>
-        <w:t>A lo largo del análisis del TP se pudo ver principalmente inestabilidad en los algoritmos por medio de la acumulación de errores de redondeo produciendo una cancelación de términos en el DDR, y se podría vislumbrar un peor resultado con respecto al obtenido si se hubiese usado una menor precisión.</w:t>
+        <w:t xml:space="preserve">A lo largo del análisis del TP se pudo ver principalmente inestabilidad en los algoritmos por medio de la acumulación de errores de redondeo produciendo una cancelación de términos en el </w:t>
+      </w:r>
+      <w:r>
+        <w:rPr>
+          <w:rFonts w:eastAsia="Times New Roman"/>
+          <w:color w:val="000000"/>
+          <w:lang w:val="es-AR" w:eastAsia="es-AR"/>
+        </w:rPr>
+        <w:t>DRR</w:t>
+      </w:r>
+      <w:r>
+        <w:rPr>
+          <w:rFonts w:asciiTheme="minorHAnsi" w:hAnsiTheme="minorHAnsi"/>
+          <w:color w:val="000000"/>
+          <w:lang w:val="es-AR"/>
+        </w:rPr>
+        <w:t>, y se podría vislumbrar un peor resultado con respecto al obtenido si se hubiese usado una menor precisión.</w:t>
       </w:r>
     </w:p>
     <w:p>
@@ -21045,7 +21985,7 @@
                                     <w:szCs w:val="16"/>
                                     <w:lang w:val="es-ES"/>
                                   </w:rPr>
-                                  <w:t>7</w:t>
+                                  <w:t>3</w:t>
                                 </w:r>
                                 <w:r>
                                   <w:rPr>
@@ -21115,7 +22055,7 @@
                               <w:szCs w:val="16"/>
                               <w:lang w:val="es-ES"/>
                             </w:rPr>
-                            <w:t>7</w:t>
+                            <w:t>3</w:t>
                           </w:r>
                           <w:r>
                             <w:rPr>
@@ -22861,11 +23801,11 @@
           <c:showPercent val="0"/>
           <c:showBubbleSize val="0"/>
         </c:dLbls>
-        <c:axId val="216630400"/>
-        <c:axId val="216630976"/>
+        <c:axId val="143665984"/>
+        <c:axId val="143666560"/>
       </c:scatterChart>
       <c:valAx>
-        <c:axId val="216630400"/>
+        <c:axId val="143665984"/>
         <c:scaling>
           <c:orientation val="minMax"/>
         </c:scaling>
@@ -22875,12 +23815,12 @@
         <c:majorTickMark val="out"/>
         <c:minorTickMark val="none"/>
         <c:tickLblPos val="nextTo"/>
-        <c:crossAx val="216630976"/>
+        <c:crossAx val="143666560"/>
         <c:crosses val="autoZero"/>
         <c:crossBetween val="midCat"/>
       </c:valAx>
       <c:valAx>
-        <c:axId val="216630976"/>
+        <c:axId val="143666560"/>
         <c:scaling>
           <c:orientation val="minMax"/>
         </c:scaling>
@@ -22891,7 +23831,7 @@
         <c:majorTickMark val="out"/>
         <c:minorTickMark val="none"/>
         <c:tickLblPos val="nextTo"/>
-        <c:crossAx val="216630400"/>
+        <c:crossAx val="143665984"/>
         <c:crosses val="autoZero"/>
         <c:crossBetween val="midCat"/>
       </c:valAx>
@@ -23061,11 +24001,11 @@
           <c:showPercent val="0"/>
           <c:showBubbleSize val="0"/>
         </c:dLbls>
-        <c:axId val="216633280"/>
-        <c:axId val="216633856"/>
+        <c:axId val="143668864"/>
+        <c:axId val="143669440"/>
       </c:scatterChart>
       <c:valAx>
-        <c:axId val="216633280"/>
+        <c:axId val="143668864"/>
         <c:scaling>
           <c:orientation val="minMax"/>
         </c:scaling>
@@ -23077,7 +24017,7 @@
         <c:majorTickMark val="out"/>
         <c:minorTickMark val="none"/>
         <c:tickLblPos val="nextTo"/>
-        <c:crossAx val="216633856"/>
+        <c:crossAx val="143669440"/>
         <c:crosses val="autoZero"/>
         <c:crossBetween val="midCat"/>
         <c:dispUnits>
@@ -23085,7 +24025,7 @@
         </c:dispUnits>
       </c:valAx>
       <c:valAx>
-        <c:axId val="216633856"/>
+        <c:axId val="143669440"/>
         <c:scaling>
           <c:orientation val="minMax"/>
         </c:scaling>
@@ -23097,7 +24037,7 @@
         <c:majorTickMark val="out"/>
         <c:minorTickMark val="none"/>
         <c:tickLblPos val="nextTo"/>
-        <c:crossAx val="216633280"/>
+        <c:crossAx val="143668864"/>
         <c:crosses val="autoZero"/>
         <c:crossBetween val="midCat"/>
       </c:valAx>
@@ -23257,11 +24197,11 @@
           <c:showPercent val="0"/>
           <c:showBubbleSize val="0"/>
         </c:dLbls>
-        <c:axId val="216635584"/>
-        <c:axId val="216636160"/>
+        <c:axId val="311544064"/>
+        <c:axId val="361835328"/>
       </c:scatterChart>
       <c:valAx>
-        <c:axId val="216635584"/>
+        <c:axId val="311544064"/>
         <c:scaling>
           <c:orientation val="minMax"/>
         </c:scaling>
@@ -23271,12 +24211,12 @@
         <c:majorTickMark val="out"/>
         <c:minorTickMark val="none"/>
         <c:tickLblPos val="nextTo"/>
-        <c:crossAx val="216636160"/>
+        <c:crossAx val="361835328"/>
         <c:crosses val="autoZero"/>
         <c:crossBetween val="midCat"/>
       </c:valAx>
       <c:valAx>
-        <c:axId val="216636160"/>
+        <c:axId val="361835328"/>
         <c:scaling>
           <c:orientation val="minMax"/>
         </c:scaling>
@@ -23287,7 +24227,7 @@
         <c:majorTickMark val="out"/>
         <c:minorTickMark val="none"/>
         <c:tickLblPos val="nextTo"/>
-        <c:crossAx val="216635584"/>
+        <c:crossAx val="311544064"/>
         <c:crosses val="autoZero"/>
         <c:crossBetween val="midCat"/>
       </c:valAx>
@@ -23447,11 +24387,11 @@
           <c:showPercent val="0"/>
           <c:showBubbleSize val="0"/>
         </c:dLbls>
-        <c:axId val="216651392"/>
-        <c:axId val="216652544"/>
+        <c:axId val="361838208"/>
+        <c:axId val="361838784"/>
       </c:scatterChart>
       <c:valAx>
-        <c:axId val="216651392"/>
+        <c:axId val="361838208"/>
         <c:scaling>
           <c:orientation val="minMax"/>
         </c:scaling>
@@ -23463,7 +24403,7 @@
         <c:majorTickMark val="out"/>
         <c:minorTickMark val="none"/>
         <c:tickLblPos val="nextTo"/>
-        <c:crossAx val="216652544"/>
+        <c:crossAx val="361838784"/>
         <c:crosses val="autoZero"/>
         <c:crossBetween val="midCat"/>
         <c:dispUnits>
@@ -23471,7 +24411,7 @@
         </c:dispUnits>
       </c:valAx>
       <c:valAx>
-        <c:axId val="216652544"/>
+        <c:axId val="361838784"/>
         <c:scaling>
           <c:orientation val="minMax"/>
         </c:scaling>
@@ -23483,7 +24423,7 @@
         <c:majorTickMark val="out"/>
         <c:minorTickMark val="none"/>
         <c:tickLblPos val="nextTo"/>
-        <c:crossAx val="216651392"/>
+        <c:crossAx val="361838208"/>
         <c:crosses val="autoZero"/>
         <c:crossBetween val="midCat"/>
       </c:valAx>
@@ -23496,6 +24436,530 @@
     <c:autoUpdate val="0"/>
   </c:externalData>
 </c:chartSpace>
+</file>
+
+<file path=word/glossary/document.xml><?xml version="1.0" encoding="utf-8"?>
+<w:glossaryDocument xmlns:wpc="http://schemas.microsoft.com/office/word/2010/wordprocessingCanvas" xmlns:mc="http://schemas.openxmlformats.org/markup-compatibility/2006" xmlns:o="urn:schemas-microsoft-com:office:office" xmlns:r="http://schemas.openxmlformats.org/officeDocument/2006/relationships" xmlns:m="http://schemas.openxmlformats.org/officeDocument/2006/math" xmlns:v="urn:schemas-microsoft-com:vml" xmlns:wp14="http://schemas.microsoft.com/office/word/2010/wordprocessingDrawing" xmlns:wp="http://schemas.openxmlformats.org/drawingml/2006/wordprocessingDrawing" xmlns:w10="urn:schemas-microsoft-com:office:word" xmlns:w="http://schemas.openxmlformats.org/wordprocessingml/2006/main" xmlns:w14="http://schemas.microsoft.com/office/word/2010/wordml" xmlns:wpg="http://schemas.microsoft.com/office/word/2010/wordprocessingGroup" xmlns:wpi="http://schemas.microsoft.com/office/word/2010/wordprocessingInk" xmlns:wne="http://schemas.microsoft.com/office/word/2006/wordml" xmlns:wps="http://schemas.microsoft.com/office/word/2010/wordprocessingShape" mc:Ignorable="w14 wp14"/>
+</file>
+
+<file path=word/glossary/fontTable.xml><?xml version="1.0" encoding="utf-8"?>
+<w:fonts xmlns:mc="http://schemas.openxmlformats.org/markup-compatibility/2006" xmlns:r="http://schemas.openxmlformats.org/officeDocument/2006/relationships" xmlns:w="http://schemas.openxmlformats.org/wordprocessingml/2006/main" xmlns:w14="http://schemas.microsoft.com/office/word/2010/wordml" mc:Ignorable="w14">
+  <w:font w:name="Symbol">
+    <w:panose1 w:val="05050102010706020507"/>
+    <w:charset w:val="02"/>
+    <w:family w:val="roman"/>
+    <w:pitch w:val="variable"/>
+    <w:sig w:usb0="00000000" w:usb1="10000000" w:usb2="00000000" w:usb3="00000000" w:csb0="80000000" w:csb1="00000000"/>
+  </w:font>
+  <w:font w:name="Times New Roman">
+    <w:panose1 w:val="02020603050405020304"/>
+    <w:charset w:val="00"/>
+    <w:family w:val="roman"/>
+    <w:pitch w:val="variable"/>
+    <w:sig w:usb0="E0002EFF" w:usb1="C0007843" w:usb2="00000009" w:usb3="00000000" w:csb0="000001FF" w:csb1="00000000"/>
+  </w:font>
+  <w:font w:name="Courier New">
+    <w:panose1 w:val="02070309020205020404"/>
+    <w:charset w:val="00"/>
+    <w:family w:val="modern"/>
+    <w:pitch w:val="fixed"/>
+    <w:sig w:usb0="E0002EFF" w:usb1="C0007843" w:usb2="00000009" w:usb3="00000000" w:csb0="000001FF" w:csb1="00000000"/>
+  </w:font>
+  <w:font w:name="Wingdings">
+    <w:panose1 w:val="05000000000000000000"/>
+    <w:charset w:val="02"/>
+    <w:family w:val="auto"/>
+    <w:pitch w:val="variable"/>
+    <w:sig w:usb0="00000000" w:usb1="10000000" w:usb2="00000000" w:usb3="00000000" w:csb0="80000000" w:csb1="00000000"/>
+  </w:font>
+  <w:font w:name="Calibri">
+    <w:panose1 w:val="020F0502020204030204"/>
+    <w:charset w:val="00"/>
+    <w:family w:val="swiss"/>
+    <w:pitch w:val="variable"/>
+    <w:sig w:usb0="E00002FF" w:usb1="4000ACFF" w:usb2="00000001" w:usb3="00000000" w:csb0="0000019F" w:csb1="00000000"/>
+  </w:font>
+  <w:font w:name="Cambria">
+    <w:panose1 w:val="02040503050406030204"/>
+    <w:charset w:val="00"/>
+    <w:family w:val="roman"/>
+    <w:pitch w:val="variable"/>
+    <w:sig w:usb0="E00002FF" w:usb1="400004FF" w:usb2="00000000" w:usb3="00000000" w:csb0="0000019F" w:csb1="00000000"/>
+  </w:font>
+  <w:font w:name="Tahoma">
+    <w:panose1 w:val="020B0604030504040204"/>
+    <w:charset w:val="00"/>
+    <w:family w:val="swiss"/>
+    <w:pitch w:val="variable"/>
+    <w:sig w:usb0="E1002EFF" w:usb1="C000605B" w:usb2="00000029" w:usb3="00000000" w:csb0="000101FF" w:csb1="00000000"/>
+  </w:font>
+  <w:font w:name="Cambria Math">
+    <w:panose1 w:val="02040503050406030204"/>
+    <w:charset w:val="00"/>
+    <w:family w:val="roman"/>
+    <w:pitch w:val="variable"/>
+    <w:sig w:usb0="E00002FF" w:usb1="420024FF" w:usb2="00000000" w:usb3="00000000" w:csb0="0000019F" w:csb1="00000000"/>
+  </w:font>
+  <w:font w:name="SFRM1095">
+    <w:altName w:val="Times New Roman"/>
+    <w:panose1 w:val="00000000000000000000"/>
+    <w:charset w:val="00"/>
+    <w:family w:val="roman"/>
+    <w:notTrueType/>
+    <w:pitch w:val="default"/>
+  </w:font>
+  <w:font w:name="Consolas">
+    <w:panose1 w:val="020B0609020204030204"/>
+    <w:charset w:val="00"/>
+    <w:family w:val="modern"/>
+    <w:pitch w:val="fixed"/>
+    <w:sig w:usb0="E00002FF" w:usb1="0000FCFF" w:usb2="00000001" w:usb3="00000000" w:csb0="0000019F" w:csb1="00000000"/>
+  </w:font>
+</w:fonts>
+</file>
+
+<file path=word/glossary/settings.xml><?xml version="1.0" encoding="utf-8"?>
+<w:settings xmlns:mc="http://schemas.openxmlformats.org/markup-compatibility/2006" xmlns:o="urn:schemas-microsoft-com:office:office" xmlns:r="http://schemas.openxmlformats.org/officeDocument/2006/relationships" xmlns:m="http://schemas.openxmlformats.org/officeDocument/2006/math" xmlns:v="urn:schemas-microsoft-com:vml" xmlns:w10="urn:schemas-microsoft-com:office:word" xmlns:w="http://schemas.openxmlformats.org/wordprocessingml/2006/main" xmlns:w14="http://schemas.microsoft.com/office/word/2010/wordml" xmlns:sl="http://schemas.openxmlformats.org/schemaLibrary/2006/main" mc:Ignorable="w14">
+  <w:view w:val="normal"/>
+  <w:defaultTabStop w:val="708"/>
+  <w:hyphenationZone w:val="425"/>
+  <w:characterSpacingControl w:val="doNotCompress"/>
+  <w:compat>
+    <w:useFELayout/>
+    <w:compatSetting w:name="compatibilityMode" w:uri="http://schemas.microsoft.com/office/word" w:val="14"/>
+    <w:compatSetting w:name="overrideTableStyleFontSizeAndJustification" w:uri="http://schemas.microsoft.com/office/word" w:val="1"/>
+    <w:compatSetting w:name="enableOpenTypeFeatures" w:uri="http://schemas.microsoft.com/office/word" w:val="1"/>
+    <w:compatSetting w:name="doNotFlipMirrorIndents" w:uri="http://schemas.microsoft.com/office/word" w:val="1"/>
+  </w:compat>
+  <w:rsids>
+    <w:rsidRoot w:val="00B34A3C"/>
+    <w:rsid w:val="00B34A3C"/>
+  </w:rsids>
+  <m:mathPr>
+    <m:mathFont m:val="Cambria Math"/>
+    <m:brkBin m:val="before"/>
+    <m:brkBinSub m:val="--"/>
+    <m:smallFrac m:val="0"/>
+    <m:dispDef/>
+    <m:lMargin m:val="0"/>
+    <m:rMargin m:val="0"/>
+    <m:defJc m:val="centerGroup"/>
+    <m:wrapIndent m:val="1440"/>
+    <m:intLim m:val="subSup"/>
+    <m:naryLim m:val="undOvr"/>
+  </m:mathPr>
+  <w:themeFontLang w:val="es-AR"/>
+  <w:clrSchemeMapping w:bg1="light1" w:t1="dark1" w:bg2="light2" w:t2="dark2" w:accent1="accent1" w:accent2="accent2" w:accent3="accent3" w:accent4="accent4" w:accent5="accent5" w:accent6="accent6" w:hyperlink="hyperlink" w:followedHyperlink="followedHyperlink"/>
+  <w:decimalSymbol w:val=","/>
+  <w:listSeparator w:val=";"/>
+</w:settings>
+</file>
+
+<file path=word/glossary/styles.xml><?xml version="1.0" encoding="utf-8"?>
+<w:styles xmlns:mc="http://schemas.openxmlformats.org/markup-compatibility/2006" xmlns:r="http://schemas.openxmlformats.org/officeDocument/2006/relationships" xmlns:w="http://schemas.openxmlformats.org/wordprocessingml/2006/main" xmlns:w14="http://schemas.microsoft.com/office/word/2010/wordml" mc:Ignorable="w14">
+  <w:docDefaults>
+    <w:rPrDefault>
+      <w:rPr>
+        <w:rFonts w:asciiTheme="minorHAnsi" w:eastAsiaTheme="minorEastAsia" w:hAnsiTheme="minorHAnsi" w:cstheme="minorBidi"/>
+        <w:sz w:val="22"/>
+        <w:szCs w:val="22"/>
+        <w:lang w:val="es-AR" w:eastAsia="es-AR" w:bidi="ar-SA"/>
+      </w:rPr>
+    </w:rPrDefault>
+    <w:pPrDefault>
+      <w:pPr>
+        <w:spacing w:after="200" w:line="276" w:lineRule="auto"/>
+      </w:pPr>
+    </w:pPrDefault>
+  </w:docDefaults>
+  <w:latentStyles w:defLockedState="0" w:defUIPriority="99" w:defSemiHidden="1" w:defUnhideWhenUsed="1" w:defQFormat="0" w:count="267">
+    <w:lsdException w:name="Normal" w:semiHidden="0" w:uiPriority="0" w:unhideWhenUsed="0" w:qFormat="1"/>
+    <w:lsdException w:name="heading 1" w:semiHidden="0" w:uiPriority="9" w:unhideWhenUsed="0" w:qFormat="1"/>
+    <w:lsdException w:name="heading 2" w:uiPriority="9" w:qFormat="1"/>
+    <w:lsdException w:name="heading 3" w:uiPriority="9" w:qFormat="1"/>
+    <w:lsdException w:name="heading 4" w:uiPriority="9" w:qFormat="1"/>
+    <w:lsdException w:name="heading 5" w:uiPriority="9" w:qFormat="1"/>
+    <w:lsdException w:name="heading 6" w:uiPriority="9" w:qFormat="1"/>
+    <w:lsdException w:name="heading 7" w:uiPriority="9" w:qFormat="1"/>
+    <w:lsdException w:name="heading 8" w:uiPriority="9" w:qFormat="1"/>
+    <w:lsdException w:name="heading 9" w:uiPriority="9" w:qFormat="1"/>
+    <w:lsdException w:name="toc 1" w:uiPriority="39"/>
+    <w:lsdException w:name="toc 2" w:uiPriority="39"/>
+    <w:lsdException w:name="toc 3" w:uiPriority="39"/>
+    <w:lsdException w:name="toc 4" w:uiPriority="39"/>
+    <w:lsdException w:name="toc 5" w:uiPriority="39"/>
+    <w:lsdException w:name="toc 6" w:uiPriority="39"/>
+    <w:lsdException w:name="toc 7" w:uiPriority="39"/>
+    <w:lsdException w:name="toc 8" w:uiPriority="39"/>
+    <w:lsdException w:name="toc 9" w:uiPriority="39"/>
+    <w:lsdException w:name="caption" w:uiPriority="35" w:qFormat="1"/>
+    <w:lsdException w:name="Title" w:semiHidden="0" w:uiPriority="10" w:unhideWhenUsed="0" w:qFormat="1"/>
+    <w:lsdException w:name="Default Paragraph Font" w:uiPriority="1"/>
+    <w:lsdException w:name="Subtitle" w:semiHidden="0" w:uiPriority="11" w:unhideWhenUsed="0" w:qFormat="1"/>
+    <w:lsdException w:name="Strong" w:semiHidden="0" w:uiPriority="22" w:unhideWhenUsed="0" w:qFormat="1"/>
+    <w:lsdException w:name="Emphasis" w:semiHidden="0" w:uiPriority="20" w:unhideWhenUsed="0" w:qFormat="1"/>
+    <w:lsdException w:name="Table Grid" w:semiHidden="0" w:uiPriority="59" w:unhideWhenUsed="0"/>
+    <w:lsdException w:name="Placeholder Text" w:unhideWhenUsed="0"/>
+    <w:lsdException w:name="No Spacing" w:semiHidden="0" w:uiPriority="1" w:unhideWhenUsed="0" w:qFormat="1"/>
+    <w:lsdException w:name="Light Shading" w:semiHidden="0" w:uiPriority="60" w:unhideWhenUsed="0"/>
+    <w:lsdException w:name="Light List" w:semiHidden="0" w:uiPriority="61" w:unhideWhenUsed="0"/>
+    <w:lsdException w:name="Light Grid" w:semiHidden="0" w:uiPriority="62" w:unhideWhenUsed="0"/>
+    <w:lsdException w:name="Medium Shading 1" w:semiHidden="0" w:uiPriority="63" w:unhideWhenUsed="0"/>
+    <w:lsdException w:name="Medium Shading 2" w:semiHidden="0" w:uiPriority="64" w:unhideWhenUsed="0"/>
+    <w:lsdException w:name="Medium List 1" w:semiHidden="0" w:uiPriority="65" w:unhideWhenUsed="0"/>
+    <w:lsdException w:name="Medium List 2" w:semiHidden="0" w:uiPriority="66" w:unhideWhenUsed="0"/>
+    <w:lsdException w:name="Medium Grid 1" w:semiHidden="0" w:uiPriority="67" w:unhideWhenUsed="0"/>
+    <w:lsdException w:name="Medium Grid 2" w:semiHidden="0" w:uiPriority="68" w:unhideWhenUsed="0"/>
+    <w:lsdException w:name="Medium Grid 3" w:semiHidden="0" w:uiPriority="69" w:unhideWhenUsed="0"/>
+    <w:lsdException w:name="Dark List" w:semiHidden="0" w:uiPriority="70" w:unhideWhenUsed="0"/>
+    <w:lsdException w:name="Colorful Shading" w:semiHidden="0" w:uiPriority="71" w:unhideWhenUsed="0"/>
+    <w:lsdException w:name="Colorful List" w:semiHidden="0" w:uiPriority="72" w:unhideWhenUsed="0"/>
+    <w:lsdException w:name="Colorful Grid" w:semiHidden="0" w:uiPriority="73" w:unhideWhenUsed="0"/>
+    <w:lsdException w:name="Light Shading Accent 1" w:semiHidden="0" w:uiPriority="60" w:unhideWhenUsed="0"/>
+    <w:lsdException w:name="Light List Accent 1" w:semiHidden="0" w:uiPriority="61" w:unhideWhenUsed="0"/>
+    <w:lsdException w:name="Light Grid Accent 1" w:semiHidden="0" w:uiPriority="62" w:unhideWhenUsed="0"/>
+    <w:lsdException w:name="Medium Shading 1 Accent 1" w:semiHidden="0" w:uiPriority="63" w:unhideWhenUsed="0"/>
+    <w:lsdException w:name="Medium Shading 2 Accent 1" w:semiHidden="0" w:uiPriority="64" w:unhideWhenUsed="0"/>
+    <w:lsdException w:name="Medium List 1 Accent 1" w:semiHidden="0" w:uiPriority="65" w:unhideWhenUsed="0"/>
+    <w:lsdException w:name="Revision" w:unhideWhenUsed="0"/>
+    <w:lsdException w:name="List Paragraph" w:semiHidden="0" w:uiPriority="34" w:unhideWhenUsed="0" w:qFormat="1"/>
+    <w:lsdException w:name="Quote" w:semiHidden="0" w:uiPriority="29" w:unhideWhenUsed="0" w:qFormat="1"/>
+    <w:lsdException w:name="Intense Quote" w:semiHidden="0" w:uiPriority="30" w:unhideWhenUsed="0" w:qFormat="1"/>
+    <w:lsdException w:name="Medium List 2 Accent 1" w:semiHidden="0" w:uiPriority="66" w:unhideWhenUsed="0"/>
+    <w:lsdException w:name="Medium Grid 1 Accent 1" w:semiHidden="0" w:uiPriority="67" w:unhideWhenUsed="0"/>
+    <w:lsdException w:name="Medium Grid 2 Accent 1" w:semiHidden="0" w:uiPriority="68" w:unhideWhenUsed="0"/>
+    <w:lsdException w:name="Medium Grid 3 Accent 1" w:semiHidden="0" w:uiPriority="69" w:unhideWhenUsed="0"/>
+    <w:lsdException w:name="Dark List Accent 1" w:semiHidden="0" w:uiPriority="70" w:unhideWhenUsed="0"/>
+    <w:lsdException w:name="Colorful Shading Accent 1" w:semiHidden="0" w:uiPriority="71" w:unhideWhenUsed="0"/>
+    <w:lsdException w:name="Colorful List Accent 1" w:semiHidden="0" w:uiPriority="72" w:unhideWhenUsed="0"/>
+    <w:lsdException w:name="Colorful Grid Accent 1" w:semiHidden="0" w:uiPriority="73" w:unhideWhenUsed="0"/>
+    <w:lsdException w:name="Light Shading Accent 2" w:semiHidden="0" w:uiPriority="60" w:unhideWhenUsed="0"/>
+    <w:lsdException w:name="Light List Accent 2" w:semiHidden="0" w:uiPriority="61" w:unhideWhenUsed="0"/>
+    <w:lsdException w:name="Light Grid Accent 2" w:semiHidden="0" w:uiPriority="62" w:unhideWhenUsed="0"/>
+    <w:lsdException w:name="Medium Shading 1 Accent 2" w:semiHidden="0" w:uiPriority="63" w:unhideWhenUsed="0"/>
+    <w:lsdException w:name="Medium Shading 2 Accent 2" w:semiHidden="0" w:uiPriority="64" w:unhideWhenUsed="0"/>
+    <w:lsdException w:name="Medium List 1 Accent 2" w:semiHidden="0" w:uiPriority="65" w:unhideWhenUsed="0"/>
+    <w:lsdException w:name="Medium List 2 Accent 2" w:semiHidden="0" w:uiPriority="66" w:unhideWhenUsed="0"/>
+    <w:lsdException w:name="Medium Grid 1 Accent 2" w:semiHidden="0" w:uiPriority="67" w:unhideWhenUsed="0"/>
+    <w:lsdException w:name="Medium Grid 2 Accent 2" w:semiHidden="0" w:uiPriority="68" w:unhideWhenUsed="0"/>
+    <w:lsdException w:name="Medium Grid 3 Accent 2" w:semiHidden="0" w:uiPriority="69" w:unhideWhenUsed="0"/>
+    <w:lsdException w:name="Dark List Accent 2" w:semiHidden="0" w:uiPriority="70" w:unhideWhenUsed="0"/>
+    <w:lsdException w:name="Colorful Shading Accent 2" w:semiHidden="0" w:uiPriority="71" w:unhideWhenUsed="0"/>
+    <w:lsdException w:name="Colorful List Accent 2" w:semiHidden="0" w:uiPriority="72" w:unhideWhenUsed="0"/>
+    <w:lsdException w:name="Colorful Grid Accent 2" w:semiHidden="0" w:uiPriority="73" w:unhideWhenUsed="0"/>
+    <w:lsdException w:name="Light Shading Accent 3" w:semiHidden="0" w:uiPriority="60" w:unhideWhenUsed="0"/>
+    <w:lsdException w:name="Light List Accent 3" w:semiHidden="0" w:uiPriority="61" w:unhideWhenUsed="0"/>
+    <w:lsdException w:name="Light Grid Accent 3" w:semiHidden="0" w:uiPriority="62" w:unhideWhenUsed="0"/>
+    <w:lsdException w:name="Medium Shading 1 Accent 3" w:semiHidden="0" w:uiPriority="63" w:unhideWhenUsed="0"/>
+    <w:lsdException w:name="Medium Shading 2 Accent 3" w:semiHidden="0" w:uiPriority="64" w:unhideWhenUsed="0"/>
+    <w:lsdException w:name="Medium List 1 Accent 3" w:semiHidden="0" w:uiPriority="65" w:unhideWhenUsed="0"/>
+    <w:lsdException w:name="Medium List 2 Accent 3" w:semiHidden="0" w:uiPriority="66" w:unhideWhenUsed="0"/>
+    <w:lsdException w:name="Medium Grid 1 Accent 3" w:semiHidden="0" w:uiPriority="67" w:unhideWhenUsed="0"/>
+    <w:lsdException w:name="Medium Grid 2 Accent 3" w:semiHidden="0" w:uiPriority="68" w:unhideWhenUsed="0"/>
+    <w:lsdException w:name="Medium Grid 3 Accent 3" w:semiHidden="0" w:uiPriority="69" w:unhideWhenUsed="0"/>
+    <w:lsdException w:name="Dark List Accent 3" w:semiHidden="0" w:uiPriority="70" w:unhideWhenUsed="0"/>
+    <w:lsdException w:name="Colorful Shading Accent 3" w:semiHidden="0" w:uiPriority="71" w:unhideWhenUsed="0"/>
+    <w:lsdException w:name="Colorful List Accent 3" w:semiHidden="0" w:uiPriority="72" w:unhideWhenUsed="0"/>
+    <w:lsdException w:name="Colorful Grid Accent 3" w:semiHidden="0" w:uiPriority="73" w:unhideWhenUsed="0"/>
+    <w:lsdException w:name="Light Shading Accent 4" w:semiHidden="0" w:uiPriority="60" w:unhideWhenUsed="0"/>
+    <w:lsdException w:name="Light List Accent 4" w:semiHidden="0" w:uiPriority="61" w:unhideWhenUsed="0"/>
+    <w:lsdException w:name="Light Grid Accent 4" w:semiHidden="0" w:uiPriority="62" w:unhideWhenUsed="0"/>
+    <w:lsdException w:name="Medium Shading 1 Accent 4" w:semiHidden="0" w:uiPriority="63" w:unhideWhenUsed="0"/>
+    <w:lsdException w:name="Medium Shading 2 Accent 4" w:semiHidden="0" w:uiPriority="64" w:unhideWhenUsed="0"/>
+    <w:lsdException w:name="Medium List 1 Accent 4" w:semiHidden="0" w:uiPriority="65" w:unhideWhenUsed="0"/>
+    <w:lsdException w:name="Medium List 2 Accent 4" w:semiHidden="0" w:uiPriority="66" w:unhideWhenUsed="0"/>
+    <w:lsdException w:name="Medium Grid 1 Accent 4" w:semiHidden="0" w:uiPriority="67" w:unhideWhenUsed="0"/>
+    <w:lsdException w:name="Medium Grid 2 Accent 4" w:semiHidden="0" w:uiPriority="68" w:unhideWhenUsed="0"/>
+    <w:lsdException w:name="Medium Grid 3 Accent 4" w:semiHidden="0" w:uiPriority="69" w:unhideWhenUsed="0"/>
+    <w:lsdException w:name="Dark List Accent 4" w:semiHidden="0" w:uiPriority="70" w:unhideWhenUsed="0"/>
+    <w:lsdException w:name="Colorful Shading Accent 4" w:semiHidden="0" w:uiPriority="71" w:unhideWhenUsed="0"/>
+    <w:lsdException w:name="Colorful List Accent 4" w:semiHidden="0" w:uiPriority="72" w:unhideWhenUsed="0"/>
+    <w:lsdException w:name="Colorful Grid Accent 4" w:semiHidden="0" w:uiPriority="73" w:unhideWhenUsed="0"/>
+    <w:lsdException w:name="Light Shading Accent 5" w:semiHidden="0" w:uiPriority="60" w:unhideWhenUsed="0"/>
+    <w:lsdException w:name="Light List Accent 5" w:semiHidden="0" w:uiPriority="61" w:unhideWhenUsed="0"/>
+    <w:lsdException w:name="Light Grid Accent 5" w:semiHidden="0" w:uiPriority="62" w:unhideWhenUsed="0"/>
+    <w:lsdException w:name="Medium Shading 1 Accent 5" w:semiHidden="0" w:uiPriority="63" w:unhideWhenUsed="0"/>
+    <w:lsdException w:name="Medium Shading 2 Accent 5" w:semiHidden="0" w:uiPriority="64" w:unhideWhenUsed="0"/>
+    <w:lsdException w:name="Medium List 1 Accent 5" w:semiHidden="0" w:uiPriority="65" w:unhideWhenUsed="0"/>
+    <w:lsdException w:name="Medium List 2 Accent 5" w:semiHidden="0" w:uiPriority="66" w:unhideWhenUsed="0"/>
+    <w:lsdException w:name="Medium Grid 1 Accent 5" w:semiHidden="0" w:uiPriority="67" w:unhideWhenUsed="0"/>
+    <w:lsdException w:name="Medium Grid 2 Accent 5" w:semiHidden="0" w:uiPriority="68" w:unhideWhenUsed="0"/>
+    <w:lsdException w:name="Medium Grid 3 Accent 5" w:semiHidden="0" w:uiPriority="69" w:unhideWhenUsed="0"/>
+    <w:lsdException w:name="Dark List Accent 5" w:semiHidden="0" w:uiPriority="70" w:unhideWhenUsed="0"/>
+    <w:lsdException w:name="Colorful Shading Accent 5" w:semiHidden="0" w:uiPriority="71" w:unhideWhenUsed="0"/>
+    <w:lsdException w:name="Colorful List Accent 5" w:semiHidden="0" w:uiPriority="72" w:unhideWhenUsed="0"/>
+    <w:lsdException w:name="Colorful Grid Accent 5" w:semiHidden="0" w:uiPriority="73" w:unhideWhenUsed="0"/>
+    <w:lsdException w:name="Light Shading Accent 6" w:semiHidden="0" w:uiPriority="60" w:unhideWhenUsed="0"/>
+    <w:lsdException w:name="Light List Accent 6" w:semiHidden="0" w:uiPriority="61" w:unhideWhenUsed="0"/>
+    <w:lsdException w:name="Light Grid Accent 6" w:semiHidden="0" w:uiPriority="62" w:unhideWhenUsed="0"/>
+    <w:lsdException w:name="Medium Shading 1 Accent 6" w:semiHidden="0" w:uiPriority="63" w:unhideWhenUsed="0"/>
+    <w:lsdException w:name="Medium Shading 2 Accent 6" w:semiHidden="0" w:uiPriority="64" w:unhideWhenUsed="0"/>
+    <w:lsdException w:name="Medium List 1 Accent 6" w:semiHidden="0" w:uiPriority="65" w:unhideWhenUsed="0"/>
+    <w:lsdException w:name="Medium List 2 Accent 6" w:semiHidden="0" w:uiPriority="66" w:unhideWhenUsed="0"/>
+    <w:lsdException w:name="Medium Grid 1 Accent 6" w:semiHidden="0" w:uiPriority="67" w:unhideWhenUsed="0"/>
+    <w:lsdException w:name="Medium Grid 2 Accent 6" w:semiHidden="0" w:uiPriority="68" w:unhideWhenUsed="0"/>
+    <w:lsdException w:name="Medium Grid 3 Accent 6" w:semiHidden="0" w:uiPriority="69" w:unhideWhenUsed="0"/>
+    <w:lsdException w:name="Dark List Accent 6" w:semiHidden="0" w:uiPriority="70" w:unhideWhenUsed="0"/>
+    <w:lsdException w:name="Colorful Shading Accent 6" w:semiHidden="0" w:uiPriority="71" w:unhideWhenUsed="0"/>
+    <w:lsdException w:name="Colorful List Accent 6" w:semiHidden="0" w:uiPriority="72" w:unhideWhenUsed="0"/>
+    <w:lsdException w:name="Colorful Grid Accent 6" w:semiHidden="0" w:uiPriority="73" w:unhideWhenUsed="0"/>
+    <w:lsdException w:name="Subtle Emphasis" w:semiHidden="0" w:uiPriority="19" w:unhideWhenUsed="0" w:qFormat="1"/>
+    <w:lsdException w:name="Intense Emphasis" w:semiHidden="0" w:uiPriority="21" w:unhideWhenUsed="0" w:qFormat="1"/>
+    <w:lsdException w:name="Subtle Reference" w:semiHidden="0" w:uiPriority="31" w:unhideWhenUsed="0" w:qFormat="1"/>
+    <w:lsdException w:name="Intense Reference" w:semiHidden="0" w:uiPriority="32" w:unhideWhenUsed="0" w:qFormat="1"/>
+    <w:lsdException w:name="Book Title" w:semiHidden="0" w:uiPriority="33" w:unhideWhenUsed="0" w:qFormat="1"/>
+    <w:lsdException w:name="Bibliography" w:uiPriority="37"/>
+    <w:lsdException w:name="TOC Heading" w:uiPriority="39" w:qFormat="1"/>
+  </w:latentStyles>
+  <w:style w:type="paragraph" w:default="1" w:styleId="Normal">
+    <w:name w:val="Normal"/>
+    <w:qFormat/>
+  </w:style>
+  <w:style w:type="character" w:default="1" w:styleId="Fuentedeprrafopredeter">
+    <w:name w:val="Default Paragraph Font"/>
+    <w:uiPriority w:val="1"/>
+    <w:semiHidden/>
+    <w:unhideWhenUsed/>
+  </w:style>
+  <w:style w:type="table" w:default="1" w:styleId="Tablanormal">
+    <w:name w:val="Normal Table"/>
+    <w:uiPriority w:val="99"/>
+    <w:semiHidden/>
+    <w:unhideWhenUsed/>
+    <w:tblPr>
+      <w:tblInd w:w="0" w:type="dxa"/>
+      <w:tblCellMar>
+        <w:top w:w="0" w:type="dxa"/>
+        <w:left w:w="108" w:type="dxa"/>
+        <w:bottom w:w="0" w:type="dxa"/>
+        <w:right w:w="108" w:type="dxa"/>
+      </w:tblCellMar>
+    </w:tblPr>
+  </w:style>
+  <w:style w:type="numbering" w:default="1" w:styleId="Sinlista">
+    <w:name w:val="No List"/>
+    <w:uiPriority w:val="99"/>
+    <w:semiHidden/>
+    <w:unhideWhenUsed/>
+  </w:style>
+  <w:style w:type="character" w:styleId="Textodelmarcadordeposicin">
+    <w:name w:val="Placeholder Text"/>
+    <w:basedOn w:val="Fuentedeprrafopredeter"/>
+    <w:uiPriority w:val="99"/>
+    <w:semiHidden/>
+    <w:rsid w:val="00B34A3C"/>
+    <w:rPr>
+      <w:color w:val="808080"/>
+    </w:rPr>
+  </w:style>
+</w:styles>
+</file>
+
+<file path=word/glossary/stylesWithEffects.xml><?xml version="1.0" encoding="utf-8"?>
+<w:styles xmlns:wpc="http://schemas.microsoft.com/office/word/2010/wordprocessingCanvas" xmlns:mc="http://schemas.openxmlformats.org/markup-compatibility/2006" xmlns:o="urn:schemas-microsoft-com:office:office" xmlns:r="http://schemas.openxmlformats.org/officeDocument/2006/relationships" xmlns:m="http://schemas.openxmlformats.org/officeDocument/2006/math" xmlns:v="urn:schemas-microsoft-com:vml" xmlns:wp14="http://schemas.microsoft.com/office/word/2010/wordprocessingDrawing" xmlns:wp="http://schemas.openxmlformats.org/drawingml/2006/wordprocessingDrawing" xmlns:w10="urn:schemas-microsoft-com:office:word" xmlns:w="http://schemas.openxmlformats.org/wordprocessingml/2006/main" xmlns:w14="http://schemas.microsoft.com/office/word/2010/wordml" xmlns:wpg="http://schemas.microsoft.com/office/word/2010/wordprocessingGroup" xmlns:wpi="http://schemas.microsoft.com/office/word/2010/wordprocessingInk" xmlns:wne="http://schemas.microsoft.com/office/word/2006/wordml" xmlns:wps="http://schemas.microsoft.com/office/word/2010/wordprocessingShape" mc:Ignorable="w14 wp14">
+  <w:docDefaults>
+    <w:rPrDefault>
+      <w:rPr>
+        <w:rFonts w:asciiTheme="minorHAnsi" w:eastAsiaTheme="minorEastAsia" w:hAnsiTheme="minorHAnsi" w:cstheme="minorBidi"/>
+        <w:sz w:val="22"/>
+        <w:szCs w:val="22"/>
+        <w:lang w:val="es-AR" w:eastAsia="es-AR" w:bidi="ar-SA"/>
+      </w:rPr>
+    </w:rPrDefault>
+    <w:pPrDefault>
+      <w:pPr>
+        <w:spacing w:after="200" w:line="276" w:lineRule="auto"/>
+      </w:pPr>
+    </w:pPrDefault>
+  </w:docDefaults>
+  <w:latentStyles w:defLockedState="0" w:defUIPriority="99" w:defSemiHidden="1" w:defUnhideWhenUsed="1" w:defQFormat="0" w:count="267">
+    <w:lsdException w:name="Normal" w:semiHidden="0" w:uiPriority="0" w:unhideWhenUsed="0" w:qFormat="1"/>
+    <w:lsdException w:name="heading 1" w:semiHidden="0" w:uiPriority="9" w:unhideWhenUsed="0" w:qFormat="1"/>
+    <w:lsdException w:name="heading 2" w:uiPriority="9" w:qFormat="1"/>
+    <w:lsdException w:name="heading 3" w:uiPriority="9" w:qFormat="1"/>
+    <w:lsdException w:name="heading 4" w:uiPriority="9" w:qFormat="1"/>
+    <w:lsdException w:name="heading 5" w:uiPriority="9" w:qFormat="1"/>
+    <w:lsdException w:name="heading 6" w:uiPriority="9" w:qFormat="1"/>
+    <w:lsdException w:name="heading 7" w:uiPriority="9" w:qFormat="1"/>
+    <w:lsdException w:name="heading 8" w:uiPriority="9" w:qFormat="1"/>
+    <w:lsdException w:name="heading 9" w:uiPriority="9" w:qFormat="1"/>
+    <w:lsdException w:name="toc 1" w:uiPriority="39"/>
+    <w:lsdException w:name="toc 2" w:uiPriority="39"/>
+    <w:lsdException w:name="toc 3" w:uiPriority="39"/>
+    <w:lsdException w:name="toc 4" w:uiPriority="39"/>
+    <w:lsdException w:name="toc 5" w:uiPriority="39"/>
+    <w:lsdException w:name="toc 6" w:uiPriority="39"/>
+    <w:lsdException w:name="toc 7" w:uiPriority="39"/>
+    <w:lsdException w:name="toc 8" w:uiPriority="39"/>
+    <w:lsdException w:name="toc 9" w:uiPriority="39"/>
+    <w:lsdException w:name="caption" w:uiPriority="35" w:qFormat="1"/>
+    <w:lsdException w:name="Title" w:semiHidden="0" w:uiPriority="10" w:unhideWhenUsed="0" w:qFormat="1"/>
+    <w:lsdException w:name="Default Paragraph Font" w:uiPriority="1"/>
+    <w:lsdException w:name="Subtitle" w:semiHidden="0" w:uiPriority="11" w:unhideWhenUsed="0" w:qFormat="1"/>
+    <w:lsdException w:name="Strong" w:semiHidden="0" w:uiPriority="22" w:unhideWhenUsed="0" w:qFormat="1"/>
+    <w:lsdException w:name="Emphasis" w:semiHidden="0" w:uiPriority="20" w:unhideWhenUsed="0" w:qFormat="1"/>
+    <w:lsdException w:name="Table Grid" w:semiHidden="0" w:uiPriority="59" w:unhideWhenUsed="0"/>
+    <w:lsdException w:name="Placeholder Text" w:unhideWhenUsed="0"/>
+    <w:lsdException w:name="No Spacing" w:semiHidden="0" w:uiPriority="1" w:unhideWhenUsed="0" w:qFormat="1"/>
+    <w:lsdException w:name="Light Shading" w:semiHidden="0" w:uiPriority="60" w:unhideWhenUsed="0"/>
+    <w:lsdException w:name="Light List" w:semiHidden="0" w:uiPriority="61" w:unhideWhenUsed="0"/>
+    <w:lsdException w:name="Light Grid" w:semiHidden="0" w:uiPriority="62" w:unhideWhenUsed="0"/>
+    <w:lsdException w:name="Medium Shading 1" w:semiHidden="0" w:uiPriority="63" w:unhideWhenUsed="0"/>
+    <w:lsdException w:name="Medium Shading 2" w:semiHidden="0" w:uiPriority="64" w:unhideWhenUsed="0"/>
+    <w:lsdException w:name="Medium List 1" w:semiHidden="0" w:uiPriority="65" w:unhideWhenUsed="0"/>
+    <w:lsdException w:name="Medium List 2" w:semiHidden="0" w:uiPriority="66" w:unhideWhenUsed="0"/>
+    <w:lsdException w:name="Medium Grid 1" w:semiHidden="0" w:uiPriority="67" w:unhideWhenUsed="0"/>
+    <w:lsdException w:name="Medium Grid 2" w:semiHidden="0" w:uiPriority="68" w:unhideWhenUsed="0"/>
+    <w:lsdException w:name="Medium Grid 3" w:semiHidden="0" w:uiPriority="69" w:unhideWhenUsed="0"/>
+    <w:lsdException w:name="Dark List" w:semiHidden="0" w:uiPriority="70" w:unhideWhenUsed="0"/>
+    <w:lsdException w:name="Colorful Shading" w:semiHidden="0" w:uiPriority="71" w:unhideWhenUsed="0"/>
+    <w:lsdException w:name="Colorful List" w:semiHidden="0" w:uiPriority="72" w:unhideWhenUsed="0"/>
+    <w:lsdException w:name="Colorful Grid" w:semiHidden="0" w:uiPriority="73" w:unhideWhenUsed="0"/>
+    <w:lsdException w:name="Light Shading Accent 1" w:semiHidden="0" w:uiPriority="60" w:unhideWhenUsed="0"/>
+    <w:lsdException w:name="Light List Accent 1" w:semiHidden="0" w:uiPriority="61" w:unhideWhenUsed="0"/>
+    <w:lsdException w:name="Light Grid Accent 1" w:semiHidden="0" w:uiPriority="62" w:unhideWhenUsed="0"/>
+    <w:lsdException w:name="Medium Shading 1 Accent 1" w:semiHidden="0" w:uiPriority="63" w:unhideWhenUsed="0"/>
+    <w:lsdException w:name="Medium Shading 2 Accent 1" w:semiHidden="0" w:uiPriority="64" w:unhideWhenUsed="0"/>
+    <w:lsdException w:name="Medium List 1 Accent 1" w:semiHidden="0" w:uiPriority="65" w:unhideWhenUsed="0"/>
+    <w:lsdException w:name="Revision" w:unhideWhenUsed="0"/>
+    <w:lsdException w:name="List Paragraph" w:semiHidden="0" w:uiPriority="34" w:unhideWhenUsed="0" w:qFormat="1"/>
+    <w:lsdException w:name="Quote" w:semiHidden="0" w:uiPriority="29" w:unhideWhenUsed="0" w:qFormat="1"/>
+    <w:lsdException w:name="Intense Quote" w:semiHidden="0" w:uiPriority="30" w:unhideWhenUsed="0" w:qFormat="1"/>
+    <w:lsdException w:name="Medium List 2 Accent 1" w:semiHidden="0" w:uiPriority="66" w:unhideWhenUsed="0"/>
+    <w:lsdException w:name="Medium Grid 1 Accent 1" w:semiHidden="0" w:uiPriority="67" w:unhideWhenUsed="0"/>
+    <w:lsdException w:name="Medium Grid 2 Accent 1" w:semiHidden="0" w:uiPriority="68" w:unhideWhenUsed="0"/>
+    <w:lsdException w:name="Medium Grid 3 Accent 1" w:semiHidden="0" w:uiPriority="69" w:unhideWhenUsed="0"/>
+    <w:lsdException w:name="Dark List Accent 1" w:semiHidden="0" w:uiPriority="70" w:unhideWhenUsed="0"/>
+    <w:lsdException w:name="Colorful Shading Accent 1" w:semiHidden="0" w:uiPriority="71" w:unhideWhenUsed="0"/>
+    <w:lsdException w:name="Colorful List Accent 1" w:semiHidden="0" w:uiPriority="72" w:unhideWhenUsed="0"/>
+    <w:lsdException w:name="Colorful Grid Accent 1" w:semiHidden="0" w:uiPriority="73" w:unhideWhenUsed="0"/>
+    <w:lsdException w:name="Light Shading Accent 2" w:semiHidden="0" w:uiPriority="60" w:unhideWhenUsed="0"/>
+    <w:lsdException w:name="Light List Accent 2" w:semiHidden="0" w:uiPriority="61" w:unhideWhenUsed="0"/>
+    <w:lsdException w:name="Light Grid Accent 2" w:semiHidden="0" w:uiPriority="62" w:unhideWhenUsed="0"/>
+    <w:lsdException w:name="Medium Shading 1 Accent 2" w:semiHidden="0" w:uiPriority="63" w:unhideWhenUsed="0"/>
+    <w:lsdException w:name="Medium Shading 2 Accent 2" w:semiHidden="0" w:uiPriority="64" w:unhideWhenUsed="0"/>
+    <w:lsdException w:name="Medium List 1 Accent 2" w:semiHidden="0" w:uiPriority="65" w:unhideWhenUsed="0"/>
+    <w:lsdException w:name="Medium List 2 Accent 2" w:semiHidden="0" w:uiPriority="66" w:unhideWhenUsed="0"/>
+    <w:lsdException w:name="Medium Grid 1 Accent 2" w:semiHidden="0" w:uiPriority="67" w:unhideWhenUsed="0"/>
+    <w:lsdException w:name="Medium Grid 2 Accent 2" w:semiHidden="0" w:uiPriority="68" w:unhideWhenUsed="0"/>
+    <w:lsdException w:name="Medium Grid 3 Accent 2" w:semiHidden="0" w:uiPriority="69" w:unhideWhenUsed="0"/>
+    <w:lsdException w:name="Dark List Accent 2" w:semiHidden="0" w:uiPriority="70" w:unhideWhenUsed="0"/>
+    <w:lsdException w:name="Colorful Shading Accent 2" w:semiHidden="0" w:uiPriority="71" w:unhideWhenUsed="0"/>
+    <w:lsdException w:name="Colorful List Accent 2" w:semiHidden="0" w:uiPriority="72" w:unhideWhenUsed="0"/>
+    <w:lsdException w:name="Colorful Grid Accent 2" w:semiHidden="0" w:uiPriority="73" w:unhideWhenUsed="0"/>
+    <w:lsdException w:name="Light Shading Accent 3" w:semiHidden="0" w:uiPriority="60" w:unhideWhenUsed="0"/>
+    <w:lsdException w:name="Light List Accent 3" w:semiHidden="0" w:uiPriority="61" w:unhideWhenUsed="0"/>
+    <w:lsdException w:name="Light Grid Accent 3" w:semiHidden="0" w:uiPriority="62" w:unhideWhenUsed="0"/>
+    <w:lsdException w:name="Medium Shading 1 Accent 3" w:semiHidden="0" w:uiPriority="63" w:unhideWhenUsed="0"/>
+    <w:lsdException w:name="Medium Shading 2 Accent 3" w:semiHidden="0" w:uiPriority="64" w:unhideWhenUsed="0"/>
+    <w:lsdException w:name="Medium List 1 Accent 3" w:semiHidden="0" w:uiPriority="65" w:unhideWhenUsed="0"/>
+    <w:lsdException w:name="Medium List 2 Accent 3" w:semiHidden="0" w:uiPriority="66" w:unhideWhenUsed="0"/>
+    <w:lsdException w:name="Medium Grid 1 Accent 3" w:semiHidden="0" w:uiPriority="67" w:unhideWhenUsed="0"/>
+    <w:lsdException w:name="Medium Grid 2 Accent 3" w:semiHidden="0" w:uiPriority="68" w:unhideWhenUsed="0"/>
+    <w:lsdException w:name="Medium Grid 3 Accent 3" w:semiHidden="0" w:uiPriority="69" w:unhideWhenUsed="0"/>
+    <w:lsdException w:name="Dark List Accent 3" w:semiHidden="0" w:uiPriority="70" w:unhideWhenUsed="0"/>
+    <w:lsdException w:name="Colorful Shading Accent 3" w:semiHidden="0" w:uiPriority="71" w:unhideWhenUsed="0"/>
+    <w:lsdException w:name="Colorful List Accent 3" w:semiHidden="0" w:uiPriority="72" w:unhideWhenUsed="0"/>
+    <w:lsdException w:name="Colorful Grid Accent 3" w:semiHidden="0" w:uiPriority="73" w:unhideWhenUsed="0"/>
+    <w:lsdException w:name="Light Shading Accent 4" w:semiHidden="0" w:uiPriority="60" w:unhideWhenUsed="0"/>
+    <w:lsdException w:name="Light List Accent 4" w:semiHidden="0" w:uiPriority="61" w:unhideWhenUsed="0"/>
+    <w:lsdException w:name="Light Grid Accent 4" w:semiHidden="0" w:uiPriority="62" w:unhideWhenUsed="0"/>
+    <w:lsdException w:name="Medium Shading 1 Accent 4" w:semiHidden="0" w:uiPriority="63" w:unhideWhenUsed="0"/>
+    <w:lsdException w:name="Medium Shading 2 Accent 4" w:semiHidden="0" w:uiPriority="64" w:unhideWhenUsed="0"/>
+    <w:lsdException w:name="Medium List 1 Accent 4" w:semiHidden="0" w:uiPriority="65" w:unhideWhenUsed="0"/>
+    <w:lsdException w:name="Medium List 2 Accent 4" w:semiHidden="0" w:uiPriority="66" w:unhideWhenUsed="0"/>
+    <w:lsdException w:name="Medium Grid 1 Accent 4" w:semiHidden="0" w:uiPriority="67" w:unhideWhenUsed="0"/>
+    <w:lsdException w:name="Medium Grid 2 Accent 4" w:semiHidden="0" w:uiPriority="68" w:unhideWhenUsed="0"/>
+    <w:lsdException w:name="Medium Grid 3 Accent 4" w:semiHidden="0" w:uiPriority="69" w:unhideWhenUsed="0"/>
+    <w:lsdException w:name="Dark List Accent 4" w:semiHidden="0" w:uiPriority="70" w:unhideWhenUsed="0"/>
+    <w:lsdException w:name="Colorful Shading Accent 4" w:semiHidden="0" w:uiPriority="71" w:unhideWhenUsed="0"/>
+    <w:lsdException w:name="Colorful List Accent 4" w:semiHidden="0" w:uiPriority="72" w:unhideWhenUsed="0"/>
+    <w:lsdException w:name="Colorful Grid Accent 4" w:semiHidden="0" w:uiPriority="73" w:unhideWhenUsed="0"/>
+    <w:lsdException w:name="Light Shading Accent 5" w:semiHidden="0" w:uiPriority="60" w:unhideWhenUsed="0"/>
+    <w:lsdException w:name="Light List Accent 5" w:semiHidden="0" w:uiPriority="61" w:unhideWhenUsed="0"/>
+    <w:lsdException w:name="Light Grid Accent 5" w:semiHidden="0" w:uiPriority="62" w:unhideWhenUsed="0"/>
+    <w:lsdException w:name="Medium Shading 1 Accent 5" w:semiHidden="0" w:uiPriority="63" w:unhideWhenUsed="0"/>
+    <w:lsdException w:name="Medium Shading 2 Accent 5" w:semiHidden="0" w:uiPriority="64" w:unhideWhenUsed="0"/>
+    <w:lsdException w:name="Medium List 1 Accent 5" w:semiHidden="0" w:uiPriority="65" w:unhideWhenUsed="0"/>
+    <w:lsdException w:name="Medium List 2 Accent 5" w:semiHidden="0" w:uiPriority="66" w:unhideWhenUsed="0"/>
+    <w:lsdException w:name="Medium Grid 1 Accent 5" w:semiHidden="0" w:uiPriority="67" w:unhideWhenUsed="0"/>
+    <w:lsdException w:name="Medium Grid 2 Accent 5" w:semiHidden="0" w:uiPriority="68" w:unhideWhenUsed="0"/>
+    <w:lsdException w:name="Medium Grid 3 Accent 5" w:semiHidden="0" w:uiPriority="69" w:unhideWhenUsed="0"/>
+    <w:lsdException w:name="Dark List Accent 5" w:semiHidden="0" w:uiPriority="70" w:unhideWhenUsed="0"/>
+    <w:lsdException w:name="Colorful Shading Accent 5" w:semiHidden="0" w:uiPriority="71" w:unhideWhenUsed="0"/>
+    <w:lsdException w:name="Colorful List Accent 5" w:semiHidden="0" w:uiPriority="72" w:unhideWhenUsed="0"/>
+    <w:lsdException w:name="Colorful Grid Accent 5" w:semiHidden="0" w:uiPriority="73" w:unhideWhenUsed="0"/>
+    <w:lsdException w:name="Light Shading Accent 6" w:semiHidden="0" w:uiPriority="60" w:unhideWhenUsed="0"/>
+    <w:lsdException w:name="Light List Accent 6" w:semiHidden="0" w:uiPriority="61" w:unhideWhenUsed="0"/>
+    <w:lsdException w:name="Light Grid Accent 6" w:semiHidden="0" w:uiPriority="62" w:unhideWhenUsed="0"/>
+    <w:lsdException w:name="Medium Shading 1 Accent 6" w:semiHidden="0" w:uiPriority="63" w:unhideWhenUsed="0"/>
+    <w:lsdException w:name="Medium Shading 2 Accent 6" w:semiHidden="0" w:uiPriority="64" w:unhideWhenUsed="0"/>
+    <w:lsdException w:name="Medium List 1 Accent 6" w:semiHidden="0" w:uiPriority="65" w:unhideWhenUsed="0"/>
+    <w:lsdException w:name="Medium List 2 Accent 6" w:semiHidden="0" w:uiPriority="66" w:unhideWhenUsed="0"/>
+    <w:lsdException w:name="Medium Grid 1 Accent 6" w:semiHidden="0" w:uiPriority="67" w:unhideWhenUsed="0"/>
+    <w:lsdException w:name="Medium Grid 2 Accent 6" w:semiHidden="0" w:uiPriority="68" w:unhideWhenUsed="0"/>
+    <w:lsdException w:name="Medium Grid 3 Accent 6" w:semiHidden="0" w:uiPriority="69" w:unhideWhenUsed="0"/>
+    <w:lsdException w:name="Dark List Accent 6" w:semiHidden="0" w:uiPriority="70" w:unhideWhenUsed="0"/>
+    <w:lsdException w:name="Colorful Shading Accent 6" w:semiHidden="0" w:uiPriority="71" w:unhideWhenUsed="0"/>
+    <w:lsdException w:name="Colorful List Accent 6" w:semiHidden="0" w:uiPriority="72" w:unhideWhenUsed="0"/>
+    <w:lsdException w:name="Colorful Grid Accent 6" w:semiHidden="0" w:uiPriority="73" w:unhideWhenUsed="0"/>
+    <w:lsdException w:name="Subtle Emphasis" w:semiHidden="0" w:uiPriority="19" w:unhideWhenUsed="0" w:qFormat="1"/>
+    <w:lsdException w:name="Intense Emphasis" w:semiHidden="0" w:uiPriority="21" w:unhideWhenUsed="0" w:qFormat="1"/>
+    <w:lsdException w:name="Subtle Reference" w:semiHidden="0" w:uiPriority="31" w:unhideWhenUsed="0" w:qFormat="1"/>
+    <w:lsdException w:name="Intense Reference" w:semiHidden="0" w:uiPriority="32" w:unhideWhenUsed="0" w:qFormat="1"/>
+    <w:lsdException w:name="Book Title" w:semiHidden="0" w:uiPriority="33" w:unhideWhenUsed="0" w:qFormat="1"/>
+    <w:lsdException w:name="Bibliography" w:uiPriority="37"/>
+    <w:lsdException w:name="TOC Heading" w:uiPriority="39" w:qFormat="1"/>
+  </w:latentStyles>
+  <w:style w:type="paragraph" w:default="1" w:styleId="Normal">
+    <w:name w:val="Normal"/>
+    <w:qFormat/>
+  </w:style>
+  <w:style w:type="character" w:default="1" w:styleId="Fuentedeprrafopredeter">
+    <w:name w:val="Default Paragraph Font"/>
+    <w:uiPriority w:val="1"/>
+    <w:semiHidden/>
+    <w:unhideWhenUsed/>
+  </w:style>
+  <w:style w:type="table" w:default="1" w:styleId="Tablanormal">
+    <w:name w:val="Normal Table"/>
+    <w:uiPriority w:val="99"/>
+    <w:semiHidden/>
+    <w:unhideWhenUsed/>
+    <w:tblPr>
+      <w:tblInd w:w="0" w:type="dxa"/>
+      <w:tblCellMar>
+        <w:top w:w="0" w:type="dxa"/>
+        <w:left w:w="108" w:type="dxa"/>
+        <w:bottom w:w="0" w:type="dxa"/>
+        <w:right w:w="108" w:type="dxa"/>
+      </w:tblCellMar>
+    </w:tblPr>
+  </w:style>
+  <w:style w:type="numbering" w:default="1" w:styleId="Sinlista">
+    <w:name w:val="No List"/>
+    <w:uiPriority w:val="99"/>
+    <w:semiHidden/>
+    <w:unhideWhenUsed/>
+  </w:style>
+  <w:style w:type="character" w:styleId="Textodelmarcadordeposicin">
+    <w:name w:val="Placeholder Text"/>
+    <w:basedOn w:val="Fuentedeprrafopredeter"/>
+    <w:uiPriority w:val="99"/>
+    <w:semiHidden/>
+    <w:rsid w:val="00B34A3C"/>
+    <w:rPr>
+      <w:color w:val="808080"/>
+    </w:rPr>
+  </w:style>
+</w:styles>
+</file>
+
+<file path=word/glossary/webSettings.xml><?xml version="1.0" encoding="utf-8"?>
+<w:webSettings xmlns:mc="http://schemas.openxmlformats.org/markup-compatibility/2006" xmlns:r="http://schemas.openxmlformats.org/officeDocument/2006/relationships" xmlns:w="http://schemas.openxmlformats.org/wordprocessingml/2006/main" xmlns:w14="http://schemas.microsoft.com/office/word/2010/wordml" mc:Ignorable="w14">
+  <w:optimizeForBrowser/>
+  <w:allowPNG/>
+</w:webSettings>
 </file>
 
 <file path=word/theme/theme1.xml><?xml version="1.0" encoding="utf-8"?>
@@ -23788,7 +25252,7 @@
 </file>
 
 <file path=customXml/itemProps1.xml><?xml version="1.0" encoding="utf-8"?>
-<ds:datastoreItem xmlns:ds="http://schemas.openxmlformats.org/officeDocument/2006/customXml" ds:itemID="{8804860D-3271-4131-B5BF-4EF0593E74C9}">
+<ds:datastoreItem xmlns:ds="http://schemas.openxmlformats.org/officeDocument/2006/customXml" ds:itemID="{FF15FD88-977F-4F7B-A0F6-CEEC459B9F09}">
   <ds:schemaRefs>
     <ds:schemaRef ds:uri="http://schemas.openxmlformats.org/officeDocument/2006/bibliography"/>
   </ds:schemaRefs>

</xml_diff>

<commit_message>
Stats de corrida con doble precisión. Calculo de Fu.
</commit_message>
<xml_diff>
--- a/Análisis Numérico I - TP1.docx
+++ b/Análisis Numérico I - TP1.docx
@@ -42,7 +42,7 @@
             <v:imagedata r:id="rId9" o:title=""/>
             <w10:wrap anchory="page"/>
           </v:shape>
-          <o:OLEObject Type="Embed" ProgID="Word.Picture.8" ShapeID="_x0000_s1026" DrawAspect="Content" ObjectID="_1523903881" r:id="rId10"/>
+          <o:OLEObject Type="Embed" ProgID="Word.Picture.8" ShapeID="_x0000_s1026" DrawAspect="Content" ObjectID="_1523906453" r:id="rId10"/>
         </w:pict>
       </w:r>
       <w:r>
@@ -15461,11 +15461,13 @@
             <w:pPr>
               <w:jc w:val="center"/>
               <w:rPr>
-                <w:color w:val="000000"/>
-              </w:rPr>
-            </w:pPr>
-            <w:r>
-              <w:rPr>
+                <w:b/>
+                <w:color w:val="000000"/>
+              </w:rPr>
+            </w:pPr>
+            <w:r>
+              <w:rPr>
+                <w:b/>
                 <w:color w:val="000000"/>
               </w:rPr>
               <w:t>6,28E-07</w:t>
@@ -15481,11 +15483,13 @@
             <w:pPr>
               <w:jc w:val="center"/>
               <w:rPr>
-                <w:color w:val="000000"/>
-              </w:rPr>
-            </w:pPr>
-            <w:r>
-              <w:rPr>
+                <w:b/>
+                <w:color w:val="000000"/>
+              </w:rPr>
+            </w:pPr>
+            <w:r>
+              <w:rPr>
+                <w:b/>
                 <w:color w:val="000000"/>
               </w:rPr>
               <w:t>1,00E+07</w:t>
@@ -15501,11 +15505,13 @@
             <w:pPr>
               <w:jc w:val="center"/>
               <w:rPr>
-                <w:color w:val="000000"/>
-              </w:rPr>
-            </w:pPr>
-            <w:r>
-              <w:rPr>
+                <w:b/>
+                <w:color w:val="000000"/>
+              </w:rPr>
+            </w:pPr>
+            <w:r>
+              <w:rPr>
+                <w:b/>
                 <w:color w:val="000000"/>
               </w:rPr>
               <w:t>-4,17E-07</w:t>
@@ -15521,11 +15527,13 @@
             <w:pPr>
               <w:jc w:val="center"/>
               <w:rPr>
-                <w:color w:val="000000"/>
-              </w:rPr>
-            </w:pPr>
-            <w:r>
-              <w:rPr>
+                <w:b/>
+                <w:color w:val="000000"/>
+              </w:rPr>
+            </w:pPr>
+            <w:r>
+              <w:rPr>
+                <w:b/>
                 <w:color w:val="000000"/>
               </w:rPr>
               <w:t>4,00E+07</w:t>
@@ -16764,21 +16772,7 @@
                   <w:rFonts w:ascii="Cambria Math" w:hAnsi="Cambria Math"/>
                   <w:lang w:val="es-ES"/>
                 </w:rPr>
-                <m:t>(</m:t>
-              </m:r>
-              <m:r>
-                <w:rPr>
-                  <w:rFonts w:ascii="Cambria Math" w:hAnsi="Cambria Math"/>
-                  <w:lang w:val="es-ES"/>
-                </w:rPr>
-                <m:t>3,40</m:t>
-              </m:r>
-              <m:r>
-                <w:rPr>
-                  <w:rFonts w:ascii="Cambria Math" w:hAnsi="Cambria Math"/>
-                  <w:lang w:val="es-ES"/>
-                </w:rPr>
-                <m:t xml:space="preserve">. </m:t>
+                <m:t xml:space="preserve">(3,40. </m:t>
               </m:r>
               <m:sSup>
                 <m:sSupPr>
@@ -16814,21 +16808,7 @@
                   <w:rFonts w:ascii="Cambria Math" w:hAnsi="Cambria Math"/>
                   <w:lang w:val="es-ES"/>
                 </w:rPr>
-                <m:t>)/(</m:t>
-              </m:r>
-              <m:r>
-                <w:rPr>
-                  <w:rFonts w:ascii="Cambria Math" w:hAnsi="Cambria Math"/>
-                  <w:lang w:val="es-ES"/>
-                </w:rPr>
-                <m:t>3,25</m:t>
-              </m:r>
-              <m:r>
-                <w:rPr>
-                  <w:rFonts w:ascii="Cambria Math" w:hAnsi="Cambria Math"/>
-                  <w:lang w:val="es-ES"/>
-                </w:rPr>
-                <m:t xml:space="preserve">. </m:t>
+                <m:t xml:space="preserve">)/(3,25. </m:t>
               </m:r>
               <m:sSup>
                 <m:sSupPr>
@@ -16855,14 +16835,7 @@
                       <w:rFonts w:ascii="Cambria Math" w:hAnsi="Cambria Math"/>
                       <w:lang w:val="es-ES"/>
                     </w:rPr>
-                    <m:t>-</m:t>
-                  </m:r>
-                  <m:r>
-                    <w:rPr>
-                      <w:rFonts w:ascii="Cambria Math" w:hAnsi="Cambria Math"/>
-                      <w:lang w:val="es-ES"/>
-                    </w:rPr>
-                    <m:t>5</m:t>
+                    <m:t>-5</m:t>
                   </m:r>
                 </m:sup>
               </m:sSup>
@@ -16880,14 +16853,7 @@
                   <w:rFonts w:ascii="Cambria Math" w:hAnsi="Cambria Math"/>
                   <w:lang w:val="es-ES"/>
                 </w:rPr>
-                <m:t>(</m:t>
-              </m:r>
-              <m:r>
-                <w:rPr>
-                  <w:rFonts w:ascii="Cambria Math" w:hAnsi="Cambria Math"/>
-                  <w:lang w:val="es-ES"/>
-                </w:rPr>
-                <m:t>6,28</m:t>
+                <m:t>(6,28</m:t>
               </m:r>
               <m:sSup>
                 <m:sSupPr>
@@ -16905,14 +16871,7 @@
                       <w:rFonts w:ascii="Cambria Math" w:hAnsi="Cambria Math"/>
                       <w:lang w:val="es-ES"/>
                     </w:rPr>
-                    <m:t>.</m:t>
-                  </m:r>
-                  <m:r>
-                    <w:rPr>
-                      <w:rFonts w:ascii="Cambria Math" w:hAnsi="Cambria Math"/>
-                      <w:lang w:val="es-ES"/>
-                    </w:rPr>
-                    <m:t>10</m:t>
+                    <m:t>.10</m:t>
                   </m:r>
                 </m:e>
                 <m:sup>
@@ -16921,14 +16880,7 @@
                       <w:rFonts w:ascii="Cambria Math" w:hAnsi="Cambria Math"/>
                       <w:lang w:val="es-ES"/>
                     </w:rPr>
-                    <m:t>-</m:t>
-                  </m:r>
-                  <m:r>
-                    <w:rPr>
-                      <w:rFonts w:ascii="Cambria Math" w:hAnsi="Cambria Math"/>
-                      <w:lang w:val="es-ES"/>
-                    </w:rPr>
-                    <m:t>6</m:t>
+                    <m:t>-6</m:t>
                   </m:r>
                 </m:sup>
               </m:sSup>
@@ -16937,21 +16889,7 @@
                   <w:rFonts w:ascii="Cambria Math" w:hAnsi="Cambria Math"/>
                   <w:lang w:val="es-ES"/>
                 </w:rPr>
-                <m:t>)</m:t>
-              </m:r>
-              <m:r>
-                <w:rPr>
-                  <w:rFonts w:ascii="Cambria Math" w:hAnsi="Cambria Math"/>
-                  <w:lang w:val="es-ES"/>
-                </w:rPr>
-                <m:t>/</m:t>
-              </m:r>
-              <m:r>
-                <w:rPr>
-                  <w:rFonts w:ascii="Cambria Math" w:hAnsi="Cambria Math"/>
-                  <w:lang w:val="es-ES"/>
-                </w:rPr>
-                <m:t>(</m:t>
+                <m:t>)/(</m:t>
               </m:r>
               <m:sSup>
                 <m:sSupPr>
@@ -16969,15 +16907,1190 @@
                       <w:rFonts w:ascii="Cambria Math" w:hAnsi="Cambria Math"/>
                       <w:lang w:val="es-ES"/>
                     </w:rPr>
-                    <m:t>6,28</m:t>
+                    <m:t>6,28.10</m:t>
                   </m:r>
+                </m:e>
+                <m:sup>
                   <m:r>
                     <w:rPr>
                       <w:rFonts w:ascii="Cambria Math" w:hAnsi="Cambria Math"/>
                       <w:lang w:val="es-ES"/>
                     </w:rPr>
-                    <m:t>.</m:t>
+                    <m:t>-5</m:t>
                   </m:r>
+                </m:sup>
+              </m:sSup>
+              <m:r>
+                <w:rPr>
+                  <w:rFonts w:ascii="Cambria Math" w:hAnsi="Cambria Math"/>
+                  <w:lang w:val="es-ES"/>
+                </w:rPr>
+                <m:t xml:space="preserve">) </m:t>
+              </m:r>
+            </m:den>
+          </m:f>
+          <m:r>
+            <w:rPr>
+              <w:rFonts w:ascii="Cambria Math" w:hAnsi="Cambria Math"/>
+              <w:lang w:val="es-ES"/>
+            </w:rPr>
+            <m:t>≅1,05</m:t>
+          </m:r>
+        </m:oMath>
+      </m:oMathPara>
+    </w:p>
+    <w:p>
+      <w:pPr>
+        <w:rPr>
+          <w:rFonts w:asciiTheme="majorHAnsi" w:eastAsiaTheme="majorEastAsia" w:hAnsiTheme="majorHAnsi" w:cstheme="majorBidi"/>
+          <w:color w:val="17365D" w:themeColor="text2" w:themeShade="BF"/>
+          <w:spacing w:val="5"/>
+          <w:kern w:val="28"/>
+          <w:sz w:val="28"/>
+          <w:szCs w:val="52"/>
+          <w:lang w:val="es-ES"/>
+        </w:rPr>
+      </w:pPr>
+      <w:r>
+        <w:rPr>
+          <w:sz w:val="28"/>
+          <w:lang w:val="es-ES"/>
+        </w:rPr>
+        <w:br w:type="page"/>
+      </w:r>
+    </w:p>
+    <w:p>
+      <w:pPr>
+        <w:pStyle w:val="Ttulo"/>
+        <w:jc w:val="both"/>
+        <w:rPr>
+          <w:sz w:val="28"/>
+          <w:lang w:val="es-ES"/>
+        </w:rPr>
+      </w:pPr>
+      <w:r>
+        <w:rPr>
+          <w:sz w:val="28"/>
+          <w:lang w:val="es-ES"/>
+        </w:rPr>
+        <w:lastRenderedPageBreak/>
+        <w:t>B.6: Análisis de estabilidad por perturbaciones experimentales</w:t>
+      </w:r>
+    </w:p>
+    <w:p>
+      <w:pPr>
+        <w:rPr>
+          <w:lang w:val="es-ES"/>
+        </w:rPr>
+      </w:pPr>
+      <w:r>
+        <w:rPr>
+          <w:lang w:val="es-ES"/>
+        </w:rPr>
+        <w:t>Resultados para el algoritmo 1 utilizando doble precisión:</w:t>
+      </w:r>
+    </w:p>
+    <w:tbl>
+      <w:tblPr>
+        <w:tblStyle w:val="Tablaconcuadrcula"/>
+        <w:tblW w:w="8884" w:type="dxa"/>
+        <w:jc w:val="center"/>
+        <w:tblLook w:val="04A0" w:firstRow="1" w:lastRow="0" w:firstColumn="1" w:lastColumn="0" w:noHBand="0" w:noVBand="1"/>
+      </w:tblPr>
+      <w:tblGrid>
+        <w:gridCol w:w="2625"/>
+        <w:gridCol w:w="2419"/>
+        <w:gridCol w:w="1920"/>
+        <w:gridCol w:w="1920"/>
+      </w:tblGrid>
+      <w:tr>
+        <w:trPr>
+          <w:trHeight w:val="677"/>
+          <w:jc w:val="center"/>
+        </w:trPr>
+        <w:tc>
+          <w:tcPr>
+            <w:tcW w:w="2625" w:type="dxa"/>
+          </w:tcPr>
+          <w:p>
+            <w:pPr>
+              <w:jc w:val="center"/>
+              <w:rPr>
+                <w:rFonts w:eastAsia="Times New Roman"/>
+                <w:b/>
+                <w:color w:val="000000"/>
+                <w:lang w:val="es-AR" w:eastAsia="es-AR"/>
+              </w:rPr>
+            </w:pPr>
+            <w:r>
+              <w:rPr>
+                <w:rFonts w:eastAsia="Times New Roman"/>
+                <w:b/>
+                <w:color w:val="000000"/>
+                <w:lang w:val="es-AR" w:eastAsia="es-AR"/>
+              </w:rPr>
+              <w:t>K (en radianes)</w:t>
+            </w:r>
+          </w:p>
+        </w:tc>
+        <w:tc>
+          <w:tcPr>
+            <w:tcW w:w="2419" w:type="dxa"/>
+          </w:tcPr>
+          <w:p>
+            <w:pPr>
+              <w:jc w:val="center"/>
+              <w:rPr>
+                <w:b/>
+                <w:lang w:val="es-ES"/>
+              </w:rPr>
+            </w:pPr>
+            <w:r>
+              <w:rPr>
+                <w:b/>
+                <w:lang w:val="es-ES"/>
+              </w:rPr>
+              <w:t>PASOS (N)</w:t>
+            </w:r>
+          </w:p>
+        </w:tc>
+        <w:tc>
+          <w:tcPr>
+            <w:tcW w:w="1920" w:type="dxa"/>
+          </w:tcPr>
+          <w:p>
+            <w:pPr>
+              <w:jc w:val="center"/>
+              <w:rPr>
+                <w:b/>
+                <w:lang w:val="es-ES"/>
+              </w:rPr>
+            </w:pPr>
+            <w:r>
+              <w:rPr>
+                <w:b/>
+                <w:lang w:val="es-ES"/>
+              </w:rPr>
+              <w:t>DRR</w:t>
+            </w:r>
+          </w:p>
+        </w:tc>
+        <w:tc>
+          <w:tcPr>
+            <w:tcW w:w="1920" w:type="dxa"/>
+          </w:tcPr>
+          <w:p>
+            <w:pPr>
+              <w:jc w:val="center"/>
+              <w:rPr>
+                <w:b/>
+                <w:lang w:val="es-ES"/>
+              </w:rPr>
+            </w:pPr>
+            <w:r>
+              <w:rPr>
+                <w:b/>
+                <w:lang w:val="es-ES"/>
+              </w:rPr>
+              <w:t xml:space="preserve">Tiempo de corrida (en </w:t>
+            </w:r>
+            <w:proofErr w:type="spellStart"/>
+            <w:r>
+              <w:rPr>
+                <w:b/>
+                <w:lang w:val="es-ES"/>
+              </w:rPr>
+              <w:t>ns</w:t>
+            </w:r>
+            <w:proofErr w:type="spellEnd"/>
+            <w:r>
+              <w:rPr>
+                <w:b/>
+                <w:lang w:val="es-ES"/>
+              </w:rPr>
+              <w:t>)</w:t>
+            </w:r>
+          </w:p>
+        </w:tc>
+      </w:tr>
+      <w:tr>
+        <w:trPr>
+          <w:trHeight w:val="497"/>
+          <w:jc w:val="center"/>
+        </w:trPr>
+        <w:tc>
+          <w:tcPr>
+            <w:tcW w:w="2625" w:type="dxa"/>
+            <w:vAlign w:val="center"/>
+          </w:tcPr>
+          <w:p>
+            <w:pPr>
+              <w:jc w:val="center"/>
+              <w:rPr>
+                <w:color w:val="000000"/>
+              </w:rPr>
+            </w:pPr>
+            <w:r>
+              <w:rPr>
+                <w:color w:val="000000"/>
+              </w:rPr>
+              <w:t>6,28E-02</w:t>
+            </w:r>
+          </w:p>
+        </w:tc>
+        <w:tc>
+          <w:tcPr>
+            <w:tcW w:w="2419" w:type="dxa"/>
+            <w:vAlign w:val="center"/>
+          </w:tcPr>
+          <w:p>
+            <w:pPr>
+              <w:jc w:val="center"/>
+              <w:rPr>
+                <w:color w:val="000000"/>
+              </w:rPr>
+            </w:pPr>
+            <w:r>
+              <w:rPr>
+                <w:color w:val="000000"/>
+              </w:rPr>
+              <w:t>1,00E+02</w:t>
+            </w:r>
+          </w:p>
+        </w:tc>
+        <w:tc>
+          <w:tcPr>
+            <w:tcW w:w="1920" w:type="dxa"/>
+            <w:vAlign w:val="center"/>
+          </w:tcPr>
+          <w:p>
+            <w:pPr>
+              <w:jc w:val="center"/>
+              <w:rPr>
+                <w:color w:val="000000"/>
+              </w:rPr>
+            </w:pPr>
+            <w:r>
+              <w:rPr>
+                <w:color w:val="000000"/>
+              </w:rPr>
+              <w:t>-3,51E-02</w:t>
+            </w:r>
+          </w:p>
+        </w:tc>
+        <w:tc>
+          <w:tcPr>
+            <w:tcW w:w="1920" w:type="dxa"/>
+            <w:vAlign w:val="center"/>
+          </w:tcPr>
+          <w:p>
+            <w:pPr>
+              <w:jc w:val="center"/>
+              <w:rPr>
+                <w:color w:val="000000"/>
+              </w:rPr>
+            </w:pPr>
+            <w:r>
+              <w:rPr>
+                <w:color w:val="000000"/>
+              </w:rPr>
+              <w:t>0</w:t>
+            </w:r>
+          </w:p>
+        </w:tc>
+      </w:tr>
+      <w:tr>
+        <w:trPr>
+          <w:trHeight w:val="471"/>
+          <w:jc w:val="center"/>
+        </w:trPr>
+        <w:tc>
+          <w:tcPr>
+            <w:tcW w:w="2625" w:type="dxa"/>
+            <w:vAlign w:val="center"/>
+          </w:tcPr>
+          <w:p>
+            <w:pPr>
+              <w:jc w:val="center"/>
+              <w:rPr>
+                <w:color w:val="000000"/>
+              </w:rPr>
+            </w:pPr>
+            <w:r>
+              <w:rPr>
+                <w:color w:val="000000"/>
+              </w:rPr>
+              <w:t>6,28E-03</w:t>
+            </w:r>
+          </w:p>
+        </w:tc>
+        <w:tc>
+          <w:tcPr>
+            <w:tcW w:w="2419" w:type="dxa"/>
+            <w:vAlign w:val="center"/>
+          </w:tcPr>
+          <w:p>
+            <w:pPr>
+              <w:jc w:val="center"/>
+              <w:rPr>
+                <w:color w:val="000000"/>
+              </w:rPr>
+            </w:pPr>
+            <w:r>
+              <w:rPr>
+                <w:color w:val="000000"/>
+              </w:rPr>
+              <w:t>1,00E+03</w:t>
+            </w:r>
+          </w:p>
+        </w:tc>
+        <w:tc>
+          <w:tcPr>
+            <w:tcW w:w="1920" w:type="dxa"/>
+            <w:vAlign w:val="center"/>
+          </w:tcPr>
+          <w:p>
+            <w:pPr>
+              <w:jc w:val="center"/>
+              <w:rPr>
+                <w:color w:val="000000"/>
+              </w:rPr>
+            </w:pPr>
+            <w:r>
+              <w:rPr>
+                <w:color w:val="000000"/>
+              </w:rPr>
+              <w:t>-3,33E-03</w:t>
+            </w:r>
+          </w:p>
+        </w:tc>
+        <w:tc>
+          <w:tcPr>
+            <w:tcW w:w="1920" w:type="dxa"/>
+            <w:vAlign w:val="center"/>
+          </w:tcPr>
+          <w:p>
+            <w:pPr>
+              <w:jc w:val="center"/>
+              <w:rPr>
+                <w:color w:val="000000"/>
+              </w:rPr>
+            </w:pPr>
+            <w:r>
+              <w:rPr>
+                <w:color w:val="000000"/>
+              </w:rPr>
+              <w:t>0</w:t>
+            </w:r>
+          </w:p>
+        </w:tc>
+      </w:tr>
+      <w:tr>
+        <w:trPr>
+          <w:trHeight w:val="497"/>
+          <w:jc w:val="center"/>
+        </w:trPr>
+        <w:tc>
+          <w:tcPr>
+            <w:tcW w:w="2625" w:type="dxa"/>
+            <w:vAlign w:val="center"/>
+          </w:tcPr>
+          <w:p>
+            <w:pPr>
+              <w:jc w:val="center"/>
+              <w:rPr>
+                <w:color w:val="000000"/>
+              </w:rPr>
+            </w:pPr>
+            <w:r>
+              <w:rPr>
+                <w:color w:val="000000"/>
+              </w:rPr>
+              <w:t>6,28E-04</w:t>
+            </w:r>
+          </w:p>
+        </w:tc>
+        <w:tc>
+          <w:tcPr>
+            <w:tcW w:w="2419" w:type="dxa"/>
+            <w:vAlign w:val="center"/>
+          </w:tcPr>
+          <w:p>
+            <w:pPr>
+              <w:jc w:val="center"/>
+              <w:rPr>
+                <w:color w:val="000000"/>
+              </w:rPr>
+            </w:pPr>
+            <w:r>
+              <w:rPr>
+                <w:color w:val="000000"/>
+              </w:rPr>
+              <w:t>1,00E+04</w:t>
+            </w:r>
+          </w:p>
+        </w:tc>
+        <w:tc>
+          <w:tcPr>
+            <w:tcW w:w="1920" w:type="dxa"/>
+            <w:vAlign w:val="center"/>
+          </w:tcPr>
+          <w:p>
+            <w:pPr>
+              <w:jc w:val="center"/>
+              <w:rPr>
+                <w:color w:val="000000"/>
+              </w:rPr>
+            </w:pPr>
+            <w:r>
+              <w:rPr>
+                <w:color w:val="000000"/>
+              </w:rPr>
+              <w:t>-3,30E-04</w:t>
+            </w:r>
+          </w:p>
+        </w:tc>
+        <w:tc>
+          <w:tcPr>
+            <w:tcW w:w="1920" w:type="dxa"/>
+            <w:vAlign w:val="center"/>
+          </w:tcPr>
+          <w:p>
+            <w:pPr>
+              <w:jc w:val="center"/>
+              <w:rPr>
+                <w:color w:val="000000"/>
+              </w:rPr>
+            </w:pPr>
+            <w:r>
+              <w:rPr>
+                <w:color w:val="000000"/>
+              </w:rPr>
+              <w:t>0</w:t>
+            </w:r>
+          </w:p>
+        </w:tc>
+      </w:tr>
+      <w:tr>
+        <w:trPr>
+          <w:trHeight w:val="471"/>
+          <w:jc w:val="center"/>
+        </w:trPr>
+        <w:tc>
+          <w:tcPr>
+            <w:tcW w:w="2625" w:type="dxa"/>
+            <w:vAlign w:val="center"/>
+          </w:tcPr>
+          <w:p>
+            <w:pPr>
+              <w:jc w:val="center"/>
+              <w:rPr>
+                <w:color w:val="000000"/>
+              </w:rPr>
+            </w:pPr>
+            <w:r>
+              <w:rPr>
+                <w:color w:val="000000"/>
+              </w:rPr>
+              <w:t>6,28E-05</w:t>
+            </w:r>
+          </w:p>
+        </w:tc>
+        <w:tc>
+          <w:tcPr>
+            <w:tcW w:w="2419" w:type="dxa"/>
+            <w:vAlign w:val="center"/>
+          </w:tcPr>
+          <w:p>
+            <w:pPr>
+              <w:jc w:val="center"/>
+              <w:rPr>
+                <w:color w:val="000000"/>
+              </w:rPr>
+            </w:pPr>
+            <w:r>
+              <w:rPr>
+                <w:color w:val="000000"/>
+              </w:rPr>
+              <w:t>1,00E+05</w:t>
+            </w:r>
+          </w:p>
+        </w:tc>
+        <w:tc>
+          <w:tcPr>
+            <w:tcW w:w="1920" w:type="dxa"/>
+            <w:vAlign w:val="center"/>
+          </w:tcPr>
+          <w:p>
+            <w:pPr>
+              <w:jc w:val="center"/>
+              <w:rPr>
+                <w:color w:val="000000"/>
+              </w:rPr>
+            </w:pPr>
+            <w:r>
+              <w:rPr>
+                <w:color w:val="000000"/>
+              </w:rPr>
+              <w:t>-3,30E-05</w:t>
+            </w:r>
+          </w:p>
+        </w:tc>
+        <w:tc>
+          <w:tcPr>
+            <w:tcW w:w="1920" w:type="dxa"/>
+            <w:vAlign w:val="center"/>
+          </w:tcPr>
+          <w:p>
+            <w:pPr>
+              <w:jc w:val="center"/>
+              <w:rPr>
+                <w:color w:val="000000"/>
+              </w:rPr>
+            </w:pPr>
+            <w:r>
+              <w:rPr>
+                <w:color w:val="000000"/>
+              </w:rPr>
+              <w:t>500400</w:t>
+            </w:r>
+          </w:p>
+        </w:tc>
+      </w:tr>
+      <w:tr>
+        <w:trPr>
+          <w:trHeight w:val="497"/>
+          <w:jc w:val="center"/>
+        </w:trPr>
+        <w:tc>
+          <w:tcPr>
+            <w:tcW w:w="2625" w:type="dxa"/>
+            <w:vAlign w:val="center"/>
+          </w:tcPr>
+          <w:p>
+            <w:pPr>
+              <w:jc w:val="center"/>
+              <w:rPr>
+                <w:color w:val="000000"/>
+              </w:rPr>
+            </w:pPr>
+            <w:r>
+              <w:rPr>
+                <w:color w:val="000000"/>
+              </w:rPr>
+              <w:t>6,28E-06</w:t>
+            </w:r>
+          </w:p>
+        </w:tc>
+        <w:tc>
+          <w:tcPr>
+            <w:tcW w:w="2419" w:type="dxa"/>
+            <w:vAlign w:val="center"/>
+          </w:tcPr>
+          <w:p>
+            <w:pPr>
+              <w:jc w:val="center"/>
+              <w:rPr>
+                <w:color w:val="000000"/>
+              </w:rPr>
+            </w:pPr>
+            <w:r>
+              <w:rPr>
+                <w:color w:val="000000"/>
+              </w:rPr>
+              <w:t>1,00E+06</w:t>
+            </w:r>
+          </w:p>
+        </w:tc>
+        <w:tc>
+          <w:tcPr>
+            <w:tcW w:w="1920" w:type="dxa"/>
+            <w:vAlign w:val="center"/>
+          </w:tcPr>
+          <w:p>
+            <w:pPr>
+              <w:jc w:val="center"/>
+              <w:rPr>
+                <w:color w:val="000000"/>
+              </w:rPr>
+            </w:pPr>
+            <w:r>
+              <w:rPr>
+                <w:color w:val="000000"/>
+              </w:rPr>
+              <w:t>-3,30E-06</w:t>
+            </w:r>
+          </w:p>
+        </w:tc>
+        <w:tc>
+          <w:tcPr>
+            <w:tcW w:w="1920" w:type="dxa"/>
+            <w:vAlign w:val="center"/>
+          </w:tcPr>
+          <w:p>
+            <w:pPr>
+              <w:jc w:val="center"/>
+              <w:rPr>
+                <w:color w:val="000000"/>
+              </w:rPr>
+            </w:pPr>
+            <w:r>
+              <w:rPr>
+                <w:color w:val="000000"/>
+              </w:rPr>
+              <w:t>3,00E+06</w:t>
+            </w:r>
+          </w:p>
+        </w:tc>
+      </w:tr>
+      <w:tr>
+        <w:trPr>
+          <w:trHeight w:val="471"/>
+          <w:jc w:val="center"/>
+        </w:trPr>
+        <w:tc>
+          <w:tcPr>
+            <w:tcW w:w="2625" w:type="dxa"/>
+            <w:vAlign w:val="center"/>
+          </w:tcPr>
+          <w:p>
+            <w:pPr>
+              <w:jc w:val="center"/>
+              <w:rPr>
+                <w:b/>
+                <w:color w:val="000000"/>
+              </w:rPr>
+            </w:pPr>
+            <w:r>
+              <w:rPr>
+                <w:b/>
+                <w:color w:val="000000"/>
+              </w:rPr>
+              <w:t>6,28E-07</w:t>
+            </w:r>
+          </w:p>
+        </w:tc>
+        <w:tc>
+          <w:tcPr>
+            <w:tcW w:w="2419" w:type="dxa"/>
+            <w:vAlign w:val="center"/>
+          </w:tcPr>
+          <w:p>
+            <w:pPr>
+              <w:jc w:val="center"/>
+              <w:rPr>
+                <w:b/>
+                <w:color w:val="000000"/>
+              </w:rPr>
+            </w:pPr>
+            <w:r>
+              <w:rPr>
+                <w:b/>
+                <w:color w:val="000000"/>
+              </w:rPr>
+              <w:t>1,00E+07</w:t>
+            </w:r>
+          </w:p>
+        </w:tc>
+        <w:tc>
+          <w:tcPr>
+            <w:tcW w:w="1920" w:type="dxa"/>
+            <w:vAlign w:val="center"/>
+          </w:tcPr>
+          <w:p>
+            <w:pPr>
+              <w:jc w:val="center"/>
+              <w:rPr>
+                <w:b/>
+                <w:color w:val="000000"/>
+              </w:rPr>
+            </w:pPr>
+            <w:r>
+              <w:rPr>
+                <w:b/>
+                <w:color w:val="000000"/>
+              </w:rPr>
+              <w:t>-3,30E-07</w:t>
+            </w:r>
+          </w:p>
+        </w:tc>
+        <w:tc>
+          <w:tcPr>
+            <w:tcW w:w="1920" w:type="dxa"/>
+            <w:vAlign w:val="center"/>
+          </w:tcPr>
+          <w:p>
+            <w:pPr>
+              <w:jc w:val="center"/>
+              <w:rPr>
+                <w:b/>
+                <w:color w:val="000000"/>
+              </w:rPr>
+            </w:pPr>
+            <w:r>
+              <w:rPr>
+                <w:b/>
+                <w:color w:val="000000"/>
+              </w:rPr>
+              <w:t>3,10E+07</w:t>
+            </w:r>
+          </w:p>
+        </w:tc>
+      </w:tr>
+      <w:tr>
+        <w:trPr>
+          <w:trHeight w:val="497"/>
+          <w:jc w:val="center"/>
+        </w:trPr>
+        <w:tc>
+          <w:tcPr>
+            <w:tcW w:w="2625" w:type="dxa"/>
+            <w:vAlign w:val="center"/>
+          </w:tcPr>
+          <w:p>
+            <w:pPr>
+              <w:jc w:val="center"/>
+              <w:rPr>
+                <w:color w:val="000000"/>
+              </w:rPr>
+            </w:pPr>
+            <w:r>
+              <w:rPr>
+                <w:color w:val="000000"/>
+              </w:rPr>
+              <w:t>6,28E-08</w:t>
+            </w:r>
+          </w:p>
+        </w:tc>
+        <w:tc>
+          <w:tcPr>
+            <w:tcW w:w="2419" w:type="dxa"/>
+            <w:vAlign w:val="center"/>
+          </w:tcPr>
+          <w:p>
+            <w:pPr>
+              <w:jc w:val="center"/>
+              <w:rPr>
+                <w:color w:val="000000"/>
+              </w:rPr>
+            </w:pPr>
+            <w:r>
+              <w:rPr>
+                <w:color w:val="000000"/>
+              </w:rPr>
+              <w:t>1,00E+08</w:t>
+            </w:r>
+          </w:p>
+        </w:tc>
+        <w:tc>
+          <w:tcPr>
+            <w:tcW w:w="1920" w:type="dxa"/>
+            <w:vAlign w:val="center"/>
+          </w:tcPr>
+          <w:p>
+            <w:pPr>
+              <w:jc w:val="center"/>
+              <w:rPr>
+                <w:color w:val="000000"/>
+              </w:rPr>
+            </w:pPr>
+            <w:r>
+              <w:rPr>
+                <w:color w:val="000000"/>
+              </w:rPr>
+              <w:t>-3,30E-08</w:t>
+            </w:r>
+          </w:p>
+        </w:tc>
+        <w:tc>
+          <w:tcPr>
+            <w:tcW w:w="1920" w:type="dxa"/>
+            <w:vAlign w:val="center"/>
+          </w:tcPr>
+          <w:p>
+            <w:pPr>
+              <w:jc w:val="center"/>
+              <w:rPr>
+                <w:color w:val="000000"/>
+              </w:rPr>
+            </w:pPr>
+            <w:r>
+              <w:rPr>
+                <w:color w:val="000000"/>
+              </w:rPr>
+              <w:t>3,40E+08</w:t>
+            </w:r>
+          </w:p>
+        </w:tc>
+      </w:tr>
+      <w:tr>
+        <w:trPr>
+          <w:trHeight w:val="471"/>
+          <w:jc w:val="center"/>
+        </w:trPr>
+        <w:tc>
+          <w:tcPr>
+            <w:tcW w:w="2625" w:type="dxa"/>
+            <w:vAlign w:val="center"/>
+          </w:tcPr>
+          <w:p>
+            <w:pPr>
+              <w:jc w:val="center"/>
+              <w:rPr>
+                <w:color w:val="000000"/>
+              </w:rPr>
+            </w:pPr>
+            <w:r>
+              <w:rPr>
+                <w:color w:val="000000"/>
+              </w:rPr>
+              <w:t>6,28E-09</w:t>
+            </w:r>
+          </w:p>
+        </w:tc>
+        <w:tc>
+          <w:tcPr>
+            <w:tcW w:w="2419" w:type="dxa"/>
+            <w:vAlign w:val="center"/>
+          </w:tcPr>
+          <w:p>
+            <w:pPr>
+              <w:jc w:val="center"/>
+              <w:rPr>
+                <w:color w:val="000000"/>
+              </w:rPr>
+            </w:pPr>
+            <w:r>
+              <w:rPr>
+                <w:color w:val="000000"/>
+              </w:rPr>
+              <w:t>1,00E+09</w:t>
+            </w:r>
+          </w:p>
+        </w:tc>
+        <w:tc>
+          <w:tcPr>
+            <w:tcW w:w="1920" w:type="dxa"/>
+            <w:vAlign w:val="center"/>
+          </w:tcPr>
+          <w:p>
+            <w:pPr>
+              <w:jc w:val="center"/>
+              <w:rPr>
+                <w:color w:val="000000"/>
+              </w:rPr>
+            </w:pPr>
+            <w:r>
+              <w:rPr>
+                <w:color w:val="000000"/>
+              </w:rPr>
+              <w:t>-3,30E-09</w:t>
+            </w:r>
+          </w:p>
+        </w:tc>
+        <w:tc>
+          <w:tcPr>
+            <w:tcW w:w="1920" w:type="dxa"/>
+            <w:vAlign w:val="center"/>
+          </w:tcPr>
+          <w:p>
+            <w:pPr>
+              <w:jc w:val="center"/>
+              <w:rPr>
+                <w:color w:val="000000"/>
+              </w:rPr>
+            </w:pPr>
+            <w:r>
+              <w:rPr>
+                <w:color w:val="000000"/>
+              </w:rPr>
+              <w:t>3,18E+09</w:t>
+            </w:r>
+          </w:p>
+        </w:tc>
+      </w:tr>
+      <w:tr>
+        <w:trPr>
+          <w:trHeight w:val="497"/>
+          <w:jc w:val="center"/>
+        </w:trPr>
+        <w:tc>
+          <w:tcPr>
+            <w:tcW w:w="2625" w:type="dxa"/>
+            <w:vAlign w:val="center"/>
+          </w:tcPr>
+          <w:p>
+            <w:pPr>
+              <w:jc w:val="center"/>
+              <w:rPr>
+                <w:color w:val="000000"/>
+              </w:rPr>
+            </w:pPr>
+            <w:r>
+              <w:rPr>
+                <w:color w:val="000000"/>
+              </w:rPr>
+              <w:t>6,28E-10</w:t>
+            </w:r>
+          </w:p>
+        </w:tc>
+        <w:tc>
+          <w:tcPr>
+            <w:tcW w:w="2419" w:type="dxa"/>
+            <w:vAlign w:val="center"/>
+          </w:tcPr>
+          <w:p>
+            <w:pPr>
+              <w:jc w:val="center"/>
+              <w:rPr>
+                <w:color w:val="000000"/>
+              </w:rPr>
+            </w:pPr>
+            <w:r>
+              <w:rPr>
+                <w:color w:val="000000"/>
+              </w:rPr>
+              <w:t>1,00E+10</w:t>
+            </w:r>
+          </w:p>
+        </w:tc>
+        <w:tc>
+          <w:tcPr>
+            <w:tcW w:w="1920" w:type="dxa"/>
+            <w:vAlign w:val="center"/>
+          </w:tcPr>
+          <w:p>
+            <w:pPr>
+              <w:jc w:val="center"/>
+              <w:rPr>
+                <w:color w:val="000000"/>
+              </w:rPr>
+            </w:pPr>
+            <w:r>
+              <w:rPr>
+                <w:color w:val="000000"/>
+              </w:rPr>
+              <w:t>-3,30E-10</w:t>
+            </w:r>
+          </w:p>
+        </w:tc>
+        <w:tc>
+          <w:tcPr>
+            <w:tcW w:w="1920" w:type="dxa"/>
+            <w:vAlign w:val="center"/>
+          </w:tcPr>
+          <w:p>
+            <w:pPr>
+              <w:jc w:val="center"/>
+              <w:rPr>
+                <w:color w:val="000000"/>
+              </w:rPr>
+            </w:pPr>
+            <w:r>
+              <w:rPr>
+                <w:color w:val="000000"/>
+              </w:rPr>
+              <w:t>3,20E+10</w:t>
+            </w:r>
+          </w:p>
+        </w:tc>
+      </w:tr>
+      <w:tr>
+        <w:trPr>
+          <w:trHeight w:val="497"/>
+          <w:jc w:val="center"/>
+        </w:trPr>
+        <w:tc>
+          <w:tcPr>
+            <w:tcW w:w="2625" w:type="dxa"/>
+            <w:vAlign w:val="center"/>
+          </w:tcPr>
+          <w:p>
+            <w:pPr>
+              <w:jc w:val="center"/>
+              <w:rPr>
+                <w:color w:val="000000"/>
+              </w:rPr>
+            </w:pPr>
+            <w:r>
+              <w:rPr>
+                <w:color w:val="000000"/>
+              </w:rPr>
+              <w:t>6,28E-11</w:t>
+            </w:r>
+          </w:p>
+        </w:tc>
+        <w:tc>
+          <w:tcPr>
+            <w:tcW w:w="2419" w:type="dxa"/>
+            <w:vAlign w:val="center"/>
+          </w:tcPr>
+          <w:p>
+            <w:pPr>
+              <w:jc w:val="center"/>
+              <w:rPr>
+                <w:color w:val="000000"/>
+              </w:rPr>
+            </w:pPr>
+            <w:r>
+              <w:rPr>
+                <w:color w:val="000000"/>
+              </w:rPr>
+              <w:t>1,00E+11</w:t>
+            </w:r>
+          </w:p>
+        </w:tc>
+        <w:tc>
+          <w:tcPr>
+            <w:tcW w:w="1920" w:type="dxa"/>
+            <w:vAlign w:val="center"/>
+          </w:tcPr>
+          <w:p>
+            <w:pPr>
+              <w:jc w:val="center"/>
+              <w:rPr>
+                <w:color w:val="000000"/>
+              </w:rPr>
+            </w:pPr>
+            <w:r>
+              <w:rPr>
+                <w:color w:val="000000"/>
+              </w:rPr>
+              <w:t>-3,30E-11</w:t>
+            </w:r>
+          </w:p>
+        </w:tc>
+        <w:tc>
+          <w:tcPr>
+            <w:tcW w:w="1920" w:type="dxa"/>
+            <w:vAlign w:val="center"/>
+          </w:tcPr>
+          <w:p>
+            <w:pPr>
+              <w:jc w:val="center"/>
+              <w:rPr>
+                <w:color w:val="000000"/>
+              </w:rPr>
+            </w:pPr>
+            <w:r>
+              <w:rPr>
+                <w:color w:val="000000"/>
+              </w:rPr>
+              <w:t>3,19</w:t>
+            </w:r>
+            <w:r>
+              <w:rPr>
+                <w:color w:val="000000"/>
+              </w:rPr>
+              <w:t>E+11</w:t>
+            </w:r>
+          </w:p>
+        </w:tc>
+      </w:tr>
+    </w:tbl>
+    <w:p>
+      <w:pPr>
+        <w:rPr>
+          <w:highlight w:val="yellow"/>
+          <w:lang w:val="es-ES"/>
+        </w:rPr>
+      </w:pPr>
+    </w:p>
+    <w:p>
+      <w:pPr>
+        <w:rPr>
+          <w:lang w:val="es-ES"/>
+        </w:rPr>
+      </w:pPr>
+      <w:r>
+        <w:rPr>
+          <w:lang w:val="es-ES"/>
+        </w:rPr>
+        <w:t>Estimación del factor global de amplificación de errores de redondeo:</w:t>
+      </w:r>
+    </w:p>
+    <w:p>
+      <w:pPr>
+        <w:jc w:val="center"/>
+        <w:rPr>
+          <w:highlight w:val="yellow"/>
+          <w:lang w:val="es-ES"/>
+        </w:rPr>
+      </w:pPr>
+      <m:oMathPara>
+        <m:oMath>
+          <m:sSub>
+            <m:sSubPr>
+              <m:ctrlPr>
+                <w:rPr>
+                  <w:rFonts w:ascii="Cambria Math" w:hAnsi="Cambria Math"/>
+                  <w:i/>
+                  <w:lang w:val="es-ES"/>
+                </w:rPr>
+              </m:ctrlPr>
+            </m:sSubPr>
+            <m:e>
+              <m:r>
+                <w:rPr>
+                  <w:rFonts w:ascii="Cambria Math" w:hAnsi="Cambria Math"/>
+                  <w:lang w:val="es-ES"/>
+                </w:rPr>
+                <m:t>F</m:t>
+              </m:r>
+            </m:e>
+            <m:sub>
+              <m:r>
+                <w:rPr>
+                  <w:rFonts w:ascii="Cambria Math" w:hAnsi="Cambria Math"/>
+                  <w:lang w:val="es-ES"/>
+                </w:rPr>
+                <m:t>u</m:t>
+              </m:r>
+            </m:sub>
+          </m:sSub>
+          <m:r>
+            <w:rPr>
+              <w:rFonts w:ascii="Cambria Math" w:hAnsi="Cambria Math"/>
+              <w:lang w:val="es-ES"/>
+            </w:rPr>
+            <m:t xml:space="preserve">= </m:t>
+          </m:r>
+          <m:f>
+            <m:fPr>
+              <m:ctrlPr>
+                <w:rPr>
+                  <w:rFonts w:ascii="Cambria Math" w:hAnsi="Cambria Math"/>
+                  <w:i/>
+                  <w:lang w:val="es-ES"/>
+                </w:rPr>
+              </m:ctrlPr>
+            </m:fPr>
+            <m:num>
+              <m:r>
+                <w:rPr>
+                  <w:rFonts w:ascii="Cambria Math" w:hAnsi="Cambria Math"/>
+                  <w:lang w:val="es-ES"/>
+                </w:rPr>
+                <m:t>(</m:t>
+              </m:r>
+              <m:r>
+                <w:rPr>
+                  <w:rFonts w:ascii="Cambria Math" w:hAnsi="Cambria Math"/>
+                  <w:lang w:val="es-ES"/>
+                </w:rPr>
+                <m:t>4,17.</m:t>
+              </m:r>
+              <m:sSup>
+                <m:sSupPr>
+                  <m:ctrlPr>
+                    <w:rPr>
+                      <w:rFonts w:ascii="Cambria Math" w:hAnsi="Cambria Math"/>
+                      <w:i/>
+                      <w:lang w:val="es-ES"/>
+                    </w:rPr>
+                  </m:ctrlPr>
+                </m:sSupPr>
+                <m:e>
                   <m:r>
                     <w:rPr>
                       <w:rFonts w:ascii="Cambria Math" w:hAnsi="Cambria Math"/>
@@ -16992,14 +18105,43 @@
                       <w:rFonts w:ascii="Cambria Math" w:hAnsi="Cambria Math"/>
                       <w:lang w:val="es-ES"/>
                     </w:rPr>
-                    <m:t>-</m:t>
+                    <m:t>-7</m:t>
                   </m:r>
+                </m:sup>
+              </m:sSup>
+              <m:r>
+                <w:rPr>
+                  <w:rFonts w:ascii="Cambria Math" w:hAnsi="Cambria Math"/>
+                  <w:lang w:val="es-ES"/>
+                </w:rPr>
+                <m:t>-3,30.</m:t>
+              </m:r>
+              <m:sSup>
+                <m:sSupPr>
+                  <m:ctrlPr>
+                    <w:rPr>
+                      <w:rFonts w:ascii="Cambria Math" w:hAnsi="Cambria Math"/>
+                      <w:i/>
+                      <w:lang w:val="es-ES"/>
+                    </w:rPr>
+                  </m:ctrlPr>
+                </m:sSupPr>
+                <m:e>
                   <m:r>
                     <w:rPr>
                       <w:rFonts w:ascii="Cambria Math" w:hAnsi="Cambria Math"/>
                       <w:lang w:val="es-ES"/>
                     </w:rPr>
-                    <m:t>5</m:t>
+                    <m:t>10</m:t>
+                  </m:r>
+                </m:e>
+                <m:sup>
+                  <m:r>
+                    <w:rPr>
+                      <w:rFonts w:ascii="Cambria Math" w:hAnsi="Cambria Math"/>
+                      <w:lang w:val="es-ES"/>
+                    </w:rPr>
+                    <m:t>-7</m:t>
                   </m:r>
                 </m:sup>
               </m:sSup>
@@ -17010,12 +18152,50 @@
                 </w:rPr>
                 <m:t>)</m:t>
               </m:r>
+            </m:num>
+            <m:den>
               <m:r>
                 <w:rPr>
                   <w:rFonts w:ascii="Cambria Math" w:hAnsi="Cambria Math"/>
                   <w:lang w:val="es-ES"/>
                 </w:rPr>
-                <m:t xml:space="preserve"> </m:t>
+                <m:t>4,17.</m:t>
+              </m:r>
+              <m:sSup>
+                <m:sSupPr>
+                  <m:ctrlPr>
+                    <w:rPr>
+                      <w:rFonts w:ascii="Cambria Math" w:hAnsi="Cambria Math"/>
+                      <w:i/>
+                      <w:lang w:val="es-ES"/>
+                    </w:rPr>
+                  </m:ctrlPr>
+                </m:sSupPr>
+                <m:e>
+                  <m:r>
+                    <w:rPr>
+                      <w:rFonts w:ascii="Cambria Math" w:hAnsi="Cambria Math"/>
+                      <w:lang w:val="es-ES"/>
+                    </w:rPr>
+                    <m:t>10</m:t>
+                  </m:r>
+                </m:e>
+                <m:sup>
+                  <m:r>
+                    <w:rPr>
+                      <w:rFonts w:ascii="Cambria Math" w:hAnsi="Cambria Math"/>
+                      <w:lang w:val="es-ES"/>
+                    </w:rPr>
+                    <m:t>-7</m:t>
+                  </m:r>
+                </m:sup>
+              </m:sSup>
+              <m:r>
+                <w:rPr>
+                  <w:rFonts w:ascii="Cambria Math" w:hAnsi="Cambria Math"/>
+                  <w:lang w:val="es-ES"/>
+                </w:rPr>
+                <m:t>.(16 - 8)</m:t>
               </m:r>
             </m:den>
           </m:f>
@@ -17024,66 +18204,14 @@
               <w:rFonts w:ascii="Cambria Math" w:hAnsi="Cambria Math"/>
               <w:lang w:val="es-ES"/>
             </w:rPr>
-            <m:t>≅1,05</m:t>
+            <m:t xml:space="preserve"> ≅ 0,03</m:t>
           </m:r>
         </m:oMath>
       </m:oMathPara>
     </w:p>
     <w:p>
       <w:pPr>
-        <w:rPr>
-          <w:rFonts w:asciiTheme="majorHAnsi" w:eastAsiaTheme="majorEastAsia" w:hAnsiTheme="majorHAnsi" w:cstheme="majorBidi"/>
-          <w:color w:val="17365D" w:themeColor="text2" w:themeShade="BF"/>
-          <w:spacing w:val="5"/>
-          <w:kern w:val="28"/>
-          <w:sz w:val="28"/>
-          <w:szCs w:val="52"/>
-          <w:lang w:val="es-ES"/>
-        </w:rPr>
-      </w:pPr>
-      <w:r>
-        <w:rPr>
-          <w:sz w:val="28"/>
-          <w:lang w:val="es-ES"/>
-        </w:rPr>
-        <w:br w:type="page"/>
-      </w:r>
-    </w:p>
-    <w:p>
-      <w:pPr>
-        <w:pStyle w:val="Ttulo"/>
         <w:jc w:val="both"/>
-        <w:rPr>
-          <w:sz w:val="28"/>
-          <w:lang w:val="es-ES"/>
-        </w:rPr>
-      </w:pPr>
-      <w:r>
-        <w:rPr>
-          <w:sz w:val="28"/>
-          <w:lang w:val="es-ES"/>
-        </w:rPr>
-        <w:lastRenderedPageBreak/>
-        <w:t>B.6: Análisis de estabilidad por perturbaciones experimentales</w:t>
-      </w:r>
-    </w:p>
-    <w:p>
-      <w:pPr>
-        <w:rPr>
-          <w:highlight w:val="yellow"/>
-          <w:lang w:val="es-ES"/>
-        </w:rPr>
-      </w:pPr>
-      <w:r>
-        <w:rPr>
-          <w:highlight w:val="yellow"/>
-          <w:lang w:val="es-ES"/>
-        </w:rPr>
-        <w:t>Idea de lo que poner en la estabilidad:</w:t>
-      </w:r>
-    </w:p>
-    <w:p>
-      <w:pPr>
         <w:rPr>
           <w:rFonts w:asciiTheme="minorHAnsi" w:hAnsiTheme="minorHAnsi"/>
           <w:color w:val="000000"/>
@@ -17096,7 +18224,6 @@
           <w:rFonts w:asciiTheme="minorHAnsi" w:hAnsiTheme="minorHAnsi"/>
           <w:color w:val="000000"/>
           <w:szCs w:val="20"/>
-          <w:highlight w:val="yellow"/>
           <w:lang w:val="es-AR"/>
         </w:rPr>
         <w:t>Si al analizar un</w:t>
@@ -17106,7 +18233,6 @@
           <w:rFonts w:asciiTheme="minorHAnsi" w:hAnsiTheme="minorHAnsi"/>
           <w:color w:val="000000"/>
           <w:szCs w:val="20"/>
-          <w:highlight w:val="yellow"/>
           <w:lang w:val="es-AR"/>
         </w:rPr>
         <w:t xml:space="preserve"> pequeño cambio en los datos (o </w:t>
@@ -17116,7 +18242,6 @@
           <w:rFonts w:asciiTheme="minorHAnsi" w:hAnsiTheme="minorHAnsi"/>
           <w:color w:val="000000"/>
           <w:szCs w:val="20"/>
-          <w:highlight w:val="yellow"/>
           <w:lang w:val="es-AR"/>
         </w:rPr>
         <w:t xml:space="preserve">perturbación) el resultado se modifica levemente (o tiene un </w:t>
@@ -17126,7 +18251,6 @@
           <w:rFonts w:asciiTheme="minorHAnsi" w:hAnsiTheme="minorHAnsi"/>
           <w:color w:val="000000"/>
           <w:szCs w:val="20"/>
-          <w:highlight w:val="yellow"/>
           <w:lang w:val="es-AR"/>
         </w:rPr>
         <w:t xml:space="preserve">pequeño cambio) entonces estamos </w:t>
@@ -17136,7 +18260,6 @@
           <w:rFonts w:asciiTheme="minorHAnsi" w:hAnsiTheme="minorHAnsi"/>
           <w:color w:val="000000"/>
           <w:szCs w:val="20"/>
-          <w:highlight w:val="yellow"/>
           <w:lang w:val="es-AR"/>
         </w:rPr>
         <w:t xml:space="preserve">ante un problema </w:t>
@@ -17147,7 +18270,6 @@
           <w:bCs/>
           <w:color w:val="000000"/>
           <w:szCs w:val="20"/>
-          <w:highlight w:val="yellow"/>
           <w:lang w:val="es-AR"/>
         </w:rPr>
         <w:t>bien condicionado</w:t>
@@ -17157,7 +18279,6 @@
           <w:rFonts w:asciiTheme="minorHAnsi" w:hAnsiTheme="minorHAnsi"/>
           <w:color w:val="000000"/>
           <w:szCs w:val="20"/>
-          <w:highlight w:val="yellow"/>
           <w:lang w:val="es-AR"/>
         </w:rPr>
         <w:t>. Si, por el contrario, el res</w:t>
@@ -17167,7 +18288,6 @@
           <w:rFonts w:asciiTheme="minorHAnsi" w:hAnsiTheme="minorHAnsi"/>
           <w:color w:val="000000"/>
           <w:szCs w:val="20"/>
-          <w:highlight w:val="yellow"/>
           <w:lang w:val="es-AR"/>
         </w:rPr>
         <w:t xml:space="preserve">ultado se modifica notablemente </w:t>
@@ -17177,7 +18297,6 @@
           <w:rFonts w:asciiTheme="minorHAnsi" w:hAnsiTheme="minorHAnsi"/>
           <w:color w:val="000000"/>
           <w:szCs w:val="20"/>
-          <w:highlight w:val="yellow"/>
           <w:lang w:val="es-AR"/>
         </w:rPr>
         <w:t xml:space="preserve">o se vuelve oscilante, entonces el problema está </w:t>
@@ -17188,7 +18307,6 @@
           <w:bCs/>
           <w:color w:val="000000"/>
           <w:szCs w:val="20"/>
-          <w:highlight w:val="yellow"/>
           <w:lang w:val="es-AR"/>
         </w:rPr>
         <w:t>mal condicionado</w:t>
@@ -17198,7 +18316,6 @@
           <w:rFonts w:asciiTheme="minorHAnsi" w:hAnsiTheme="minorHAnsi"/>
           <w:color w:val="000000"/>
           <w:szCs w:val="20"/>
-          <w:highlight w:val="yellow"/>
           <w:lang w:val="es-AR"/>
         </w:rPr>
         <w:t xml:space="preserve">. Si éste fuera el caso, no hay </w:t>
@@ -17208,7 +18325,6 @@
           <w:rFonts w:asciiTheme="minorHAnsi" w:hAnsiTheme="minorHAnsi"/>
           <w:color w:val="000000"/>
           <w:szCs w:val="20"/>
-          <w:highlight w:val="yellow"/>
           <w:lang w:val="es-AR"/>
         </w:rPr>
         <w:t>forma de cor</w:t>
@@ -17218,7 +18334,6 @@
           <w:rFonts w:asciiTheme="minorHAnsi" w:hAnsiTheme="minorHAnsi"/>
           <w:color w:val="000000"/>
           <w:szCs w:val="20"/>
-          <w:highlight w:val="yellow"/>
           <w:lang w:val="es-AR"/>
         </w:rPr>
         <w:t xml:space="preserve">regirlo cambiando el algoritmo pues el problema está en el </w:t>
@@ -17228,7 +18343,6 @@
           <w:rFonts w:asciiTheme="minorHAnsi" w:hAnsiTheme="minorHAnsi"/>
           <w:color w:val="000000"/>
           <w:szCs w:val="20"/>
-          <w:highlight w:val="yellow"/>
           <w:lang w:val="es-AR"/>
         </w:rPr>
         <w:t>modelo matemático.</w:t>
@@ -17311,6 +18425,7 @@
           <w:color w:val="000000"/>
           <w:lang w:val="es-AR" w:eastAsia="es-AR"/>
         </w:rPr>
+        <w:lastRenderedPageBreak/>
         <w:t>Un aumento en la precisión no siempre significa una mejora en los resultados obtenidos. Cuando la única fuente de error es el redondeo (aquí también hay errores de truncamiento), la forma general de corregirlo es aumentar la precisión y comparar los resultados. Pero en el caso de trabajar con un problema mal condicionado el aumento de la precisión no resultará en ninguna mejora.</w:t>
       </w:r>
     </w:p>
@@ -18668,11 +19783,13 @@
             <w:pPr>
               <w:jc w:val="center"/>
               <w:rPr>
-                <w:color w:val="000000"/>
-              </w:rPr>
-            </w:pPr>
-            <w:r>
-              <w:rPr>
+                <w:b/>
+                <w:color w:val="000000"/>
+              </w:rPr>
+            </w:pPr>
+            <w:r>
+              <w:rPr>
+                <w:b/>
                 <w:color w:val="000000"/>
               </w:rPr>
               <w:t>6,28E-06</w:t>
@@ -18688,11 +19805,13 @@
             <w:pPr>
               <w:jc w:val="center"/>
               <w:rPr>
-                <w:color w:val="000000"/>
-              </w:rPr>
-            </w:pPr>
-            <w:r>
-              <w:rPr>
+                <w:b/>
+                <w:color w:val="000000"/>
+              </w:rPr>
+            </w:pPr>
+            <w:r>
+              <w:rPr>
+                <w:b/>
                 <w:color w:val="000000"/>
               </w:rPr>
               <w:t>1,00E+06</w:t>
@@ -18708,11 +19827,13 @@
             <w:pPr>
               <w:jc w:val="center"/>
               <w:rPr>
-                <w:color w:val="000000"/>
-              </w:rPr>
-            </w:pPr>
-            <w:r>
-              <w:rPr>
+                <w:b/>
+                <w:color w:val="000000"/>
+              </w:rPr>
+            </w:pPr>
+            <w:r>
+              <w:rPr>
+                <w:b/>
                 <w:color w:val="000000"/>
               </w:rPr>
               <w:t>-1,79E-07</w:t>
@@ -18728,11 +19849,13 @@
             <w:pPr>
               <w:jc w:val="center"/>
               <w:rPr>
-                <w:color w:val="000000"/>
-              </w:rPr>
-            </w:pPr>
-            <w:r>
-              <w:rPr>
+                <w:b/>
+                <w:color w:val="000000"/>
+              </w:rPr>
+            </w:pPr>
+            <w:r>
+              <w:rPr>
+                <w:b/>
                 <w:color w:val="000000"/>
               </w:rPr>
               <w:t>2,98E+07</w:t>
@@ -19755,28 +20878,7 @@
                   <w:rFonts w:ascii="Cambria Math" w:hAnsi="Cambria Math"/>
                   <w:lang w:val="es-ES"/>
                 </w:rPr>
-                <m:t>(1</m:t>
-              </m:r>
-              <m:r>
-                <w:rPr>
-                  <w:rFonts w:ascii="Cambria Math" w:hAnsi="Cambria Math"/>
-                  <w:lang w:val="es-ES"/>
-                </w:rPr>
-                <m:t>,</m:t>
-              </m:r>
-              <m:r>
-                <w:rPr>
-                  <w:rFonts w:ascii="Cambria Math" w:hAnsi="Cambria Math"/>
-                  <w:lang w:val="es-ES"/>
-                </w:rPr>
-                <m:t>19</m:t>
-              </m:r>
-              <m:r>
-                <w:rPr>
-                  <w:rFonts w:ascii="Cambria Math" w:hAnsi="Cambria Math"/>
-                  <w:lang w:val="es-ES"/>
-                </w:rPr>
-                <m:t xml:space="preserve">. </m:t>
+                <m:t xml:space="preserve">(1,19. </m:t>
               </m:r>
               <m:sSup>
                 <m:sSupPr>
@@ -19803,14 +20905,7 @@
                       <w:rFonts w:ascii="Cambria Math" w:hAnsi="Cambria Math"/>
                       <w:lang w:val="es-ES"/>
                     </w:rPr>
-                    <m:t>-</m:t>
-                  </m:r>
-                  <m:r>
-                    <w:rPr>
-                      <w:rFonts w:ascii="Cambria Math" w:hAnsi="Cambria Math"/>
-                      <w:lang w:val="es-ES"/>
-                    </w:rPr>
-                    <m:t>7</m:t>
+                    <m:t>-7</m:t>
                   </m:r>
                 </m:sup>
               </m:sSup>
@@ -19819,14 +20914,7 @@
                   <w:rFonts w:ascii="Cambria Math" w:hAnsi="Cambria Math"/>
                   <w:lang w:val="es-ES"/>
                 </w:rPr>
-                <m:t>)/(5,96</m:t>
-              </m:r>
-              <m:r>
-                <w:rPr>
-                  <w:rFonts w:ascii="Cambria Math" w:hAnsi="Cambria Math"/>
-                  <w:lang w:val="es-ES"/>
-                </w:rPr>
-                <m:t xml:space="preserve">. </m:t>
+                <m:t xml:space="preserve">)/(5,96. </m:t>
               </m:r>
               <m:sSup>
                 <m:sSupPr>
@@ -19853,14 +20941,7 @@
                       <w:rFonts w:ascii="Cambria Math" w:hAnsi="Cambria Math"/>
                       <w:lang w:val="es-ES"/>
                     </w:rPr>
-                    <m:t>-</m:t>
-                  </m:r>
-                  <m:r>
-                    <w:rPr>
-                      <w:rFonts w:ascii="Cambria Math" w:hAnsi="Cambria Math"/>
-                      <w:lang w:val="es-ES"/>
-                    </w:rPr>
-                    <m:t>7</m:t>
+                    <m:t>-7</m:t>
                   </m:r>
                 </m:sup>
               </m:sSup>
@@ -19905,14 +20986,7 @@
                       <w:rFonts w:ascii="Cambria Math" w:hAnsi="Cambria Math"/>
                       <w:lang w:val="es-ES"/>
                     </w:rPr>
-                    <m:t>-</m:t>
-                  </m:r>
-                  <m:r>
-                    <w:rPr>
-                      <w:rFonts w:ascii="Cambria Math" w:hAnsi="Cambria Math"/>
-                      <w:lang w:val="es-ES"/>
-                    </w:rPr>
-                    <m:t>5</m:t>
+                    <m:t>-5</m:t>
                   </m:r>
                 </m:sup>
               </m:sSup>
@@ -19948,6 +21022,1344 @@
                       <w:rFonts w:ascii="Cambria Math" w:hAnsi="Cambria Math"/>
                       <w:lang w:val="es-ES"/>
                     </w:rPr>
+                    <m:t>-4</m:t>
+                  </m:r>
+                </m:sup>
+              </m:sSup>
+              <m:r>
+                <w:rPr>
+                  <w:rFonts w:ascii="Cambria Math" w:hAnsi="Cambria Math"/>
+                  <w:lang w:val="es-ES"/>
+                </w:rPr>
+                <m:t xml:space="preserve">) </m:t>
+              </m:r>
+            </m:den>
+          </m:f>
+          <m:r>
+            <w:rPr>
+              <w:rFonts w:ascii="Cambria Math" w:hAnsi="Cambria Math"/>
+              <w:lang w:val="es-ES"/>
+            </w:rPr>
+            <m:t>≅2</m:t>
+          </m:r>
+        </m:oMath>
+      </m:oMathPara>
+    </w:p>
+    <w:p>
+      <w:pPr>
+        <w:pStyle w:val="Ttulo"/>
+        <w:jc w:val="both"/>
+        <w:rPr>
+          <w:sz w:val="28"/>
+          <w:lang w:val="es-ES"/>
+        </w:rPr>
+      </w:pPr>
+      <w:r>
+        <w:rPr>
+          <w:sz w:val="28"/>
+          <w:lang w:val="es-ES"/>
+        </w:rPr>
+        <w:t>C</w:t>
+      </w:r>
+      <w:r>
+        <w:rPr>
+          <w:sz w:val="28"/>
+          <w:lang w:val="es-ES"/>
+        </w:rPr>
+        <w:t>.6: Análisis de estabilidad por perturbaciones experimentales</w:t>
+      </w:r>
+    </w:p>
+    <w:p>
+      <w:pPr>
+        <w:rPr>
+          <w:lang w:val="es-ES"/>
+        </w:rPr>
+      </w:pPr>
+      <w:r>
+        <w:rPr>
+          <w:lang w:val="es-ES"/>
+        </w:rPr>
+        <w:t xml:space="preserve">Resultados para el algoritmo </w:t>
+      </w:r>
+      <w:r>
+        <w:rPr>
+          <w:lang w:val="es-ES"/>
+        </w:rPr>
+        <w:t>2</w:t>
+      </w:r>
+      <w:r>
+        <w:rPr>
+          <w:lang w:val="es-ES"/>
+        </w:rPr>
+        <w:t xml:space="preserve"> utilizando doble precisión:</w:t>
+      </w:r>
+    </w:p>
+    <w:tbl>
+      <w:tblPr>
+        <w:tblStyle w:val="Tablaconcuadrcula"/>
+        <w:tblW w:w="8884" w:type="dxa"/>
+        <w:jc w:val="center"/>
+        <w:tblLook w:val="04A0" w:firstRow="1" w:lastRow="0" w:firstColumn="1" w:lastColumn="0" w:noHBand="0" w:noVBand="1"/>
+      </w:tblPr>
+      <w:tblGrid>
+        <w:gridCol w:w="2625"/>
+        <w:gridCol w:w="2419"/>
+        <w:gridCol w:w="1920"/>
+        <w:gridCol w:w="1920"/>
+      </w:tblGrid>
+      <w:tr>
+        <w:trPr>
+          <w:trHeight w:val="677"/>
+          <w:jc w:val="center"/>
+        </w:trPr>
+        <w:tc>
+          <w:tcPr>
+            <w:tcW w:w="2625" w:type="dxa"/>
+          </w:tcPr>
+          <w:p>
+            <w:pPr>
+              <w:jc w:val="center"/>
+              <w:rPr>
+                <w:rFonts w:eastAsia="Times New Roman"/>
+                <w:b/>
+                <w:color w:val="000000"/>
+                <w:lang w:val="es-AR" w:eastAsia="es-AR"/>
+              </w:rPr>
+            </w:pPr>
+            <w:r>
+              <w:rPr>
+                <w:rFonts w:eastAsia="Times New Roman"/>
+                <w:b/>
+                <w:color w:val="000000"/>
+                <w:lang w:val="es-AR" w:eastAsia="es-AR"/>
+              </w:rPr>
+              <w:t>K (en radianes)</w:t>
+            </w:r>
+          </w:p>
+        </w:tc>
+        <w:tc>
+          <w:tcPr>
+            <w:tcW w:w="2419" w:type="dxa"/>
+          </w:tcPr>
+          <w:p>
+            <w:pPr>
+              <w:jc w:val="center"/>
+              <w:rPr>
+                <w:b/>
+                <w:lang w:val="es-ES"/>
+              </w:rPr>
+            </w:pPr>
+            <w:r>
+              <w:rPr>
+                <w:b/>
+                <w:lang w:val="es-ES"/>
+              </w:rPr>
+              <w:t>PASOS (N)</w:t>
+            </w:r>
+          </w:p>
+        </w:tc>
+        <w:tc>
+          <w:tcPr>
+            <w:tcW w:w="1920" w:type="dxa"/>
+          </w:tcPr>
+          <w:p>
+            <w:pPr>
+              <w:jc w:val="center"/>
+              <w:rPr>
+                <w:b/>
+                <w:lang w:val="es-ES"/>
+              </w:rPr>
+            </w:pPr>
+            <w:r>
+              <w:rPr>
+                <w:b/>
+                <w:lang w:val="es-ES"/>
+              </w:rPr>
+              <w:t>DRR</w:t>
+            </w:r>
+          </w:p>
+        </w:tc>
+        <w:tc>
+          <w:tcPr>
+            <w:tcW w:w="1920" w:type="dxa"/>
+          </w:tcPr>
+          <w:p>
+            <w:pPr>
+              <w:jc w:val="center"/>
+              <w:rPr>
+                <w:b/>
+                <w:lang w:val="es-ES"/>
+              </w:rPr>
+            </w:pPr>
+            <w:r>
+              <w:rPr>
+                <w:b/>
+                <w:lang w:val="es-ES"/>
+              </w:rPr>
+              <w:t xml:space="preserve">Tiempo de corrida (en </w:t>
+            </w:r>
+            <w:proofErr w:type="spellStart"/>
+            <w:r>
+              <w:rPr>
+                <w:b/>
+                <w:lang w:val="es-ES"/>
+              </w:rPr>
+              <w:t>ns</w:t>
+            </w:r>
+            <w:proofErr w:type="spellEnd"/>
+            <w:r>
+              <w:rPr>
+                <w:b/>
+                <w:lang w:val="es-ES"/>
+              </w:rPr>
+              <w:t>)</w:t>
+            </w:r>
+          </w:p>
+        </w:tc>
+      </w:tr>
+      <w:tr>
+        <w:trPr>
+          <w:trHeight w:val="497"/>
+          <w:jc w:val="center"/>
+        </w:trPr>
+        <w:tc>
+          <w:tcPr>
+            <w:tcW w:w="2625" w:type="dxa"/>
+            <w:vAlign w:val="center"/>
+          </w:tcPr>
+          <w:p>
+            <w:pPr>
+              <w:jc w:val="center"/>
+              <w:rPr>
+                <w:color w:val="000000"/>
+              </w:rPr>
+            </w:pPr>
+            <w:r>
+              <w:rPr>
+                <w:color w:val="000000"/>
+              </w:rPr>
+              <w:t>6,28E-02</w:t>
+            </w:r>
+          </w:p>
+        </w:tc>
+        <w:tc>
+          <w:tcPr>
+            <w:tcW w:w="2419" w:type="dxa"/>
+            <w:vAlign w:val="center"/>
+          </w:tcPr>
+          <w:p>
+            <w:pPr>
+              <w:jc w:val="center"/>
+              <w:rPr>
+                <w:color w:val="000000"/>
+              </w:rPr>
+            </w:pPr>
+            <w:r>
+              <w:rPr>
+                <w:color w:val="000000"/>
+              </w:rPr>
+              <w:t>1,00E+02</w:t>
+            </w:r>
+          </w:p>
+        </w:tc>
+        <w:tc>
+          <w:tcPr>
+            <w:tcW w:w="1920" w:type="dxa"/>
+            <w:vAlign w:val="center"/>
+          </w:tcPr>
+          <w:p>
+            <w:pPr>
+              <w:jc w:val="center"/>
+              <w:rPr>
+                <w:color w:val="000000"/>
+              </w:rPr>
+            </w:pPr>
+            <w:r>
+              <w:rPr>
+                <w:color w:val="000000"/>
+              </w:rPr>
+              <w:t>7</w:t>
+            </w:r>
+            <w:r>
+              <w:rPr>
+                <w:color w:val="000000"/>
+              </w:rPr>
+              <w:t>,</w:t>
+            </w:r>
+            <w:r>
+              <w:rPr>
+                <w:color w:val="000000"/>
+              </w:rPr>
+              <w:t>14</w:t>
+            </w:r>
+            <w:r>
+              <w:rPr>
+                <w:color w:val="000000"/>
+              </w:rPr>
+              <w:t>E-0</w:t>
+            </w:r>
+            <w:r>
+              <w:rPr>
+                <w:color w:val="000000"/>
+              </w:rPr>
+              <w:t>9</w:t>
+            </w:r>
+          </w:p>
+        </w:tc>
+        <w:tc>
+          <w:tcPr>
+            <w:tcW w:w="1920" w:type="dxa"/>
+            <w:vAlign w:val="center"/>
+          </w:tcPr>
+          <w:p>
+            <w:pPr>
+              <w:jc w:val="center"/>
+              <w:rPr>
+                <w:color w:val="000000"/>
+              </w:rPr>
+            </w:pPr>
+            <w:r>
+              <w:rPr>
+                <w:color w:val="000000"/>
+              </w:rPr>
+              <w:t>0</w:t>
+            </w:r>
+          </w:p>
+        </w:tc>
+      </w:tr>
+      <w:tr>
+        <w:trPr>
+          <w:trHeight w:val="471"/>
+          <w:jc w:val="center"/>
+        </w:trPr>
+        <w:tc>
+          <w:tcPr>
+            <w:tcW w:w="2625" w:type="dxa"/>
+            <w:vAlign w:val="center"/>
+          </w:tcPr>
+          <w:p>
+            <w:pPr>
+              <w:jc w:val="center"/>
+              <w:rPr>
+                <w:color w:val="000000"/>
+              </w:rPr>
+            </w:pPr>
+            <w:r>
+              <w:rPr>
+                <w:color w:val="000000"/>
+              </w:rPr>
+              <w:t>6,28E-03</w:t>
+            </w:r>
+          </w:p>
+        </w:tc>
+        <w:tc>
+          <w:tcPr>
+            <w:tcW w:w="2419" w:type="dxa"/>
+            <w:vAlign w:val="center"/>
+          </w:tcPr>
+          <w:p>
+            <w:pPr>
+              <w:jc w:val="center"/>
+              <w:rPr>
+                <w:color w:val="000000"/>
+              </w:rPr>
+            </w:pPr>
+            <w:r>
+              <w:rPr>
+                <w:color w:val="000000"/>
+              </w:rPr>
+              <w:t>1,00E+03</w:t>
+            </w:r>
+          </w:p>
+        </w:tc>
+        <w:tc>
+          <w:tcPr>
+            <w:tcW w:w="1920" w:type="dxa"/>
+            <w:vAlign w:val="center"/>
+          </w:tcPr>
+          <w:p>
+            <w:pPr>
+              <w:jc w:val="center"/>
+              <w:rPr>
+                <w:color w:val="000000"/>
+              </w:rPr>
+            </w:pPr>
+            <w:r>
+              <w:rPr>
+                <w:color w:val="000000"/>
+              </w:rPr>
+              <w:t>7,11E-14</w:t>
+            </w:r>
+          </w:p>
+        </w:tc>
+        <w:tc>
+          <w:tcPr>
+            <w:tcW w:w="1920" w:type="dxa"/>
+            <w:vAlign w:val="center"/>
+          </w:tcPr>
+          <w:p>
+            <w:pPr>
+              <w:jc w:val="center"/>
+              <w:rPr>
+                <w:color w:val="000000"/>
+              </w:rPr>
+            </w:pPr>
+            <w:r>
+              <w:rPr>
+                <w:color w:val="000000"/>
+              </w:rPr>
+              <w:t>0</w:t>
+            </w:r>
+          </w:p>
+        </w:tc>
+      </w:tr>
+      <w:tr>
+        <w:trPr>
+          <w:trHeight w:val="497"/>
+          <w:jc w:val="center"/>
+        </w:trPr>
+        <w:tc>
+          <w:tcPr>
+            <w:tcW w:w="2625" w:type="dxa"/>
+            <w:vAlign w:val="center"/>
+          </w:tcPr>
+          <w:p>
+            <w:pPr>
+              <w:jc w:val="center"/>
+              <w:rPr>
+                <w:color w:val="000000"/>
+              </w:rPr>
+            </w:pPr>
+            <w:r>
+              <w:rPr>
+                <w:color w:val="000000"/>
+              </w:rPr>
+              <w:t>6,28E-04</w:t>
+            </w:r>
+          </w:p>
+        </w:tc>
+        <w:tc>
+          <w:tcPr>
+            <w:tcW w:w="2419" w:type="dxa"/>
+            <w:vAlign w:val="center"/>
+          </w:tcPr>
+          <w:p>
+            <w:pPr>
+              <w:jc w:val="center"/>
+              <w:rPr>
+                <w:color w:val="000000"/>
+              </w:rPr>
+            </w:pPr>
+            <w:r>
+              <w:rPr>
+                <w:color w:val="000000"/>
+              </w:rPr>
+              <w:t>1,00E+04</w:t>
+            </w:r>
+          </w:p>
+        </w:tc>
+        <w:tc>
+          <w:tcPr>
+            <w:tcW w:w="1920" w:type="dxa"/>
+            <w:vAlign w:val="center"/>
+          </w:tcPr>
+          <w:p>
+            <w:pPr>
+              <w:jc w:val="center"/>
+              <w:rPr>
+                <w:color w:val="000000"/>
+              </w:rPr>
+            </w:pPr>
+            <w:r>
+              <w:rPr>
+                <w:color w:val="000000"/>
+              </w:rPr>
+              <w:t>-6,66E-16</w:t>
+            </w:r>
+          </w:p>
+        </w:tc>
+        <w:tc>
+          <w:tcPr>
+            <w:tcW w:w="1920" w:type="dxa"/>
+            <w:vAlign w:val="center"/>
+          </w:tcPr>
+          <w:p>
+            <w:pPr>
+              <w:jc w:val="center"/>
+              <w:rPr>
+                <w:color w:val="000000"/>
+              </w:rPr>
+            </w:pPr>
+            <w:r>
+              <w:rPr>
+                <w:color w:val="000000"/>
+              </w:rPr>
+              <w:t>0</w:t>
+            </w:r>
+          </w:p>
+        </w:tc>
+      </w:tr>
+      <w:tr>
+        <w:trPr>
+          <w:trHeight w:val="471"/>
+          <w:jc w:val="center"/>
+        </w:trPr>
+        <w:tc>
+          <w:tcPr>
+            <w:tcW w:w="2625" w:type="dxa"/>
+            <w:vAlign w:val="center"/>
+          </w:tcPr>
+          <w:p>
+            <w:pPr>
+              <w:jc w:val="center"/>
+              <w:rPr>
+                <w:color w:val="000000"/>
+              </w:rPr>
+            </w:pPr>
+            <w:r>
+              <w:rPr>
+                <w:color w:val="000000"/>
+              </w:rPr>
+              <w:t>6,28E-05</w:t>
+            </w:r>
+          </w:p>
+        </w:tc>
+        <w:tc>
+          <w:tcPr>
+            <w:tcW w:w="2419" w:type="dxa"/>
+            <w:vAlign w:val="center"/>
+          </w:tcPr>
+          <w:p>
+            <w:pPr>
+              <w:jc w:val="center"/>
+              <w:rPr>
+                <w:color w:val="000000"/>
+              </w:rPr>
+            </w:pPr>
+            <w:r>
+              <w:rPr>
+                <w:color w:val="000000"/>
+              </w:rPr>
+              <w:t>1,00E+05</w:t>
+            </w:r>
+          </w:p>
+        </w:tc>
+        <w:tc>
+          <w:tcPr>
+            <w:tcW w:w="1920" w:type="dxa"/>
+            <w:vAlign w:val="center"/>
+          </w:tcPr>
+          <w:p>
+            <w:pPr>
+              <w:jc w:val="center"/>
+              <w:rPr>
+                <w:color w:val="000000"/>
+              </w:rPr>
+            </w:pPr>
+            <w:r>
+              <w:rPr>
+                <w:color w:val="000000"/>
+              </w:rPr>
+              <w:t>-2,66E-15</w:t>
+            </w:r>
+          </w:p>
+        </w:tc>
+        <w:tc>
+          <w:tcPr>
+            <w:tcW w:w="1920" w:type="dxa"/>
+            <w:vAlign w:val="center"/>
+          </w:tcPr>
+          <w:p>
+            <w:pPr>
+              <w:jc w:val="center"/>
+              <w:rPr>
+                <w:color w:val="000000"/>
+              </w:rPr>
+            </w:pPr>
+            <w:r>
+              <w:rPr>
+                <w:color w:val="000000"/>
+              </w:rPr>
+              <w:t>2</w:t>
+            </w:r>
+            <w:r>
+              <w:rPr>
+                <w:color w:val="000000"/>
+              </w:rPr>
+              <w:t>,</w:t>
+            </w:r>
+            <w:r>
+              <w:rPr>
+                <w:color w:val="000000"/>
+              </w:rPr>
+              <w:t>5</w:t>
+            </w:r>
+            <w:r>
+              <w:rPr>
+                <w:color w:val="000000"/>
+              </w:rPr>
+              <w:t>0E+0</w:t>
+            </w:r>
+            <w:r>
+              <w:rPr>
+                <w:color w:val="000000"/>
+              </w:rPr>
+              <w:t>6</w:t>
+            </w:r>
+          </w:p>
+        </w:tc>
+      </w:tr>
+      <w:tr>
+        <w:trPr>
+          <w:trHeight w:val="497"/>
+          <w:jc w:val="center"/>
+        </w:trPr>
+        <w:tc>
+          <w:tcPr>
+            <w:tcW w:w="2625" w:type="dxa"/>
+            <w:vAlign w:val="center"/>
+          </w:tcPr>
+          <w:p>
+            <w:pPr>
+              <w:jc w:val="center"/>
+              <w:rPr>
+                <w:b/>
+                <w:color w:val="000000"/>
+              </w:rPr>
+            </w:pPr>
+            <w:r>
+              <w:rPr>
+                <w:b/>
+                <w:color w:val="000000"/>
+              </w:rPr>
+              <w:t>6,28E-06</w:t>
+            </w:r>
+          </w:p>
+        </w:tc>
+        <w:tc>
+          <w:tcPr>
+            <w:tcW w:w="2419" w:type="dxa"/>
+            <w:vAlign w:val="center"/>
+          </w:tcPr>
+          <w:p>
+            <w:pPr>
+              <w:jc w:val="center"/>
+              <w:rPr>
+                <w:b/>
+                <w:color w:val="000000"/>
+              </w:rPr>
+            </w:pPr>
+            <w:r>
+              <w:rPr>
+                <w:b/>
+                <w:color w:val="000000"/>
+              </w:rPr>
+              <w:t>1,00E+06</w:t>
+            </w:r>
+          </w:p>
+        </w:tc>
+        <w:tc>
+          <w:tcPr>
+            <w:tcW w:w="1920" w:type="dxa"/>
+            <w:vAlign w:val="center"/>
+          </w:tcPr>
+          <w:p>
+            <w:pPr>
+              <w:jc w:val="center"/>
+              <w:rPr>
+                <w:b/>
+                <w:color w:val="000000"/>
+              </w:rPr>
+            </w:pPr>
+            <w:r>
+              <w:rPr>
+                <w:b/>
+                <w:color w:val="000000"/>
+              </w:rPr>
+              <w:t>9,33E-15</w:t>
+            </w:r>
+          </w:p>
+        </w:tc>
+        <w:tc>
+          <w:tcPr>
+            <w:tcW w:w="1920" w:type="dxa"/>
+            <w:vAlign w:val="center"/>
+          </w:tcPr>
+          <w:p>
+            <w:pPr>
+              <w:jc w:val="center"/>
+              <w:rPr>
+                <w:b/>
+                <w:color w:val="000000"/>
+              </w:rPr>
+            </w:pPr>
+            <w:r>
+              <w:rPr>
+                <w:b/>
+                <w:color w:val="000000"/>
+              </w:rPr>
+              <w:t>2</w:t>
+            </w:r>
+            <w:r>
+              <w:rPr>
+                <w:b/>
+                <w:color w:val="000000"/>
+              </w:rPr>
+              <w:t>,</w:t>
+            </w:r>
+            <w:r>
+              <w:rPr>
+                <w:b/>
+                <w:color w:val="000000"/>
+              </w:rPr>
+              <w:t>80</w:t>
+            </w:r>
+            <w:r>
+              <w:rPr>
+                <w:b/>
+                <w:color w:val="000000"/>
+              </w:rPr>
+              <w:t>E+0</w:t>
+            </w:r>
+            <w:r>
+              <w:rPr>
+                <w:b/>
+                <w:color w:val="000000"/>
+              </w:rPr>
+              <w:t>7</w:t>
+            </w:r>
+          </w:p>
+        </w:tc>
+      </w:tr>
+      <w:tr>
+        <w:trPr>
+          <w:trHeight w:val="471"/>
+          <w:jc w:val="center"/>
+        </w:trPr>
+        <w:tc>
+          <w:tcPr>
+            <w:tcW w:w="2625" w:type="dxa"/>
+            <w:vAlign w:val="center"/>
+          </w:tcPr>
+          <w:p>
+            <w:pPr>
+              <w:jc w:val="center"/>
+              <w:rPr>
+                <w:color w:val="000000"/>
+              </w:rPr>
+            </w:pPr>
+            <w:r>
+              <w:rPr>
+                <w:color w:val="000000"/>
+              </w:rPr>
+              <w:t>6,28E-07</w:t>
+            </w:r>
+          </w:p>
+        </w:tc>
+        <w:tc>
+          <w:tcPr>
+            <w:tcW w:w="2419" w:type="dxa"/>
+            <w:vAlign w:val="center"/>
+          </w:tcPr>
+          <w:p>
+            <w:pPr>
+              <w:jc w:val="center"/>
+              <w:rPr>
+                <w:color w:val="000000"/>
+              </w:rPr>
+            </w:pPr>
+            <w:r>
+              <w:rPr>
+                <w:color w:val="000000"/>
+              </w:rPr>
+              <w:t>1,00E+07</w:t>
+            </w:r>
+          </w:p>
+        </w:tc>
+        <w:tc>
+          <w:tcPr>
+            <w:tcW w:w="1920" w:type="dxa"/>
+            <w:vAlign w:val="center"/>
+          </w:tcPr>
+          <w:p>
+            <w:pPr>
+              <w:jc w:val="center"/>
+              <w:rPr>
+                <w:color w:val="000000"/>
+              </w:rPr>
+            </w:pPr>
+            <w:r>
+              <w:rPr>
+                <w:color w:val="000000"/>
+              </w:rPr>
+              <w:t>-1,55E-15</w:t>
+            </w:r>
+          </w:p>
+        </w:tc>
+        <w:tc>
+          <w:tcPr>
+            <w:tcW w:w="1920" w:type="dxa"/>
+            <w:vAlign w:val="center"/>
+          </w:tcPr>
+          <w:p>
+            <w:pPr>
+              <w:jc w:val="center"/>
+              <w:rPr>
+                <w:color w:val="000000"/>
+              </w:rPr>
+            </w:pPr>
+            <w:r>
+              <w:rPr>
+                <w:color w:val="000000"/>
+              </w:rPr>
+              <w:t>2</w:t>
+            </w:r>
+            <w:r>
+              <w:rPr>
+                <w:color w:val="000000"/>
+              </w:rPr>
+              <w:t>,</w:t>
+            </w:r>
+            <w:r>
+              <w:rPr>
+                <w:color w:val="000000"/>
+              </w:rPr>
+              <w:t>71</w:t>
+            </w:r>
+            <w:r>
+              <w:rPr>
+                <w:color w:val="000000"/>
+              </w:rPr>
+              <w:t>E+0</w:t>
+            </w:r>
+            <w:r>
+              <w:rPr>
+                <w:color w:val="000000"/>
+              </w:rPr>
+              <w:t>8</w:t>
+            </w:r>
+          </w:p>
+        </w:tc>
+      </w:tr>
+      <w:tr>
+        <w:trPr>
+          <w:trHeight w:val="497"/>
+          <w:jc w:val="center"/>
+        </w:trPr>
+        <w:tc>
+          <w:tcPr>
+            <w:tcW w:w="2625" w:type="dxa"/>
+            <w:vAlign w:val="center"/>
+          </w:tcPr>
+          <w:p>
+            <w:pPr>
+              <w:jc w:val="center"/>
+              <w:rPr>
+                <w:color w:val="000000"/>
+              </w:rPr>
+            </w:pPr>
+            <w:r>
+              <w:rPr>
+                <w:color w:val="000000"/>
+              </w:rPr>
+              <w:t>6,28E-08</w:t>
+            </w:r>
+          </w:p>
+        </w:tc>
+        <w:tc>
+          <w:tcPr>
+            <w:tcW w:w="2419" w:type="dxa"/>
+            <w:vAlign w:val="center"/>
+          </w:tcPr>
+          <w:p>
+            <w:pPr>
+              <w:jc w:val="center"/>
+              <w:rPr>
+                <w:color w:val="000000"/>
+              </w:rPr>
+            </w:pPr>
+            <w:r>
+              <w:rPr>
+                <w:color w:val="000000"/>
+              </w:rPr>
+              <w:t>1,00E+08</w:t>
+            </w:r>
+          </w:p>
+        </w:tc>
+        <w:tc>
+          <w:tcPr>
+            <w:tcW w:w="1920" w:type="dxa"/>
+            <w:vAlign w:val="center"/>
+          </w:tcPr>
+          <w:p>
+            <w:pPr>
+              <w:jc w:val="center"/>
+              <w:rPr>
+                <w:color w:val="000000"/>
+              </w:rPr>
+            </w:pPr>
+            <w:r>
+              <w:rPr>
+                <w:color w:val="000000"/>
+              </w:rPr>
+              <w:t>-1,09E-14</w:t>
+            </w:r>
+          </w:p>
+        </w:tc>
+        <w:tc>
+          <w:tcPr>
+            <w:tcW w:w="1920" w:type="dxa"/>
+            <w:vAlign w:val="center"/>
+          </w:tcPr>
+          <w:p>
+            <w:pPr>
+              <w:jc w:val="center"/>
+              <w:rPr>
+                <w:color w:val="000000"/>
+              </w:rPr>
+            </w:pPr>
+            <w:r>
+              <w:rPr>
+                <w:color w:val="000000"/>
+              </w:rPr>
+              <w:t>2,67E+09</w:t>
+            </w:r>
+          </w:p>
+        </w:tc>
+      </w:tr>
+      <w:tr>
+        <w:trPr>
+          <w:trHeight w:val="471"/>
+          <w:jc w:val="center"/>
+        </w:trPr>
+        <w:tc>
+          <w:tcPr>
+            <w:tcW w:w="2625" w:type="dxa"/>
+            <w:vAlign w:val="center"/>
+          </w:tcPr>
+          <w:p>
+            <w:pPr>
+              <w:jc w:val="center"/>
+              <w:rPr>
+                <w:color w:val="000000"/>
+              </w:rPr>
+            </w:pPr>
+            <w:r>
+              <w:rPr>
+                <w:color w:val="000000"/>
+              </w:rPr>
+              <w:t>6,28E-09</w:t>
+            </w:r>
+          </w:p>
+        </w:tc>
+        <w:tc>
+          <w:tcPr>
+            <w:tcW w:w="2419" w:type="dxa"/>
+            <w:vAlign w:val="center"/>
+          </w:tcPr>
+          <w:p>
+            <w:pPr>
+              <w:jc w:val="center"/>
+              <w:rPr>
+                <w:color w:val="000000"/>
+              </w:rPr>
+            </w:pPr>
+            <w:r>
+              <w:rPr>
+                <w:color w:val="000000"/>
+              </w:rPr>
+              <w:t>1,00E+09</w:t>
+            </w:r>
+          </w:p>
+        </w:tc>
+        <w:tc>
+          <w:tcPr>
+            <w:tcW w:w="1920" w:type="dxa"/>
+            <w:vAlign w:val="center"/>
+          </w:tcPr>
+          <w:p>
+            <w:pPr>
+              <w:jc w:val="center"/>
+              <w:rPr>
+                <w:color w:val="000000"/>
+              </w:rPr>
+            </w:pPr>
+            <w:r>
+              <w:rPr>
+                <w:color w:val="000000"/>
+              </w:rPr>
+              <w:t>-9,33E-15</w:t>
+            </w:r>
+          </w:p>
+        </w:tc>
+        <w:tc>
+          <w:tcPr>
+            <w:tcW w:w="1920" w:type="dxa"/>
+            <w:vAlign w:val="center"/>
+          </w:tcPr>
+          <w:p>
+            <w:pPr>
+              <w:jc w:val="center"/>
+              <w:rPr>
+                <w:color w:val="000000"/>
+              </w:rPr>
+            </w:pPr>
+            <w:r>
+              <w:rPr>
+                <w:color w:val="000000"/>
+              </w:rPr>
+              <w:t>2,67E+10</w:t>
+            </w:r>
+          </w:p>
+        </w:tc>
+      </w:tr>
+      <w:tr>
+        <w:trPr>
+          <w:trHeight w:val="497"/>
+          <w:jc w:val="center"/>
+        </w:trPr>
+        <w:tc>
+          <w:tcPr>
+            <w:tcW w:w="2625" w:type="dxa"/>
+            <w:vAlign w:val="center"/>
+          </w:tcPr>
+          <w:p>
+            <w:pPr>
+              <w:jc w:val="center"/>
+              <w:rPr>
+                <w:color w:val="000000"/>
+              </w:rPr>
+            </w:pPr>
+            <w:r>
+              <w:rPr>
+                <w:color w:val="000000"/>
+              </w:rPr>
+              <w:lastRenderedPageBreak/>
+              <w:t>6,28E-10</w:t>
+            </w:r>
+          </w:p>
+        </w:tc>
+        <w:tc>
+          <w:tcPr>
+            <w:tcW w:w="2419" w:type="dxa"/>
+            <w:vAlign w:val="center"/>
+          </w:tcPr>
+          <w:p>
+            <w:pPr>
+              <w:jc w:val="center"/>
+              <w:rPr>
+                <w:color w:val="000000"/>
+              </w:rPr>
+            </w:pPr>
+            <w:r>
+              <w:rPr>
+                <w:color w:val="000000"/>
+              </w:rPr>
+              <w:t>1,00E+10</w:t>
+            </w:r>
+          </w:p>
+        </w:tc>
+        <w:tc>
+          <w:tcPr>
+            <w:tcW w:w="1920" w:type="dxa"/>
+            <w:vAlign w:val="center"/>
+          </w:tcPr>
+          <w:p>
+            <w:pPr>
+              <w:jc w:val="center"/>
+              <w:rPr>
+                <w:color w:val="000000"/>
+              </w:rPr>
+            </w:pPr>
+            <w:r>
+              <w:rPr>
+                <w:color w:val="000000"/>
+              </w:rPr>
+              <w:t>-3,36</w:t>
+            </w:r>
+            <w:r>
+              <w:rPr>
+                <w:color w:val="000000"/>
+              </w:rPr>
+              <w:t>E-1</w:t>
+            </w:r>
+            <w:r>
+              <w:rPr>
+                <w:color w:val="000000"/>
+              </w:rPr>
+              <w:t>4</w:t>
+            </w:r>
+          </w:p>
+        </w:tc>
+        <w:tc>
+          <w:tcPr>
+            <w:tcW w:w="1920" w:type="dxa"/>
+            <w:vAlign w:val="center"/>
+          </w:tcPr>
+          <w:p>
+            <w:pPr>
+              <w:jc w:val="center"/>
+              <w:rPr>
+                <w:color w:val="000000"/>
+              </w:rPr>
+            </w:pPr>
+            <w:r>
+              <w:rPr>
+                <w:color w:val="000000"/>
+              </w:rPr>
+              <w:t>2,68E+11</w:t>
+            </w:r>
+          </w:p>
+        </w:tc>
+      </w:tr>
+      <w:tr>
+        <w:trPr>
+          <w:trHeight w:val="497"/>
+          <w:jc w:val="center"/>
+        </w:trPr>
+        <w:tc>
+          <w:tcPr>
+            <w:tcW w:w="2625" w:type="dxa"/>
+            <w:vAlign w:val="center"/>
+          </w:tcPr>
+          <w:p>
+            <w:pPr>
+              <w:jc w:val="center"/>
+              <w:rPr>
+                <w:color w:val="000000"/>
+              </w:rPr>
+            </w:pPr>
+            <w:r>
+              <w:rPr>
+                <w:color w:val="000000"/>
+              </w:rPr>
+              <w:t>6,28E-11</w:t>
+            </w:r>
+          </w:p>
+        </w:tc>
+        <w:tc>
+          <w:tcPr>
+            <w:tcW w:w="2419" w:type="dxa"/>
+            <w:vAlign w:val="center"/>
+          </w:tcPr>
+          <w:p>
+            <w:pPr>
+              <w:jc w:val="center"/>
+              <w:rPr>
+                <w:color w:val="000000"/>
+              </w:rPr>
+            </w:pPr>
+            <w:r>
+              <w:rPr>
+                <w:color w:val="000000"/>
+              </w:rPr>
+              <w:t>1,00E+11</w:t>
+            </w:r>
+          </w:p>
+        </w:tc>
+        <w:tc>
+          <w:tcPr>
+            <w:tcW w:w="1920" w:type="dxa"/>
+            <w:vAlign w:val="center"/>
+          </w:tcPr>
+          <w:p>
+            <w:pPr>
+              <w:jc w:val="center"/>
+              <w:rPr>
+                <w:color w:val="000000"/>
+              </w:rPr>
+            </w:pPr>
+            <w:r>
+              <w:rPr>
+                <w:color w:val="000000"/>
+              </w:rPr>
+              <w:t>-3,15</w:t>
+            </w:r>
+            <w:r>
+              <w:rPr>
+                <w:color w:val="000000"/>
+              </w:rPr>
+              <w:t>E-1</w:t>
+            </w:r>
+            <w:r>
+              <w:rPr>
+                <w:color w:val="000000"/>
+              </w:rPr>
+              <w:t>4</w:t>
+            </w:r>
+          </w:p>
+        </w:tc>
+        <w:tc>
+          <w:tcPr>
+            <w:tcW w:w="1920" w:type="dxa"/>
+            <w:vAlign w:val="center"/>
+          </w:tcPr>
+          <w:p>
+            <w:pPr>
+              <w:jc w:val="center"/>
+              <w:rPr>
+                <w:color w:val="000000"/>
+              </w:rPr>
+            </w:pPr>
+            <w:r>
+              <w:rPr>
+                <w:color w:val="000000"/>
+              </w:rPr>
+              <w:t>2</w:t>
+            </w:r>
+            <w:r>
+              <w:rPr>
+                <w:color w:val="000000"/>
+              </w:rPr>
+              <w:t>,</w:t>
+            </w:r>
+            <w:r>
+              <w:rPr>
+                <w:color w:val="000000"/>
+              </w:rPr>
+              <w:t>69</w:t>
+            </w:r>
+            <w:r>
+              <w:rPr>
+                <w:color w:val="000000"/>
+              </w:rPr>
+              <w:t>E+1</w:t>
+            </w:r>
+            <w:r>
+              <w:rPr>
+                <w:color w:val="000000"/>
+              </w:rPr>
+              <w:t>2</w:t>
+            </w:r>
+          </w:p>
+        </w:tc>
+      </w:tr>
+    </w:tbl>
+    <w:p>
+      <w:pPr>
+        <w:rPr>
+          <w:highlight w:val="yellow"/>
+          <w:lang w:val="es-ES"/>
+        </w:rPr>
+      </w:pPr>
+    </w:p>
+    <w:p>
+      <w:pPr>
+        <w:rPr>
+          <w:lang w:val="es-ES"/>
+        </w:rPr>
+      </w:pPr>
+      <w:r>
+        <w:rPr>
+          <w:lang w:val="es-ES"/>
+        </w:rPr>
+        <w:t>Estimación del factor global de amplificación de errores de redondeo:</w:t>
+      </w:r>
+      <w:bookmarkStart w:id="2" w:name="_GoBack"/>
+      <w:bookmarkEnd w:id="2"/>
+    </w:p>
+    <w:p>
+      <w:pPr>
+        <w:jc w:val="center"/>
+        <w:rPr>
+          <w:lang w:val="es-ES"/>
+        </w:rPr>
+      </w:pPr>
+      <m:oMathPara>
+        <m:oMath>
+          <m:sSub>
+            <m:sSubPr>
+              <m:ctrlPr>
+                <w:rPr>
+                  <w:rFonts w:ascii="Cambria Math" w:hAnsi="Cambria Math"/>
+                  <w:i/>
+                  <w:lang w:val="es-ES"/>
+                </w:rPr>
+              </m:ctrlPr>
+            </m:sSubPr>
+            <m:e>
+              <m:r>
+                <w:rPr>
+                  <w:rFonts w:ascii="Cambria Math" w:hAnsi="Cambria Math"/>
+                  <w:lang w:val="es-ES"/>
+                </w:rPr>
+                <m:t>F</m:t>
+              </m:r>
+            </m:e>
+            <m:sub>
+              <m:r>
+                <w:rPr>
+                  <w:rFonts w:ascii="Cambria Math" w:hAnsi="Cambria Math"/>
+                  <w:lang w:val="es-ES"/>
+                </w:rPr>
+                <m:t>u</m:t>
+              </m:r>
+            </m:sub>
+          </m:sSub>
+          <m:r>
+            <w:rPr>
+              <w:rFonts w:ascii="Cambria Math" w:hAnsi="Cambria Math"/>
+              <w:lang w:val="es-ES"/>
+            </w:rPr>
+            <m:t xml:space="preserve">= </m:t>
+          </m:r>
+          <m:f>
+            <m:fPr>
+              <m:ctrlPr>
+                <w:rPr>
+                  <w:rFonts w:ascii="Cambria Math" w:hAnsi="Cambria Math"/>
+                  <w:i/>
+                  <w:lang w:val="es-ES"/>
+                </w:rPr>
+              </m:ctrlPr>
+            </m:fPr>
+            <m:num>
+              <m:r>
+                <w:rPr>
+                  <w:rFonts w:ascii="Cambria Math" w:hAnsi="Cambria Math"/>
+                  <w:lang w:val="es-ES"/>
+                </w:rPr>
+                <m:t>(</m:t>
+              </m:r>
+              <m:r>
+                <w:rPr>
+                  <w:rFonts w:ascii="Cambria Math" w:hAnsi="Cambria Math"/>
+                  <w:lang w:val="es-ES"/>
+                </w:rPr>
+                <m:t>9,</m:t>
+              </m:r>
+              <m:r>
+                <w:rPr>
+                  <w:rFonts w:ascii="Cambria Math" w:hAnsi="Cambria Math"/>
+                  <w:lang w:val="es-ES"/>
+                </w:rPr>
+                <m:t>33.</m:t>
+              </m:r>
+              <m:sSup>
+                <m:sSupPr>
+                  <m:ctrlPr>
+                    <w:rPr>
+                      <w:rFonts w:ascii="Cambria Math" w:hAnsi="Cambria Math"/>
+                      <w:i/>
+                      <w:lang w:val="es-ES"/>
+                    </w:rPr>
+                  </m:ctrlPr>
+                </m:sSupPr>
+                <m:e>
+                  <m:r>
+                    <w:rPr>
+                      <w:rFonts w:ascii="Cambria Math" w:hAnsi="Cambria Math"/>
+                      <w:lang w:val="es-ES"/>
+                    </w:rPr>
+                    <m:t>10</m:t>
+                  </m:r>
+                </m:e>
+                <m:sup>
+                  <m:r>
+                    <w:rPr>
+                      <w:rFonts w:ascii="Cambria Math" w:hAnsi="Cambria Math"/>
+                      <w:lang w:val="es-ES"/>
+                    </w:rPr>
                     <m:t>-</m:t>
                   </m:r>
                   <m:r>
@@ -19955,7 +22367,64 @@
                       <w:rFonts w:ascii="Cambria Math" w:hAnsi="Cambria Math"/>
                       <w:lang w:val="es-ES"/>
                     </w:rPr>
-                    <m:t>4</m:t>
+                    <m:t>15</m:t>
+                  </m:r>
+                </m:sup>
+              </m:sSup>
+              <m:r>
+                <w:rPr>
+                  <w:rFonts w:ascii="Cambria Math" w:hAnsi="Cambria Math"/>
+                  <w:lang w:val="es-ES"/>
+                </w:rPr>
+                <m:t>-1</m:t>
+              </m:r>
+              <m:r>
+                <w:rPr>
+                  <w:rFonts w:ascii="Cambria Math" w:hAnsi="Cambria Math"/>
+                  <w:lang w:val="es-ES"/>
+                </w:rPr>
+                <m:t>,</m:t>
+              </m:r>
+              <m:r>
+                <w:rPr>
+                  <w:rFonts w:ascii="Cambria Math" w:hAnsi="Cambria Math"/>
+                  <w:lang w:val="es-ES"/>
+                </w:rPr>
+                <m:t>79</m:t>
+              </m:r>
+              <m:r>
+                <w:rPr>
+                  <w:rFonts w:ascii="Cambria Math" w:hAnsi="Cambria Math"/>
+                  <w:lang w:val="es-ES"/>
+                </w:rPr>
+                <m:t>.</m:t>
+              </m:r>
+              <m:sSup>
+                <m:sSupPr>
+                  <m:ctrlPr>
+                    <w:rPr>
+                      <w:rFonts w:ascii="Cambria Math" w:hAnsi="Cambria Math"/>
+                      <w:i/>
+                      <w:lang w:val="es-ES"/>
+                    </w:rPr>
+                  </m:ctrlPr>
+                </m:sSupPr>
+                <m:e>
+                  <m:r>
+                    <w:rPr>
+                      <w:rFonts w:ascii="Cambria Math" w:hAnsi="Cambria Math"/>
+                      <w:lang w:val="es-ES"/>
+                    </w:rPr>
+                    <m:t>10</m:t>
+                  </m:r>
+                </m:e>
+                <m:sup>
+                  <m:r>
+                    <w:rPr>
+                      <w:rFonts w:ascii="Cambria Math" w:hAnsi="Cambria Math"/>
+                      <w:lang w:val="es-ES"/>
+                    </w:rPr>
+                    <m:t>-7</m:t>
                   </m:r>
                 </m:sup>
               </m:sSup>
@@ -19966,12 +22435,71 @@
                 </w:rPr>
                 <m:t>)</m:t>
               </m:r>
+            </m:num>
+            <m:den>
               <m:r>
                 <w:rPr>
                   <w:rFonts w:ascii="Cambria Math" w:hAnsi="Cambria Math"/>
                   <w:lang w:val="es-ES"/>
                 </w:rPr>
-                <m:t xml:space="preserve"> </m:t>
+                <m:t>1</m:t>
+              </m:r>
+              <m:r>
+                <w:rPr>
+                  <w:rFonts w:ascii="Cambria Math" w:hAnsi="Cambria Math"/>
+                  <w:lang w:val="es-ES"/>
+                </w:rPr>
+                <m:t>,</m:t>
+              </m:r>
+              <m:r>
+                <w:rPr>
+                  <w:rFonts w:ascii="Cambria Math" w:hAnsi="Cambria Math"/>
+                  <w:lang w:val="es-ES"/>
+                </w:rPr>
+                <m:t>79</m:t>
+              </m:r>
+              <m:r>
+                <w:rPr>
+                  <w:rFonts w:ascii="Cambria Math" w:hAnsi="Cambria Math"/>
+                  <w:lang w:val="es-ES"/>
+                </w:rPr>
+                <m:t>.</m:t>
+              </m:r>
+              <m:sSup>
+                <m:sSupPr>
+                  <m:ctrlPr>
+                    <w:rPr>
+                      <w:rFonts w:ascii="Cambria Math" w:hAnsi="Cambria Math"/>
+                      <w:i/>
+                      <w:lang w:val="es-ES"/>
+                    </w:rPr>
+                  </m:ctrlPr>
+                </m:sSupPr>
+                <m:e>
+                  <m:r>
+                    <w:rPr>
+                      <w:rFonts w:ascii="Cambria Math" w:hAnsi="Cambria Math"/>
+                      <w:lang w:val="es-ES"/>
+                    </w:rPr>
+                    <m:t>10</m:t>
+                  </m:r>
+                </m:e>
+                <m:sup>
+                  <m:r>
+                    <w:rPr>
+                      <w:rFonts w:ascii="Cambria Math" w:hAnsi="Cambria Math"/>
+                      <w:lang w:val="es-ES"/>
+                    </w:rPr>
+                    <m:t>-7</m:t>
+                  </m:r>
+                </m:sup>
+              </m:sSup>
+              <m:r>
+                <w:rPr>
+                  <w:rFonts w:ascii="Cambria Math" w:hAnsi="Cambria Math"/>
+                  <w:lang w:val="es-ES"/>
+                </w:rPr>
+                <m:t>.(16 - 8)</m:t>
               </m:r>
             </m:den>
           </m:f>
@@ -19980,131 +22508,26 @@
               <w:rFonts w:ascii="Cambria Math" w:hAnsi="Cambria Math"/>
               <w:lang w:val="es-ES"/>
             </w:rPr>
-            <m:t>≅</m:t>
+            <m:t xml:space="preserve"> ≅ 0,</m:t>
           </m:r>
           <m:r>
             <w:rPr>
               <w:rFonts w:ascii="Cambria Math" w:hAnsi="Cambria Math"/>
               <w:lang w:val="es-ES"/>
             </w:rPr>
-            <m:t>2</m:t>
+            <m:t>12</m:t>
           </m:r>
         </m:oMath>
       </m:oMathPara>
-      <w:bookmarkStart w:id="2" w:name="_GoBack"/>
-      <w:bookmarkEnd w:id="2"/>
     </w:p>
     <w:p>
       <w:pPr>
-        <w:pStyle w:val="Ttulo"/>
-        <w:jc w:val="both"/>
-        <w:rPr>
-          <w:sz w:val="28"/>
-          <w:lang w:val="es-ES"/>
-        </w:rPr>
-      </w:pPr>
-      <w:r>
-        <w:rPr>
-          <w:sz w:val="28"/>
-          <w:lang w:val="es-ES"/>
-        </w:rPr>
-        <w:t>C</w:t>
-      </w:r>
-      <w:r>
-        <w:rPr>
-          <w:sz w:val="28"/>
-          <w:lang w:val="es-ES"/>
-        </w:rPr>
-        <w:t>.6: Análisis de estabilidad por perturbaciones experimentales</w:t>
-      </w:r>
-    </w:p>
-    <w:p>
-      <w:pPr>
-        <w:rPr>
-          <w:lang w:val="es-ES"/>
-        </w:rPr>
-      </w:pPr>
-      <w:r>
-        <w:rPr>
-          <w:lang w:val="es-ES"/>
-        </w:rPr>
-        <w:t>Idea de lo que poner en la estabilidad:</w:t>
-      </w:r>
-    </w:p>
-    <w:p>
-      <w:pPr>
-        <w:rPr>
-          <w:rFonts w:asciiTheme="minorHAnsi" w:hAnsiTheme="minorHAnsi"/>
-          <w:color w:val="000000"/>
-          <w:szCs w:val="20"/>
-          <w:lang w:val="es-AR"/>
-        </w:rPr>
-      </w:pPr>
-      <w:r>
-        <w:rPr>
-          <w:rFonts w:asciiTheme="minorHAnsi" w:hAnsiTheme="minorHAnsi"/>
-          <w:color w:val="000000"/>
-          <w:szCs w:val="20"/>
-          <w:lang w:val="es-AR"/>
-        </w:rPr>
-        <w:t xml:space="preserve">Si al analizar un pequeño cambio en los datos (o perturbación) el resultado se modifica levemente (o tiene un pequeño cambio) entonces estamos ante un problema </w:t>
-      </w:r>
-      <w:r>
-        <w:rPr>
-          <w:rFonts w:asciiTheme="minorHAnsi" w:hAnsiTheme="minorHAnsi"/>
-          <w:bCs/>
-          <w:color w:val="000000"/>
-          <w:szCs w:val="20"/>
-          <w:lang w:val="es-AR"/>
-        </w:rPr>
-        <w:t>bien condicionado</w:t>
-      </w:r>
-      <w:r>
-        <w:rPr>
-          <w:rFonts w:asciiTheme="minorHAnsi" w:hAnsiTheme="minorHAnsi"/>
-          <w:color w:val="000000"/>
-          <w:szCs w:val="20"/>
-          <w:lang w:val="es-AR"/>
-        </w:rPr>
-        <w:t xml:space="preserve">. Si, por el contrario, el resultado se modifica notablemente o se vuelve oscilante, entonces el problema está </w:t>
-      </w:r>
-      <w:r>
-        <w:rPr>
-          <w:rFonts w:asciiTheme="minorHAnsi" w:hAnsiTheme="minorHAnsi"/>
-          <w:bCs/>
-          <w:color w:val="000000"/>
-          <w:szCs w:val="20"/>
-          <w:lang w:val="es-AR"/>
-        </w:rPr>
-        <w:t>mal condicionado</w:t>
-      </w:r>
-      <w:r>
-        <w:rPr>
-          <w:rFonts w:asciiTheme="minorHAnsi" w:hAnsiTheme="minorHAnsi"/>
-          <w:color w:val="000000"/>
-          <w:szCs w:val="20"/>
-          <w:lang w:val="es-AR"/>
-        </w:rPr>
-        <w:t>. Si éste fuera el caso, no hay forma de cor</w:t>
-      </w:r>
-      <w:r>
-        <w:rPr>
-          <w:rFonts w:asciiTheme="minorHAnsi" w:hAnsiTheme="minorHAnsi"/>
-          <w:color w:val="000000"/>
-          <w:szCs w:val="20"/>
-          <w:lang w:val="es-AR"/>
-        </w:rPr>
-        <w:t xml:space="preserve">regirlo cambiando el algoritmo </w:t>
-      </w:r>
-      <w:r>
-        <w:rPr>
-          <w:rFonts w:asciiTheme="minorHAnsi" w:hAnsiTheme="minorHAnsi"/>
-          <w:color w:val="000000"/>
-          <w:szCs w:val="20"/>
-          <w:lang w:val="es-AR"/>
-        </w:rPr>
-        <w:t>pues el problema está en el modelo matemático.</w:t>
-      </w:r>
+        <w:jc w:val="center"/>
+        <w:rPr>
+          <w:highlight w:val="yellow"/>
+          <w:lang w:val="es-ES"/>
+        </w:rPr>
+      </w:pPr>
     </w:p>
     <w:p>
       <w:pPr>
@@ -20150,23 +22573,6 @@
         </w:rPr>
         <w:t>1, debido a la aparición de una cancelación de términos luego de aumentar el orden (es decir K tiene un orden menor para este caso).</w:t>
       </w:r>
-    </w:p>
-    <w:p>
-      <w:pPr>
-        <w:rPr>
-          <w:lang w:val="es-AR"/>
-        </w:rPr>
-      </w:pPr>
-    </w:p>
-    <w:p>
-      <w:pPr>
-        <w:rPr>
-          <w:rFonts w:asciiTheme="minorHAnsi" w:hAnsiTheme="minorHAnsi"/>
-          <w:color w:val="000000"/>
-          <w:szCs w:val="20"/>
-          <w:lang w:val="es-AR"/>
-        </w:rPr>
-      </w:pPr>
     </w:p>
     <w:p>
       <w:pPr>
@@ -21301,6 +23707,12 @@
         </w:rPr>
         <w:t>Relación cuasi-lineal de crecimiento entre N y el tiempo de computo son parecidas para ambos casos</w:t>
       </w:r>
+      <w:r>
+        <w:rPr>
+          <w:lang w:val="es-AR"/>
+        </w:rPr>
+        <w:t>.</w:t>
+      </w:r>
     </w:p>
     <w:p>
       <w:pPr>
@@ -21323,20 +23735,10 @@
     <w:p>
       <w:pPr>
         <w:pStyle w:val="Prrafodelista"/>
-        <w:numPr>
-          <w:ilvl w:val="0"/>
-          <w:numId w:val="5"/>
-        </w:numPr>
-        <w:rPr>
-          <w:lang w:val="es-ES"/>
-        </w:rPr>
-      </w:pPr>
-      <w:r>
         <w:rPr>
           <w:lang w:val="es-AR"/>
         </w:rPr>
-        <w:t>Estabilidad: ¿?</w:t>
-      </w:r>
+      </w:pPr>
     </w:p>
     <w:p>
       <w:pPr>
@@ -21347,21 +23749,12 @@
           <w:lang w:val="es-ES"/>
         </w:rPr>
       </w:pPr>
-    </w:p>
-    <w:p>
-      <w:pPr>
-        <w:pStyle w:val="Ttulo"/>
-        <w:jc w:val="both"/>
+      <w:r>
         <w:rPr>
           <w:sz w:val="28"/>
           <w:lang w:val="es-ES"/>
         </w:rPr>
-      </w:pPr>
-      <w:r>
-        <w:rPr>
-          <w:sz w:val="28"/>
-          <w:lang w:val="es-ES"/>
-        </w:rPr>
+        <w:lastRenderedPageBreak/>
         <w:t>Anexo I: Código fuente</w:t>
       </w:r>
     </w:p>
@@ -21985,7 +24378,7 @@
                                     <w:szCs w:val="16"/>
                                     <w:lang w:val="es-ES"/>
                                   </w:rPr>
-                                  <w:t>3</w:t>
+                                  <w:t>4</w:t>
                                 </w:r>
                                 <w:r>
                                   <w:rPr>
@@ -22055,7 +24448,7 @@
                               <w:szCs w:val="16"/>
                               <w:lang w:val="es-ES"/>
                             </w:rPr>
-                            <w:t>3</w:t>
+                            <w:t>4</w:t>
                           </w:r>
                           <w:r>
                             <w:rPr>
@@ -23801,11 +26194,11 @@
           <c:showPercent val="0"/>
           <c:showBubbleSize val="0"/>
         </c:dLbls>
-        <c:axId val="143665984"/>
-        <c:axId val="143666560"/>
+        <c:axId val="141656640"/>
+        <c:axId val="141657216"/>
       </c:scatterChart>
       <c:valAx>
-        <c:axId val="143665984"/>
+        <c:axId val="141656640"/>
         <c:scaling>
           <c:orientation val="minMax"/>
         </c:scaling>
@@ -23815,12 +26208,12 @@
         <c:majorTickMark val="out"/>
         <c:minorTickMark val="none"/>
         <c:tickLblPos val="nextTo"/>
-        <c:crossAx val="143666560"/>
+        <c:crossAx val="141657216"/>
         <c:crosses val="autoZero"/>
         <c:crossBetween val="midCat"/>
       </c:valAx>
       <c:valAx>
-        <c:axId val="143666560"/>
+        <c:axId val="141657216"/>
         <c:scaling>
           <c:orientation val="minMax"/>
         </c:scaling>
@@ -23831,7 +26224,7 @@
         <c:majorTickMark val="out"/>
         <c:minorTickMark val="none"/>
         <c:tickLblPos val="nextTo"/>
-        <c:crossAx val="143665984"/>
+        <c:crossAx val="141656640"/>
         <c:crosses val="autoZero"/>
         <c:crossBetween val="midCat"/>
       </c:valAx>
@@ -24001,11 +26394,11 @@
           <c:showPercent val="0"/>
           <c:showBubbleSize val="0"/>
         </c:dLbls>
-        <c:axId val="143668864"/>
-        <c:axId val="143669440"/>
+        <c:axId val="141662400"/>
+        <c:axId val="141662976"/>
       </c:scatterChart>
       <c:valAx>
-        <c:axId val="143668864"/>
+        <c:axId val="141662400"/>
         <c:scaling>
           <c:orientation val="minMax"/>
         </c:scaling>
@@ -24017,7 +26410,7 @@
         <c:majorTickMark val="out"/>
         <c:minorTickMark val="none"/>
         <c:tickLblPos val="nextTo"/>
-        <c:crossAx val="143669440"/>
+        <c:crossAx val="141662976"/>
         <c:crosses val="autoZero"/>
         <c:crossBetween val="midCat"/>
         <c:dispUnits>
@@ -24025,7 +26418,7 @@
         </c:dispUnits>
       </c:valAx>
       <c:valAx>
-        <c:axId val="143669440"/>
+        <c:axId val="141662976"/>
         <c:scaling>
           <c:orientation val="minMax"/>
         </c:scaling>
@@ -24037,7 +26430,7 @@
         <c:majorTickMark val="out"/>
         <c:minorTickMark val="none"/>
         <c:tickLblPos val="nextTo"/>
-        <c:crossAx val="143668864"/>
+        <c:crossAx val="141662400"/>
         <c:crosses val="autoZero"/>
         <c:crossBetween val="midCat"/>
       </c:valAx>
@@ -24197,11 +26590,11 @@
           <c:showPercent val="0"/>
           <c:showBubbleSize val="0"/>
         </c:dLbls>
-        <c:axId val="311544064"/>
-        <c:axId val="361835328"/>
+        <c:axId val="253444096"/>
+        <c:axId val="253445248"/>
       </c:scatterChart>
       <c:valAx>
-        <c:axId val="311544064"/>
+        <c:axId val="253444096"/>
         <c:scaling>
           <c:orientation val="minMax"/>
         </c:scaling>
@@ -24211,12 +26604,12 @@
         <c:majorTickMark val="out"/>
         <c:minorTickMark val="none"/>
         <c:tickLblPos val="nextTo"/>
-        <c:crossAx val="361835328"/>
+        <c:crossAx val="253445248"/>
         <c:crosses val="autoZero"/>
         <c:crossBetween val="midCat"/>
       </c:valAx>
       <c:valAx>
-        <c:axId val="361835328"/>
+        <c:axId val="253445248"/>
         <c:scaling>
           <c:orientation val="minMax"/>
         </c:scaling>
@@ -24227,7 +26620,7 @@
         <c:majorTickMark val="out"/>
         <c:minorTickMark val="none"/>
         <c:tickLblPos val="nextTo"/>
-        <c:crossAx val="311544064"/>
+        <c:crossAx val="253444096"/>
         <c:crosses val="autoZero"/>
         <c:crossBetween val="midCat"/>
       </c:valAx>
@@ -24387,11 +26780,11 @@
           <c:showPercent val="0"/>
           <c:showBubbleSize val="0"/>
         </c:dLbls>
-        <c:axId val="361838208"/>
-        <c:axId val="361838784"/>
+        <c:axId val="253446976"/>
+        <c:axId val="253447552"/>
       </c:scatterChart>
       <c:valAx>
-        <c:axId val="361838208"/>
+        <c:axId val="253446976"/>
         <c:scaling>
           <c:orientation val="minMax"/>
         </c:scaling>
@@ -24403,7 +26796,7 @@
         <c:majorTickMark val="out"/>
         <c:minorTickMark val="none"/>
         <c:tickLblPos val="nextTo"/>
-        <c:crossAx val="361838784"/>
+        <c:crossAx val="253447552"/>
         <c:crosses val="autoZero"/>
         <c:crossBetween val="midCat"/>
         <c:dispUnits>
@@ -24411,7 +26804,7 @@
         </c:dispUnits>
       </c:valAx>
       <c:valAx>
-        <c:axId val="361838784"/>
+        <c:axId val="253447552"/>
         <c:scaling>
           <c:orientation val="minMax"/>
         </c:scaling>
@@ -24423,7 +26816,7 @@
         <c:majorTickMark val="out"/>
         <c:minorTickMark val="none"/>
         <c:tickLblPos val="nextTo"/>
-        <c:crossAx val="361838208"/>
+        <c:crossAx val="253446976"/>
         <c:crosses val="autoZero"/>
         <c:crossBetween val="midCat"/>
       </c:valAx>
@@ -24533,6 +26926,7 @@
   </w:compat>
   <w:rsids>
     <w:rsidRoot w:val="00B34A3C"/>
+    <w:rsid w:val="002F422C"/>
     <w:rsid w:val="00B34A3C"/>
   </w:rsids>
   <m:mathPr>
@@ -24747,7 +27141,7 @@
     <w:basedOn w:val="Fuentedeprrafopredeter"/>
     <w:uiPriority w:val="99"/>
     <w:semiHidden/>
-    <w:rsid w:val="00B34A3C"/>
+    <w:rsid w:val="002F422C"/>
     <w:rPr>
       <w:color w:val="808080"/>
     </w:rPr>
@@ -24947,7 +27341,7 @@
     <w:basedOn w:val="Fuentedeprrafopredeter"/>
     <w:uiPriority w:val="99"/>
     <w:semiHidden/>
-    <w:rsid w:val="00B34A3C"/>
+    <w:rsid w:val="002F422C"/>
     <w:rPr>
       <w:color w:val="808080"/>
     </w:rPr>
@@ -25252,7 +27646,7 @@
 </file>
 
 <file path=customXml/itemProps1.xml><?xml version="1.0" encoding="utf-8"?>
-<ds:datastoreItem xmlns:ds="http://schemas.openxmlformats.org/officeDocument/2006/customXml" ds:itemID="{FF15FD88-977F-4F7B-A0F6-CEEC459B9F09}">
+<ds:datastoreItem xmlns:ds="http://schemas.openxmlformats.org/officeDocument/2006/customXml" ds:itemID="{74389A43-9B43-45E8-9CAA-3026992791E3}">
   <ds:schemaRefs>
     <ds:schemaRef ds:uri="http://schemas.openxmlformats.org/officeDocument/2006/bibliography"/>
   </ds:schemaRefs>

</xml_diff>